<commit_message>
update workflow with API
</commit_message>
<xml_diff>
--- a/DE2_Term_Project_Documentation.docx
+++ b/DE2_Term_Project_Documentation.docx
@@ -1,6 +1,6 @@
 
 <file path=word/document.xml><?xml version="1.0" encoding="utf-8"?>
-<w:document xmlns:wpc="http://schemas.microsoft.com/office/word/2010/wordprocessingCanvas" xmlns:cx="http://schemas.microsoft.com/office/drawing/2014/chartex" xmlns:cx1="http://schemas.microsoft.com/office/drawing/2015/9/8/chartex" xmlns:cx2="http://schemas.microsoft.com/office/drawing/2015/10/21/chartex" xmlns:cx3="http://schemas.microsoft.com/office/drawing/2016/5/9/chartex" xmlns:cx4="http://schemas.microsoft.com/office/drawing/2016/5/10/chartex" xmlns:cx5="http://schemas.microsoft.com/office/drawing/2016/5/11/chartex" xmlns:cx6="http://schemas.microsoft.com/office/drawing/2016/5/12/chartex" xmlns:cx7="http://schemas.microsoft.com/office/drawing/2016/5/13/chartex" xmlns:cx8="http://schemas.microsoft.com/office/drawing/2016/5/14/chartex" xmlns:mc="http://schemas.openxmlformats.org/markup-compatibility/2006" xmlns:aink="http://schemas.microsoft.com/office/drawing/2016/ink" xmlns:am3d="http://schemas.microsoft.com/office/drawing/2017/model3d" xmlns:o="urn:schemas-microsoft-com:office:office" xmlns:r="http://schemas.openxmlformats.org/officeDocument/2006/relationships" xmlns:m="http://schemas.openxmlformats.org/officeDocument/2006/math" xmlns:v="urn:schemas-microsoft-com:vml" xmlns:wp14="http://schemas.microsoft.com/office/word/2010/wordprocessingDrawing" xmlns:wp="http://schemas.openxmlformats.org/drawingml/2006/wordprocessingDrawing" xmlns:w10="urn:schemas-microsoft-com:office:word" xmlns:w="http://schemas.openxmlformats.org/wordprocessingml/2006/main" xmlns:w14="http://schemas.microsoft.com/office/word/2010/wordml" xmlns:w15="http://schemas.microsoft.com/office/word/2012/wordml" xmlns:w16cex="http://schemas.microsoft.com/office/word/2018/wordml/cex" xmlns:w16cid="http://schemas.microsoft.com/office/word/2016/wordml/cid" xmlns:w16="http://schemas.microsoft.com/office/word/2018/wordml" xmlns:w16se="http://schemas.microsoft.com/office/word/2015/wordml/symex" xmlns:wpg="http://schemas.microsoft.com/office/word/2010/wordprocessingGroup" xmlns:wpi="http://schemas.microsoft.com/office/word/2010/wordprocessingInk" xmlns:wne="http://schemas.microsoft.com/office/word/2006/wordml" xmlns:wps="http://schemas.microsoft.com/office/word/2010/wordprocessingShape" mc:Ignorable="w14 w15 w16se w16cid w16 w16cex wp14">
+<w:document xmlns:wpc="http://schemas.microsoft.com/office/word/2010/wordprocessingCanvas" xmlns:cx="http://schemas.microsoft.com/office/drawing/2014/chartex" xmlns:cx1="http://schemas.microsoft.com/office/drawing/2015/9/8/chartex" xmlns:cx2="http://schemas.microsoft.com/office/drawing/2015/10/21/chartex" xmlns:cx3="http://schemas.microsoft.com/office/drawing/2016/5/9/chartex" xmlns:cx4="http://schemas.microsoft.com/office/drawing/2016/5/10/chartex" xmlns:cx5="http://schemas.microsoft.com/office/drawing/2016/5/11/chartex" xmlns:cx6="http://schemas.microsoft.com/office/drawing/2016/5/12/chartex" xmlns:cx7="http://schemas.microsoft.com/office/drawing/2016/5/13/chartex" xmlns:cx8="http://schemas.microsoft.com/office/drawing/2016/5/14/chartex" xmlns:mc="http://schemas.openxmlformats.org/markup-compatibility/2006" xmlns:aink="http://schemas.microsoft.com/office/drawing/2016/ink" xmlns:am3d="http://schemas.microsoft.com/office/drawing/2017/model3d" xmlns:o="urn:schemas-microsoft-com:office:office" xmlns:r="http://schemas.openxmlformats.org/officeDocument/2006/relationships" xmlns:m="http://schemas.openxmlformats.org/officeDocument/2006/math" xmlns:v="urn:schemas-microsoft-com:vml" xmlns:wp14="http://schemas.microsoft.com/office/word/2010/wordprocessingDrawing" xmlns:wp="http://schemas.openxmlformats.org/drawingml/2006/wordprocessingDrawing" xmlns:w10="urn:schemas-microsoft-com:office:word" xmlns:w="http://schemas.openxmlformats.org/wordprocessingml/2006/main" xmlns:w14="http://schemas.microsoft.com/office/word/2010/wordml" xmlns:w15="http://schemas.microsoft.com/office/word/2012/wordml" xmlns:w16cex="http://schemas.microsoft.com/office/word/2018/wordml/cex" xmlns:w16cid="http://schemas.microsoft.com/office/word/2016/wordml/cid" xmlns:w16="http://schemas.microsoft.com/office/word/2018/wordml" xmlns:w16se="http://schemas.microsoft.com/office/word/2015/wordml/symex" xmlns:wpg="http://schemas.microsoft.com/office/word/2010/wordprocessingGroup" xmlns:wpi="http://schemas.microsoft.com/office/word/2010/wordprocessingInk" xmlns:wne="http://schemas.microsoft.com/office/word/2006/wordml" xmlns:wps="http://schemas.microsoft.com/office/word/2010/wordprocessingShape" xmlns:a="http://schemas.openxmlformats.org/drawingml/2006/main" mc:Ignorable="w14 w15 w16se w16cid w16 w16cex wp14">
   <w:body>
     <w:p>
       <w:pPr>
@@ -15,7 +15,7 @@
       </w:pPr>
       <w:r>
         <w:rPr>
-          <w:rFonts w:ascii="Calibri" w:eastAsia="Calibri" w:hAnsi="Calibri" w:cs="Calibri"/>
+          <w:rFonts w:ascii="Calibri" w:hAnsi="Calibri" w:eastAsia="Calibri" w:cs="Calibri"/>
           <w:noProof/>
           <w:sz w:val="22"/>
         </w:rPr>
@@ -10592,487 +10592,487 @@
             </w:drawing>
           </mc:Choice>
           <mc:Fallback xmlns:arto="http://schemas.microsoft.com/office/word/2006/arto">
-            <w:pict>
-              <v:group w14:anchorId="75F02403" id="Group 6547" o:spid="_x0000_s1026" style="position:absolute;margin-left:364.95pt;margin-top:.75pt;width:104.15pt;height:72.2pt;z-index:251658240" coordsize="13232,9173" o:gfxdata="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">
-                <v:shape id="Shape 283" o:spid="_x0000_s1027" style="position:absolute;left:6573;top:1417;width:290;height:830;visibility:visible;mso-wrap-style:square;v-text-anchor:top" coordsize="28956,83059" o:gfxdata="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" path="m,c,,,,16383,l28956,446r,15250l24257,13208v,,,,-7620,c16637,13208,16637,13208,16637,69342v,,,,8890,l28956,67510r,15156l19939,83059v,,,,-19939,c,83059,,83059,,xe" fillcolor="#231f20" stroked="f" strokeweight="0">
+            <w:pict w14:anchorId="3C00A203">
+              <v:group id="Group 6547" style="position:absolute;margin-left:364.95pt;margin-top:.75pt;width:104.15pt;height:72.2pt;z-index:251658240" coordsize="13232,9173" o:spid="_x0000_s1026" w14:anchorId="75F02403" o:gfxdata="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">
+                <v:shape id="Shape 283" style="position:absolute;left:6573;top:1417;width:290;height:830;visibility:visible;mso-wrap-style:square;v-text-anchor:top" coordsize="28956,83059" o:spid="_x0000_s1027" fillcolor="#231f20" stroked="f" strokeweight="0" path="m,c,,,,16383,l28956,446r,15250l24257,13208v,,,,-7620,c16637,13208,16637,13208,16637,69342v,,,,8890,l28956,67510r,15156l19939,83059v,,,,-19939,c,83059,,83059,,xe" o:gfxdata="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">
                   <v:stroke miterlimit="83231f" joinstyle="miter"/>
-                  <v:path arrowok="t" textboxrect="0,0,28956,83059"/>
+                  <v:path textboxrect="0,0,28956,83059" arrowok="t"/>
                 </v:shape>
-                <v:shape id="Shape 284" o:spid="_x0000_s1028" style="position:absolute;left:6863;top:1421;width:308;height:822;visibility:visible;mso-wrap-style:square;v-text-anchor:top" coordsize="30861,82221" o:gfxdata="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" path="m,l1778,63c8636,571,14732,3238,19685,8190v7493,7621,11176,18162,11176,33148c30861,52640,28194,62674,22606,70166,17653,76898,10287,81470,2667,82104l,82221,,67064,8541,62499v2572,-4302,3778,-10811,3778,-19637c12319,33210,11557,25082,8255,19621l,15251,,xe" fillcolor="#231f20" stroked="f" strokeweight="0">
+                <v:shape id="Shape 284" style="position:absolute;left:6863;top:1421;width:308;height:822;visibility:visible;mso-wrap-style:square;v-text-anchor:top" coordsize="30861,82221" o:spid="_x0000_s1028" fillcolor="#231f20" stroked="f" strokeweight="0" path="m,l1778,63c8636,571,14732,3238,19685,8190v7493,7621,11176,18162,11176,33148c30861,52640,28194,62674,22606,70166,17653,76898,10287,81470,2667,82104l,82221,,67064,8541,62499v2572,-4302,3778,-10811,3778,-19637c12319,33210,11557,25082,8255,19621l,15251,,xe" o:gfxdata="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">
                   <v:stroke miterlimit="83231f" joinstyle="miter"/>
-                  <v:path arrowok="t" textboxrect="0,0,30861,82221"/>
+                  <v:path textboxrect="0,0,30861,82221" arrowok="t"/>
                 </v:shape>
-                <v:shape id="Shape 285" o:spid="_x0000_s1029" style="position:absolute;left:7269;top:1624;width:267;height:628;visibility:visible;mso-wrap-style:square;v-text-anchor:top" coordsize="26733,62747" o:gfxdata="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" path="m26733,r,11810l20003,15054v-1620,2223,-2477,5493,-2477,9684c17526,24738,17526,24738,17526,24992v,,,,7769,l26733,24992r,11557l17272,36549v,,,,,507c17272,41756,18447,45439,20638,47947r6095,2475l26733,62747,7842,55059c2826,49598,,41756,,32231,,21309,2286,14197,7620,8228l26733,xe" fillcolor="#231f20" stroked="f" strokeweight="0">
+                <v:shape id="Shape 285" style="position:absolute;left:7269;top:1624;width:267;height:628;visibility:visible;mso-wrap-style:square;v-text-anchor:top" coordsize="26733,62747" o:spid="_x0000_s1029" fillcolor="#231f20" stroked="f" strokeweight="0" path="m26733,r,11810l20003,15054v-1620,2223,-2477,5493,-2477,9684c17526,24738,17526,24738,17526,24992v,,,,7769,l26733,24992r,11557l17272,36549v,,,,,507c17272,41756,18447,45439,20638,47947r6095,2475l26733,62747,7842,55059c2826,49598,,41756,,32231,,21309,2286,14197,7620,8228l26733,xe" o:gfxdata="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">
                   <v:stroke miterlimit="83231f" joinstyle="miter"/>
-                  <v:path arrowok="t" textboxrect="0,0,26733,62747"/>
+                  <v:path textboxrect="0,0,26733,62747" arrowok="t"/>
                 </v:shape>
-                <v:shape id="Shape 286" o:spid="_x0000_s1030" style="position:absolute;left:7536;top:2081;width:251;height:179;visibility:visible;mso-wrap-style:square;v-text-anchor:top" coordsize="25083,17907" o:gfxdata="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" path="m18860,v,,,,6223,9398c18098,15113,10732,17907,2096,17907l,17054,,4729,3366,6096c8954,6096,14034,4063,18860,xe" fillcolor="#231f20" stroked="f" strokeweight="0">
+                <v:shape id="Shape 286" style="position:absolute;left:7536;top:2081;width:251;height:179;visibility:visible;mso-wrap-style:square;v-text-anchor:top" coordsize="25083,17907" o:spid="_x0000_s1030" fillcolor="#231f20" stroked="f" strokeweight="0" path="m18860,v,,,,6223,9398c18098,15113,10732,17907,2096,17907l,17054,,4729,3366,6096c8954,6096,14034,4063,18860,xe" o:gfxdata="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">
                   <v:stroke miterlimit="83231f" joinstyle="miter"/>
-                  <v:path arrowok="t" textboxrect="0,0,25083,17907"/>
+                  <v:path textboxrect="0,0,25083,17907" arrowok="t"/>
                 </v:shape>
-                <v:shape id="Shape 287" o:spid="_x0000_s1031" style="position:absolute;left:7536;top:1624;width:259;height:366;visibility:visible;mso-wrap-style:square;v-text-anchor:top" coordsize="25845,36576" o:gfxdata="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" path="m64,c7049,,13780,2413,17717,6477v5715,5715,8128,13716,8128,26416c25845,32893,25845,32893,25845,36576v,,,,-14895,l,36576,,25019r9208,c9208,25019,9208,25019,9208,24257v,-4445,-508,-6858,-1778,-9017c5779,12827,3620,11684,318,11684l,11837,,27,64,xe" fillcolor="#231f20" stroked="f" strokeweight="0">
+                <v:shape id="Shape 287" style="position:absolute;left:7536;top:1624;width:259;height:366;visibility:visible;mso-wrap-style:square;v-text-anchor:top" coordsize="25845,36576" o:spid="_x0000_s1031" fillcolor="#231f20" stroked="f" strokeweight="0" path="m64,c7049,,13780,2413,17717,6477v5715,5715,8128,13716,8128,26416c25845,32893,25845,32893,25845,36576v,,,,-14895,l,36576,,25019r9208,c9208,25019,9208,25019,9208,24257v,-4445,-508,-6858,-1778,-9017c5779,12827,3620,11684,318,11684l,11837,,27,64,xe" o:gfxdata="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">
                   <v:stroke miterlimit="83231f" joinstyle="miter"/>
-                  <v:path arrowok="t" textboxrect="0,0,25845,36576"/>
+                  <v:path textboxrect="0,0,25845,36576" arrowok="t"/>
                 </v:shape>
-                <v:shape id="Shape 288" o:spid="_x0000_s1032" style="position:absolute;left:7904;top:1624;width:265;height:880;visibility:visible;mso-wrap-style:square;v-text-anchor:top" coordsize="26479,88011" o:gfxdata="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" path="m14224,v635,2159,1016,3810,1016,5715l26479,1465r,11737l16510,17526v,,,,,29591c18669,48768,22098,50673,25400,50673r1079,-560l26479,62506,16129,59944v254,1524,254,3175,254,5080c16383,65024,16383,65024,16383,83947v,,,,-15367,4064c1016,88011,1016,88011,1016,17780,1016,9779,762,7620,,2413v,,,,14224,-2413xe" fillcolor="#231f20" stroked="f" strokeweight="0">
+                <v:shape id="Shape 288" style="position:absolute;left:7904;top:1624;width:265;height:880;visibility:visible;mso-wrap-style:square;v-text-anchor:top" coordsize="26479,88011" o:spid="_x0000_s1032" fillcolor="#231f20" stroked="f" strokeweight="0" path="m14224,v635,2159,1016,3810,1016,5715l26479,1465r,11737l16510,17526v,,,,,29591c18669,48768,22098,50673,25400,50673r1079,-560l26479,62506,16129,59944v254,1524,254,3175,254,5080c16383,65024,16383,65024,16383,83947v,,,,-15367,4064c1016,88011,1016,88011,1016,17780,1016,9779,762,7620,,2413v,,,,14224,-2413xe" o:gfxdata="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">
                   <v:stroke miterlimit="83231f" joinstyle="miter"/>
-                  <v:path arrowok="t" textboxrect="0,0,26479,88011"/>
+                  <v:path textboxrect="0,0,26479,88011" arrowok="t"/>
                 </v:shape>
-                <v:shape id="Shape 289" o:spid="_x0000_s1033" style="position:absolute;left:8169;top:1624;width:273;height:631;visibility:visible;mso-wrap-style:square;v-text-anchor:top" coordsize="27368,63119" o:gfxdata="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" path="m3874,v4318,,8762,1397,12065,3683c22542,8128,27368,15875,27368,29972v,12954,-2158,19685,-8508,26289c14668,60706,9080,63119,2477,63119l,62506,,50113,7398,46276c9176,43212,9970,38418,9970,31497v,-5843,-509,-10542,-1652,-13463c7049,14732,4636,12954,572,12954l,13202,,1465,3874,xe" fillcolor="#231f20" stroked="f" strokeweight="0">
+                <v:shape id="Shape 289" style="position:absolute;left:8169;top:1624;width:273;height:631;visibility:visible;mso-wrap-style:square;v-text-anchor:top" coordsize="27368,63119" o:spid="_x0000_s1033" fillcolor="#231f20" stroked="f" strokeweight="0" path="m3874,v4318,,8762,1397,12065,3683c22542,8128,27368,15875,27368,29972v,12954,-2158,19685,-8508,26289c14668,60706,9080,63119,2477,63119l,62506,,50113,7398,46276c9176,43212,9970,38418,9970,31497v,-5843,-509,-10542,-1652,-13463c7049,14732,4636,12954,572,12954l,13202,,1465,3874,xe" o:gfxdata="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">
                   <v:stroke miterlimit="83231f" joinstyle="miter"/>
-                  <v:path arrowok="t" textboxrect="0,0,27368,63119"/>
+                  <v:path textboxrect="0,0,27368,63119" arrowok="t"/>
                 </v:shape>
-                <v:shape id="Shape 290" o:spid="_x0000_s1034" style="position:absolute;left:8528;top:1882;width:247;height:393;visibility:visible;mso-wrap-style:square;v-text-anchor:top" coordsize="24765,39338" o:gfxdata="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" path="m24765,r,11314l20257,12065v-2318,1429,-3239,3778,-3239,7461c17018,24352,19939,27527,24003,27527r762,-387l24765,38272r-3937,1066c7366,39338,,32353,,20034,,12859,2445,7588,7318,4112l24765,xe" fillcolor="#231f20" stroked="f" strokeweight="0">
+                <v:shape id="Shape 290" style="position:absolute;left:8528;top:1882;width:247;height:393;visibility:visible;mso-wrap-style:square;v-text-anchor:top" coordsize="24765,39338" o:spid="_x0000_s1034" fillcolor="#231f20" stroked="f" strokeweight="0" path="m24765,r,11314l20257,12065v-2318,1429,-3239,3778,-3239,7461c17018,24352,19939,27527,24003,27527r762,-387l24765,38272r-3937,1066c7366,39338,,32353,,20034,,12859,2445,7588,7318,4112l24765,xe" o:gfxdata="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">
                   <v:stroke miterlimit="83231f" joinstyle="miter"/>
-                  <v:path arrowok="t" textboxrect="0,0,24765,39338"/>
+                  <v:path textboxrect="0,0,24765,39338" arrowok="t"/>
                 </v:shape>
-                <v:shape id="Shape 291" o:spid="_x0000_s1035" style="position:absolute;left:8540;top:1630;width:235;height:197;visibility:visible;mso-wrap-style:square;v-text-anchor:top" coordsize="23495,19669" o:gfxdata="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" path="m23495,r,13035l6731,19669v,,,,-6731,-11685c3175,6080,5588,4809,9906,3032l23495,xe" fillcolor="#231f20" stroked="f" strokeweight="0">
+                <v:shape id="Shape 291" style="position:absolute;left:8540;top:1630;width:235;height:197;visibility:visible;mso-wrap-style:square;v-text-anchor:top" coordsize="23495,19669" o:spid="_x0000_s1035" fillcolor="#231f20" stroked="f" strokeweight="0" path="m23495,r,13035l6731,19669v,,,,-6731,-11685c3175,6080,5588,4809,9906,3032l23495,xe" o:gfxdata="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">
                   <v:stroke miterlimit="83231f" joinstyle="miter"/>
-                  <v:path arrowok="t" textboxrect="0,0,23495,19669"/>
+                  <v:path textboxrect="0,0,23495,19669" arrowok="t"/>
                 </v:shape>
-                <v:shape id="Shape 292" o:spid="_x0000_s1036" style="position:absolute;left:8775;top:1624;width:290;height:660;visibility:visible;mso-wrap-style:square;v-text-anchor:top" coordsize="28956,66040" o:gfxdata="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" path="m2921,c13208,,20193,3937,22606,10795v762,2540,1143,4318,1016,11049c23622,21844,23622,21844,23241,42418v-127,6731,381,9652,5715,13716c28956,56134,28956,56134,20574,66040,16891,64389,13589,61722,11938,58547v-1143,1143,-2413,2413,-3683,3302l,64085,,52953,7493,49149v,,,,254,-13208c7747,35941,7747,35941,7112,35941l,37127,,25813,4445,24765v1143,,2159,,3429,127c7874,24892,7874,24892,7874,22479v,-6985,-1270,-9144,-6985,-9144l,13687,,652,2921,xe" fillcolor="#231f20" stroked="f" strokeweight="0">
+                <v:shape id="Shape 292" style="position:absolute;left:8775;top:1624;width:290;height:660;visibility:visible;mso-wrap-style:square;v-text-anchor:top" coordsize="28956,66040" o:spid="_x0000_s1036" fillcolor="#231f20" stroked="f" strokeweight="0" path="m2921,c13208,,20193,3937,22606,10795v762,2540,1143,4318,1016,11049c23622,21844,23622,21844,23241,42418v-127,6731,381,9652,5715,13716c28956,56134,28956,56134,20574,66040,16891,64389,13589,61722,11938,58547v-1143,1143,-2413,2413,-3683,3302l,64085,,52953,7493,49149v,,,,254,-13208c7747,35941,7747,35941,7112,35941l,37127,,25813,4445,24765v1143,,2159,,3429,127c7874,24892,7874,24892,7874,22479v,-6985,-1270,-9144,-6985,-9144l,13687,,652,2921,xe" o:gfxdata="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">
                   <v:stroke miterlimit="83231f" joinstyle="miter"/>
-                  <v:path arrowok="t" textboxrect="0,0,28956,66040"/>
+                  <v:path textboxrect="0,0,28956,66040" arrowok="t"/>
                 </v:shape>
-                <v:shape id="Shape 293" o:spid="_x0000_s1037" style="position:absolute;left:9151;top:1624;width:366;height:623;visibility:visible;mso-wrap-style:square;v-text-anchor:top" coordsize="36576,62357" o:gfxdata="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" path="m13970,v1524,2540,2413,5334,2540,8636c20066,4191,24765,,30734,v2286,,3302,381,5842,1397c36576,1397,36576,1397,32258,15367v-1524,-889,-2921,-1143,-4572,-1143c24003,14224,20828,15875,18034,19304v,,,,,43053c18034,62357,18034,62357,2159,62357v,,,,,-40640c2159,13462,1143,7366,,3810v,,,,13970,-3810xe" fillcolor="#231f20" stroked="f" strokeweight="0">
+                <v:shape id="Shape 293" style="position:absolute;left:9151;top:1624;width:366;height:623;visibility:visible;mso-wrap-style:square;v-text-anchor:top" coordsize="36576,62357" o:spid="_x0000_s1037" fillcolor="#231f20" stroked="f" strokeweight="0" path="m13970,v1524,2540,2413,5334,2540,8636c20066,4191,24765,,30734,v2286,,3302,381,5842,1397c36576,1397,36576,1397,32258,15367v-1524,-889,-2921,-1143,-4572,-1143c24003,14224,20828,15875,18034,19304v,,,,,43053c18034,62357,18034,62357,2159,62357v,,,,,-40640c2159,13462,1143,7366,,3810v,,,,13970,-3810xe" o:gfxdata="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">
                   <v:stroke miterlimit="83231f" joinstyle="miter"/>
-                  <v:path arrowok="t" textboxrect="0,0,36576,62357"/>
+                  <v:path textboxrect="0,0,36576,62357" arrowok="t"/>
                 </v:shape>
-                <v:shape id="Shape 294" o:spid="_x0000_s1038" style="position:absolute;left:9541;top:1454;width:367;height:806;visibility:visible;mso-wrap-style:square;v-text-anchor:top" coordsize="36703,80645" o:gfxdata="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" path="m22987,v-508,5588,-889,12192,-889,18414c22098,18414,22098,18414,36449,18414v,,,,-4191,10923c32258,29337,32258,29337,22098,29337v,,,,,30480c22098,67564,23495,69596,28956,69596v1524,,2921,-382,5842,-1144c34798,68452,34798,68452,36703,77851v-4572,1905,-8763,2794,-12954,2794c15621,80645,9144,77089,7239,71755,6350,69088,6096,67945,6096,62357v,,,,,-33020c6096,29337,6096,29337,,29337v,,,,,-10923c,18414,,18414,6096,18414v,-5968,,-9905,635,-14350c6731,4064,6731,4064,22987,xe" fillcolor="#231f20" stroked="f" strokeweight="0">
+                <v:shape id="Shape 294" style="position:absolute;left:9541;top:1454;width:367;height:806;visibility:visible;mso-wrap-style:square;v-text-anchor:top" coordsize="36703,80645" o:spid="_x0000_s1038" fillcolor="#231f20" stroked="f" strokeweight="0" path="m22987,v-508,5588,-889,12192,-889,18414c22098,18414,22098,18414,36449,18414v,,,,-4191,10923c32258,29337,32258,29337,22098,29337v,,,,,30480c22098,67564,23495,69596,28956,69596v1524,,2921,-382,5842,-1144c34798,68452,34798,68452,36703,77851v-4572,1905,-8763,2794,-12954,2794c15621,80645,9144,77089,7239,71755,6350,69088,6096,67945,6096,62357v,,,,,-33020c6096,29337,6096,29337,,29337v,,,,,-10923c,18414,,18414,6096,18414v,-5968,,-9905,635,-14350c6731,4064,6731,4064,22987,xe" o:gfxdata="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">
                   <v:stroke miterlimit="83231f" joinstyle="miter"/>
-                  <v:path arrowok="t" textboxrect="0,0,36703,80645"/>
+                  <v:path textboxrect="0,0,36703,80645" arrowok="t"/>
                 </v:shape>
-                <v:shape id="Shape 295" o:spid="_x0000_s1039" style="position:absolute;left:9982;top:1624;width:793;height:623;visibility:visible;mso-wrap-style:square;v-text-anchor:top" coordsize="79375,62357" o:gfxdata="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" path="m14224,v1143,1651,1524,3175,2159,6223c20574,2159,25527,,31115,v4953,,9144,1651,12319,5080c44196,5969,45085,6985,45720,8128,51308,2286,56261,,62992,v4699,,9144,1397,11811,3810c78359,6858,79375,10414,79375,18797v,,,,,43560c79375,62357,79375,62357,64008,62357v,,,,,-40385c64008,14605,63119,13208,59055,13208v-2921,,-7112,2032,-10541,5080c48514,18288,48514,18288,48514,62357v,,,,-14986,c33528,62357,33528,62357,33528,22479v,-7620,-1143,-9398,-5461,-9398c25146,13081,21082,14605,17653,17780v,,,,,44577c17653,62357,17653,62357,2159,62357v,,,,,-42799c2159,10795,1651,6985,,3937v,,,,14224,-3937xe" fillcolor="#231f20" stroked="f" strokeweight="0">
+                <v:shape id="Shape 295" style="position:absolute;left:9982;top:1624;width:793;height:623;visibility:visible;mso-wrap-style:square;v-text-anchor:top" coordsize="79375,62357" o:spid="_x0000_s1039" fillcolor="#231f20" stroked="f" strokeweight="0" path="m14224,v1143,1651,1524,3175,2159,6223c20574,2159,25527,,31115,v4953,,9144,1651,12319,5080c44196,5969,45085,6985,45720,8128,51308,2286,56261,,62992,v4699,,9144,1397,11811,3810c78359,6858,79375,10414,79375,18797v,,,,,43560c79375,62357,79375,62357,64008,62357v,,,,,-40385c64008,14605,63119,13208,59055,13208v-2921,,-7112,2032,-10541,5080c48514,18288,48514,18288,48514,62357v,,,,-14986,c33528,62357,33528,62357,33528,22479v,-7620,-1143,-9398,-5461,-9398c25146,13081,21082,14605,17653,17780v,,,,,44577c17653,62357,17653,62357,2159,62357v,,,,,-42799c2159,10795,1651,6985,,3937v,,,,14224,-3937xe" o:gfxdata="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">
                   <v:stroke miterlimit="83231f" joinstyle="miter"/>
-                  <v:path arrowok="t" textboxrect="0,0,79375,62357"/>
+                  <v:path textboxrect="0,0,79375,62357" arrowok="t"/>
                 </v:shape>
-                <v:shape id="Shape 296" o:spid="_x0000_s1040" style="position:absolute;left:10910;top:1624;width:267;height:628;visibility:visible;mso-wrap-style:square;v-text-anchor:top" coordsize="26733,62747" o:gfxdata="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" path="m26733,r,11809l20002,15054v-1619,2223,-2476,5493,-2476,9684c17526,24738,17526,24738,17526,24992v,,,,7769,l26733,24992r,11557l17272,36549v,,,,,507c17272,41756,18415,45439,20590,47947r6143,2482l26733,62747,7842,55059c2826,49598,,41756,,32231,,21309,2286,14197,7620,8228l26733,xe" fillcolor="#231f20" stroked="f" strokeweight="0">
+                <v:shape id="Shape 296" style="position:absolute;left:10910;top:1624;width:267;height:628;visibility:visible;mso-wrap-style:square;v-text-anchor:top" coordsize="26733,62747" o:spid="_x0000_s1040" fillcolor="#231f20" stroked="f" strokeweight="0" path="m26733,r,11809l20002,15054v-1619,2223,-2476,5493,-2476,9684c17526,24738,17526,24738,17526,24992v,,,,7769,l26733,24992r,11557l17272,36549v,,,,,507c17272,41756,18415,45439,20590,47947r6143,2482l26733,62747,7842,55059c2826,49598,,41756,,32231,,21309,2286,14197,7620,8228l26733,xe" o:gfxdata="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">
                   <v:stroke miterlimit="83231f" joinstyle="miter"/>
-                  <v:path arrowok="t" textboxrect="0,0,26733,62747"/>
+                  <v:path textboxrect="0,0,26733,62747" arrowok="t"/>
                 </v:shape>
-                <v:shape id="Shape 297" o:spid="_x0000_s1041" style="position:absolute;left:11177;top:2081;width:250;height:179;visibility:visible;mso-wrap-style:square;v-text-anchor:top" coordsize="24955,17907" o:gfxdata="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" path="m18860,v,,,,6095,9398c17971,15113,10604,17907,2096,17907l,17054,,4736,3366,6096c8827,6096,13907,4063,18860,xe" fillcolor="#231f20" stroked="f" strokeweight="0">
+                <v:shape id="Shape 297" style="position:absolute;left:11177;top:2081;width:250;height:179;visibility:visible;mso-wrap-style:square;v-text-anchor:top" coordsize="24955,17907" o:spid="_x0000_s1041" fillcolor="#231f20" stroked="f" strokeweight="0" path="m18860,v,,,,6095,9398c17971,15113,10604,17907,2096,17907l,17054,,4736,3366,6096c8827,6096,13907,4063,18860,xe" o:gfxdata="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">
                   <v:stroke miterlimit="83231f" joinstyle="miter"/>
-                  <v:path arrowok="t" textboxrect="0,0,24955,17907"/>
+                  <v:path textboxrect="0,0,24955,17907" arrowok="t"/>
                 </v:shape>
-                <v:shape id="Shape 298" o:spid="_x0000_s1042" style="position:absolute;left:11177;top:1624;width:259;height:366;visibility:visible;mso-wrap-style:square;v-text-anchor:top" coordsize="25845,36576" o:gfxdata="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" path="m64,c7048,,13779,2413,17590,6477v5714,5715,8255,13716,8255,26416c25845,32893,25845,32893,25845,36576v,,,,-14895,l,36576,,25019r9208,c9208,25019,9208,25019,9208,24257v,-4445,-509,-6858,-1905,-9017c5779,12827,3492,11684,317,11684l,11837,,27,64,xe" fillcolor="#231f20" stroked="f" strokeweight="0">
+                <v:shape id="Shape 298" style="position:absolute;left:11177;top:1624;width:259;height:366;visibility:visible;mso-wrap-style:square;v-text-anchor:top" coordsize="25845,36576" o:spid="_x0000_s1042" fillcolor="#231f20" stroked="f" strokeweight="0" path="m64,c7048,,13779,2413,17590,6477v5714,5715,8255,13716,8255,26416c25845,32893,25845,32893,25845,36576v,,,,-14895,l,36576,,25019r9208,c9208,25019,9208,25019,9208,24257v,-4445,-509,-6858,-1905,-9017c5779,12827,3492,11684,317,11684l,11837,,27,64,xe" o:gfxdata="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">
                   <v:stroke miterlimit="83231f" joinstyle="miter"/>
-                  <v:path arrowok="t" textboxrect="0,0,25845,36576"/>
+                  <v:path textboxrect="0,0,25845,36576" arrowok="t"/>
                 </v:shape>
-                <v:shape id="Shape 299" o:spid="_x0000_s1043" style="position:absolute;left:11532;top:1624;width:502;height:623;visibility:visible;mso-wrap-style:square;v-text-anchor:top" coordsize="50165,62357" o:gfxdata="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" path="m14097,v1524,2540,2413,5080,2413,7620c18796,5969,20828,4572,23495,3175,26670,1524,30861,508,34290,508v6858,,12700,3556,14732,8764c49784,11557,50165,14097,50165,17907v,,,,,44450c50165,62357,50165,62357,34417,62357v,,,,,-39497c34417,16002,33274,13970,29083,13970v-3175,,-7239,2032,-10922,5334c18161,19304,18161,19304,18161,62357v,,,,-16002,c2159,62357,2159,62357,2159,18288,2159,13081,1524,8128,,4064v,,,,14097,-4064xe" fillcolor="#231f20" stroked="f" strokeweight="0">
+                <v:shape id="Shape 299" style="position:absolute;left:11532;top:1624;width:502;height:623;visibility:visible;mso-wrap-style:square;v-text-anchor:top" coordsize="50165,62357" o:spid="_x0000_s1043" fillcolor="#231f20" stroked="f" strokeweight="0" path="m14097,v1524,2540,2413,5080,2413,7620c18796,5969,20828,4572,23495,3175,26670,1524,30861,508,34290,508v6858,,12700,3556,14732,8764c49784,11557,50165,14097,50165,17907v,,,,,44450c50165,62357,50165,62357,34417,62357v,,,,,-39497c34417,16002,33274,13970,29083,13970v-3175,,-7239,2032,-10922,5334c18161,19304,18161,19304,18161,62357v,,,,-16002,c2159,62357,2159,62357,2159,18288,2159,13081,1524,8128,,4064v,,,,14097,-4064xe" o:gfxdata="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">
                   <v:stroke miterlimit="83231f" joinstyle="miter"/>
-                  <v:path arrowok="t" textboxrect="0,0,50165,62357"/>
+                  <v:path textboxrect="0,0,50165,62357" arrowok="t"/>
                 </v:shape>
-                <v:shape id="Shape 300" o:spid="_x0000_s1044" style="position:absolute;left:12143;top:1454;width:355;height:806;visibility:visible;mso-wrap-style:square;v-text-anchor:top" coordsize="35433,80645" o:gfxdata="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" path="m22225,v-508,5588,-889,12192,-889,18414c21336,18414,21336,18414,35179,18414v,,,,-3937,10923c31242,29337,31242,29337,21336,29337v,,,,,30480c21336,67564,22733,69596,28067,69596v1270,,2667,-382,5588,-1144c33655,68452,33655,68452,35433,77851v-4318,1905,-8382,2794,-12446,2794c15113,80645,8890,77089,6985,71755,5969,69088,5969,67945,5969,62357v,,,,,-33020c5969,29337,5969,29337,,29337v,,,,,-10923c,18414,,18414,5969,18414v,-5968,,-9905,508,-14350c6477,4064,6477,4064,22225,xe" fillcolor="#231f20" stroked="f" strokeweight="0">
+                <v:shape id="Shape 300" style="position:absolute;left:12143;top:1454;width:355;height:806;visibility:visible;mso-wrap-style:square;v-text-anchor:top" coordsize="35433,80645" o:spid="_x0000_s1044" fillcolor="#231f20" stroked="f" strokeweight="0" path="m22225,v-508,5588,-889,12192,-889,18414c21336,18414,21336,18414,35179,18414v,,,,-3937,10923c31242,29337,31242,29337,21336,29337v,,,,,30480c21336,67564,22733,69596,28067,69596v1270,,2667,-382,5588,-1144c33655,68452,33655,68452,35433,77851v-4318,1905,-8382,2794,-12446,2794c15113,80645,8890,77089,6985,71755,5969,69088,5969,67945,5969,62357v,,,,,-33020c5969,29337,5969,29337,,29337v,,,,,-10923c,18414,,18414,5969,18414v,-5968,,-9905,508,-14350c6477,4064,6477,4064,22225,xe" o:gfxdata="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">
                   <v:stroke miterlimit="83231f" joinstyle="miter"/>
-                  <v:path arrowok="t" textboxrect="0,0,35433,80645"/>
+                  <v:path textboxrect="0,0,35433,80645" arrowok="t"/>
                 </v:shape>
-                <v:shape id="Shape 301" o:spid="_x0000_s1045" style="position:absolute;left:6523;top:3054;width:277;height:635;visibility:visible;mso-wrap-style:square;v-text-anchor:top" coordsize="27686,63500" o:gfxdata="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" path="m27305,r381,73l27686,11744r-127,-60c23876,11684,20701,14097,19304,17907v-1016,3175,-1651,7493,-1651,13589c17653,38481,18542,43815,19685,46863r8001,5001l27686,63426r-381,74c10795,63500,,51054,,31877,,12700,11049,,27305,xe" fillcolor="#231f20" stroked="f" strokeweight="0">
+                <v:shape id="Shape 301" style="position:absolute;left:6523;top:3054;width:277;height:635;visibility:visible;mso-wrap-style:square;v-text-anchor:top" coordsize="27686,63500" o:spid="_x0000_s1045" fillcolor="#231f20" stroked="f" strokeweight="0" path="m27305,r381,73l27686,11744r-127,-60c23876,11684,20701,14097,19304,17907v-1016,3175,-1651,7493,-1651,13589c17653,38481,18542,43815,19685,46863r8001,5001l27686,63426r-381,74c10795,63500,,51054,,31877,,12700,11049,,27305,xe" o:gfxdata="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">
                   <v:stroke miterlimit="83231f" joinstyle="miter"/>
-                  <v:path arrowok="t" textboxrect="0,0,27686,63500"/>
+                  <v:path textboxrect="0,0,27686,63500" arrowok="t"/>
                 </v:shape>
-                <v:shape id="Shape 302" o:spid="_x0000_s1046" style="position:absolute;left:6800;top:3055;width:273;height:633;visibility:visible;mso-wrap-style:square;v-text-anchor:top" coordsize="27305,63353" o:gfxdata="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" path="m,l11303,2165v3429,1509,6414,3795,9017,6906c25146,14786,27305,21390,27305,31296v,10541,-2286,17653,-7620,23622c17399,57522,14732,59649,11462,61125l,63353,,51791r127,79c6985,51870,10033,45520,10033,31169v,-8255,-1016,-13589,-3175,-16256l,11671,,xe" fillcolor="#231f20" stroked="f" strokeweight="0">
+                <v:shape id="Shape 302" style="position:absolute;left:6800;top:3055;width:273;height:633;visibility:visible;mso-wrap-style:square;v-text-anchor:top" coordsize="27305,63353" o:spid="_x0000_s1046" fillcolor="#231f20" stroked="f" strokeweight="0" path="m,l11303,2165v3429,1509,6414,3795,9017,6906c25146,14786,27305,21390,27305,31296v,10541,-2286,17653,-7620,23622c17399,57522,14732,59649,11462,61125l,63353,,51791r127,79c6985,51870,10033,45520,10033,31169v,-8255,-1016,-13589,-3175,-16256l,11671,,xe" o:gfxdata="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">
                   <v:stroke miterlimit="83231f" joinstyle="miter"/>
-                  <v:path arrowok="t" textboxrect="0,0,27305,63353"/>
+                  <v:path textboxrect="0,0,27305,63353" arrowok="t"/>
                 </v:shape>
-                <v:shape id="Shape 303" o:spid="_x0000_s1047" style="position:absolute;left:7147;top:2797;width:391;height:879;visibility:visible;mso-wrap-style:square;v-text-anchor:top" coordsize="39116,87885" o:gfxdata="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" path="m24765,v5207,,9398,1016,14351,3811c39116,3811,39116,3811,34036,13589,30480,11938,29337,11557,27432,11557v-3937,,-6604,2541,-6604,6985c20828,18542,20828,18542,20828,27178v,,,,15494,c36322,27178,36322,27178,32131,38100v,,,,-11176,c20955,38100,20955,38100,20955,87885v,,,,-15494,c5461,87885,5461,87885,5461,38100v,,,,-5461,c,38100,,38100,,27178v,,,,5842,c5461,24638,5080,21590,5080,18797,5080,6858,12319,,24765,xe" fillcolor="#231f20" stroked="f" strokeweight="0">
+                <v:shape id="Shape 303" style="position:absolute;left:7147;top:2797;width:391;height:879;visibility:visible;mso-wrap-style:square;v-text-anchor:top" coordsize="39116,87885" o:spid="_x0000_s1047" fillcolor="#231f20" stroked="f" strokeweight="0" path="m24765,v5207,,9398,1016,14351,3811c39116,3811,39116,3811,34036,13589,30480,11938,29337,11557,27432,11557v-3937,,-6604,2541,-6604,6985c20828,18542,20828,18542,20828,27178v,,,,15494,c36322,27178,36322,27178,32131,38100v,,,,-11176,c20955,38100,20955,38100,20955,87885v,,,,-15494,c5461,87885,5461,87885,5461,38100v,,,,-5461,c,38100,,38100,,27178v,,,,5842,c5461,24638,5080,21590,5080,18797,5080,6858,12319,,24765,xe" o:gfxdata="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">
                   <v:stroke miterlimit="83231f" joinstyle="miter"/>
-                  <v:path arrowok="t" textboxrect="0,0,39116,87885"/>
+                  <v:path textboxrect="0,0,39116,87885" arrowok="t"/>
                 </v:shape>
-                <v:shape id="Shape 304" o:spid="_x0000_s1048" style="position:absolute;left:7806;top:2846;width:489;height:830;visibility:visible;mso-wrap-style:square;v-text-anchor:top" coordsize="48895,83059" o:gfxdata="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" path="m,l47752,,45212,13462r-28067,l17145,33020r24384,l41529,46482r-24384,l17145,68453r31750,l48895,83059,,83059,,xe" fillcolor="#231f20" stroked="f" strokeweight="0">
+                <v:shape id="Shape 304" style="position:absolute;left:7806;top:2846;width:489;height:830;visibility:visible;mso-wrap-style:square;v-text-anchor:top" coordsize="48895,83059" o:spid="_x0000_s1048" fillcolor="#231f20" stroked="f" strokeweight="0" path="m,l47752,,45212,13462r-28067,l17145,33020r24384,l41529,46482r-24384,l17145,68453r31750,l48895,83059,,83059,,xe" o:gfxdata="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">
                   <v:stroke miterlimit="83231f" joinstyle="miter"/>
-                  <v:path arrowok="t" textboxrect="0,0,48895,83059"/>
+                  <v:path textboxrect="0,0,48895,83059" arrowok="t"/>
                 </v:shape>
-                <v:shape id="Shape 305" o:spid="_x0000_s1049" style="position:absolute;left:8356;top:3054;width:465;height:635;visibility:visible;mso-wrap-style:square;v-text-anchor:top" coordsize="46482,63500" o:gfxdata="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" path="m27305,v3937,,8255,889,11684,2667c41148,3810,42291,4699,44831,6858v,,,,-7747,10414c33909,14351,30607,12573,27559,12573v-6985,,-10160,6096,-10160,20193c17399,40767,18542,45466,20447,48006v1651,2159,4445,3429,7112,3429c31115,51435,34417,49911,38354,46482v,,,,889,-889c39243,45593,39243,45593,46482,55245v-2286,2413,-3429,3175,-5588,4445c36703,62103,32004,63500,26289,63500,9652,63500,,51943,,32385,,18415,5334,9271,12319,4445,16383,1651,22225,,27305,xe" fillcolor="#231f20" stroked="f" strokeweight="0">
+                <v:shape id="Shape 305" style="position:absolute;left:8356;top:3054;width:465;height:635;visibility:visible;mso-wrap-style:square;v-text-anchor:top" coordsize="46482,63500" o:spid="_x0000_s1049" fillcolor="#231f20" stroked="f" strokeweight="0" path="m27305,v3937,,8255,889,11684,2667c41148,3810,42291,4699,44831,6858v,,,,-7747,10414c33909,14351,30607,12573,27559,12573v-6985,,-10160,6096,-10160,20193c17399,40767,18542,45466,20447,48006v1651,2159,4445,3429,7112,3429c31115,51435,34417,49911,38354,46482v,,,,889,-889c39243,45593,39243,45593,46482,55245v-2286,2413,-3429,3175,-5588,4445c36703,62103,32004,63500,26289,63500,9652,63500,,51943,,32385,,18415,5334,9271,12319,4445,16383,1651,22225,,27305,xe" o:gfxdata="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">
                   <v:stroke miterlimit="83231f" joinstyle="miter"/>
-                  <v:path arrowok="t" textboxrect="0,0,46482,63500"/>
+                  <v:path textboxrect="0,0,46482,63500" arrowok="t"/>
                 </v:shape>
-                <v:shape id="Shape 306" o:spid="_x0000_s1050" style="position:absolute;left:8869;top:3054;width:283;height:635;visibility:visible;mso-wrap-style:square;v-text-anchor:top" coordsize="28321,63500" o:gfxdata="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" path="m27940,r381,72l28321,11744r-127,-60c24257,11684,21209,14097,19812,17907v-1143,3175,-1651,7493,-1651,13589c18161,38481,18796,43815,20193,46863r8128,5002l28321,63427r-381,73c11049,63500,,51054,,31877,,12700,11176,,27940,xe" fillcolor="#231f20" stroked="f" strokeweight="0">
+                <v:shape id="Shape 306" style="position:absolute;left:8869;top:3054;width:283;height:635;visibility:visible;mso-wrap-style:square;v-text-anchor:top" coordsize="28321,63500" o:spid="_x0000_s1050" fillcolor="#231f20" stroked="f" strokeweight="0" path="m27940,r381,72l28321,11744r-127,-60c24257,11684,21209,14097,19812,17907v-1143,3175,-1651,7493,-1651,13589c18161,38481,18796,43815,20193,46863r8128,5002l28321,63427r-381,73c11049,63500,,51054,,31877,,12700,11176,,27940,xe" o:gfxdata="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">
                   <v:stroke miterlimit="83231f" joinstyle="miter"/>
-                  <v:path arrowok="t" textboxrect="0,0,28321,63500"/>
+                  <v:path textboxrect="0,0,28321,63500" arrowok="t"/>
                 </v:shape>
-                <v:shape id="Shape 307" o:spid="_x0000_s1051" style="position:absolute;left:9152;top:3055;width:280;height:633;visibility:visible;mso-wrap-style:square;v-text-anchor:top" coordsize="27940,63356" o:gfxdata="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" path="m,l11509,2167v3509,1508,6588,3794,9319,6906c25781,14787,27940,21391,27940,31298v,10540,-2413,17652,-7747,23621c17780,57523,15049,59650,11716,61126l,63356,,51794r127,78c7112,51872,10160,45522,10160,31170v,-8255,-1143,-13589,-3302,-16256l,11672,,xe" fillcolor="#231f20" stroked="f" strokeweight="0">
+                <v:shape id="Shape 307" style="position:absolute;left:9152;top:3055;width:280;height:633;visibility:visible;mso-wrap-style:square;v-text-anchor:top" coordsize="27940,63356" o:spid="_x0000_s1051" fillcolor="#231f20" stroked="f" strokeweight="0" path="m,l11509,2167v3509,1508,6588,3794,9319,6906c25781,14787,27940,21391,27940,31298v,10540,-2413,17652,-7747,23621c17780,57523,15049,59650,11716,61126l,63356,,51794r127,78c7112,51872,10160,45522,10160,31170v,-8255,-1143,-13589,-3302,-16256l,11672,,xe" o:gfxdata="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">
                   <v:stroke miterlimit="83231f" joinstyle="miter"/>
-                  <v:path arrowok="t" textboxrect="0,0,27940,63356"/>
+                  <v:path textboxrect="0,0,27940,63356" arrowok="t"/>
                 </v:shape>
-                <v:shape id="Shape 308" o:spid="_x0000_s1052" style="position:absolute;left:9530;top:3054;width:500;height:622;visibility:visible;mso-wrap-style:square;v-text-anchor:top" coordsize="50038,62230" o:gfxdata="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" path="m14097,v1397,2540,2159,5080,2159,7493c18669,5842,20701,4572,23241,3048,26416,1397,30607,381,34290,381v6731,,12700,3683,14478,8890c49657,11557,50038,14097,50038,17907v,,,,,44323c50038,62230,50038,62230,34290,62230v,,,,,-39497c34290,15875,33147,13843,28956,13843v-3175,,-7366,2159,-11049,5461c17907,19304,17907,19304,17907,62230v,,,,-15748,c2159,62230,2159,62230,2159,18161,2159,13081,1270,8001,,4064v,,,,14097,-4064xe" fillcolor="#231f20" stroked="f" strokeweight="0">
+                <v:shape id="Shape 308" style="position:absolute;left:9530;top:3054;width:500;height:622;visibility:visible;mso-wrap-style:square;v-text-anchor:top" coordsize="50038,62230" o:spid="_x0000_s1052" fillcolor="#231f20" stroked="f" strokeweight="0" path="m14097,v1397,2540,2159,5080,2159,7493c18669,5842,20701,4572,23241,3048,26416,1397,30607,381,34290,381v6731,,12700,3683,14478,8890c49657,11557,50038,14097,50038,17907v,,,,,44323c50038,62230,50038,62230,34290,62230v,,,,,-39497c34290,15875,33147,13843,28956,13843v-3175,,-7366,2159,-11049,5461c17907,19304,17907,19304,17907,62230v,,,,-15748,c2159,62230,2159,62230,2159,18161,2159,13081,1270,8001,,4064v,,,,14097,-4064xe" o:gfxdata="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">
                   <v:stroke miterlimit="83231f" joinstyle="miter"/>
-                  <v:path arrowok="t" textboxrect="0,0,50038,62230"/>
+                  <v:path textboxrect="0,0,50038,62230" arrowok="t"/>
                 </v:shape>
-                <v:shape id="Shape 309" o:spid="_x0000_s1053" style="position:absolute;left:10165;top:3054;width:276;height:635;visibility:visible;mso-wrap-style:square;v-text-anchor:top" coordsize="27686,63500" o:gfxdata="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" path="m27305,r381,73l27686,11744r-127,-60c23749,11684,20701,14097,19431,17907v-1143,3175,-1778,7493,-1778,13589c17653,38481,18415,43815,19685,46863r8001,5001l27686,63426r-381,74c10795,63500,,51054,,31877,,12700,10922,,27305,xe" fillcolor="#231f20" stroked="f" strokeweight="0">
+                <v:shape id="Shape 309" style="position:absolute;left:10165;top:3054;width:276;height:635;visibility:visible;mso-wrap-style:square;v-text-anchor:top" coordsize="27686,63500" o:spid="_x0000_s1053" fillcolor="#231f20" stroked="f" strokeweight="0" path="m27305,r381,73l27686,11744r-127,-60c23749,11684,20701,14097,19431,17907v-1143,3175,-1778,7493,-1778,13589c17653,38481,18415,43815,19685,46863r8001,5001l27686,63426r-381,74c10795,63500,,51054,,31877,,12700,10922,,27305,xe" o:gfxdata="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">
                   <v:stroke miterlimit="83231f" joinstyle="miter"/>
-                  <v:path arrowok="t" textboxrect="0,0,27686,63500"/>
+                  <v:path textboxrect="0,0,27686,63500" arrowok="t"/>
                 </v:shape>
-                <v:shape id="Shape 310" o:spid="_x0000_s1054" style="position:absolute;left:10441;top:3055;width:273;height:633;visibility:visible;mso-wrap-style:square;v-text-anchor:top" coordsize="27305,63353" o:gfxdata="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" path="m,l11303,2165v3429,1509,6414,3795,9017,6907c25146,14786,27305,21390,27305,31297v,10540,-2286,17652,-7620,23621c17399,57522,14732,59649,11462,61125l,63353,,51791r127,79c6985,51870,10033,45520,10033,31169v,-8255,-1143,-13589,-3175,-16256l,11671,,xe" fillcolor="#231f20" stroked="f" strokeweight="0">
+                <v:shape id="Shape 310" style="position:absolute;left:10441;top:3055;width:273;height:633;visibility:visible;mso-wrap-style:square;v-text-anchor:top" coordsize="27305,63353" o:spid="_x0000_s1054" fillcolor="#231f20" stroked="f" strokeweight="0" path="m,l11303,2165v3429,1509,6414,3795,9017,6907c25146,14786,27305,21390,27305,31297v,10540,-2286,17652,-7620,23621c17399,57522,14732,59649,11462,61125l,63353,,51791r127,79c6985,51870,10033,45520,10033,31169v,-8255,-1143,-13589,-3175,-16256l,11671,,xe" o:gfxdata="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">
                   <v:stroke miterlimit="83231f" joinstyle="miter"/>
-                  <v:path arrowok="t" textboxrect="0,0,27305,63353"/>
+                  <v:path textboxrect="0,0,27305,63353" arrowok="t"/>
                 </v:shape>
-                <v:shape id="Shape 311" o:spid="_x0000_s1055" style="position:absolute;left:10812;top:3054;width:807;height:622;visibility:visible;mso-wrap-style:square;v-text-anchor:top" coordsize="80645,62230" o:gfxdata="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" path="m14478,v1143,1651,1651,3048,2159,6223c20828,2159,26035,,31623,v5080,,9271,1651,12573,4953c44958,5842,45847,6858,46482,8001,52197,2159,57277,,63881,v4826,,9525,1397,12192,3810c79502,6858,80645,10287,80645,18796v,,,,,43434c80645,62230,80645,62230,65024,62230v,,,,,-40386c65024,14478,64262,13208,59944,13208v-3048,,-7112,1905,-10668,5080c49276,18288,49276,18288,49276,62230v,,,,-15240,c34036,62230,34036,62230,34036,22479v,-7620,-1016,-9525,-5461,-9525c25527,12954,21463,14478,17907,17653v,,,,,44577c17907,62230,17907,62230,2286,62230v,,,,,-42672c2286,10668,1651,6858,,3810v,,,,14478,-3810xe" fillcolor="#231f20" stroked="f" strokeweight="0">
+                <v:shape id="Shape 311" style="position:absolute;left:10812;top:3054;width:807;height:622;visibility:visible;mso-wrap-style:square;v-text-anchor:top" coordsize="80645,62230" o:spid="_x0000_s1055" fillcolor="#231f20" stroked="f" strokeweight="0" path="m14478,v1143,1651,1651,3048,2159,6223c20828,2159,26035,,31623,v5080,,9271,1651,12573,4953c44958,5842,45847,6858,46482,8001,52197,2159,57277,,63881,v4826,,9525,1397,12192,3810c79502,6858,80645,10287,80645,18796v,,,,,43434c80645,62230,80645,62230,65024,62230v,,,,,-40386c65024,14478,64262,13208,59944,13208v-3048,,-7112,1905,-10668,5080c49276,18288,49276,18288,49276,62230v,,,,-15240,c34036,62230,34036,62230,34036,22479v,-7620,-1016,-9525,-5461,-9525c25527,12954,21463,14478,17907,17653v,,,,,44577c17907,62230,17907,62230,2286,62230v,,,,,-42672c2286,10668,1651,6858,,3810v,,,,14478,-3810xe" o:gfxdata="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">
                   <v:stroke miterlimit="83231f" joinstyle="miter"/>
-                  <v:path arrowok="t" textboxrect="0,0,80645,62230"/>
+                  <v:path textboxrect="0,0,80645,62230" arrowok="t"/>
                 </v:shape>
-                <v:shape id="Shape 312" o:spid="_x0000_s1056" style="position:absolute;left:11784;top:3050;width:157;height:626;visibility:visible;mso-wrap-style:square;v-text-anchor:top" coordsize="15748,62611" o:gfxdata="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" path="m15748,v,,,,,62611c15748,62611,15748,62611,,62611v,,,,,-60072c,2539,,2539,15748,xe" fillcolor="#231f20" stroked="f" strokeweight="0">
+                <v:shape id="Shape 312" style="position:absolute;left:11784;top:3050;width:157;height:626;visibility:visible;mso-wrap-style:square;v-text-anchor:top" coordsize="15748,62611" o:spid="_x0000_s1056" fillcolor="#231f20" stroked="f" strokeweight="0" path="m15748,v,,,,,62611c15748,62611,15748,62611,,62611v,,,,,-60072c,2539,,2539,15748,xe" o:gfxdata="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">
                   <v:stroke miterlimit="83231f" joinstyle="miter"/>
-                  <v:path arrowok="t" textboxrect="0,0,15748,62611"/>
+                  <v:path textboxrect="0,0,15748,62611" arrowok="t"/>
                 </v:shape>
-                <v:shape id="Shape 313" o:spid="_x0000_s1057" style="position:absolute;left:11765;top:2797;width:195;height:198;visibility:visible;mso-wrap-style:square;v-text-anchor:top" coordsize="19558,19812" o:gfxdata="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" path="m10033,v5334,,9525,4318,9525,9906c19558,15367,15239,19812,9651,19812,4445,19812,,15367,,9906,,4318,4572,,10033,xe" fillcolor="#231f20" stroked="f" strokeweight="0">
+                <v:shape id="Shape 313" style="position:absolute;left:11765;top:2797;width:195;height:198;visibility:visible;mso-wrap-style:square;v-text-anchor:top" coordsize="19558,19812" o:spid="_x0000_s1057" fillcolor="#231f20" stroked="f" strokeweight="0" path="m10033,v5334,,9525,4318,9525,9906c19558,15367,15239,19812,9651,19812,4445,19812,,15367,,9906,,4318,4572,,10033,xe" o:gfxdata="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">
                   <v:stroke miterlimit="83231f" joinstyle="miter"/>
-                  <v:path arrowok="t" textboxrect="0,0,19558,19812"/>
+                  <v:path textboxrect="0,0,19558,19812" arrowok="t"/>
                 </v:shape>
-                <v:shape id="Shape 314" o:spid="_x0000_s1058" style="position:absolute;left:12071;top:3054;width:476;height:635;visibility:visible;mso-wrap-style:square;v-text-anchor:top" coordsize="47625,63500" o:gfxdata="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" path="m27940,v4064,,8509,889,11938,2667c42164,3810,43307,4699,45974,6858v,,,,-7874,10414c34798,14351,31369,12573,28321,12573v-7239,,-10541,6096,-10541,20193c17780,40767,18923,45466,20955,48006v1651,2159,4445,3429,7239,3429c31877,51435,35306,49911,39243,46482v,,,,1016,-889c40259,45593,40259,45593,47625,55245v-2413,2413,-3556,3175,-5715,4445c37592,62103,32766,63500,26924,63500,9779,63500,,51943,,32385,,18415,5334,9271,12573,4445,16764,1651,22733,,27940,xe" fillcolor="#231f20" stroked="f" strokeweight="0">
+                <v:shape id="Shape 314" style="position:absolute;left:12071;top:3054;width:476;height:635;visibility:visible;mso-wrap-style:square;v-text-anchor:top" coordsize="47625,63500" o:spid="_x0000_s1058" fillcolor="#231f20" stroked="f" strokeweight="0" path="m27940,v4064,,8509,889,11938,2667c42164,3810,43307,4699,45974,6858v,,,,-7874,10414c34798,14351,31369,12573,28321,12573v-7239,,-10541,6096,-10541,20193c17780,40767,18923,45466,20955,48006v1651,2159,4445,3429,7239,3429c31877,51435,35306,49911,39243,46482v,,,,1016,-889c40259,45593,40259,45593,47625,55245v-2413,2413,-3556,3175,-5715,4445c37592,62103,32766,63500,26924,63500,9779,63500,,51943,,32385,,18415,5334,9271,12573,4445,16764,1651,22733,,27940,xe" o:gfxdata="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">
                   <v:stroke miterlimit="83231f" joinstyle="miter"/>
-                  <v:path arrowok="t" textboxrect="0,0,47625,63500"/>
+                  <v:path textboxrect="0,0,47625,63500" arrowok="t"/>
                 </v:shape>
-                <v:shape id="Shape 315" o:spid="_x0000_s1059" style="position:absolute;left:12584;top:3054;width:513;height:646;visibility:visible;mso-wrap-style:square;v-text-anchor:top" coordsize="51308,64643" o:gfxdata="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" path="m26670,v9906,,16510,2921,22098,5715c48768,5715,48768,5715,43435,16510,37338,13335,32893,11938,28194,11938v-4571,,-7746,2413,-7746,6096c20448,21082,22479,22733,28194,24130v,,,,7493,2032c43180,27940,45720,30353,48006,33020v2159,2921,3302,6350,3302,10414c51308,56134,40640,64643,24892,64643,17273,64643,9017,62230,,57658v,,,,5842,-11684c10668,48895,19304,52832,26162,52832v4700,,8255,-2921,8255,-6858c34417,41783,31369,39624,24892,38481v,,,,-7239,-1397c13589,36322,8510,33528,6350,30861,4191,28321,2794,23749,2794,19939,2794,8001,12447,,26670,xe" fillcolor="#231f20" stroked="f" strokeweight="0">
+                <v:shape id="Shape 315" style="position:absolute;left:12584;top:3054;width:513;height:646;visibility:visible;mso-wrap-style:square;v-text-anchor:top" coordsize="51308,64643" o:spid="_x0000_s1059" fillcolor="#231f20" stroked="f" strokeweight="0" path="m26670,v9906,,16510,2921,22098,5715c48768,5715,48768,5715,43435,16510,37338,13335,32893,11938,28194,11938v-4571,,-7746,2413,-7746,6096c20448,21082,22479,22733,28194,24130v,,,,7493,2032c43180,27940,45720,30353,48006,33020v2159,2921,3302,6350,3302,10414c51308,56134,40640,64643,24892,64643,17273,64643,9017,62230,,57658v,,,,5842,-11684c10668,48895,19304,52832,26162,52832v4700,,8255,-2921,8255,-6858c34417,41783,31369,39624,24892,38481v,,,,-7239,-1397c13589,36322,8510,33528,6350,30861,4191,28321,2794,23749,2794,19939,2794,8001,12447,,26670,xe" o:gfxdata="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">
                   <v:stroke miterlimit="83231f" joinstyle="miter"/>
-                  <v:path arrowok="t" textboxrect="0,0,51308,64643"/>
+                  <v:path textboxrect="0,0,51308,64643" arrowok="t"/>
                 </v:shape>
-                <v:shape id="Shape 316" o:spid="_x0000_s1060" style="position:absolute;left:6523;top:4741;width:248;height:393;visibility:visible;mso-wrap-style:square;v-text-anchor:top" coordsize="24765,39336" o:gfxdata="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" path="m24765,r,11316l20304,12063v-2334,1429,-3286,3778,-3286,7461c17018,24350,20066,27525,24003,27525r762,-381l24765,38240r-3937,1096c7366,39336,,32351,,20032,,12856,2477,7586,7366,4109l24765,xe" fillcolor="#231f20" stroked="f" strokeweight="0">
+                <v:shape id="Shape 316" style="position:absolute;left:6523;top:4741;width:248;height:393;visibility:visible;mso-wrap-style:square;v-text-anchor:top" coordsize="24765,39336" o:spid="_x0000_s1060" fillcolor="#231f20" stroked="f" strokeweight="0" path="m24765,r,11316l20304,12063v-2334,1429,-3286,3778,-3286,7461c17018,24350,20066,27525,24003,27525r762,-381l24765,38240r-3937,1096c7366,39336,,32351,,20032,,12856,2477,7586,7366,4109l24765,xe" o:gfxdata="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">
                   <v:stroke miterlimit="83231f" joinstyle="miter"/>
-                  <v:path arrowok="t" textboxrect="0,0,24765,39336"/>
+                  <v:path textboxrect="0,0,24765,39336" arrowok="t"/>
                 </v:shape>
-                <v:shape id="Shape 317" o:spid="_x0000_s1061" style="position:absolute;left:6537;top:4489;width:234;height:196;visibility:visible;mso-wrap-style:square;v-text-anchor:top" coordsize="23368,19519" o:gfxdata="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" path="m23368,r,12887l6731,19519v,,,,-6731,-11558c3175,5930,5461,4786,9779,3008l23368,xe" fillcolor="#231f20" stroked="f" strokeweight="0">
+                <v:shape id="Shape 317" style="position:absolute;left:6537;top:4489;width:234;height:196;visibility:visible;mso-wrap-style:square;v-text-anchor:top" coordsize="23368,19519" o:spid="_x0000_s1061" fillcolor="#231f20" stroked="f" strokeweight="0" path="m23368,r,12887l6731,19519v,,,,-6731,-11558c3175,5930,5461,4786,9779,3008l23368,xe" o:gfxdata="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">
                   <v:stroke miterlimit="83231f" joinstyle="miter"/>
-                  <v:path arrowok="t" textboxrect="0,0,23368,19519"/>
+                  <v:path textboxrect="0,0,23368,19519" arrowok="t"/>
                 </v:shape>
-                <v:shape id="Shape 318" o:spid="_x0000_s1062" style="position:absolute;left:6771;top:4483;width:290;height:659;visibility:visible;mso-wrap-style:square;v-text-anchor:top" coordsize="28956,65913" o:gfxdata="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" path="m3048,c13208,,20320,3810,22606,10668v889,2540,1143,4445,1016,11049c23622,21717,23622,21717,23241,42418v,6731,381,9525,5715,13716c28956,56134,28956,56134,20574,65913,16891,64389,13589,61595,12065,58547v-1143,1270,-2540,2413,-3683,3175l,64055,,52959,7620,49149v,,,,127,-13208c7747,35941,7747,35941,7112,35941l,37131,,25815,4445,24765v1143,,2286,,3556,127c8001,24892,8001,24892,8001,22352v,-6858,-1270,-9144,-7112,-9144l,13562,,675,3048,xe" fillcolor="#231f20" stroked="f" strokeweight="0">
+                <v:shape id="Shape 318" style="position:absolute;left:6771;top:4483;width:290;height:659;visibility:visible;mso-wrap-style:square;v-text-anchor:top" coordsize="28956,65913" o:spid="_x0000_s1062" fillcolor="#231f20" stroked="f" strokeweight="0" path="m3048,c13208,,20320,3810,22606,10668v889,2540,1143,4445,1016,11049c23622,21717,23622,21717,23241,42418v,6731,381,9525,5715,13716c28956,56134,28956,56134,20574,65913,16891,64389,13589,61595,12065,58547v-1143,1270,-2540,2413,-3683,3175l,64055,,52959,7620,49149v,,,,127,-13208c7747,35941,7747,35941,7112,35941l,37131,,25815,4445,24765v1143,,2286,,3556,127c8001,24892,8001,24892,8001,22352v,-6858,-1270,-9144,-7112,-9144l,13562,,675,3048,xe" o:gfxdata="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">
                   <v:stroke miterlimit="83231f" joinstyle="miter"/>
-                  <v:path arrowok="t" textboxrect="0,0,28956,65913"/>
+                  <v:path textboxrect="0,0,28956,65913" arrowok="t"/>
                 </v:shape>
-                <v:shape id="Shape 319" o:spid="_x0000_s1063" style="position:absolute;left:7158;top:4483;width:502;height:623;visibility:visible;mso-wrap-style:square;v-text-anchor:top" coordsize="50165,62357" o:gfxdata="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" path="m14224,v1397,2540,2286,5080,2286,7620c18796,5969,20828,4572,23495,3048,26670,1397,30861,508,34290,508v6858,,12700,3556,14732,8763c49784,11557,50165,14224,50165,17907v,,,,,44450c50165,62357,50165,62357,34544,62357v,,,,,-39497c34544,15875,33274,13843,29210,13843v-3175,,-7366,2159,-11049,5588c18161,19431,18161,19431,18161,62357v,,,,-16002,c2159,62357,2159,62357,2159,18288,2159,13081,1524,8128,,4064v,,,,14224,-4064xe" fillcolor="#231f20" stroked="f" strokeweight="0">
+                <v:shape id="Shape 319" style="position:absolute;left:7158;top:4483;width:502;height:623;visibility:visible;mso-wrap-style:square;v-text-anchor:top" coordsize="50165,62357" o:spid="_x0000_s1063" fillcolor="#231f20" stroked="f" strokeweight="0" path="m14224,v1397,2540,2286,5080,2286,7620c18796,5969,20828,4572,23495,3048,26670,1397,30861,508,34290,508v6858,,12700,3556,14732,8763c49784,11557,50165,14224,50165,17907v,,,,,44450c50165,62357,50165,62357,34544,62357v,,,,,-39497c34544,15875,33274,13843,29210,13843v-3175,,-7366,2159,-11049,5588c18161,19431,18161,19431,18161,62357v,,,,-16002,c2159,62357,2159,62357,2159,18288,2159,13081,1524,8128,,4064v,,,,14224,-4064xe" o:gfxdata="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">
                   <v:stroke miterlimit="83231f" joinstyle="miter"/>
-                  <v:path arrowok="t" textboxrect="0,0,50165,62357"/>
+                  <v:path textboxrect="0,0,50165,62357" arrowok="t"/>
                 </v:shape>
-                <v:shape id="Shape 320" o:spid="_x0000_s1064" style="position:absolute;left:7795;top:4490;width:273;height:628;visibility:visible;mso-wrap-style:square;v-text-anchor:top" coordsize="27305,62738" o:gfxdata="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" path="m26289,r1016,319l27305,13218r-7033,4102c18574,20479,17780,25337,17780,32131v,6477,698,10795,2461,13494l27305,48644r,13408l25400,62738c9779,62738,,50800,,31877,,13081,10668,,26289,xe" fillcolor="#231f20" stroked="f" strokeweight="0">
+                <v:shape id="Shape 320" style="position:absolute;left:7795;top:4490;width:273;height:628;visibility:visible;mso-wrap-style:square;v-text-anchor:top" coordsize="27305,62738" o:spid="_x0000_s1064" fillcolor="#231f20" stroked="f" strokeweight="0" path="m26289,r1016,319l27305,13218r-7033,4102c18574,20479,17780,25337,17780,32131v,6477,698,10795,2461,13494l27305,48644r,13408l25400,62738c9779,62738,,50800,,31877,,13081,10668,,26289,xe" o:gfxdata="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">
                   <v:stroke miterlimit="83231f" joinstyle="miter"/>
-                  <v:path arrowok="t" textboxrect="0,0,27305,62738"/>
+                  <v:path textboxrect="0,0,27305,62738" arrowok="t"/>
                 </v:shape>
-                <v:shape id="Shape 321" o:spid="_x0000_s1065" style="position:absolute;left:8068;top:4226;width:277;height:885;visibility:visible;mso-wrap-style:square;v-text-anchor:top" coordsize="27686,88468" o:gfxdata="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" path="m9398,v,,,,16002,2413c25400,2413,25400,2413,25400,65532v,14859,1143,19812,2286,22098c27686,87630,27686,87630,13208,87630v-508,-889,-635,-1905,-1016,-3556l,88468,,75060r1778,759c4699,75819,8128,73787,9525,71882v,,,,,-28956c6604,40260,3683,39116,889,39116l,39635,,26735r9906,3110c9525,28449,9398,24385,9398,20828v,,,,,-20828xe" fillcolor="#231f20" stroked="f" strokeweight="0">
+                <v:shape id="Shape 321" style="position:absolute;left:8068;top:4226;width:277;height:885;visibility:visible;mso-wrap-style:square;v-text-anchor:top" coordsize="27686,88468" o:spid="_x0000_s1065" fillcolor="#231f20" stroked="f" strokeweight="0" path="m9398,v,,,,16002,2413c25400,2413,25400,2413,25400,65532v,14859,1143,19812,2286,22098c27686,87630,27686,87630,13208,87630v-508,-889,-635,-1905,-1016,-3556l,88468,,75060r1778,759c4699,75819,8128,73787,9525,71882v,,,,,-28956c6604,40260,3683,39116,889,39116l,39635,,26735r9906,3110c9525,28449,9398,24385,9398,20828v,,,,,-20828xe" o:gfxdata="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">
                   <v:stroke miterlimit="83231f" joinstyle="miter"/>
-                  <v:path arrowok="t" textboxrect="0,0,27686,88468"/>
+                  <v:path textboxrect="0,0,27686,88468" arrowok="t"/>
                 </v:shape>
-                <v:shape id="Shape 322" o:spid="_x0000_s1066" style="position:absolute;left:8735;top:4274;width:277;height:831;visibility:visible;mso-wrap-style:square;v-text-anchor:top" coordsize="27749,83059" o:gfxdata="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" path="m,c,,,,27559,r190,21l27749,14558r-1968,-334c25781,14224,25781,14224,16383,14224v,,,,,19050c16383,33274,16383,33274,25908,33274r1841,-268l27749,47122r-1079,-132c26670,46990,26670,46990,16510,46990v,,,,,22479c16510,69469,16510,69469,27051,69469r698,-171l27749,83034r-1968,25c25781,83059,25781,83059,,83059v,,,,,-83059xe" fillcolor="#231f20" stroked="f" strokeweight="0">
+                <v:shape id="Shape 322" style="position:absolute;left:8735;top:4274;width:277;height:831;visibility:visible;mso-wrap-style:square;v-text-anchor:top" coordsize="27749,83059" o:spid="_x0000_s1066" fillcolor="#231f20" stroked="f" strokeweight="0" path="m,c,,,,27559,r190,21l27749,14558r-1968,-334c25781,14224,25781,14224,16383,14224v,,,,,19050c16383,33274,16383,33274,25908,33274r1841,-268l27749,47122r-1079,-132c26670,46990,26670,46990,16510,46990v,,,,,22479c16510,69469,16510,69469,27051,69469r698,-171l27749,83034r-1968,25c25781,83059,25781,83059,,83059v,,,,,-83059xe" o:gfxdata="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">
                   <v:stroke miterlimit="83231f" joinstyle="miter"/>
-                  <v:path arrowok="t" textboxrect="0,0,27749,83059"/>
+                  <v:path textboxrect="0,0,27749,83059" arrowok="t"/>
                 </v:shape>
-                <v:shape id="Shape 323" o:spid="_x0000_s1067" style="position:absolute;left:9012;top:4275;width:298;height:830;visibility:visible;mso-wrap-style:square;v-text-anchor:top" coordsize="29782,83013" o:gfxdata="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" path="m,l11748,1297v3143,936,5651,2429,8128,4651c24448,10012,26607,14839,26607,20807v,5588,-1905,10414,-5461,13844c18733,36936,17209,37826,13526,38968v10033,3048,16256,10034,16256,20955c29782,71480,22670,82276,8319,82910l,83013,,69277,7049,67543v2413,-1904,4191,-5715,4191,-9652c11240,53065,8827,48747,5144,47731l,47101,,32985r5144,-748c7430,30967,9462,27030,9462,23728v,-3556,-1778,-7239,-4699,-8382l,14537,,xe" fillcolor="#231f20" stroked="f" strokeweight="0">
+                <v:shape id="Shape 323" style="position:absolute;left:9012;top:4275;width:298;height:830;visibility:visible;mso-wrap-style:square;v-text-anchor:top" coordsize="29782,83013" o:spid="_x0000_s1067" fillcolor="#231f20" stroked="f" strokeweight="0" path="m,l11748,1297v3143,936,5651,2429,8128,4651c24448,10012,26607,14839,26607,20807v,5588,-1905,10414,-5461,13844c18733,36936,17209,37826,13526,38968v10033,3048,16256,10034,16256,20955c29782,71480,22670,82276,8319,82910l,83013,,69277,7049,67543v2413,-1904,4191,-5715,4191,-9652c11240,53065,8827,48747,5144,47731l,47101,,32985r5144,-748c7430,30967,9462,27030,9462,23728v,-3556,-1778,-7239,-4699,-8382l,14537,,xe" o:gfxdata="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">
                   <v:stroke miterlimit="83231f" joinstyle="miter"/>
-                  <v:path arrowok="t" textboxrect="0,0,29782,83013"/>
+                  <v:path textboxrect="0,0,29782,83013" arrowok="t"/>
                 </v:shape>
-                <v:shape id="Shape 324" o:spid="_x0000_s1068" style="position:absolute;left:9432;top:4483;width:513;height:647;visibility:visible;mso-wrap-style:square;v-text-anchor:top" coordsize="51308,64770" o:gfxdata="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" path="m15748,v,,,,,39624c15748,45085,16129,47879,16891,49657v889,1778,3302,2921,5715,2921c26416,52578,31242,49657,32385,46609v,,,,,-43180c32385,3429,32385,3429,47625,254v,,,,,46863c47625,51181,48895,55372,51308,58293v,,,,-11303,6477c37973,63373,36322,61341,35306,58801v-3937,3810,-9652,5842,-16002,5842c10668,64643,3429,60579,1270,54737,381,51943,,48768,,42418v,,,,,-39370c,3048,,3048,15748,xe" fillcolor="#231f20" stroked="f" strokeweight="0">
+                <v:shape id="Shape 324" style="position:absolute;left:9432;top:4483;width:513;height:647;visibility:visible;mso-wrap-style:square;v-text-anchor:top" coordsize="51308,64770" o:spid="_x0000_s1068" fillcolor="#231f20" stroked="f" strokeweight="0" path="m15748,v,,,,,39624c15748,45085,16129,47879,16891,49657v889,1778,3302,2921,5715,2921c26416,52578,31242,49657,32385,46609v,,,,,-43180c32385,3429,32385,3429,47625,254v,,,,,46863c47625,51181,48895,55372,51308,58293v,,,,-11303,6477c37973,63373,36322,61341,35306,58801v-3937,3810,-9652,5842,-16002,5842c10668,64643,3429,60579,1270,54737,381,51943,,48768,,42418v,,,,,-39370c,3048,,3048,15748,xe" o:gfxdata="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">
                   <v:stroke miterlimit="83231f" joinstyle="miter"/>
-                  <v:path arrowok="t" textboxrect="0,0,51308,64770"/>
+                  <v:path textboxrect="0,0,51308,64770" arrowok="t"/>
                 </v:shape>
-                <v:shape id="Shape 325" o:spid="_x0000_s1069" style="position:absolute;left:10019;top:4483;width:513;height:647;visibility:visible;mso-wrap-style:square;v-text-anchor:top" coordsize="51308,64770" o:gfxdata="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" path="m26797,v9779,,16256,3048,21844,5715c48641,5715,48641,5715,43434,16510,37338,13335,32893,12065,28194,12065v-4572,,-7747,2413,-7747,5969c20447,21209,22479,22860,28067,24257v,,,,7493,1905c43180,28067,45720,30353,47879,33147v2286,2794,3429,6350,3429,10287c51308,56134,40640,64770,24892,64770,17272,64770,9017,62357,,57658v,,,,5715,-11684c10668,49022,19304,52959,26289,52959v4445,,8128,-3048,8128,-6985c34417,41783,31369,39624,24892,38481v,,,,-7239,-1397c13589,36449,8509,33528,6350,30988,4191,28321,2794,23876,2794,19939,2794,8001,12319,,26797,xe" fillcolor="#231f20" stroked="f" strokeweight="0">
+                <v:shape id="Shape 325" style="position:absolute;left:10019;top:4483;width:513;height:647;visibility:visible;mso-wrap-style:square;v-text-anchor:top" coordsize="51308,64770" o:spid="_x0000_s1069" fillcolor="#231f20" stroked="f" strokeweight="0" path="m26797,v9779,,16256,3048,21844,5715c48641,5715,48641,5715,43434,16510,37338,13335,32893,12065,28194,12065v-4572,,-7747,2413,-7747,5969c20447,21209,22479,22860,28067,24257v,,,,7493,1905c43180,28067,45720,30353,47879,33147v2286,2794,3429,6350,3429,10287c51308,56134,40640,64770,24892,64770,17272,64770,9017,62357,,57658v,,,,5715,-11684c10668,49022,19304,52959,26289,52959v4445,,8128,-3048,8128,-6985c34417,41783,31369,39624,24892,38481v,,,,-7239,-1397c13589,36449,8509,33528,6350,30988,4191,28321,2794,23876,2794,19939,2794,8001,12319,,26797,xe" o:gfxdata="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">
                   <v:stroke miterlimit="83231f" joinstyle="miter"/>
-                  <v:path arrowok="t" textboxrect="0,0,51308,64770"/>
+                  <v:path textboxrect="0,0,51308,64770" arrowok="t"/>
                 </v:shape>
-                <v:shape id="Shape 326" o:spid="_x0000_s1070" style="position:absolute;left:10634;top:4480;width:159;height:625;visibility:visible;mso-wrap-style:square;v-text-anchor:top" coordsize="15875,62485" o:gfxdata="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" path="m15875,v,,,,,62485c15875,62485,15875,62485,,62485v,,,,,-60072c,2413,,2413,15875,xe" fillcolor="#231f20" stroked="f" strokeweight="0">
+                <v:shape id="Shape 326" style="position:absolute;left:10634;top:4480;width:159;height:625;visibility:visible;mso-wrap-style:square;v-text-anchor:top" coordsize="15875,62485" o:spid="_x0000_s1070" fillcolor="#231f20" stroked="f" strokeweight="0" path="m15875,v,,,,,62485c15875,62485,15875,62485,,62485v,,,,,-60072c,2413,,2413,15875,xe" o:gfxdata="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">
                   <v:stroke miterlimit="83231f" joinstyle="miter"/>
-                  <v:path arrowok="t" textboxrect="0,0,15875,62485"/>
+                  <v:path textboxrect="0,0,15875,62485" arrowok="t"/>
                 </v:shape>
-                <v:shape id="Shape 327" o:spid="_x0000_s1071" style="position:absolute;left:10617;top:4226;width:195;height:198;visibility:visible;mso-wrap-style:square;v-text-anchor:top" coordsize="19558,19812" o:gfxdata="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" path="m9906,v5334,,9652,4445,9652,9906c19558,15494,15113,19812,9652,19812,4318,19812,,15494,,9906,,4445,4445,,9906,xe" fillcolor="#231f20" stroked="f" strokeweight="0">
+                <v:shape id="Shape 327" style="position:absolute;left:10617;top:4226;width:195;height:198;visibility:visible;mso-wrap-style:square;v-text-anchor:top" coordsize="19558,19812" o:spid="_x0000_s1071" fillcolor="#231f20" stroked="f" strokeweight="0" path="m9906,v5334,,9652,4445,9652,9906c19558,15494,15113,19812,9652,19812,4318,19812,,15494,,9906,,4445,4445,,9906,xe" o:gfxdata="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">
                   <v:stroke miterlimit="83231f" joinstyle="miter"/>
-                  <v:path arrowok="t" textboxrect="0,0,19558,19812"/>
+                  <v:path textboxrect="0,0,19558,19812" arrowok="t"/>
                 </v:shape>
-                <v:shape id="Shape 328" o:spid="_x0000_s1072" style="position:absolute;left:10947;top:4483;width:500;height:623;visibility:visible;mso-wrap-style:square;v-text-anchor:top" coordsize="50038,62357" o:gfxdata="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" path="m14097,v1524,2540,2286,5080,2286,7620c18796,5969,20701,4572,23368,3048,26543,1397,30734,508,34290,508v6858,,12700,3556,14605,8763c49784,11557,50038,14224,50038,17907v,,,,,44450c50038,62357,50038,62357,34417,62357v,,,,,-39497c34417,15875,33274,13843,29083,13843v-3175,,-7366,2159,-11049,5588c18034,19431,18034,19431,18034,62357v,,,,-15875,c2159,62357,2159,62357,2159,18288,2159,13081,1397,8128,,4064v,,,,14097,-4064xe" fillcolor="#231f20" stroked="f" strokeweight="0">
+                <v:shape id="Shape 328" style="position:absolute;left:10947;top:4483;width:500;height:623;visibility:visible;mso-wrap-style:square;v-text-anchor:top" coordsize="50038,62357" o:spid="_x0000_s1072" fillcolor="#231f20" stroked="f" strokeweight="0" path="m14097,v1524,2540,2286,5080,2286,7620c18796,5969,20701,4572,23368,3048,26543,1397,30734,508,34290,508v6858,,12700,3556,14605,8763c49784,11557,50038,14224,50038,17907v,,,,,44450c50038,62357,50038,62357,34417,62357v,,,,,-39497c34417,15875,33274,13843,29083,13843v-3175,,-7366,2159,-11049,5588c18034,19431,18034,19431,18034,62357v,,,,-15875,c2159,62357,2159,62357,2159,18288,2159,13081,1397,8128,,4064v,,,,14097,-4064xe" o:gfxdata="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">
                   <v:stroke miterlimit="83231f" joinstyle="miter"/>
-                  <v:path arrowok="t" textboxrect="0,0,50038,62357"/>
+                  <v:path textboxrect="0,0,50038,62357" arrowok="t"/>
                 </v:shape>
-                <v:shape id="Shape 329" o:spid="_x0000_s1073" style="position:absolute;left:11582;top:4483;width:267;height:639;visibility:visible;mso-wrap-style:square;v-text-anchor:top" coordsize="26733,63872" o:gfxdata="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" path="m26733,r,11940l20003,15260v-1620,2270,-2477,5604,-2477,9858c17526,25118,17526,25118,17526,25373v,,,,7769,l26733,25373r,11938l17399,37311v,,,,,507c17399,42518,18542,46233,20717,48773r6016,2471l26733,63872,7842,56027c2825,50455,,42454,,32739,,21690,2286,14324,7620,8228l26733,xe" fillcolor="#231f20" stroked="f" strokeweight="0">
+                <v:shape id="Shape 329" style="position:absolute;left:11582;top:4483;width:267;height:639;visibility:visible;mso-wrap-style:square;v-text-anchor:top" coordsize="26733,63872" o:spid="_x0000_s1073" fillcolor="#231f20" stroked="f" strokeweight="0" path="m26733,r,11940l20003,15260v-1620,2270,-2477,5604,-2477,9858c17526,25118,17526,25118,17526,25373v,,,,7769,l26733,25373r,11938l17399,37311v,,,,,507c17399,42518,18542,46233,20717,48773r6016,2471l26733,63872,7842,56027c2825,50455,,42454,,32739,,21690,2286,14324,7620,8228l26733,xe" o:gfxdata="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">
                   <v:stroke miterlimit="83231f" joinstyle="miter"/>
-                  <v:path arrowok="t" textboxrect="0,0,26733,63872"/>
+                  <v:path textboxrect="0,0,26733,63872" arrowok="t"/>
                 </v:shape>
-                <v:shape id="Shape 330" o:spid="_x0000_s1074" style="position:absolute;left:11849;top:4949;width:251;height:181;visibility:visible;mso-wrap-style:square;v-text-anchor:top" coordsize="25082,18161" o:gfxdata="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" path="m18986,v,,,,6096,9652c18097,15367,10731,18161,2095,18161l,17291,,4662,3493,6097c8954,6097,14033,4064,18986,xe" fillcolor="#231f20" stroked="f" strokeweight="0">
+                <v:shape id="Shape 330" style="position:absolute;left:11849;top:4949;width:251;height:181;visibility:visible;mso-wrap-style:square;v-text-anchor:top" coordsize="25082,18161" o:spid="_x0000_s1074" fillcolor="#231f20" stroked="f" strokeweight="0" path="m18986,v,,,,6096,9652c18097,15367,10731,18161,2095,18161l,17291,,4662,3493,6097c8954,6097,14033,4064,18986,xe" o:gfxdata="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">
                   <v:stroke miterlimit="83231f" joinstyle="miter"/>
-                  <v:path arrowok="t" textboxrect="0,0,25082,18161"/>
+                  <v:path textboxrect="0,0,25082,18161" arrowok="t"/>
                 </v:shape>
-                <v:shape id="Shape 331" o:spid="_x0000_s1075" style="position:absolute;left:11849;top:4483;width:259;height:373;visibility:visible;mso-wrap-style:square;v-text-anchor:top" coordsize="25844,37338" o:gfxdata="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" path="m64,c7048,,13780,2413,17717,6477v5588,5842,8127,14097,8127,27051c25844,33528,25844,33528,25844,37338v,,,,-14841,l,37338,,25400r9207,c9207,25400,9207,25400,9207,24765v,-4572,-380,-6985,-1777,-9398c5779,13081,3619,11811,318,11811l,11968,,27,64,xe" fillcolor="#231f20" stroked="f" strokeweight="0">
+                <v:shape id="Shape 331" style="position:absolute;left:11849;top:4483;width:259;height:373;visibility:visible;mso-wrap-style:square;v-text-anchor:top" coordsize="25844,37338" o:spid="_x0000_s1075" fillcolor="#231f20" stroked="f" strokeweight="0" path="m64,c7048,,13780,2413,17717,6477v5588,5842,8127,14097,8127,27051c25844,33528,25844,33528,25844,37338v,,,,-14841,l,37338,,25400r9207,c9207,25400,9207,25400,9207,24765v,-4572,-380,-6985,-1777,-9398c5779,13081,3619,11811,318,11811l,11968,,27,64,xe" o:gfxdata="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">
                   <v:stroke miterlimit="83231f" joinstyle="miter"/>
-                  <v:path arrowok="t" textboxrect="0,0,25844,37338"/>
+                  <v:path textboxrect="0,0,25844,37338" arrowok="t"/>
                 </v:shape>
-                <v:shape id="Shape 332" o:spid="_x0000_s1076" style="position:absolute;left:12156;top:4483;width:513;height:647;visibility:visible;mso-wrap-style:square;v-text-anchor:top" coordsize="51308,64770" o:gfxdata="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" path="m26670,v9906,,16383,3048,22098,5715c48768,5715,48768,5715,43435,16510,37338,13335,32893,12065,28322,12065v-4827,,-7874,2413,-7874,5969c20448,21209,22479,22860,28194,24257v,,,,7493,1905c43307,28067,45720,30353,47879,33147v2413,2794,3429,6350,3429,10287c51308,56134,40640,64770,24892,64770,17399,64770,9017,62357,,57658v,,,,5715,-11684c10795,49022,19177,52959,26162,52959v4699,,8255,-3048,8255,-6985c34417,41783,31497,39624,24892,38481v,,,,-7239,-1397c13589,36449,8636,33528,6350,30988,4191,28321,2922,23876,2922,19939,2922,8001,12447,,26670,xe" fillcolor="#231f20" stroked="f" strokeweight="0">
+                <v:shape id="Shape 332" style="position:absolute;left:12156;top:4483;width:513;height:647;visibility:visible;mso-wrap-style:square;v-text-anchor:top" coordsize="51308,64770" o:spid="_x0000_s1076" fillcolor="#231f20" stroked="f" strokeweight="0" path="m26670,v9906,,16383,3048,22098,5715c48768,5715,48768,5715,43435,16510,37338,13335,32893,12065,28322,12065v-4827,,-7874,2413,-7874,5969c20448,21209,22479,22860,28194,24257v,,,,7493,1905c43307,28067,45720,30353,47879,33147v2413,2794,3429,6350,3429,10287c51308,56134,40640,64770,24892,64770,17399,64770,9017,62357,,57658v,,,,5715,-11684c10795,49022,19177,52959,26162,52959v4699,,8255,-3048,8255,-6985c34417,41783,31497,39624,24892,38481v,,,,-7239,-1397c13589,36449,8636,33528,6350,30988,4191,28321,2922,23876,2922,19939,2922,8001,12447,,26670,xe" o:gfxdata="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">
                   <v:stroke miterlimit="83231f" joinstyle="miter"/>
-                  <v:path arrowok="t" textboxrect="0,0,51308,64770"/>
+                  <v:path textboxrect="0,0,51308,64770" arrowok="t"/>
                 </v:shape>
-                <v:shape id="Shape 333" o:spid="_x0000_s1077" style="position:absolute;left:12719;top:4483;width:513;height:647;visibility:visible;mso-wrap-style:square;v-text-anchor:top" coordsize="51308,64770" o:gfxdata="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" path="m26670,v9906,,16383,3048,22098,5715c48768,5715,48768,5715,43435,16510,37338,13335,32766,12065,28322,12065v-4827,,-8002,2413,-8002,5969c20320,21209,22479,22860,28194,24257v,,,,7367,1905c43307,28067,45720,30353,47879,33147v2286,2794,3429,6350,3429,10287c51308,56134,40767,64770,24892,64770,17273,64770,8890,62357,,57658v,,,,5715,-11684c10668,49022,19177,52959,26162,52959v4700,,8255,-3048,8255,-6985c34417,41783,31497,39624,24892,38481v,,,,-7239,-1397c13589,36449,8382,33528,6224,30988,4064,28321,2794,23876,2794,19939,2794,8001,12447,,26670,xe" fillcolor="#231f20" stroked="f" strokeweight="0">
+                <v:shape id="Shape 333" style="position:absolute;left:12719;top:4483;width:513;height:647;visibility:visible;mso-wrap-style:square;v-text-anchor:top" coordsize="51308,64770" o:spid="_x0000_s1077" fillcolor="#231f20" stroked="f" strokeweight="0" path="m26670,v9906,,16383,3048,22098,5715c48768,5715,48768,5715,43435,16510,37338,13335,32766,12065,28322,12065v-4827,,-8002,2413,-8002,5969c20320,21209,22479,22860,28194,24257v,,,,7367,1905c43307,28067,45720,30353,47879,33147v2286,2794,3429,6350,3429,10287c51308,56134,40767,64770,24892,64770,17273,64770,8890,62357,,57658v,,,,5715,-11684c10668,49022,19177,52959,26162,52959v4700,,8255,-3048,8255,-6985c34417,41783,31497,39624,24892,38481v,,,,-7239,-1397c13589,36449,8382,33528,6224,30988,4064,28321,2794,23876,2794,19939,2794,8001,12447,,26670,xe" o:gfxdata="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">
                   <v:stroke miterlimit="83231f" joinstyle="miter"/>
-                  <v:path arrowok="t" textboxrect="0,0,51308,64770"/>
+                  <v:path textboxrect="0,0,51308,64770" arrowok="t"/>
                 </v:shape>
-                <v:shape id="Shape 334" o:spid="_x0000_s1078" style="position:absolute;left:9175;top:8501;width:233;height:660;visibility:visible;mso-wrap-style:square;v-text-anchor:top" coordsize="23241,66040" o:gfxdata="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" path="m,c,,,,11198,l23241,r,7112l18526,7112v-2715,,-6334,,-11160,c7366,7112,7366,7112,7366,30607v,,,,7608,l23241,30607r,7112l18012,37719v-2590,,-6042,,-10646,c7366,37719,7366,37719,7366,66040v,,,,-7366,c,66040,,66040,,xe" fillcolor="#231f20" stroked="f" strokeweight="0">
+                <v:shape id="Shape 334" style="position:absolute;left:9175;top:8501;width:233;height:660;visibility:visible;mso-wrap-style:square;v-text-anchor:top" coordsize="23241,66040" o:spid="_x0000_s1078" fillcolor="#231f20" stroked="f" strokeweight="0" path="m,c,,,,11198,l23241,r,7112l18526,7112v-2715,,-6334,,-11160,c7366,7112,7366,7112,7366,30607v,,,,7608,l23241,30607r,7112l18012,37719v-2590,,-6042,,-10646,c7366,37719,7366,37719,7366,66040v,,,,-7366,c,66040,,66040,,xe" o:gfxdata="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">
                   <v:stroke miterlimit="83231f" joinstyle="miter"/>
-                  <v:path arrowok="t" textboxrect="0,0,23241,66040"/>
+                  <v:path textboxrect="0,0,23241,66040" arrowok="t"/>
                 </v:shape>
-                <v:shape id="Shape 335" o:spid="_x0000_s1079" style="position:absolute;left:9408;top:8501;width:231;height:660;visibility:visible;mso-wrap-style:square;v-text-anchor:top" coordsize="23114,66040" o:gfxdata="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" path="m,l3302,c16256,,23114,6350,23114,18034v,7239,-2540,12573,-7493,15748c20066,36830,22352,41783,22352,48514v,,,,,17526c22352,66040,22352,66040,15113,66040v,,,,,-17272c15113,41275,11176,37719,2540,37719v,,,,-2302,l,37719,,30607r2159,c6731,30607,10287,29337,12573,27051v2286,-2159,3302,-5080,3302,-8763c15875,10668,11938,7112,3429,7112v,,,,-2413,l,7112,,xe" fillcolor="#231f20" stroked="f" strokeweight="0">
+                <v:shape id="Shape 335" style="position:absolute;left:9408;top:8501;width:231;height:660;visibility:visible;mso-wrap-style:square;v-text-anchor:top" coordsize="23114,66040" o:spid="_x0000_s1079" fillcolor="#231f20" stroked="f" strokeweight="0" path="m,l3302,c16256,,23114,6350,23114,18034v,7239,-2540,12573,-7493,15748c20066,36830,22352,41783,22352,48514v,,,,,17526c22352,66040,22352,66040,15113,66040v,,,,,-17272c15113,41275,11176,37719,2540,37719v,,,,-2302,l,37719,,30607r2159,c6731,30607,10287,29337,12573,27051v2286,-2159,3302,-5080,3302,-8763c15875,10668,11938,7112,3429,7112v,,,,-2413,l,7112,,xe" o:gfxdata="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">
                   <v:stroke miterlimit="83231f" joinstyle="miter"/>
-                  <v:path arrowok="t" textboxrect="0,0,23114,66040"/>
+                  <v:path textboxrect="0,0,23114,66040" arrowok="t"/>
                 </v:shape>
-                <v:shape id="Shape 336" o:spid="_x0000_s1080" style="position:absolute;left:7171;top:8501;width:489;height:660;visibility:visible;mso-wrap-style:square;v-text-anchor:top" coordsize="48895,66040" o:gfxdata="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" path="m,c,,,,6858,v,,,,635,1016c11684,7620,17907,17145,26162,29337v6477,9271,11557,16764,15367,22479c41529,51816,41529,51816,41529,v,,,,7366,c48895,,48895,,48895,66040v,,,,-6858,c42037,66040,42037,66040,41402,65151v,,,,-34036,-51181c7366,13970,7366,13970,7366,66040v,,,,-7366,c,66040,,66040,,xe" fillcolor="#231f20" stroked="f" strokeweight="0">
+                <v:shape id="Shape 336" style="position:absolute;left:7171;top:8501;width:489;height:660;visibility:visible;mso-wrap-style:square;v-text-anchor:top" coordsize="48895,66040" o:spid="_x0000_s1080" fillcolor="#231f20" stroked="f" strokeweight="0" path="m,c,,,,6858,v,,,,635,1016c11684,7620,17907,17145,26162,29337v6477,9271,11557,16764,15367,22479c41529,51816,41529,51816,41529,v,,,,7366,c48895,,48895,,48895,66040v,,,,-6858,c42037,66040,42037,66040,41402,65151v,,,,-34036,-51181c7366,13970,7366,13970,7366,66040v,,,,-7366,c,66040,,66040,,xe" o:gfxdata="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">
                   <v:stroke miterlimit="83231f" joinstyle="miter"/>
-                  <v:path arrowok="t" textboxrect="0,0,48895,66040"/>
+                  <v:path textboxrect="0,0,48895,66040" arrowok="t"/>
                 </v:shape>
-                <v:shape id="Shape 7304" o:spid="_x0000_s1081" style="position:absolute;left:7806;top:8502;width:92;height:659;visibility:visible;mso-wrap-style:square;v-text-anchor:top" coordsize="9144,65960" o:gfxdata="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" path="m,l9144,r,65960l,65960,,e" fillcolor="#231f20" stroked="f" strokeweight="0">
+                <v:shape id="Shape 7304" style="position:absolute;left:7806;top:8502;width:92;height:659;visibility:visible;mso-wrap-style:square;v-text-anchor:top" coordsize="9144,65960" o:spid="_x0000_s1081" fillcolor="#231f20" stroked="f" strokeweight="0" path="m,l9144,r,65960l,65960,,e" o:gfxdata="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">
                   <v:stroke miterlimit="83231f" joinstyle="miter"/>
-                  <v:path arrowok="t" textboxrect="0,0,9144,65960"/>
+                  <v:path textboxrect="0,0,9144,65960" arrowok="t"/>
                 </v:shape>
-                <v:shape id="Shape 338" o:spid="_x0000_s1082" style="position:absolute;left:6560;top:8501;width:477;height:672;visibility:visible;mso-wrap-style:square;v-text-anchor:top" coordsize="47625,67183" o:gfxdata="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" path="m,c,,,,7366,v,,,,,41021c7366,53975,12573,60071,23749,60071v11176,,16510,-5843,16510,-18669c40259,41402,40259,41402,40259,v,,,,7366,c47625,,47625,,47625,41275v,7747,-1397,13716,-4445,17780c39243,64516,32766,67183,23749,67183v-9017,,-15494,-2794,-19431,-8255c1524,54864,,48768,,41148v,,,,,-41148xe" fillcolor="#231f20" stroked="f" strokeweight="0">
+                <v:shape id="Shape 338" style="position:absolute;left:6560;top:8501;width:477;height:672;visibility:visible;mso-wrap-style:square;v-text-anchor:top" coordsize="47625,67183" o:spid="_x0000_s1082" fillcolor="#231f20" stroked="f" strokeweight="0" path="m,c,,,,7366,v,,,,,41021c7366,53975,12573,60071,23749,60071v11176,,16510,-5843,16510,-18669c40259,41402,40259,41402,40259,v,,,,7366,c47625,,47625,,47625,41275v,7747,-1397,13716,-4445,17780c39243,64516,32766,67183,23749,67183v-9017,,-15494,-2794,-19431,-8255c1524,54864,,48768,,41148v,,,,,-41148xe" o:gfxdata="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">
                   <v:stroke miterlimit="83231f" joinstyle="miter"/>
-                  <v:path arrowok="t" textboxrect="0,0,47625,67183"/>
+                  <v:path textboxrect="0,0,47625,67183" arrowok="t"/>
                 </v:shape>
-                <v:shape id="Shape 339" o:spid="_x0000_s1083" style="position:absolute;left:8637;top:8501;width:428;height:660;visibility:visible;mso-wrap-style:square;v-text-anchor:top" coordsize="42799,66040" o:gfxdata="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" path="m,l42799,r,7366l7366,7366r,20828l37973,28194r,7239l7366,35433r,24511l42799,59944r,6096l,66040,,xe" fillcolor="#231f20" stroked="f" strokeweight="0">
+                <v:shape id="Shape 339" style="position:absolute;left:8637;top:8501;width:428;height:660;visibility:visible;mso-wrap-style:square;v-text-anchor:top" coordsize="42799,66040" o:spid="_x0000_s1083" fillcolor="#231f20" stroked="f" strokeweight="0" path="m,l42799,r,7366l7366,7366r,20828l37973,28194r,7239l7366,35433r,24511l42799,59944r,6096l,66040,,xe" o:gfxdata="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">
                   <v:stroke miterlimit="83231f" joinstyle="miter"/>
-                  <v:path arrowok="t" textboxrect="0,0,42799,66040"/>
+                  <v:path textboxrect="0,0,42799,66040" arrowok="t"/>
                 </v:shape>
-                <v:shape id="Shape 340" o:spid="_x0000_s1084" style="position:absolute;left:7990;top:8501;width:538;height:660;visibility:visible;mso-wrap-style:square;v-text-anchor:top" coordsize="53721,66040" o:gfxdata="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" path="m,l7239,,26797,53721,45212,r8509,l29337,66040r-4953,l,xe" fillcolor="#231f20" stroked="f" strokeweight="0">
+                <v:shape id="Shape 340" style="position:absolute;left:7990;top:8501;width:538;height:660;visibility:visible;mso-wrap-style:square;v-text-anchor:top" coordsize="53721,66040" o:spid="_x0000_s1084" fillcolor="#231f20" stroked="f" strokeweight="0" path="m,l7239,,26797,53721,45212,r8509,l29337,66040r-4953,l,xe" o:gfxdata="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">
                   <v:stroke miterlimit="83231f" joinstyle="miter"/>
-                  <v:path arrowok="t" textboxrect="0,0,53721,66040"/>
+                  <v:path textboxrect="0,0,53721,66040" arrowok="t"/>
                 </v:shape>
-                <v:shape id="Shape 341" o:spid="_x0000_s1085" style="position:absolute;left:11032;top:8501;width:587;height:660;visibility:visible;mso-wrap-style:square;v-text-anchor:top" coordsize="58674,66040" o:gfxdata="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" path="m,l9779,,29337,26924,50038,r8636,l33020,34290r,31750l25654,66040r,-31750l,xe" fillcolor="#231f20" stroked="f" strokeweight="0">
+                <v:shape id="Shape 341" style="position:absolute;left:11032;top:8501;width:587;height:660;visibility:visible;mso-wrap-style:square;v-text-anchor:top" coordsize="58674,66040" o:spid="_x0000_s1085" fillcolor="#231f20" stroked="f" strokeweight="0" path="m,l9779,,29337,26924,50038,r8636,l33020,34290r,31750l25654,66040r,-31750l,xe" o:gfxdata="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">
                   <v:stroke miterlimit="83231f" joinstyle="miter"/>
-                  <v:path arrowok="t" textboxrect="0,0,58674,66040"/>
+                  <v:path textboxrect="0,0,58674,66040" arrowok="t"/>
                 </v:shape>
-                <v:shape id="Shape 342" o:spid="_x0000_s1086" style="position:absolute;left:9762;top:8501;width:476;height:672;visibility:visible;mso-wrap-style:square;v-text-anchor:top" coordsize="47625,67183" o:gfxdata="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" path="m23495,c38354,,46355,7239,46482,20955v,,,,,2159c46482,23114,46482,23114,39497,23114v,,,,-127,-1905c39116,16256,37846,12700,35814,10668,33401,8255,29210,7112,23495,7112,13462,7112,8890,10414,8890,17653v,3302,1016,5588,3302,7239c14224,26289,17526,27559,22352,28575v8636,1905,14351,3683,17272,5588c44831,37465,47625,42545,47625,49149v,5715,-2413,10287,-6858,13589c36703,65786,31369,67183,24892,67183v-8001,,-14351,-2032,-18796,-6096c2032,57150,,51689,,44831v,,,,,-3556c,41275,,41275,7239,41275v,,,,,3175c7239,55118,12827,60198,25019,60198v4826,,8763,-1016,11430,-3048c39116,55245,40386,52578,40386,48895v,-2667,-508,-4572,-1397,-5842c37973,41402,36068,40132,33274,39370,31750,38735,28067,37719,22860,36322,15875,34544,11430,32893,9017,31369,4064,28194,1651,23622,1651,17653,1651,9652,5461,,23495,xe" fillcolor="#231f20" stroked="f" strokeweight="0">
+                <v:shape id="Shape 342" style="position:absolute;left:9762;top:8501;width:476;height:672;visibility:visible;mso-wrap-style:square;v-text-anchor:top" coordsize="47625,67183" o:spid="_x0000_s1086" fillcolor="#231f20" stroked="f" strokeweight="0" path="m23495,c38354,,46355,7239,46482,20955v,,,,,2159c46482,23114,46482,23114,39497,23114v,,,,-127,-1905c39116,16256,37846,12700,35814,10668,33401,8255,29210,7112,23495,7112,13462,7112,8890,10414,8890,17653v,3302,1016,5588,3302,7239c14224,26289,17526,27559,22352,28575v8636,1905,14351,3683,17272,5588c44831,37465,47625,42545,47625,49149v,5715,-2413,10287,-6858,13589c36703,65786,31369,67183,24892,67183v-8001,,-14351,-2032,-18796,-6096c2032,57150,,51689,,44831v,,,,,-3556c,41275,,41275,7239,41275v,,,,,3175c7239,55118,12827,60198,25019,60198v4826,,8763,-1016,11430,-3048c39116,55245,40386,52578,40386,48895v,-2667,-508,-4572,-1397,-5842c37973,41402,36068,40132,33274,39370,31750,38735,28067,37719,22860,36322,15875,34544,11430,32893,9017,31369,4064,28194,1651,23622,1651,17653,1651,9652,5461,,23495,xe" o:gfxdata="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">
                   <v:stroke miterlimit="83231f" joinstyle="miter"/>
-                  <v:path arrowok="t" textboxrect="0,0,47625,67183"/>
+                  <v:path textboxrect="0,0,47625,67183" arrowok="t"/>
                 </v:shape>
-                <v:shape id="Shape 343" o:spid="_x0000_s1087" style="position:absolute;left:10506;top:8501;width:478;height:660;visibility:visible;mso-wrap-style:square;v-text-anchor:top" coordsize="47752,66040" o:gfxdata="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" path="m,l47752,r,7366l28194,7366r,58674l20828,66040r,-58674l,7366,,xe" fillcolor="#231f20" stroked="f" strokeweight="0">
+                <v:shape id="Shape 343" style="position:absolute;left:10506;top:8501;width:478;height:660;visibility:visible;mso-wrap-style:square;v-text-anchor:top" coordsize="47752,66040" o:spid="_x0000_s1087" fillcolor="#231f20" stroked="f" strokeweight="0" path="m,l47752,r,7366l28194,7366r,58674l20828,66040r,-58674l,7366,,xe" o:gfxdata="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">
                   <v:stroke miterlimit="83231f" joinstyle="miter"/>
-                  <v:path arrowok="t" textboxrect="0,0,47752,66040"/>
+                  <v:path textboxrect="0,0,47752,66040" arrowok="t"/>
                 </v:shape>
-                <v:shape id="Shape 7305" o:spid="_x0000_s1088" style="position:absolute;left:10347;top:8502;width:92;height:659;visibility:visible;mso-wrap-style:square;v-text-anchor:top" coordsize="9144,65960" o:gfxdata="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" path="m,l9144,r,65960l,65960,,e" fillcolor="#231f20" stroked="f" strokeweight="0">
+                <v:shape id="Shape 7305" style="position:absolute;left:10347;top:8502;width:92;height:659;visibility:visible;mso-wrap-style:square;v-text-anchor:top" coordsize="9144,65960" o:spid="_x0000_s1088" fillcolor="#231f20" stroked="f" strokeweight="0" path="m,l9144,r,65960l,65960,,e" o:gfxdata="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">
                   <v:stroke miterlimit="83231f" joinstyle="miter"/>
-                  <v:path arrowok="t" textboxrect="0,0,9144,65960"/>
+                  <v:path textboxrect="0,0,9144,65960" arrowok="t"/>
                 </v:shape>
-                <v:shape id="Shape 345" o:spid="_x0000_s1089" style="position:absolute;left:9493;top:7377;width:439;height:660;visibility:visible;mso-wrap-style:square;v-text-anchor:top" coordsize="43942,66040" o:gfxdata="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" path="m,l42799,r,6224l7366,6224r,21970l39116,28194r,6096l7366,34290r,24384l43942,58674r,7366l,66040,,xe" fillcolor="#231f20" stroked="f" strokeweight="0">
+                <v:shape id="Shape 345" style="position:absolute;left:9493;top:7377;width:439;height:660;visibility:visible;mso-wrap-style:square;v-text-anchor:top" coordsize="43942,66040" o:spid="_x0000_s1089" fillcolor="#231f20" stroked="f" strokeweight="0" path="m,l42799,r,6224l7366,6224r,21970l39116,28194r,6096l7366,34290r,24384l43942,58674r,7366l,66040,,xe" o:gfxdata="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">
                   <v:stroke miterlimit="83231f" joinstyle="miter"/>
-                  <v:path arrowok="t" textboxrect="0,0,43942,66040"/>
+                  <v:path textboxrect="0,0,43942,66040" arrowok="t"/>
                 </v:shape>
-                <v:shape id="Shape 346" o:spid="_x0000_s1090" style="position:absolute;left:10654;top:7377;width:488;height:660;visibility:visible;mso-wrap-style:square;v-text-anchor:top" coordsize="48895,66040" o:gfxdata="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" path="m,c,,,,6858,v,,,,635,1016c11557,7620,17907,17018,26162,29211v6350,9397,11557,16890,15367,22732c41529,51943,41529,51943,41529,v,,,,7366,c48895,,48895,,48895,66040v,,,,-6858,c42037,66040,42037,66040,7366,13970v,,,,,52070c7366,66040,7366,66040,,66040v,,,,,-66040xe" fillcolor="#231f20" stroked="f" strokeweight="0">
+                <v:shape id="Shape 346" style="position:absolute;left:10654;top:7377;width:488;height:660;visibility:visible;mso-wrap-style:square;v-text-anchor:top" coordsize="48895,66040" o:spid="_x0000_s1090" fillcolor="#231f20" stroked="f" strokeweight="0" path="m,c,,,,6858,v,,,,635,1016c11557,7620,17907,17018,26162,29211v6350,9397,11557,16890,15367,22732c41529,51943,41529,51943,41529,v,,,,7366,c48895,,48895,,48895,66040v,,,,-6858,c42037,66040,42037,66040,7366,13970v,,,,,52070c7366,66040,7366,66040,,66040v,,,,,-66040xe" o:gfxdata="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">
                   <v:stroke miterlimit="83231f" joinstyle="miter"/>
-                  <v:path arrowok="t" textboxrect="0,0,48895,66040"/>
+                  <v:path textboxrect="0,0,48895,66040" arrowok="t"/>
                 </v:shape>
-                <v:shape id="Shape 347" o:spid="_x0000_s1091" style="position:absolute;left:6560;top:7377;width:440;height:660;visibility:visible;mso-wrap-style:square;v-text-anchor:top" coordsize="43942,66040" o:gfxdata="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" path="m,l42799,r,6224l7366,6224r,21970l39116,28194r,6096l7366,34290r,24384l43942,58674r,7366l,66040,,xe" fillcolor="#231f20" stroked="f" strokeweight="0">
+                <v:shape id="Shape 347" style="position:absolute;left:6560;top:7377;width:440;height:660;visibility:visible;mso-wrap-style:square;v-text-anchor:top" coordsize="43942,66040" o:spid="_x0000_s1091" fillcolor="#231f20" stroked="f" strokeweight="0" path="m,l42799,r,6224l7366,6224r,21970l39116,28194r,6096l7366,34290r,24384l43942,58674r,7366l,66040,,xe" o:gfxdata="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">
                   <v:stroke miterlimit="83231f" joinstyle="miter"/>
-                  <v:path arrowok="t" textboxrect="0,0,43942,66040"/>
+                  <v:path textboxrect="0,0,43942,66040" arrowok="t"/>
                 </v:shape>
-                <v:shape id="Shape 348" o:spid="_x0000_s1092" style="position:absolute;left:7708;top:7377;width:233;height:660;visibility:visible;mso-wrap-style:square;v-text-anchor:top" coordsize="23304,66040" o:gfxdata="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" path="m,c,,,,11252,l23304,r,7112l18600,7112v-2733,,-6376,,-11234,c7366,7112,7366,7112,7366,30607v,,,,7608,l23304,30607r,7112l18086,37719v-2608,,-6084,,-10720,c7366,37719,7366,37719,7366,66040v,,,,-7366,c,66040,,66040,,xe" fillcolor="#231f20" stroked="f" strokeweight="0">
+                <v:shape id="Shape 348" style="position:absolute;left:7708;top:7377;width:233;height:660;visibility:visible;mso-wrap-style:square;v-text-anchor:top" coordsize="23304,66040" o:spid="_x0000_s1092" fillcolor="#231f20" stroked="f" strokeweight="0" path="m,c,,,,11252,l23304,r,7112l18600,7112v-2733,,-6376,,-11234,c7366,7112,7366,7112,7366,30607v,,,,7608,l23304,30607r,7112l18086,37719v-2608,,-6084,,-10720,c7366,37719,7366,37719,7366,66040v,,,,-7366,c,66040,,66040,,xe" o:gfxdata="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">
                   <v:stroke miterlimit="83231f" joinstyle="miter"/>
-                  <v:path arrowok="t" textboxrect="0,0,23304,66040"/>
+                  <v:path textboxrect="0,0,23304,66040" arrowok="t"/>
                 </v:shape>
-                <v:shape id="Shape 349" o:spid="_x0000_s1093" style="position:absolute;left:7941;top:7377;width:232;height:660;visibility:visible;mso-wrap-style:square;v-text-anchor:top" coordsize="23178,66040" o:gfxdata="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" path="m,l3366,c16320,,23178,6224,23178,18035v,7239,-2540,12572,-7493,15875c20130,36957,22416,41783,22416,48641v,,,,,17399c22416,66040,22416,66040,15177,66040v,,,,,-17145c15177,41275,11113,37719,2604,37719v,,,,-2318,l,37719,,30607r2096,c6795,30607,10224,29337,12637,27051v2286,-2159,3302,-5079,3302,-8763c15939,10541,12002,7112,3493,7112v,,,,-2429,l,7112,,xe" fillcolor="#231f20" stroked="f" strokeweight="0">
+                <v:shape id="Shape 349" style="position:absolute;left:7941;top:7377;width:232;height:660;visibility:visible;mso-wrap-style:square;v-text-anchor:top" coordsize="23178,66040" o:spid="_x0000_s1093" fillcolor="#231f20" stroked="f" strokeweight="0" path="m,l3366,c16320,,23178,6224,23178,18035v,7239,-2540,12572,-7493,15875c20130,36957,22416,41783,22416,48641v,,,,,17399c22416,66040,22416,66040,15177,66040v,,,,,-17145c15177,41275,11113,37719,2604,37719v,,,,-2318,l,37719,,30607r2096,c6795,30607,10224,29337,12637,27051v2286,-2159,3302,-5079,3302,-8763c15939,10541,12002,7112,3493,7112v,,,,-2429,l,7112,,xe" o:gfxdata="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">
                   <v:stroke miterlimit="83231f" joinstyle="miter"/>
-                  <v:path arrowok="t" textboxrect="0,0,23178,66040"/>
+                  <v:path textboxrect="0,0,23178,66040" arrowok="t"/>
                 </v:shape>
-                <v:shape id="Shape 350" o:spid="_x0000_s1094" style="position:absolute;left:7110;top:7377;width:476;height:672;visibility:visible;mso-wrap-style:square;v-text-anchor:top" coordsize="47625,67184" o:gfxdata="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" path="m,c,,,,7366,v,,,,,41149c7366,54102,12573,60072,23749,60072v11303,,16510,-5843,16510,-18670c40259,41402,40259,41402,40259,v,,,,7366,c47625,,47625,,47625,41275v,7874,-1397,13716,-4445,17907c39370,64516,32766,67184,23749,67184v-8890,,-15494,-2668,-19304,-8129c1524,54864,,48768,,41149v,,,,,-41149xe" fillcolor="#231f20" stroked="f" strokeweight="0">
+                <v:shape id="Shape 350" style="position:absolute;left:7110;top:7377;width:476;height:672;visibility:visible;mso-wrap-style:square;v-text-anchor:top" coordsize="47625,67184" o:spid="_x0000_s1094" fillcolor="#231f20" stroked="f" strokeweight="0" path="m,c,,,,7366,v,,,,,41149c7366,54102,12573,60072,23749,60072v11303,,16510,-5843,16510,-18670c40259,41402,40259,41402,40259,v,,,,7366,c47625,,47625,,47625,41275v,7874,-1397,13716,-4445,17907c39370,64516,32766,67184,23749,67184v-8890,,-15494,-2668,-19304,-8129c1524,54864,,48768,,41149v,,,,,-41149xe" o:gfxdata="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">
                   <v:stroke miterlimit="83231f" joinstyle="miter"/>
-                  <v:path arrowok="t" textboxrect="0,0,47625,67184"/>
+                  <v:path textboxrect="0,0,47625,67184" arrowok="t"/>
                 </v:shape>
-                <v:shape id="Shape 351" o:spid="_x0000_s1095" style="position:absolute;left:8943;top:7377;width:232;height:660;visibility:visible;mso-wrap-style:square;v-text-anchor:top" coordsize="23178,66040" o:gfxdata="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" path="m,c,,,,10876,l23178,r,7112l18306,7112v-2661,,-6209,,-10940,c7366,7112,7366,7112,7366,31242v,,,,8037,l23178,31242r,7239l22702,38481v-2191,,-6573,,-15336,c7366,38481,7366,38481,7366,66040v,,,,-7366,c,66040,,66040,,xe" fillcolor="#231f20" stroked="f" strokeweight="0">
+                <v:shape id="Shape 351" style="position:absolute;left:8943;top:7377;width:232;height:660;visibility:visible;mso-wrap-style:square;v-text-anchor:top" coordsize="23178,66040" o:spid="_x0000_s1095" fillcolor="#231f20" stroked="f" strokeweight="0" path="m,c,,,,10876,l23178,r,7112l18306,7112v-2661,,-6209,,-10940,c7366,7112,7366,7112,7366,31242v,,,,8037,l23178,31242r,7239l22702,38481v-2191,,-6573,,-15336,c7366,38481,7366,38481,7366,66040v,,,,-7366,c,66040,,66040,,xe" o:gfxdata="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">
                   <v:stroke miterlimit="83231f" joinstyle="miter"/>
-                  <v:path arrowok="t" textboxrect="0,0,23178,66040"/>
+                  <v:path textboxrect="0,0,23178,66040" arrowok="t"/>
                 </v:shape>
-                <v:shape id="Shape 352" o:spid="_x0000_s1096" style="position:absolute;left:9175;top:7377;width:233;height:385;visibility:visible;mso-wrap-style:square;v-text-anchor:top" coordsize="23304,38481" o:gfxdata="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" path="m,l2603,c16065,,23304,6731,23304,19431v,5716,-2032,10414,-5841,13843c13652,36703,8318,38481,1715,38481l,38481,,31242r3239,c7302,31242,10477,30099,12764,27813v2158,-2159,3047,-4826,3047,-8255c15811,10923,11874,7112,3111,7112v,,,,-2365,l,7112,,xe" fillcolor="#231f20" stroked="f" strokeweight="0">
+                <v:shape id="Shape 352" style="position:absolute;left:9175;top:7377;width:233;height:385;visibility:visible;mso-wrap-style:square;v-text-anchor:top" coordsize="23304,38481" o:spid="_x0000_s1096" fillcolor="#231f20" stroked="f" strokeweight="0" path="m,l2603,c16065,,23304,6731,23304,19431v,5716,-2032,10414,-5841,13843c13652,36703,8318,38481,1715,38481l,38481,,31242r3239,c7302,31242,10477,30099,12764,27813v2158,-2159,3047,-4826,3047,-8255c15811,10923,11874,7112,3111,7112v,,,,-2365,l,7112,,xe" o:gfxdata="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">
                   <v:stroke miterlimit="83231f" joinstyle="miter"/>
-                  <v:path arrowok="t" textboxrect="0,0,23304,38481"/>
+                  <v:path textboxrect="0,0,23304,38481" arrowok="t"/>
                 </v:shape>
-                <v:shape id="Shape 353" o:spid="_x0000_s1097" style="position:absolute;left:8258;top:7377;width:294;height:672;visibility:visible;mso-wrap-style:square;v-text-anchor:top" coordsize="29337,67184" o:gfxdata="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" path="m29210,r127,26l29337,7172r-127,-60c21336,7112,15621,9906,11811,15622,8890,20193,7366,26036,7366,33148v,7112,1651,13207,4699,18033c15748,57150,21336,60072,29210,60072r127,-64l29337,67157r-127,27c19050,67184,11176,63374,6096,55880,2032,49912,,42291,,33148,,24385,2032,16891,5969,11176,11049,3811,18923,,29210,xe" fillcolor="#231f20" stroked="f" strokeweight="0">
+                <v:shape id="Shape 353" style="position:absolute;left:8258;top:7377;width:294;height:672;visibility:visible;mso-wrap-style:square;v-text-anchor:top" coordsize="29337,67184" o:spid="_x0000_s1097" fillcolor="#231f20" stroked="f" strokeweight="0" path="m29210,r127,26l29337,7172r-127,-60c21336,7112,15621,9906,11811,15622,8890,20193,7366,26036,7366,33148v,7112,1651,13207,4699,18033c15748,57150,21336,60072,29210,60072r127,-64l29337,67157r-127,27c19050,67184,11176,63374,6096,55880,2032,49912,,42291,,33148,,24385,2032,16891,5969,11176,11049,3811,18923,,29210,xe" o:gfxdata="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">
                   <v:stroke miterlimit="83231f" joinstyle="miter"/>
-                  <v:path arrowok="t" textboxrect="0,0,29337,67184"/>
+                  <v:path textboxrect="0,0,29337,67184" arrowok="t"/>
                 </v:shape>
-                <v:shape id="Shape 354" o:spid="_x0000_s1098" style="position:absolute;left:8552;top:7377;width:293;height:672;visibility:visible;mso-wrap-style:square;v-text-anchor:top" coordsize="29337,67131" o:gfxdata="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" path="m,l13542,2800v3889,1873,7096,4667,9572,8350c27178,16738,29337,24231,29337,33121v,8890,-2032,16510,-5969,22479c20765,59474,17495,62363,13574,64284l,67131,,59982,17399,51282v3048,-4699,4572,-10921,4572,-18161c21971,25755,20447,19786,17272,15341l,7146,,xe" fillcolor="#231f20" stroked="f" strokeweight="0">
+                <v:shape id="Shape 354" style="position:absolute;left:8552;top:7377;width:293;height:672;visibility:visible;mso-wrap-style:square;v-text-anchor:top" coordsize="29337,67131" o:spid="_x0000_s1098" fillcolor="#231f20" stroked="f" strokeweight="0" path="m,l13542,2800v3889,1873,7096,4667,9572,8350c27178,16738,29337,24231,29337,33121v,8890,-2032,16510,-5969,22479c20765,59474,17495,62363,13574,64284l,67131,,59982,17399,51282v3048,-4699,4572,-10921,4572,-18161c21971,25755,20447,19786,17272,15341l,7146,,xe" o:gfxdata="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">
                   <v:stroke miterlimit="83231f" joinstyle="miter"/>
-                  <v:path arrowok="t" textboxrect="0,0,29337,67131"/>
+                  <v:path textboxrect="0,0,29337,67131" arrowok="t"/>
                 </v:shape>
-                <v:shape id="Shape 355" o:spid="_x0000_s1099" style="position:absolute;left:10006;top:7377;width:281;height:660;visibility:visible;mso-wrap-style:square;v-text-anchor:top" coordsize="28067,66040" o:gfxdata="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" path="m25654,r2413,l28067,15399,18288,39116r9779,l28067,46482r-12192,l8509,66040,,66040,25654,xe" fillcolor="#231f20" stroked="f" strokeweight="0">
+                <v:shape id="Shape 355" style="position:absolute;left:10006;top:7377;width:281;height:660;visibility:visible;mso-wrap-style:square;v-text-anchor:top" coordsize="28067,66040" o:spid="_x0000_s1099" fillcolor="#231f20" stroked="f" strokeweight="0" path="m25654,r2413,l28067,15399,18288,39116r9779,l28067,46482r-12192,l8509,66040,,66040,25654,xe" o:gfxdata="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">
                   <v:stroke miterlimit="83231f" joinstyle="miter"/>
-                  <v:path arrowok="t" textboxrect="0,0,28067,66040"/>
+                  <v:path textboxrect="0,0,28067,66040" arrowok="t"/>
                 </v:shape>
-                <v:shape id="Shape 356" o:spid="_x0000_s1100" style="position:absolute;left:10287;top:7377;width:280;height:660;visibility:visible;mso-wrap-style:square;v-text-anchor:top" coordsize="28067,66040" o:gfxdata="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" path="m,l3683,,28067,66040r-8509,l13462,46482,,46482,,39116r9779,l1270,12319,,15399,,xe" fillcolor="#231f20" stroked="f" strokeweight="0">
+                <v:shape id="Shape 356" style="position:absolute;left:10287;top:7377;width:280;height:660;visibility:visible;mso-wrap-style:square;v-text-anchor:top" coordsize="28067,66040" o:spid="_x0000_s1100" fillcolor="#231f20" stroked="f" strokeweight="0" path="m,l3683,,28067,66040r-8509,l13462,46482,,46482,,39116r9779,l1270,12319,,15399,,xe" o:gfxdata="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">
                   <v:stroke miterlimit="83231f" joinstyle="miter"/>
-                  <v:path arrowok="t" textboxrect="0,0,28067,66040"/>
+                  <v:path textboxrect="0,0,28067,66040" arrowok="t"/>
                 </v:shape>
-                <v:shape id="Shape 357" o:spid="_x0000_s1101" style="position:absolute;left:7734;top:6242;width:476;height:671;visibility:visible;mso-wrap-style:square;v-text-anchor:top" coordsize="47625,67184" o:gfxdata="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" path="m,c,,,,6604,v,,,,635,1016c11303,7620,17399,17400,25400,29718v6223,9525,11303,17145,14986,22987c40386,52705,40386,52705,40386,v,,,,7239,c47625,,47625,,47625,67184v,,,,-6731,c40894,67184,40894,67184,40386,66167v,,,,-33274,-52069c7112,14098,7112,14098,7112,67184v,,,,-7112,c,67184,,67184,,xe" fillcolor="#231f20" stroked="f" strokeweight="0">
+                <v:shape id="Shape 357" style="position:absolute;left:7734;top:6242;width:476;height:671;visibility:visible;mso-wrap-style:square;v-text-anchor:top" coordsize="47625,67184" o:spid="_x0000_s1101" fillcolor="#231f20" stroked="f" strokeweight="0" path="m,c,,,,6604,v,,,,635,1016c11303,7620,17399,17400,25400,29718v6223,9525,11303,17145,14986,22987c40386,52705,40386,52705,40386,v,,,,7239,c47625,,47625,,47625,67184v,,,,-6731,c40894,67184,40894,67184,40386,66167v,,,,-33274,-52069c7112,14098,7112,14098,7112,67184v,,,,-7112,c,67184,,67184,,xe" o:gfxdata="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">
                   <v:stroke miterlimit="83231f" joinstyle="miter"/>
-                  <v:path arrowok="t" textboxrect="0,0,47625,67184"/>
+                  <v:path textboxrect="0,0,47625,67184" arrowok="t"/>
                 </v:shape>
-                <v:shape id="Shape 358" o:spid="_x0000_s1102" style="position:absolute;left:7195;top:6242;width:428;height:671;visibility:visible;mso-wrap-style:square;v-text-anchor:top" coordsize="42799,67184" o:gfxdata="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" path="m,l42799,r,7366l7366,7366r,20701l37973,28067r,7366l7366,35433r,24384l42799,59817r,7367l,67184,,xe" fillcolor="#231f20" stroked="f" strokeweight="0">
+                <v:shape id="Shape 358" style="position:absolute;left:7195;top:6242;width:428;height:671;visibility:visible;mso-wrap-style:square;v-text-anchor:top" coordsize="42799,67184" o:spid="_x0000_s1102" fillcolor="#231f20" stroked="f" strokeweight="0" path="m,l42799,r,7366l7366,7366r,20701l37973,28067r,7366l7366,35433r,24384l42799,59817r,7367l,67184,,xe" o:gfxdata="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">
                   <v:stroke miterlimit="83231f" joinstyle="miter"/>
-                  <v:path arrowok="t" textboxrect="0,0,42799,67184"/>
+                  <v:path textboxrect="0,0,42799,67184" arrowok="t"/>
                 </v:shape>
-                <v:shape id="Shape 359" o:spid="_x0000_s1103" style="position:absolute;left:8308;top:6242;width:463;height:671;visibility:visible;mso-wrap-style:square;v-text-anchor:top" coordsize="46355,67184" o:gfxdata="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" path="m,l46355,r,7366l26797,7366r,59818l19558,67184r,-59818l,7366,,xe" fillcolor="#231f20" stroked="f" strokeweight="0">
+                <v:shape id="Shape 359" style="position:absolute;left:8308;top:6242;width:463;height:671;visibility:visible;mso-wrap-style:square;v-text-anchor:top" coordsize="46355,67184" o:spid="_x0000_s1103" fillcolor="#231f20" stroked="f" strokeweight="0" path="m,l46355,r,7366l26797,7366r,59818l19558,67184r,-59818l,7366,,xe" o:gfxdata="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">
                   <v:stroke miterlimit="83231f" joinstyle="miter"/>
-                  <v:path arrowok="t" textboxrect="0,0,46355,67184"/>
+                  <v:path textboxrect="0,0,46355,67184" arrowok="t"/>
                 </v:shape>
-                <v:shape id="Shape 360" o:spid="_x0000_s1104" style="position:absolute;left:6560;top:6242;width:538;height:671;visibility:visible;mso-wrap-style:square;v-text-anchor:top" coordsize="53721,67184" o:gfxdata="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" path="m29591,c40386,,48133,4191,52832,12192v,,,,889,1651c53721,13843,53721,13843,47752,18288v,,,,-1143,-2032c43180,10033,37592,6986,29591,6986v-7620,,-13335,2793,-17272,8636c9017,20448,7239,26543,7239,33655v,6985,1651,12955,4699,17653c15621,57277,21336,60199,28829,60199v7620,,13208,-3175,17272,-9399c46101,50800,46101,50800,47371,48768v,,,,5715,4699c53086,53467,53086,53467,52070,54864,46990,63119,39243,67184,28829,67184,18669,67184,10922,63374,5842,55753,2032,50038,,42673,,34037,,25274,2032,17780,5969,11685,11303,3937,19304,,29591,xe" fillcolor="#231f20" stroked="f" strokeweight="0">
+                <v:shape id="Shape 360" style="position:absolute;left:6560;top:6242;width:538;height:671;visibility:visible;mso-wrap-style:square;v-text-anchor:top" coordsize="53721,67184" o:spid="_x0000_s1104" fillcolor="#231f20" stroked="f" strokeweight="0" path="m29591,c40386,,48133,4191,52832,12192v,,,,889,1651c53721,13843,53721,13843,47752,18288v,,,,-1143,-2032c43180,10033,37592,6986,29591,6986v-7620,,-13335,2793,-17272,8636c9017,20448,7239,26543,7239,33655v,6985,1651,12955,4699,17653c15621,57277,21336,60199,28829,60199v7620,,13208,-3175,17272,-9399c46101,50800,46101,50800,47371,48768v,,,,5715,4699c53086,53467,53086,53467,52070,54864,46990,63119,39243,67184,28829,67184,18669,67184,10922,63374,5842,55753,2032,50038,,42673,,34037,,25274,2032,17780,5969,11685,11303,3937,19304,,29591,xe" o:gfxdata="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">
                   <v:stroke miterlimit="83231f" joinstyle="miter"/>
-                  <v:path arrowok="t" textboxrect="0,0,53721,67184"/>
+                  <v:path textboxrect="0,0,53721,67184" arrowok="t"/>
                 </v:shape>
-                <v:shape id="Shape 361" o:spid="_x0000_s1105" style="position:absolute;left:8869;top:6242;width:233;height:671;visibility:visible;mso-wrap-style:square;v-text-anchor:top" coordsize="23304,67184" o:gfxdata="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" path="m,c,,,,11198,l23304,r,7239l18526,7239v-2715,,-6334,,-11160,c7366,7239,7366,7239,7366,31115v,,,,7608,l23304,31115r,7239l18086,38354v-2608,,-6085,,-10720,c7366,38354,7366,38354,7366,67184v,,,,-7366,c,67184,,67184,,xe" fillcolor="#231f20" stroked="f" strokeweight="0">
+                <v:shape id="Shape 361" style="position:absolute;left:8869;top:6242;width:233;height:671;visibility:visible;mso-wrap-style:square;v-text-anchor:top" coordsize="23304,67184" o:spid="_x0000_s1105" fillcolor="#231f20" stroked="f" strokeweight="0" path="m,c,,,,11198,l23304,r,7239l18526,7239v-2715,,-6334,,-11160,c7366,7239,7366,7239,7366,31115v,,,,7608,l23304,31115r,7239l18086,38354v-2608,,-6085,,-10720,c7366,38354,7366,38354,7366,67184v,,,,-7366,c,67184,,67184,,xe" o:gfxdata="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">
                   <v:stroke miterlimit="83231f" joinstyle="miter"/>
-                  <v:path arrowok="t" textboxrect="0,0,23304,67184"/>
+                  <v:path textboxrect="0,0,23304,67184" arrowok="t"/>
                 </v:shape>
-                <v:shape id="Shape 362" o:spid="_x0000_s1106" style="position:absolute;left:9102;top:6242;width:232;height:671;visibility:visible;mso-wrap-style:square;v-text-anchor:top" coordsize="23178,67184" o:gfxdata="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" path="m,l3239,c16192,,23178,6350,23178,18288v,7366,-2540,12827,-7620,16129c20003,37465,22416,42545,22416,49403v,,,,,17781c22416,67184,22416,67184,15177,67184v,,,,,-17527c15177,41911,11113,38354,2604,38354v,,,,-2318,l,38354,,31115r2096,c6795,31115,10223,29845,12636,27432v2160,-2158,3303,-4953,3303,-8890c15939,10795,11874,7239,3366,7239v,,,,-2413,l,7239,,xe" fillcolor="#231f20" stroked="f" strokeweight="0">
+                <v:shape id="Shape 362" style="position:absolute;left:9102;top:6242;width:232;height:671;visibility:visible;mso-wrap-style:square;v-text-anchor:top" coordsize="23178,67184" o:spid="_x0000_s1106" fillcolor="#231f20" stroked="f" strokeweight="0" path="m,l3239,c16192,,23178,6350,23178,18288v,7366,-2540,12827,-7620,16129c20003,37465,22416,42545,22416,49403v,,,,,17781c22416,67184,22416,67184,15177,67184v,,,,,-17527c15177,41911,11113,38354,2604,38354v,,,,-2318,l,38354,,31115r2096,c6795,31115,10223,29845,12636,27432v2160,-2158,3303,-4953,3303,-8890c15939,10795,11874,7239,3366,7239v,,,,-2413,l,7239,,xe" o:gfxdata="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">
                   <v:stroke miterlimit="83231f" joinstyle="miter"/>
-                  <v:path arrowok="t" textboxrect="0,0,23178,67184"/>
+                  <v:path textboxrect="0,0,23178,67184" arrowok="t"/>
                 </v:shape>
-                <v:shape id="Shape 363" o:spid="_x0000_s1107" style="position:absolute;left:10043;top:6242;width:391;height:671;visibility:visible;mso-wrap-style:square;v-text-anchor:top" coordsize="39116,67184" o:gfxdata="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" path="m,l7366,r,59817l39116,59817r,7367l,67184,,xe" fillcolor="#231f20" stroked="f" strokeweight="0">
+                <v:shape id="Shape 363" style="position:absolute;left:10043;top:6242;width:391;height:671;visibility:visible;mso-wrap-style:square;v-text-anchor:top" coordsize="39116,67184" o:spid="_x0000_s1107" fillcolor="#231f20" stroked="f" strokeweight="0" path="m,l7366,r,59817l39116,59817r,7367l,67184,,xe" o:gfxdata="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">
                   <v:stroke miterlimit="83231f" joinstyle="miter"/>
-                  <v:path arrowok="t" textboxrect="0,0,39116,67184"/>
+                  <v:path textboxrect="0,0,39116,67184" arrowok="t"/>
                 </v:shape>
-                <v:shape id="Shape 364" o:spid="_x0000_s1108" style="position:absolute;left:9395;top:6242;width:281;height:671;visibility:visible;mso-wrap-style:square;v-text-anchor:top" coordsize="28067,67184" o:gfxdata="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" path="m25654,r2413,l28067,13462,18288,39116r9779,l28067,46355r-12192,l8509,67184,,67184,25654,xe" fillcolor="#231f20" stroked="f" strokeweight="0">
+                <v:shape id="Shape 364" style="position:absolute;left:9395;top:6242;width:281;height:671;visibility:visible;mso-wrap-style:square;v-text-anchor:top" coordsize="28067,67184" o:spid="_x0000_s1108" fillcolor="#231f20" stroked="f" strokeweight="0" path="m25654,r2413,l28067,13462,18288,39116r9779,l28067,46355r-12192,l8509,67184,,67184,25654,xe" o:gfxdata="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">
                   <v:stroke miterlimit="83231f" joinstyle="miter"/>
-                  <v:path arrowok="t" textboxrect="0,0,28067,67184"/>
+                  <v:path textboxrect="0,0,28067,67184" arrowok="t"/>
                 </v:shape>
-                <v:shape id="Shape 365" o:spid="_x0000_s1109" style="position:absolute;left:9676;top:6242;width:280;height:671;visibility:visible;mso-wrap-style:square;v-text-anchor:top" coordsize="28067,67184" o:gfxdata="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" path="m,l3683,,28067,67184r-8509,l12192,46355,,46355,,39116r9779,l,13462,,xe" fillcolor="#231f20" stroked="f" strokeweight="0">
+                <v:shape id="Shape 365" style="position:absolute;left:9676;top:6242;width:280;height:671;visibility:visible;mso-wrap-style:square;v-text-anchor:top" coordsize="28067,67184" o:spid="_x0000_s1109" fillcolor="#231f20" stroked="f" strokeweight="0" path="m,l3683,,28067,67184r-8509,l12192,46355,,46355,,39116r9779,l,13462,,xe" o:gfxdata="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">
                   <v:stroke miterlimit="83231f" joinstyle="miter"/>
-                  <v:path arrowok="t" textboxrect="0,0,28067,67184"/>
+                  <v:path textboxrect="0,0,28067,67184" arrowok="t"/>
                 </v:shape>
-                <v:shape id="Shape 366" o:spid="_x0000_s1110" style="position:absolute;left:5803;top:4274;width:159;height:148;visibility:visible;mso-wrap-style:square;v-text-anchor:top" coordsize="15875,14732" o:gfxdata="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" path="m7874,v4445,,8001,3302,8001,7366c15875,11430,12319,14732,7874,14732,3556,14732,,11430,,7366,,3302,3556,,7874,xe" fillcolor="#00a8d5" stroked="f" strokeweight="0">
+                <v:shape id="Shape 366" style="position:absolute;left:5803;top:4274;width:159;height:148;visibility:visible;mso-wrap-style:square;v-text-anchor:top" coordsize="15875,14732" o:spid="_x0000_s1110" fillcolor="#00a8d5" stroked="f" strokeweight="0" path="m7874,v4445,,8001,3302,8001,7366c15875,11430,12319,14732,7874,14732,3556,14732,,11430,,7366,,3302,3556,,7874,xe" o:gfxdata="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">
                   <v:stroke miterlimit="83231f" joinstyle="miter"/>
-                  <v:path arrowok="t" textboxrect="0,0,15875,14732"/>
+                  <v:path textboxrect="0,0,15875,14732" arrowok="t"/>
                 </v:shape>
-                <v:shape id="Shape 367" o:spid="_x0000_s1111" style="position:absolute;left:5803;top:3957;width:159;height:147;visibility:visible;mso-wrap-style:square;v-text-anchor:top" coordsize="15875,14732" o:gfxdata="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" path="m7874,v4445,,8001,3302,8001,7366c15875,11430,12319,14732,7874,14732,3556,14732,,11430,,7366,,3302,3556,,7874,xe" fillcolor="#00a8d5" stroked="f" strokeweight="0">
+                <v:shape id="Shape 367" style="position:absolute;left:5803;top:3957;width:159;height:147;visibility:visible;mso-wrap-style:square;v-text-anchor:top" coordsize="15875,14732" o:spid="_x0000_s1111" fillcolor="#00a8d5" stroked="f" strokeweight="0" path="m7874,v4445,,8001,3302,8001,7366c15875,11430,12319,14732,7874,14732,3556,14732,,11430,,7366,,3302,3556,,7874,xe" o:gfxdata="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">
                   <v:stroke miterlimit="83231f" joinstyle="miter"/>
-                  <v:path arrowok="t" textboxrect="0,0,15875,14732"/>
+                  <v:path textboxrect="0,0,15875,14732" arrowok="t"/>
                 </v:shape>
-                <v:shape id="Shape 368" o:spid="_x0000_s1112" style="position:absolute;left:5803;top:3639;width:159;height:148;visibility:visible;mso-wrap-style:square;v-text-anchor:top" coordsize="15875,14732" o:gfxdata="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" path="m7874,v4445,,8001,3302,8001,7366c15875,11430,12319,14732,7874,14732,3556,14732,,11430,,7366,,3302,3556,,7874,xe" fillcolor="#00a8d5" stroked="f" strokeweight="0">
+                <v:shape id="Shape 368" style="position:absolute;left:5803;top:3639;width:159;height:148;visibility:visible;mso-wrap-style:square;v-text-anchor:top" coordsize="15875,14732" o:spid="_x0000_s1112" fillcolor="#00a8d5" stroked="f" strokeweight="0" path="m7874,v4445,,8001,3302,8001,7366c15875,11430,12319,14732,7874,14732,3556,14732,,11430,,7366,,3302,3556,,7874,xe" o:gfxdata="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">
                   <v:stroke miterlimit="83231f" joinstyle="miter"/>
-                  <v:path arrowok="t" textboxrect="0,0,15875,14732"/>
+                  <v:path textboxrect="0,0,15875,14732" arrowok="t"/>
                 </v:shape>
-                <v:shape id="Shape 369" o:spid="_x0000_s1113" style="position:absolute;left:5803;top:3322;width:159;height:147;visibility:visible;mso-wrap-style:square;v-text-anchor:top" coordsize="15875,14732" o:gfxdata="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" path="m7874,v4445,,8001,3302,8001,7366c15875,11430,12319,14732,7874,14732,3556,14732,,11430,,7366,,3302,3556,,7874,xe" fillcolor="#00a8d5" stroked="f" strokeweight="0">
+                <v:shape id="Shape 369" style="position:absolute;left:5803;top:3322;width:159;height:147;visibility:visible;mso-wrap-style:square;v-text-anchor:top" coordsize="15875,14732" o:spid="_x0000_s1113" fillcolor="#00a8d5" stroked="f" strokeweight="0" path="m7874,v4445,,8001,3302,8001,7366c15875,11430,12319,14732,7874,14732,3556,14732,,11430,,7366,,3302,3556,,7874,xe" o:gfxdata="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">
                   <v:stroke miterlimit="83231f" joinstyle="miter"/>
-                  <v:path arrowok="t" textboxrect="0,0,15875,14732"/>
+                  <v:path textboxrect="0,0,15875,14732" arrowok="t"/>
                 </v:shape>
-                <v:shape id="Shape 370" o:spid="_x0000_s1114" style="position:absolute;left:5803;top:3004;width:159;height:148;visibility:visible;mso-wrap-style:square;v-text-anchor:top" coordsize="15875,14732" o:gfxdata="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" path="m7874,v4445,,8001,3302,8001,7366c15875,11430,12319,14732,7874,14732,3556,14732,,11430,,7366,,3302,3556,,7874,xe" fillcolor="#00a8d5" stroked="f" strokeweight="0">
+                <v:shape id="Shape 370" style="position:absolute;left:5803;top:3004;width:159;height:148;visibility:visible;mso-wrap-style:square;v-text-anchor:top" coordsize="15875,14732" o:spid="_x0000_s1114" fillcolor="#00a8d5" stroked="f" strokeweight="0" path="m7874,v4445,,8001,3302,8001,7366c15875,11430,12319,14732,7874,14732,3556,14732,,11430,,7366,,3302,3556,,7874,xe" o:gfxdata="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">
                   <v:stroke miterlimit="83231f" joinstyle="miter"/>
-                  <v:path arrowok="t" textboxrect="0,0,15875,14732"/>
+                  <v:path textboxrect="0,0,15875,14732" arrowok="t"/>
                 </v:shape>
-                <v:shape id="Shape 371" o:spid="_x0000_s1115" style="position:absolute;left:5803;top:2687;width:159;height:147;visibility:visible;mso-wrap-style:square;v-text-anchor:top" coordsize="15875,14732" o:gfxdata="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" path="m7874,v4445,,8001,3302,8001,7366c15875,11430,12319,14732,7874,14732,3556,14732,,11430,,7366,,3302,3556,,7874,xe" fillcolor="#00a8d5" stroked="f" strokeweight="0">
+                <v:shape id="Shape 371" style="position:absolute;left:5803;top:2687;width:159;height:147;visibility:visible;mso-wrap-style:square;v-text-anchor:top" coordsize="15875,14732" o:spid="_x0000_s1115" fillcolor="#00a8d5" stroked="f" strokeweight="0" path="m7874,v4445,,8001,3302,8001,7366c15875,11430,12319,14732,7874,14732,3556,14732,,11430,,7366,,3302,3556,,7874,xe" o:gfxdata="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">
                   <v:stroke miterlimit="83231f" joinstyle="miter"/>
-                  <v:path arrowok="t" textboxrect="0,0,15875,14732"/>
+                  <v:path textboxrect="0,0,15875,14732" arrowok="t"/>
                 </v:shape>
-                <v:shape id="Shape 372" o:spid="_x0000_s1116" style="position:absolute;left:5803;top:2369;width:159;height:146;visibility:visible;mso-wrap-style:square;v-text-anchor:top" coordsize="15875,14605" o:gfxdata="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" path="m7874,v4445,,8001,3302,8001,7366c15875,11430,12319,14605,7874,14605,3556,14605,,11430,,7366,,3302,3556,,7874,xe" fillcolor="#00a8d5" stroked="f" strokeweight="0">
+                <v:shape id="Shape 372" style="position:absolute;left:5803;top:2369;width:159;height:146;visibility:visible;mso-wrap-style:square;v-text-anchor:top" coordsize="15875,14605" o:spid="_x0000_s1116" fillcolor="#00a8d5" stroked="f" strokeweight="0" path="m7874,v4445,,8001,3302,8001,7366c15875,11430,12319,14605,7874,14605,3556,14605,,11430,,7366,,3302,3556,,7874,xe" o:gfxdata="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">
                   <v:stroke miterlimit="83231f" joinstyle="miter"/>
-                  <v:path arrowok="t" textboxrect="0,0,15875,14605"/>
+                  <v:path textboxrect="0,0,15875,14605" arrowok="t"/>
                 </v:shape>
-                <v:shape id="Shape 373" o:spid="_x0000_s1117" style="position:absolute;left:5803;top:2052;width:159;height:146;visibility:visible;mso-wrap-style:square;v-text-anchor:top" coordsize="15875,14605" o:gfxdata="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" path="m7874,v4445,,8001,3302,8001,7366c15875,11430,12319,14605,7874,14605,3556,14605,,11430,,7366,,3302,3556,,7874,xe" fillcolor="#00a8d5" stroked="f" strokeweight="0">
+                <v:shape id="Shape 373" style="position:absolute;left:5803;top:2052;width:159;height:146;visibility:visible;mso-wrap-style:square;v-text-anchor:top" coordsize="15875,14605" o:spid="_x0000_s1117" fillcolor="#00a8d5" stroked="f" strokeweight="0" path="m7874,v4445,,8001,3302,8001,7366c15875,11430,12319,14605,7874,14605,3556,14605,,11430,,7366,,3302,3556,,7874,xe" o:gfxdata="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">
                   <v:stroke miterlimit="83231f" joinstyle="miter"/>
-                  <v:path arrowok="t" textboxrect="0,0,15875,14605"/>
+                  <v:path textboxrect="0,0,15875,14605" arrowok="t"/>
                 </v:shape>
-                <v:shape id="Shape 374" o:spid="_x0000_s1118" style="position:absolute;left:5803;top:1734;width:159;height:146;visibility:visible;mso-wrap-style:square;v-text-anchor:top" coordsize="15875,14605" o:gfxdata="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" path="m7874,v4445,,8001,3302,8001,7366c15875,11430,12319,14605,7874,14605,3556,14605,,11430,,7366,,3302,3556,,7874,xe" fillcolor="#00a8d5" stroked="f" strokeweight="0">
+                <v:shape id="Shape 374" style="position:absolute;left:5803;top:1734;width:159;height:146;visibility:visible;mso-wrap-style:square;v-text-anchor:top" coordsize="15875,14605" o:spid="_x0000_s1118" fillcolor="#00a8d5" stroked="f" strokeweight="0" path="m7874,v4445,,8001,3302,8001,7366c15875,11430,12319,14605,7874,14605,3556,14605,,11430,,7366,,3302,3556,,7874,xe" o:gfxdata="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">
                   <v:stroke miterlimit="83231f" joinstyle="miter"/>
-                  <v:path arrowok="t" textboxrect="0,0,15875,14605"/>
+                  <v:path textboxrect="0,0,15875,14605" arrowok="t"/>
                 </v:shape>
-                <v:shape id="Shape 375" o:spid="_x0000_s1119" style="position:absolute;left:5803;top:1417;width:159;height:159;visibility:visible;mso-wrap-style:square;v-text-anchor:top" coordsize="15875,15875" o:gfxdata="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" path="m7874,v4445,,8001,3556,8001,7874c15875,12319,12319,15875,7874,15875,3556,15875,,12319,,7874,,3556,3556,,7874,xe" fillcolor="#00a8d5" stroked="f" strokeweight="0">
+                <v:shape id="Shape 375" style="position:absolute;left:5803;top:1417;width:159;height:159;visibility:visible;mso-wrap-style:square;v-text-anchor:top" coordsize="15875,15875" o:spid="_x0000_s1119" fillcolor="#00a8d5" stroked="f" strokeweight="0" path="m7874,v4445,,8001,3556,8001,7874c15875,12319,12319,15875,7874,15875,3556,15875,,12319,,7874,,3556,3556,,7874,xe" o:gfxdata="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">
                   <v:stroke miterlimit="83231f" joinstyle="miter"/>
-                  <v:path arrowok="t" textboxrect="0,0,15875,15875"/>
+                  <v:path textboxrect="0,0,15875,15875" arrowok="t"/>
                 </v:shape>
-                <v:shape id="Shape 376" o:spid="_x0000_s1120" style="position:absolute;left:5803;top:7439;width:159;height:159;visibility:visible;mso-wrap-style:square;v-text-anchor:top" coordsize="15875,15875" o:gfxdata="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" path="m7874,v4445,,8001,3556,8001,7874c15875,12319,12319,15875,7874,15875,3556,15875,,12319,,7874,,3556,3556,,7874,xe" fillcolor="#00a8d5" stroked="f" strokeweight="0">
+                <v:shape id="Shape 376" style="position:absolute;left:5803;top:7439;width:159;height:159;visibility:visible;mso-wrap-style:square;v-text-anchor:top" coordsize="15875,15875" o:spid="_x0000_s1120" fillcolor="#00a8d5" stroked="f" strokeweight="0" path="m7874,v4445,,8001,3556,8001,7874c15875,12319,12319,15875,7874,15875,3556,15875,,12319,,7874,,3556,3556,,7874,xe" o:gfxdata="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">
                   <v:stroke miterlimit="83231f" joinstyle="miter"/>
-                  <v:path arrowok="t" textboxrect="0,0,15875,15875"/>
+                  <v:path textboxrect="0,0,15875,15875" arrowok="t"/>
                 </v:shape>
-                <v:shape id="Shape 377" o:spid="_x0000_s1121" style="position:absolute;left:5803;top:9027;width:159;height:146;visibility:visible;mso-wrap-style:square;v-text-anchor:top" coordsize="15875,14605" o:gfxdata="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" path="m7874,v4445,,8001,3301,8001,7365c15875,11302,12319,14605,7874,14605,3556,14605,,11302,,7365,,3301,3556,,7874,xe" fillcolor="#00a8d5" stroked="f" strokeweight="0">
+                <v:shape id="Shape 377" style="position:absolute;left:5803;top:9027;width:159;height:146;visibility:visible;mso-wrap-style:square;v-text-anchor:top" coordsize="15875,14605" o:spid="_x0000_s1121" fillcolor="#00a8d5" stroked="f" strokeweight="0" path="m7874,v4445,,8001,3301,8001,7365c15875,11302,12319,14605,7874,14605,3556,14605,,11302,,7365,,3301,3556,,7874,xe" o:gfxdata="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">
                   <v:stroke miterlimit="83231f" joinstyle="miter"/>
-                  <v:path arrowok="t" textboxrect="0,0,15875,14605"/>
+                  <v:path textboxrect="0,0,15875,14605" arrowok="t"/>
                 </v:shape>
-                <v:shape id="Shape 378" o:spid="_x0000_s1122" style="position:absolute;left:5803;top:7757;width:159;height:158;visibility:visible;mso-wrap-style:square;v-text-anchor:top" coordsize="15875,15875" o:gfxdata="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" path="m7874,v4445,,8001,3556,8001,7874c15875,12319,12319,15875,7874,15875,3556,15875,,12319,,7874,,3556,3556,,7874,xe" fillcolor="#00a8d5" stroked="f" strokeweight="0">
+                <v:shape id="Shape 378" style="position:absolute;left:5803;top:7757;width:159;height:158;visibility:visible;mso-wrap-style:square;v-text-anchor:top" coordsize="15875,15875" o:spid="_x0000_s1122" fillcolor="#00a8d5" stroked="f" strokeweight="0" path="m7874,v4445,,8001,3556,8001,7874c15875,12319,12319,15875,7874,15875,3556,15875,,12319,,7874,,3556,3556,,7874,xe" o:gfxdata="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">
                   <v:stroke miterlimit="83231f" joinstyle="miter"/>
-                  <v:path arrowok="t" textboxrect="0,0,15875,15875"/>
+                  <v:path textboxrect="0,0,15875,15875" arrowok="t"/>
                 </v:shape>
-                <v:shape id="Shape 379" o:spid="_x0000_s1123" style="position:absolute;left:5803;top:7120;width:159;height:159;visibility:visible;mso-wrap-style:square;v-text-anchor:top" coordsize="15875,15875" o:gfxdata="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" path="m7874,v4445,,8001,3556,8001,8001c15875,12446,12319,15875,7874,15875,3556,15875,,12446,,8001,,3556,3556,,7874,xe" fillcolor="#00a8d5" stroked="f" strokeweight="0">
+                <v:shape id="Shape 379" style="position:absolute;left:5803;top:7120;width:159;height:159;visibility:visible;mso-wrap-style:square;v-text-anchor:top" coordsize="15875,15875" o:spid="_x0000_s1123" fillcolor="#00a8d5" stroked="f" strokeweight="0" path="m7874,v4445,,8001,3556,8001,8001c15875,12446,12319,15875,7874,15875,3556,15875,,12446,,8001,,3556,3556,,7874,xe" o:gfxdata="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">
                   <v:stroke miterlimit="83231f" joinstyle="miter"/>
-                  <v:path arrowok="t" textboxrect="0,0,15875,15875"/>
+                  <v:path textboxrect="0,0,15875,15875" arrowok="t"/>
                 </v:shape>
-                <v:shape id="Shape 380" o:spid="_x0000_s1124" style="position:absolute;left:5803;top:8709;width:159;height:159;visibility:visible;mso-wrap-style:square;v-text-anchor:top" coordsize="15875,15875" o:gfxdata="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" path="m7874,v4445,,8001,3556,8001,7874c15875,12319,12319,15875,7874,15875,3556,15875,,12319,,7874,,3556,3556,,7874,xe" fillcolor="#00a8d5" stroked="f" strokeweight="0">
+                <v:shape id="Shape 380" style="position:absolute;left:5803;top:8709;width:159;height:159;visibility:visible;mso-wrap-style:square;v-text-anchor:top" coordsize="15875,15875" o:spid="_x0000_s1124" fillcolor="#00a8d5" stroked="f" strokeweight="0" path="m7874,v4445,,8001,3556,8001,7874c15875,12319,12319,15875,7874,15875,3556,15875,,12319,,7874,,3556,3556,,7874,xe" o:gfxdata="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">
                   <v:stroke miterlimit="83231f" joinstyle="miter"/>
-                  <v:path arrowok="t" textboxrect="0,0,15875,15875"/>
+                  <v:path textboxrect="0,0,15875,15875" arrowok="t"/>
                 </v:shape>
-                <v:shape id="Shape 381" o:spid="_x0000_s1125" style="position:absolute;left:5803;top:6803;width:159;height:159;visibility:visible;mso-wrap-style:square;v-text-anchor:top" coordsize="15875,15875" o:gfxdata="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" path="m7874,v4445,,8001,3556,8001,8001c15875,12319,12319,15875,7874,15875,3556,15875,,12319,,8001,,3556,3556,,7874,xe" fillcolor="#00a8d5" stroked="f" strokeweight="0">
+                <v:shape id="Shape 381" style="position:absolute;left:5803;top:6803;width:159;height:159;visibility:visible;mso-wrap-style:square;v-text-anchor:top" coordsize="15875,15875" o:spid="_x0000_s1125" fillcolor="#00a8d5" stroked="f" strokeweight="0" path="m7874,v4445,,8001,3556,8001,8001c15875,12319,12319,15875,7874,15875,3556,15875,,12319,,8001,,3556,3556,,7874,xe" o:gfxdata="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">
                   <v:stroke miterlimit="83231f" joinstyle="miter"/>
-                  <v:path arrowok="t" textboxrect="0,0,15875,15875"/>
+                  <v:path textboxrect="0,0,15875,15875" arrowok="t"/>
                 </v:shape>
-                <v:shape id="Shape 382" o:spid="_x0000_s1126" style="position:absolute;left:5803;top:8392;width:159;height:158;visibility:visible;mso-wrap-style:square;v-text-anchor:top" coordsize="15875,15875" o:gfxdata="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" path="m7874,v4445,,8001,3556,8001,7874c15875,12319,12319,15875,7874,15875,3556,15875,,12319,,7874,,3556,3556,,7874,xe" fillcolor="#00a8d5" stroked="f" strokeweight="0">
+                <v:shape id="Shape 382" style="position:absolute;left:5803;top:8392;width:159;height:158;visibility:visible;mso-wrap-style:square;v-text-anchor:top" coordsize="15875,15875" o:spid="_x0000_s1126" fillcolor="#00a8d5" stroked="f" strokeweight="0" path="m7874,v4445,,8001,3556,8001,7874c15875,12319,12319,15875,7874,15875,3556,15875,,12319,,7874,,3556,3556,,7874,xe" o:gfxdata="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">
                   <v:stroke miterlimit="83231f" joinstyle="miter"/>
-                  <v:path arrowok="t" textboxrect="0,0,15875,15875"/>
+                  <v:path textboxrect="0,0,15875,15875" arrowok="t"/>
                 </v:shape>
-                <v:shape id="Shape 383" o:spid="_x0000_s1127" style="position:absolute;left:5803;top:6485;width:159;height:159;visibility:visible;mso-wrap-style:square;v-text-anchor:top" coordsize="15875,15875" o:gfxdata="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" path="m7874,v4445,,8001,3556,8001,8001c15875,12319,12319,15875,7874,15875,3556,15875,,12319,,8001,,3556,3556,,7874,xe" fillcolor="#00a8d5" stroked="f" strokeweight="0">
+                <v:shape id="Shape 383" style="position:absolute;left:5803;top:6485;width:159;height:159;visibility:visible;mso-wrap-style:square;v-text-anchor:top" coordsize="15875,15875" o:spid="_x0000_s1127" fillcolor="#00a8d5" stroked="f" strokeweight="0" path="m7874,v4445,,8001,3556,8001,8001c15875,12319,12319,15875,7874,15875,3556,15875,,12319,,8001,,3556,3556,,7874,xe" o:gfxdata="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">
                   <v:stroke miterlimit="83231f" joinstyle="miter"/>
-                  <v:path arrowok="t" textboxrect="0,0,15875,15875"/>
+                  <v:path textboxrect="0,0,15875,15875" arrowok="t"/>
                 </v:shape>
-                <v:shape id="Shape 384" o:spid="_x0000_s1128" style="position:absolute;left:5803;top:8074;width:159;height:159;visibility:visible;mso-wrap-style:square;v-text-anchor:top" coordsize="15875,15875" o:gfxdata="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" path="m7874,v4445,,8001,3556,8001,7874c15875,12319,12319,15875,7874,15875,3556,15875,,12319,,7874,,3556,3556,,7874,xe" fillcolor="#00a8d5" stroked="f" strokeweight="0">
+                <v:shape id="Shape 384" style="position:absolute;left:5803;top:8074;width:159;height:159;visibility:visible;mso-wrap-style:square;v-text-anchor:top" coordsize="15875,15875" o:spid="_x0000_s1128" fillcolor="#00a8d5" stroked="f" strokeweight="0" path="m7874,v4445,,8001,3556,8001,7874c15875,12319,12319,15875,7874,15875,3556,15875,,12319,,7874,,3556,3556,,7874,xe" o:gfxdata="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">
                   <v:stroke miterlimit="83231f" joinstyle="miter"/>
-                  <v:path arrowok="t" textboxrect="0,0,15875,15875"/>
+                  <v:path textboxrect="0,0,15875,15875" arrowok="t"/>
                 </v:shape>
-                <v:shape id="Shape 385" o:spid="_x0000_s1129" style="position:absolute;left:5803;top:6168;width:159;height:159;visibility:visible;mso-wrap-style:square;v-text-anchor:top" coordsize="15875,15875" o:gfxdata="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" path="m7874,v4445,,8001,3556,8001,8001c15875,12319,12319,15875,7874,15875,3556,15875,,12319,,8001,,3556,3556,,7874,xe" fillcolor="#00a8d5" stroked="f" strokeweight="0">
+                <v:shape id="Shape 385" style="position:absolute;left:5803;top:6168;width:159;height:159;visibility:visible;mso-wrap-style:square;v-text-anchor:top" coordsize="15875,15875" o:spid="_x0000_s1129" fillcolor="#00a8d5" stroked="f" strokeweight="0" path="m7874,v4445,,8001,3556,8001,8001c15875,12319,12319,15875,7874,15875,3556,15875,,12319,,8001,,3556,3556,,7874,xe" o:gfxdata="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">
                   <v:stroke miterlimit="83231f" joinstyle="miter"/>
-                  <v:path arrowok="t" textboxrect="0,0,15875,15875"/>
+                  <v:path textboxrect="0,0,15875,15875" arrowok="t"/>
                 </v:shape>
-                <v:shape id="Shape 386" o:spid="_x0000_s1130" style="position:absolute;left:5803;top:5850;width:159;height:159;visibility:visible;mso-wrap-style:square;v-text-anchor:top" coordsize="15875,15875" o:gfxdata="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" path="m7874,v4445,,8001,3556,8001,8001c15875,12319,12319,15875,7874,15875,3556,15875,,12319,,8001,,3556,3556,,7874,xe" fillcolor="#00a8d5" stroked="f" strokeweight="0">
+                <v:shape id="Shape 386" style="position:absolute;left:5803;top:5850;width:159;height:159;visibility:visible;mso-wrap-style:square;v-text-anchor:top" coordsize="15875,15875" o:spid="_x0000_s1130" fillcolor="#00a8d5" stroked="f" strokeweight="0" path="m7874,v4445,,8001,3556,8001,8001c15875,12319,12319,15875,7874,15875,3556,15875,,12319,,8001,,3556,3556,,7874,xe" o:gfxdata="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">
                   <v:stroke miterlimit="83231f" joinstyle="miter"/>
-                  <v:path arrowok="t" textboxrect="0,0,15875,15875"/>
+                  <v:path textboxrect="0,0,15875,15875" arrowok="t"/>
                 </v:shape>
-                <v:shape id="Shape 387" o:spid="_x0000_s1131" style="position:absolute;left:5803;top:5546;width:159;height:146;visibility:visible;mso-wrap-style:square;v-text-anchor:top" coordsize="15875,14605" o:gfxdata="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" path="m7874,v4445,,8001,3302,8001,7239c15875,11303,12319,14605,7874,14605,3556,14605,,11303,,7239,,3302,3556,,7874,xe" fillcolor="#00a8d5" stroked="f" strokeweight="0">
+                <v:shape id="Shape 387" style="position:absolute;left:5803;top:5546;width:159;height:146;visibility:visible;mso-wrap-style:square;v-text-anchor:top" coordsize="15875,14605" o:spid="_x0000_s1131" fillcolor="#00a8d5" stroked="f" strokeweight="0" path="m7874,v4445,,8001,3302,8001,7239c15875,11303,12319,14605,7874,14605,3556,14605,,11303,,7239,,3302,3556,,7874,xe" o:gfxdata="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">
                   <v:stroke miterlimit="83231f" joinstyle="miter"/>
-                  <v:path arrowok="t" textboxrect="0,0,15875,14605"/>
+                  <v:path textboxrect="0,0,15875,14605" arrowok="t"/>
                 </v:shape>
-                <v:shape id="Shape 388" o:spid="_x0000_s1132" style="position:absolute;left:5803;top:5215;width:159;height:159;visibility:visible;mso-wrap-style:square;v-text-anchor:top" coordsize="15875,15875" o:gfxdata="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" path="m7874,v4445,,8001,3556,8001,8001c15875,12319,12319,15875,7874,15875,3556,15875,,12319,,8001,,3556,3556,,7874,xe" fillcolor="#00a8d5" stroked="f" strokeweight="0">
+                <v:shape id="Shape 388" style="position:absolute;left:5803;top:5215;width:159;height:159;visibility:visible;mso-wrap-style:square;v-text-anchor:top" coordsize="15875,15875" o:spid="_x0000_s1132" fillcolor="#00a8d5" stroked="f" strokeweight="0" path="m7874,v4445,,8001,3556,8001,8001c15875,12319,12319,15875,7874,15875,3556,15875,,12319,,8001,,3556,3556,,7874,xe" o:gfxdata="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">
                   <v:stroke miterlimit="83231f" joinstyle="miter"/>
-                  <v:path arrowok="t" textboxrect="0,0,15875,15875"/>
+                  <v:path textboxrect="0,0,15875,15875" arrowok="t"/>
                 </v:shape>
-                <v:shape id="Shape 389" o:spid="_x0000_s1133" style="position:absolute;left:5803;top:4911;width:159;height:146;visibility:visible;mso-wrap-style:square;v-text-anchor:top" coordsize="15875,14605" o:gfxdata="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" path="m7874,v4445,,8001,3175,8001,7239c15875,11303,12319,14605,7874,14605,3556,14605,,11303,,7239,,3175,3556,,7874,xe" fillcolor="#00a8d5" stroked="f" strokeweight="0">
+                <v:shape id="Shape 389" style="position:absolute;left:5803;top:4911;width:159;height:146;visibility:visible;mso-wrap-style:square;v-text-anchor:top" coordsize="15875,14605" o:spid="_x0000_s1133" fillcolor="#00a8d5" stroked="f" strokeweight="0" path="m7874,v4445,,8001,3175,8001,7239c15875,11303,12319,14605,7874,14605,3556,14605,,11303,,7239,,3175,3556,,7874,xe" o:gfxdata="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">
                   <v:stroke miterlimit="83231f" joinstyle="miter"/>
-                  <v:path arrowok="t" textboxrect="0,0,15875,14605"/>
+                  <v:path textboxrect="0,0,15875,14605" arrowok="t"/>
                 </v:shape>
-                <v:shape id="Shape 390" o:spid="_x0000_s1134" style="position:absolute;left:5803;top:4593;width:159;height:146;visibility:visible;mso-wrap-style:square;v-text-anchor:top" coordsize="15875,14605" o:gfxdata="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" path="m7874,v4445,,8001,3175,8001,7239c15875,11303,12319,14605,7874,14605,3556,14605,,11303,,7239,,3175,3556,,7874,xe" fillcolor="#00a8d5" stroked="f" strokeweight="0">
+                <v:shape id="Shape 390" style="position:absolute;left:5803;top:4593;width:159;height:146;visibility:visible;mso-wrap-style:square;v-text-anchor:top" coordsize="15875,14605" o:spid="_x0000_s1134" fillcolor="#00a8d5" stroked="f" strokeweight="0" path="m7874,v4445,,8001,3175,8001,7239c15875,11303,12319,14605,7874,14605,3556,14605,,11303,,7239,,3175,3556,,7874,xe" o:gfxdata="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">
                   <v:stroke miterlimit="83231f" joinstyle="miter"/>
-                  <v:path arrowok="t" textboxrect="0,0,15875,14605"/>
+                  <v:path textboxrect="0,0,15875,14605" arrowok="t"/>
                 </v:shape>
-                <v:shape id="Shape 391" o:spid="_x0000_s1135" style="position:absolute;left:1563;top:1380;width:1112;height:1490;visibility:visible;mso-wrap-style:square;v-text-anchor:top" coordsize="111252,148971" o:gfxdata="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" path="m59944,v20574,,40767,10414,51308,28194c111252,28194,111252,28194,95123,45212,66929,30480,64897,28448,59944,28448v-7366,,-14605,2667,-19050,7747c36449,41021,36449,43561,36449,48641v,,,,,51562c36449,105283,36449,107696,40894,112522v4445,5461,11684,7747,19050,7747c64897,120269,66929,118618,95123,103505v,,,,16129,17145c100711,138430,80518,148971,59944,148971,26797,148971,,122301,,90678v,,,,,-32131c,26162,26797,,59944,xe" fillcolor="#231f20" stroked="f" strokeweight="0">
+                <v:shape id="Shape 391" style="position:absolute;left:1563;top:1380;width:1112;height:1490;visibility:visible;mso-wrap-style:square;v-text-anchor:top" coordsize="111252,148971" o:spid="_x0000_s1135" fillcolor="#231f20" stroked="f" strokeweight="0" path="m59944,v20574,,40767,10414,51308,28194c111252,28194,111252,28194,95123,45212,66929,30480,64897,28448,59944,28448v-7366,,-14605,2667,-19050,7747c36449,41021,36449,43561,36449,48641v,,,,,51562c36449,105283,36449,107696,40894,112522v4445,5461,11684,7747,19050,7747c64897,120269,66929,118618,95123,103505v,,,,16129,17145c100711,138430,80518,148971,59944,148971,26797,148971,,122301,,90678v,,,,,-32131c,26162,26797,,59944,xe" o:gfxdata="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">
                   <v:stroke miterlimit="83231f" joinstyle="miter"/>
-                  <v:path arrowok="t" textboxrect="0,0,111252,148971"/>
+                  <v:path textboxrect="0,0,111252,148971" arrowok="t"/>
                 </v:shape>
-                <v:shape id="Shape 392" o:spid="_x0000_s1136" style="position:absolute;left:2847;top:1417;width:1013;height:1417;visibility:visible;mso-wrap-style:square;v-text-anchor:top" coordsize="101346,141732" o:gfxdata="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" path="m,l101346,r,28067l35433,28067r,26924l89154,54991r,28068l35433,83059r,29336l101346,112395r,29337l,141732,,xe" fillcolor="#231f20" stroked="f" strokeweight="0">
+                <v:shape id="Shape 392" style="position:absolute;left:2847;top:1417;width:1013;height:1417;visibility:visible;mso-wrap-style:square;v-text-anchor:top" coordsize="101346,141732" o:spid="_x0000_s1136" fillcolor="#231f20" stroked="f" strokeweight="0" path="m,l101346,r,28067l35433,28067r,26924l89154,54991r,28068l35433,83059r,29336l101346,112395r,29337l,141732,,xe" o:gfxdata="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">
                   <v:stroke miterlimit="83231f" joinstyle="miter"/>
-                  <v:path arrowok="t" textboxrect="0,0,101346,141732"/>
+                  <v:path textboxrect="0,0,101346,141732" arrowok="t"/>
                 </v:shape>
-                <v:shape id="Shape 393" o:spid="_x0000_s1137" style="position:absolute;left:4056;top:1417;width:1148;height:1453;visibility:visible;mso-wrap-style:square;v-text-anchor:top" coordsize="114808,145288" o:gfxdata="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" path="m,c,,,,35306,v,,,,,86360c35306,86741,35306,86995,35306,87376v,12192,9906,22098,22098,22098c69469,109474,79248,99949,79629,88011v,,,,,-381c79629,87630,79629,87630,79629,87376v,,,,,-381c79629,86995,79629,86995,79629,v,,,,35179,c114808,,114808,,114808,89789v,29846,-25654,55499,-57404,55499c25654,145288,,119635,,89789v,,,,,-89789xe" fillcolor="#231f20" stroked="f" strokeweight="0">
+                <v:shape id="Shape 393" style="position:absolute;left:4056;top:1417;width:1148;height:1453;visibility:visible;mso-wrap-style:square;v-text-anchor:top" coordsize="114808,145288" o:spid="_x0000_s1137" fillcolor="#231f20" stroked="f" strokeweight="0" path="m,c,,,,35306,v,,,,,86360c35306,86741,35306,86995,35306,87376v,12192,9906,22098,22098,22098c69469,109474,79248,99949,79629,88011v,,,,,-381c79629,87630,79629,87630,79629,87376v,,,,,-381c79629,86995,79629,86995,79629,v,,,,35179,c114808,,114808,,114808,89789v,29846,-25654,55499,-57404,55499c25654,145288,,119635,,89789v,,,,,-89789xe" o:gfxdata="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">
                   <v:stroke miterlimit="83231f" joinstyle="miter"/>
-                  <v:path arrowok="t" textboxrect="0,0,114808,145288"/>
+                  <v:path textboxrect="0,0,114808,145288" arrowok="t"/>
                 </v:shape>
-                <v:shape id="Shape 394" o:spid="_x0000_s1138" style="position:absolute;left:1917;width:404;height:586;visibility:visible;mso-wrap-style:square;v-text-anchor:top" coordsize="40386,58674" o:gfxdata="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" path="m20193,c32258,,40386,1016,40386,1016v,,,,-20193,57658c20193,58674,20193,58674,,889,,889,11557,,20193,xe" fillcolor="#231f20" stroked="f" strokeweight="0">
+                <v:shape id="Shape 394" style="position:absolute;left:1917;width:404;height:586;visibility:visible;mso-wrap-style:square;v-text-anchor:top" coordsize="40386,58674" o:spid="_x0000_s1138" fillcolor="#231f20" stroked="f" strokeweight="0" path="m20193,c32258,,40386,1016,40386,1016v,,,,-20193,57658c20193,58674,20193,58674,,889,,889,11557,,20193,xe" o:gfxdata="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">
                   <v:stroke miterlimit="83231f" joinstyle="miter"/>
-                  <v:path arrowok="t" textboxrect="0,0,40386,58674"/>
+                  <v:path textboxrect="0,0,40386,58674" arrowok="t"/>
                 </v:shape>
-                <v:shape id="Shape 395" o:spid="_x0000_s1139" style="position:absolute;left:2943;top:182;width:428;height:563;visibility:visible;mso-wrap-style:square;v-text-anchor:top" coordsize="42799,56261" o:gfxdata="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" path="m7620,v,,10541,5080,18034,9525c36322,15748,42799,20701,42799,20701v,,,,-42799,35560c,56261,,56261,7620,xe" fillcolor="#231f20" stroked="f" strokeweight="0">
+                <v:shape id="Shape 395" style="position:absolute;left:2943;top:182;width:428;height:563;visibility:visible;mso-wrap-style:square;v-text-anchor:top" coordsize="42799,56261" o:spid="_x0000_s1139" fillcolor="#231f20" stroked="f" strokeweight="0" path="m7620,v,,10541,5080,18034,9525c36322,15748,42799,20701,42799,20701v,,,,-42799,35560c,56261,,56261,7620,xe" o:gfxdata="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">
                   <v:stroke miterlimit="83231f" joinstyle="miter"/>
-                  <v:path arrowok="t" textboxrect="0,0,42799,56261"/>
+                  <v:path textboxrect="0,0,42799,56261" arrowok="t"/>
                 </v:shape>
-                <v:shape id="Shape 396" o:spid="_x0000_s1140" style="position:absolute;left:1917;top:3665;width:404;height:585;visibility:visible;mso-wrap-style:square;v-text-anchor:top" coordsize="40386,58547" o:gfxdata="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" path="m20193,v,,,,20193,57658c40386,57658,28829,58547,20193,58547,8128,58547,,57658,,57658v,,,,20193,-57658xe" fillcolor="#231f20" stroked="f" strokeweight="0">
+                <v:shape id="Shape 396" style="position:absolute;left:1917;top:3665;width:404;height:585;visibility:visible;mso-wrap-style:square;v-text-anchor:top" coordsize="40386,58547" o:spid="_x0000_s1140" fillcolor="#231f20" stroked="f" strokeweight="0" path="m20193,v,,,,20193,57658c40386,57658,28829,58547,20193,58547,8128,58547,,57658,,57658v,,,,20193,-57658xe" o:gfxdata="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">
                   <v:stroke miterlimit="83231f" joinstyle="miter"/>
-                  <v:path arrowok="t" textboxrect="0,0,40386,58547"/>
+                  <v:path textboxrect="0,0,40386,58547" arrowok="t"/>
                 </v:shape>
-                <v:shape id="Shape 397" o:spid="_x0000_s1141" style="position:absolute;left:195;top:880;width:598;height:476;visibility:visible;mso-wrap-style:square;v-text-anchor:top" coordsize="59817,47625" o:gfxdata="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" path="m20320,v,,,,39497,47625c59817,47625,59817,47625,,36195v,,4953,-10922,9398,-18669c15494,6731,20320,,20320,xe" fillcolor="#00a8d5" stroked="f" strokeweight="0">
+                <v:shape id="Shape 397" style="position:absolute;left:195;top:880;width:598;height:476;visibility:visible;mso-wrap-style:square;v-text-anchor:top" coordsize="59817,47625" o:spid="_x0000_s1141" fillcolor="#00a8d5" stroked="f" strokeweight="0" path="m20320,v,,,,39497,47625c59817,47625,59817,47625,,36195v,,4953,-10922,9398,-18669c15494,6731,20320,,20320,xe" o:gfxdata="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">
                   <v:stroke miterlimit="83231f" joinstyle="miter"/>
-                  <v:path arrowok="t" textboxrect="0,0,59817,47625"/>
+                  <v:path textboxrect="0,0,59817,47625" arrowok="t"/>
                 </v:shape>
-                <v:shape id="Shape 398" o:spid="_x0000_s1142" style="position:absolute;top:1917;width:586;height:415;visibility:visible;mso-wrap-style:square;v-text-anchor:top" coordsize="58674,41529" o:gfxdata="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" path="m889,v,,,,57785,20701c58674,20701,58674,20701,889,41529,889,41529,,29718,,20701,,8382,889,,889,xe" fillcolor="#231f20" stroked="f" strokeweight="0">
+                <v:shape id="Shape 398" style="position:absolute;top:1917;width:586;height:415;visibility:visible;mso-wrap-style:square;v-text-anchor:top" coordsize="58674,41529" o:spid="_x0000_s1142" fillcolor="#231f20" stroked="f" strokeweight="0" path="m889,v,,,,57785,20701c58674,20701,58674,20701,889,41529,889,41529,,29718,,20701,,8382,889,,889,xe" o:gfxdata="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">
                   <v:stroke miterlimit="83231f" joinstyle="miter"/>
-                  <v:path arrowok="t" textboxrect="0,0,58674,41529"/>
+                  <v:path textboxrect="0,0,58674,41529" arrowok="t"/>
                 </v:shape>
-                <v:shape id="Shape 399" o:spid="_x0000_s1143" style="position:absolute;left:182;top:2895;width:611;height:464;visibility:visible;mso-wrap-style:square;v-text-anchor:top" coordsize="61087,46355" o:gfxdata="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" path="m61087,v,,,,-40386,46355c20701,46355,13970,36830,9525,29210,3302,18669,,11049,,11049v,,,,61087,-11049xe" fillcolor="#231f20" stroked="f" strokeweight="0">
+                <v:shape id="Shape 399" style="position:absolute;left:182;top:2895;width:611;height:464;visibility:visible;mso-wrap-style:square;v-text-anchor:top" coordsize="61087,46355" o:spid="_x0000_s1143" fillcolor="#231f20" stroked="f" strokeweight="0" path="m61087,v,,,,-40386,46355c20701,46355,13970,36830,9525,29210,3302,18669,,11049,,11049v,,,,61087,-11049xe" o:gfxdata="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">
                   <v:stroke miterlimit="83231f" joinstyle="miter"/>
-                  <v:path arrowok="t" textboxrect="0,0,61087,46355"/>
+                  <v:path textboxrect="0,0,61087,46355" arrowok="t"/>
                 </v:shape>
-                <v:shape id="Shape 400" o:spid="_x0000_s1144" style="position:absolute;left:891;top:3456;width:465;height:611;visibility:visible;mso-wrap-style:square;v-text-anchor:top" coordsize="46482,61087" o:gfxdata="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" path="m46482,v,,,,-11049,61087c35433,61087,24892,56007,17145,51562,6604,45466,,40386,,40386v,,,,46482,-40386xe" fillcolor="#231f20" stroked="f" strokeweight="0">
+                <v:shape id="Shape 400" style="position:absolute;left:891;top:3456;width:465;height:611;visibility:visible;mso-wrap-style:square;v-text-anchor:top" coordsize="46482,61087" o:spid="_x0000_s1144" fillcolor="#231f20" stroked="f" strokeweight="0" path="m46482,v,,,,-11049,61087c35433,61087,24892,56007,17145,51562,6604,45466,,40386,,40386v,,,,46482,-40386xe" o:gfxdata="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">
                   <v:stroke miterlimit="83231f" joinstyle="miter"/>
-                  <v:path arrowok="t" textboxrect="0,0,46482,61087"/>
+                  <v:path textboxrect="0,0,46482,61087" arrowok="t"/>
                 </v:shape>
-                <v:shape id="Shape 401" o:spid="_x0000_s1145" style="position:absolute;left:2908;top:3444;width:463;height:599;visibility:visible;mso-wrap-style:square;v-text-anchor:top" coordsize="46355,59944" o:gfxdata="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" path="m,c,,,,46355,39497v,,-9525,6731,-17145,11049c18669,56642,11049,59944,11049,59944v,,,,-11049,-59944xe" fillcolor="#231f20" stroked="f" strokeweight="0">
+                <v:shape id="Shape 401" style="position:absolute;left:2908;top:3444;width:463;height:599;visibility:visible;mso-wrap-style:square;v-text-anchor:top" coordsize="46355,59944" o:spid="_x0000_s1145" fillcolor="#231f20" stroked="f" strokeweight="0" path="m,c,,,,46355,39497v,,-9525,6731,-17145,11049c18669,56642,11049,59944,11049,59944v,,,,-11049,-59944xe" o:gfxdata="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">
                   <v:stroke miterlimit="83231f" joinstyle="miter"/>
-                  <v:path arrowok="t" textboxrect="0,0,46355,59944"/>
+                  <v:path textboxrect="0,0,46355,59944" arrowok="t"/>
                 </v:shape>
-                <v:shape id="Shape 402" o:spid="_x0000_s1146" style="position:absolute;left:904;top:171;width:476;height:611;visibility:visible;mso-wrap-style:square;v-text-anchor:top" coordsize="47625,61087" o:gfxdata="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" path="m36068,v,,,,11557,61087c47625,61087,47625,61087,,20701v,,9779,-6731,17526,-11303c28321,3302,36068,,36068,xe" fillcolor="#231f20" stroked="f" strokeweight="0">
+                <v:shape id="Shape 402" style="position:absolute;left:904;top:171;width:476;height:611;visibility:visible;mso-wrap-style:square;v-text-anchor:top" coordsize="47625,61087" o:spid="_x0000_s1146" fillcolor="#231f20" stroked="f" strokeweight="0" path="m36068,v,,,,11557,61087c47625,61087,47625,61087,,20701v,,9779,-6731,17526,-11303c28321,3302,36068,,36068,xe" o:gfxdata="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">
                   <v:stroke miterlimit="83231f" joinstyle="miter"/>
-                  <v:path arrowok="t" textboxrect="0,0,47625,61087"/>
+                  <v:path textboxrect="0,0,47625,61087" arrowok="t"/>
                 </v:shape>
                 <w10:wrap type="square"/>
               </v:group>
@@ -11163,6 +11163,13 @@
           <w:sz w:val="36"/>
         </w:rPr>
         <w:br/>
+      </w:r>
+      <w:r>
+        <w:rPr>
+          <w:b/>
+          <w:bCs/>
+          <w:sz w:val="36"/>
+        </w:rPr>
         <w:t>ANALYSIS OF SUICIDE RATES</w:t>
       </w:r>
     </w:p>
@@ -11507,7 +11514,7 @@
     </w:p>
     <w:p>
       <w:pPr>
-        <w:pStyle w:val="Listaszerbekezds"/>
+        <w:pStyle w:val="ListParagraph"/>
         <w:numPr>
           <w:ilvl w:val="0"/>
           <w:numId w:val="10"/>
@@ -11523,7 +11530,7 @@
     </w:p>
     <w:p>
       <w:pPr>
-        <w:pStyle w:val="Listaszerbekezds"/>
+        <w:pStyle w:val="ListParagraph"/>
         <w:numPr>
           <w:ilvl w:val="0"/>
           <w:numId w:val="10"/>
@@ -11539,7 +11546,7 @@
     </w:p>
     <w:p>
       <w:pPr>
-        <w:pStyle w:val="Listaszerbekezds"/>
+        <w:pStyle w:val="ListParagraph"/>
         <w:numPr>
           <w:ilvl w:val="0"/>
           <w:numId w:val="10"/>
@@ -11571,7 +11578,7 @@
     </w:p>
     <w:p>
       <w:pPr>
-        <w:pStyle w:val="Listaszerbekezds"/>
+        <w:pStyle w:val="ListParagraph"/>
         <w:numPr>
           <w:ilvl w:val="0"/>
           <w:numId w:val="7"/>
@@ -11583,7 +11590,7 @@
     </w:p>
     <w:p>
       <w:pPr>
-        <w:pStyle w:val="Listaszerbekezds"/>
+        <w:pStyle w:val="ListParagraph"/>
         <w:numPr>
           <w:ilvl w:val="0"/>
           <w:numId w:val="7"/>
@@ -11595,7 +11602,7 @@
     </w:p>
     <w:p>
       <w:pPr>
-        <w:pStyle w:val="Listaszerbekezds"/>
+        <w:pStyle w:val="ListParagraph"/>
         <w:numPr>
           <w:ilvl w:val="0"/>
           <w:numId w:val="7"/>
@@ -11607,7 +11614,7 @@
     </w:p>
     <w:p>
       <w:pPr>
-        <w:pStyle w:val="Listaszerbekezds"/>
+        <w:pStyle w:val="ListParagraph"/>
         <w:numPr>
           <w:ilvl w:val="0"/>
           <w:numId w:val="7"/>
@@ -11616,6 +11623,72 @@
       <w:r>
         <w:t>HDI</w:t>
       </w:r>
+    </w:p>
+    <w:p>
+      <w:pPr>
+        <w:pStyle w:val="ListParagraph"/>
+        <w:numPr>
+          <w:ilvl w:val="0"/>
+          <w:numId w:val="7"/>
+        </w:numPr>
+      </w:pPr>
+      <w:r>
+        <w:t>Alcohol cons</w:t>
+      </w:r>
+      <w:r>
+        <w:t xml:space="preserve"> </w:t>
+      </w:r>
+      <w:r>
+        <w:t xml:space="preserve">| </w:t>
+      </w:r>
+      <w:r>
+        <w:t>SH.ALC.PCAP.FE.LI</w:t>
+      </w:r>
+      <w:r>
+        <w:t xml:space="preserve"> and </w:t>
+      </w:r>
+      <w:r>
+        <w:t>SH.ALC.PCAP.</w:t>
+      </w:r>
+      <w:r>
+        <w:t>MA</w:t>
+      </w:r>
+      <w:r>
+        <w:t>.LI</w:t>
+      </w:r>
+    </w:p>
+    <w:p>
+      <w:pPr>
+        <w:pStyle w:val="ListParagraph"/>
+        <w:numPr>
+          <w:ilvl w:val="0"/>
+          <w:numId w:val="7"/>
+        </w:numPr>
+      </w:pPr>
+      <w:r>
+        <w:t>Smoker</w:t>
+      </w:r>
+      <w:r>
+        <w:t xml:space="preserve"> | </w:t>
+      </w:r>
+      <w:r>
+        <w:t>SH.PRV.SMOK.MA</w:t>
+      </w:r>
+      <w:r>
+        <w:t xml:space="preserve"> and </w:t>
+      </w:r>
+      <w:r>
+        <w:t>SH.PRV.SMOK.FE</w:t>
+      </w:r>
+    </w:p>
+    <w:p>
+      <w:pPr>
+        <w:pStyle w:val="ListParagraph"/>
+        <w:numPr>
+          <w:ilvl w:val="0"/>
+          <w:numId w:val="7"/>
+        </w:numPr>
+      </w:pPr>
     </w:p>
     <w:p>
       <w:pPr>
@@ -11644,7 +11717,7 @@
     </w:p>
     <w:p>
       <w:pPr>
-        <w:pStyle w:val="Listaszerbekezds"/>
+        <w:pStyle w:val="ListParagraph"/>
         <w:numPr>
           <w:ilvl w:val="0"/>
           <w:numId w:val="8"/>
@@ -11668,7 +11741,7 @@
     </w:p>
     <w:p>
       <w:pPr>
-        <w:pStyle w:val="Listaszerbekezds"/>
+        <w:pStyle w:val="ListParagraph"/>
         <w:numPr>
           <w:ilvl w:val="0"/>
           <w:numId w:val="8"/>
@@ -11683,7 +11756,7 @@
     </w:p>
     <w:p>
       <w:pPr>
-        <w:pStyle w:val="Listaszerbekezds"/>
+        <w:pStyle w:val="ListParagraph"/>
         <w:numPr>
           <w:ilvl w:val="0"/>
           <w:numId w:val="8"/>
@@ -11698,7 +11771,7 @@
     </w:p>
     <w:p>
       <w:pPr>
-        <w:pStyle w:val="Listaszerbekezds"/>
+        <w:pStyle w:val="ListParagraph"/>
         <w:numPr>
           <w:ilvl w:val="0"/>
           <w:numId w:val="8"/>
@@ -11713,7 +11786,7 @@
     </w:p>
     <w:p>
       <w:pPr>
-        <w:pStyle w:val="Listaszerbekezds"/>
+        <w:pStyle w:val="ListParagraph"/>
         <w:numPr>
           <w:ilvl w:val="0"/>
           <w:numId w:val="8"/>
@@ -11728,7 +11801,7 @@
     </w:p>
     <w:p>
       <w:pPr>
-        <w:pStyle w:val="Listaszerbekezds"/>
+        <w:pStyle w:val="ListParagraph"/>
         <w:numPr>
           <w:ilvl w:val="0"/>
           <w:numId w:val="8"/>
@@ -11743,7 +11816,7 @@
     </w:p>
     <w:p>
       <w:pPr>
-        <w:pStyle w:val="Listaszerbekezds"/>
+        <w:pStyle w:val="ListParagraph"/>
         <w:numPr>
           <w:ilvl w:val="0"/>
           <w:numId w:val="8"/>
@@ -11756,20 +11829,12 @@
         <w:t xml:space="preserve">How </w:t>
       </w:r>
       <w:r>
-        <w:t xml:space="preserve">can it be related to socioeconomic indicators like GINI, Unemployment Rate, </w:t>
-      </w:r>
-      <w:proofErr w:type="gramStart"/>
-      <w:r>
-        <w:t>GDPPC,  HDI</w:t>
-      </w:r>
-      <w:proofErr w:type="gramEnd"/>
-      <w:r>
-        <w:t>?</w:t>
+        <w:t>can it be related to socioeconomic indicators like GINI, Unemployment Rate, GDPPC,  HDI?</w:t>
       </w:r>
     </w:p>
     <w:p>
       <w:pPr>
-        <w:pStyle w:val="Listaszerbekezds"/>
+        <w:pStyle w:val="ListParagraph"/>
         <w:numPr>
           <w:ilvl w:val="0"/>
           <w:numId w:val="8"/>
@@ -11802,7 +11867,7 @@
     </w:p>
     <w:p>
       <w:pPr>
-        <w:pStyle w:val="Listaszerbekezds"/>
+        <w:pStyle w:val="ListParagraph"/>
         <w:numPr>
           <w:ilvl w:val="0"/>
           <w:numId w:val="9"/>
@@ -11820,7 +11885,7 @@
     </w:p>
     <w:p>
       <w:pPr>
-        <w:pStyle w:val="Listaszerbekezds"/>
+        <w:pStyle w:val="ListParagraph"/>
         <w:numPr>
           <w:ilvl w:val="0"/>
           <w:numId w:val="9"/>
@@ -11838,7 +11903,7 @@
     </w:p>
     <w:p>
       <w:pPr>
-        <w:pStyle w:val="Listaszerbekezds"/>
+        <w:pStyle w:val="ListParagraph"/>
         <w:numPr>
           <w:ilvl w:val="0"/>
           <w:numId w:val="9"/>
@@ -11859,7 +11924,7 @@
     </w:p>
     <w:p>
       <w:pPr>
-        <w:pStyle w:val="Listaszerbekezds"/>
+        <w:pStyle w:val="ListParagraph"/>
         <w:numPr>
           <w:ilvl w:val="0"/>
           <w:numId w:val="9"/>
@@ -11936,7 +12001,7 @@
     </w:p>
     <w:p>
       <w:pPr>
-        <w:pStyle w:val="Listaszerbekezds"/>
+        <w:pStyle w:val="ListParagraph"/>
         <w:numPr>
           <w:ilvl w:val="0"/>
           <w:numId w:val="12"/>
@@ -11951,7 +12016,7 @@
     </w:p>
     <w:p>
       <w:pPr>
-        <w:pStyle w:val="Listaszerbekezds"/>
+        <w:pStyle w:val="ListParagraph"/>
         <w:numPr>
           <w:ilvl w:val="0"/>
           <w:numId w:val="12"/>
@@ -11966,7 +12031,7 @@
     </w:p>
     <w:p>
       <w:pPr>
-        <w:pStyle w:val="Listaszerbekezds"/>
+        <w:pStyle w:val="ListParagraph"/>
         <w:numPr>
           <w:ilvl w:val="0"/>
           <w:numId w:val="12"/>
@@ -12020,7 +12085,7 @@
 </file>
 
 <file path=word/footer1.xml><?xml version="1.0" encoding="utf-8"?>
-<w:ftr xmlns:wpc="http://schemas.microsoft.com/office/word/2010/wordprocessingCanvas" xmlns:cx="http://schemas.microsoft.com/office/drawing/2014/chartex" xmlns:cx1="http://schemas.microsoft.com/office/drawing/2015/9/8/chartex" xmlns:cx2="http://schemas.microsoft.com/office/drawing/2015/10/21/chartex" xmlns:cx3="http://schemas.microsoft.com/office/drawing/2016/5/9/chartex" xmlns:cx4="http://schemas.microsoft.com/office/drawing/2016/5/10/chartex" xmlns:cx5="http://schemas.microsoft.com/office/drawing/2016/5/11/chartex" xmlns:cx6="http://schemas.microsoft.com/office/drawing/2016/5/12/chartex" xmlns:cx7="http://schemas.microsoft.com/office/drawing/2016/5/13/chartex" xmlns:cx8="http://schemas.microsoft.com/office/drawing/2016/5/14/chartex" xmlns:mc="http://schemas.openxmlformats.org/markup-compatibility/2006" xmlns:aink="http://schemas.microsoft.com/office/drawing/2016/ink" xmlns:am3d="http://schemas.microsoft.com/office/drawing/2017/model3d" xmlns:o="urn:schemas-microsoft-com:office:office" xmlns:r="http://schemas.openxmlformats.org/officeDocument/2006/relationships" xmlns:m="http://schemas.openxmlformats.org/officeDocument/2006/math" xmlns:v="urn:schemas-microsoft-com:vml" xmlns:wp14="http://schemas.microsoft.com/office/word/2010/wordprocessingDrawing" xmlns:wp="http://schemas.openxmlformats.org/drawingml/2006/wordprocessingDrawing" xmlns:w10="urn:schemas-microsoft-com:office:word" xmlns:w="http://schemas.openxmlformats.org/wordprocessingml/2006/main" xmlns:w14="http://schemas.microsoft.com/office/word/2010/wordml" xmlns:w15="http://schemas.microsoft.com/office/word/2012/wordml" xmlns:w16cex="http://schemas.microsoft.com/office/word/2018/wordml/cex" xmlns:w16cid="http://schemas.microsoft.com/office/word/2016/wordml/cid" xmlns:w16="http://schemas.microsoft.com/office/word/2018/wordml" xmlns:w16se="http://schemas.microsoft.com/office/word/2015/wordml/symex" xmlns:wpg="http://schemas.microsoft.com/office/word/2010/wordprocessingGroup" xmlns:wpi="http://schemas.microsoft.com/office/word/2010/wordprocessingInk" xmlns:wne="http://schemas.microsoft.com/office/word/2006/wordml" xmlns:wps="http://schemas.microsoft.com/office/word/2010/wordprocessingShape" mc:Ignorable="w14 w15 w16se w16cid w16 w16cex wp14">
+<w:ftr xmlns:wpc="http://schemas.microsoft.com/office/word/2010/wordprocessingCanvas" xmlns:cx="http://schemas.microsoft.com/office/drawing/2014/chartex" xmlns:cx1="http://schemas.microsoft.com/office/drawing/2015/9/8/chartex" xmlns:cx2="http://schemas.microsoft.com/office/drawing/2015/10/21/chartex" xmlns:cx3="http://schemas.microsoft.com/office/drawing/2016/5/9/chartex" xmlns:cx4="http://schemas.microsoft.com/office/drawing/2016/5/10/chartex" xmlns:cx5="http://schemas.microsoft.com/office/drawing/2016/5/11/chartex" xmlns:cx6="http://schemas.microsoft.com/office/drawing/2016/5/12/chartex" xmlns:cx7="http://schemas.microsoft.com/office/drawing/2016/5/13/chartex" xmlns:cx8="http://schemas.microsoft.com/office/drawing/2016/5/14/chartex" xmlns:mc="http://schemas.openxmlformats.org/markup-compatibility/2006" xmlns:aink="http://schemas.microsoft.com/office/drawing/2016/ink" xmlns:am3d="http://schemas.microsoft.com/office/drawing/2017/model3d" xmlns:o="urn:schemas-microsoft-com:office:office" xmlns:r="http://schemas.openxmlformats.org/officeDocument/2006/relationships" xmlns:m="http://schemas.openxmlformats.org/officeDocument/2006/math" xmlns:v="urn:schemas-microsoft-com:vml" xmlns:wp14="http://schemas.microsoft.com/office/word/2010/wordprocessingDrawing" xmlns:wp="http://schemas.openxmlformats.org/drawingml/2006/wordprocessingDrawing" xmlns:w10="urn:schemas-microsoft-com:office:word" xmlns:w="http://schemas.openxmlformats.org/wordprocessingml/2006/main" xmlns:w14="http://schemas.microsoft.com/office/word/2010/wordml" xmlns:w15="http://schemas.microsoft.com/office/word/2012/wordml" xmlns:w16cex="http://schemas.microsoft.com/office/word/2018/wordml/cex" xmlns:w16cid="http://schemas.microsoft.com/office/word/2016/wordml/cid" xmlns:w16="http://schemas.microsoft.com/office/word/2018/wordml" xmlns:w16se="http://schemas.microsoft.com/office/word/2015/wordml/symex" xmlns:wpg="http://schemas.microsoft.com/office/word/2010/wordprocessingGroup" xmlns:wpi="http://schemas.microsoft.com/office/word/2010/wordprocessingInk" xmlns:wne="http://schemas.microsoft.com/office/word/2006/wordml" xmlns:wps="http://schemas.microsoft.com/office/word/2010/wordprocessingShape" xmlns:a="http://schemas.openxmlformats.org/drawingml/2006/main" mc:Ignorable="w14 w15 w16se w16cid w16 w16cex wp14">
   <w:p>
     <w:pPr>
       <w:tabs>
@@ -12033,7 +12098,7 @@
     </w:pPr>
     <w:r>
       <w:rPr>
-        <w:rFonts w:ascii="Calibri" w:eastAsia="Calibri" w:hAnsi="Calibri" w:cs="Calibri"/>
+        <w:rFonts w:ascii="Calibri" w:hAnsi="Calibri" w:eastAsia="Calibri" w:cs="Calibri"/>
         <w:noProof/>
         <w:sz w:val="22"/>
       </w:rPr>
@@ -16490,206 +16555,206 @@
           </w:drawing>
         </mc:Choice>
         <mc:Fallback xmlns:a="http://schemas.openxmlformats.org/drawingml/2006/main" xmlns:arto="http://schemas.microsoft.com/office/word/2006/arto">
-          <w:pict>
+          <w:pict w14:anchorId="17701065">
             <v:group id="Group 7056" style="width:135.395pt;height:8.16333pt;position:absolute;mso-position-horizontal-relative:page;mso-position-horizontal:absolute;margin-left:246.476pt;mso-position-vertical-relative:page;margin-top:732.915pt;" coordsize="17195,1036">
               <v:shape id="Shape 7057" style="position:absolute;width:514;height:741;left:0;top:71;" coordsize="51447,74199" path="m0,0l10479,0l36195,47771c40005,54887,42862,62002,43815,63019c43815,63019,42862,50820,42862,40657l41910,0l51447,0l51447,74199l41910,74199l17146,29476c12384,21345,8574,14229,7622,11181c8574,13213,8574,23378,8574,31508l9527,74199l0,74199l0,0x">
-                <v:stroke weight="0pt" endcap="flat" joinstyle="miter" miterlimit="10" on="false" color="#000000" opacity="0"/>
+                <v:stroke on="false" weight="0pt" color="#000000" opacity="0" miterlimit="10" joinstyle="miter" endcap="flat"/>
                 <v:fill on="true" color="#000000"/>
               </v:shape>
               <v:shape id="Shape 7058" style="position:absolute;width:223;height:327;left:666;top:506;" coordsize="22382,32720" path="m22382,0l22382,4951l14644,6801c11668,9088,10477,12391,10477,16458c10477,22555,13334,25605,20001,25605l22382,24969l22382,31855l18096,32720c4762,32720,0,24588,0,17474c0,11375,2857,6547,8096,3244l22382,0x">
-                <v:stroke weight="0pt" endcap="flat" joinstyle="miter" miterlimit="10" on="false" color="#000000" opacity="0"/>
+                <v:stroke on="false" weight="0pt" color="#000000" opacity="0" miterlimit="10" joinstyle="miter" endcap="flat"/>
                 <v:fill on="true" color="#000000"/>
               </v:shape>
               <v:shape id="Shape 7059" style="position:absolute;width:195;height:121;left:695;top:274;" coordsize="19525,12175" path="m19525,0l19525,6525l11786,7982c8572,9126,5715,10651,3810,12175l0,6077l19525,0x">
-                <v:stroke weight="0pt" endcap="flat" joinstyle="miter" miterlimit="10" on="false" color="#000000" opacity="0"/>
+                <v:stroke on="false" weight="0pt" color="#000000" opacity="0" miterlimit="10" joinstyle="miter" endcap="flat"/>
                 <v:fill on="true" color="#000000"/>
               </v:shape>
               <v:shape id="Shape 7060" style="position:absolute;width:109;height:111;left:781;top:91;" coordsize="10953,11160" path="m10953,0l10953,7960l2857,11160l0,6079l10953,0x">
-                <v:stroke weight="0pt" endcap="flat" joinstyle="miter" miterlimit="10" on="false" color="#000000" opacity="0"/>
+                <v:stroke on="false" weight="0pt" color="#000000" opacity="0" miterlimit="10" joinstyle="miter" endcap="flat"/>
                 <v:fill on="true" color="#000000"/>
               </v:shape>
               <v:shape id="Shape 7061" style="position:absolute;width:242;height:569;left:890;top:264;" coordsize="24287,56919" path="m3334,0c11905,0,16668,3049,19525,8132c20477,11180,20477,15246,20477,20328l20477,37608c19525,46755,20477,48788,24287,50820l20477,56919c16668,55903,13810,52853,11905,48788c9524,51837,7143,53870,4524,55140l0,56054l0,49168l5715,47644c8096,46247,10001,44214,10953,41673l11905,27443c10001,27443,8096,27443,7143,27443l0,29150l0,24199l8096,22361c9048,22361,10001,22361,11905,22361l11905,18296c11905,13213,11905,11180,10001,10164c8096,8132,6191,7115,2381,7115l0,7563l0,1038l3334,0x">
-                <v:stroke weight="0pt" endcap="flat" joinstyle="miter" miterlimit="10" on="false" color="#000000" opacity="0"/>
+                <v:stroke on="false" weight="0pt" color="#000000" opacity="0" miterlimit="10" joinstyle="miter" endcap="flat"/>
                 <v:fill on="true" color="#000000"/>
               </v:shape>
               <v:shape id="Shape 7062" style="position:absolute;width:176;height:150;left:890;top:20;" coordsize="17620,15096" path="m12858,0l17620,8132l0,15096l0,7136l12858,0x">
-                <v:stroke weight="0pt" endcap="flat" joinstyle="miter" miterlimit="10" on="false" color="#000000" opacity="0"/>
+                <v:stroke on="false" weight="0pt" color="#000000" opacity="0" miterlimit="10" joinstyle="miter" endcap="flat"/>
                 <v:fill on="true" color="#000000"/>
               </v:shape>
               <v:shape id="Shape 7063" style="position:absolute;width:233;height:559;left:1257;top:264;" coordsize="23335,55903" path="m21906,0l23335,667l23335,7392l13334,13213c10477,17279,9525,21345,9525,28459c9525,34558,10477,39640,11430,42690c14287,46755,18097,48788,22859,48788l23335,48661l23335,55712l22859,55903c8572,55903,0,45738,0,28459c0,17279,3810,9148,11430,4066c15239,1016,18097,0,21906,0x">
-                <v:stroke weight="0pt" endcap="flat" joinstyle="miter" miterlimit="10" on="false" color="#000000" opacity="0"/>
+                <v:stroke on="false" weight="0pt" color="#000000" opacity="0" miterlimit="10" joinstyle="miter" endcap="flat"/>
                 <v:fill on="true" color="#000000"/>
               </v:shape>
               <v:shape id="Shape 7064" style="position:absolute;width:242;height:790;left:1490;top:30;" coordsize="24287,79091" path="m13810,0l23335,1017l23335,60986c23335,70133,23335,75216,24287,78265l15715,78265c15715,78265,14763,75216,14763,73182l0,79091l0,72039l10953,69117c12858,67085,13810,65052,13810,65052l13810,36592c10953,32527,7143,30493,476,30493l0,30770l0,24045l13810,30493c13810,29477,13810,25412,13810,22362l13810,0x">
-                <v:stroke weight="0pt" endcap="flat" joinstyle="miter" miterlimit="10" on="false" color="#000000" opacity="0"/>
+                <v:stroke on="false" weight="0pt" color="#000000" opacity="0" miterlimit="10" joinstyle="miter" endcap="flat"/>
                 <v:fill on="true" color="#000000"/>
               </v:shape>
               <v:shape id="Shape 7065" style="position:absolute;width:238;height:565;left:1876;top:264;" coordsize="23811,56512" path="m23811,0l23811,7115c19049,7115,14287,9148,12382,12196c10477,16263,9524,20328,9524,26427c9524,34558,11429,40657,13334,43707l23811,49295l23811,56512l6310,49042c2143,43959,0,36591,0,27443c0,10164,9524,0,23811,0x">
-                <v:stroke weight="0pt" endcap="flat" joinstyle="miter" miterlimit="10" on="false" color="#000000" opacity="0"/>
+                <v:stroke on="false" weight="0pt" color="#000000" opacity="0" miterlimit="10" joinstyle="miter" endcap="flat"/>
                 <v:fill on="true" color="#000000"/>
               </v:shape>
               <v:shape id="Shape 7066" style="position:absolute;width:247;height:569;left:2114;top:264;" coordsize="24764,56919" path="m0,0c9525,0,15239,4066,20001,9148c22859,14229,24764,20328,24764,29476c24764,46755,14287,56919,953,56919l0,56512l0,49295l953,49804c6667,49804,11429,46755,13334,41673c14287,37608,14287,34558,14287,29476c14287,22361,14287,17279,12382,13213c9525,9148,4762,7115,0,7115l0,0x">
-                <v:stroke weight="0pt" endcap="flat" joinstyle="miter" miterlimit="10" on="false" color="#000000" opacity="0"/>
+                <v:stroke on="false" weight="0pt" color="#000000" opacity="0" miterlimit="10" joinstyle="miter" endcap="flat"/>
                 <v:fill on="true" color="#000000"/>
               </v:shape>
               <v:shape id="Shape 7067" style="position:absolute;width:295;height:548;left:2495;top:264;" coordsize="29538,54887" path="m9537,0c9537,1016,11442,5083,11442,9148c15252,3049,20966,0,26681,0c28586,0,29538,0,29538,0l26681,9148c25729,9148,24776,9148,23824,9148c20014,9148,17157,10164,14299,13213c11442,15246,11442,17279,11442,21345l11442,54887l1918,54887l1918,13213c1918,7115,952,3049,0,2033l9537,0x">
-                <v:stroke weight="0pt" endcap="flat" joinstyle="miter" miterlimit="10" on="false" color="#000000" opacity="0"/>
+                <v:stroke on="false" weight="0pt" color="#000000" opacity="0" miterlimit="10" joinstyle="miter" endcap="flat"/>
                 <v:fill on="true" color="#000000"/>
               </v:shape>
               <v:shape id="Shape 7068" style="position:absolute;width:457;height:569;left:3210;top:264;" coordsize="45717,56919" path="m8572,0l8572,38624c8572,43707,9524,45738,12382,47771c14286,48788,16191,49804,19049,49804c24763,49804,30478,45738,33335,39640l33335,2033l41907,1016l41907,39640c41907,46755,42860,48788,45717,51837l40002,56919c37145,54887,35240,51837,34288,48788c30478,53870,23811,56919,16191,56919c9524,56919,3809,53870,1905,48788c952,46755,0,44721,0,41673l0,2033l8572,0x">
-                <v:stroke weight="0pt" endcap="flat" joinstyle="miter" miterlimit="10" on="false" color="#000000" opacity="0"/>
+                <v:stroke on="false" weight="0pt" color="#000000" opacity="0" miterlimit="10" joinstyle="miter" endcap="flat"/>
                 <v:fill on="true" color="#000000"/>
               </v:shape>
               <v:shape id="Shape 7069" style="position:absolute;width:142;height:152;left:3810;top:681;" coordsize="14299,15246" path="m6680,0c11442,0,14299,3048,14299,7114c14299,11180,11442,15246,7632,15246c2857,15246,0,11180,0,7114c0,3048,2857,0,6680,0x">
-                <v:stroke weight="0pt" endcap="flat" joinstyle="miter" miterlimit="10" on="false" color="#000000" opacity="0"/>
+                <v:stroke on="false" weight="0pt" color="#000000" opacity="0" miterlimit="10" joinstyle="miter" endcap="flat"/>
                 <v:fill on="true" color="#000000"/>
               </v:shape>
               <v:shape id="Shape 7070" style="position:absolute;width:276;height:187;left:4315;top:676;" coordsize="27627,18715" path="m27627,0l27627,9058l18096,15665c12382,17698,10477,18715,4762,18715l0,13633c4762,13633,6667,12616,11429,10583c16192,8550,20957,6009,25246,2705l27627,0x">
-                <v:stroke weight="0pt" endcap="flat" joinstyle="miter" miterlimit="10" on="false" color="#000000" opacity="0"/>
+                <v:stroke on="false" weight="0pt" color="#000000" opacity="0" miterlimit="10" joinstyle="miter" endcap="flat"/>
                 <v:fill on="true" color="#000000"/>
               </v:shape>
               <v:shape id="Shape 7071" style="position:absolute;width:247;height:463;left:4343;top:95;" coordsize="24770,46374" path="m24770,0l24770,6738l13931,11562c11191,14612,9525,18931,9525,24013c9525,34177,15239,40276,23824,40276l24770,39897l24770,45834l22871,46374c9525,46374,0,37226,0,24013c0,17406,2858,11308,7502,6861l24770,0x">
-                <v:stroke weight="0pt" endcap="flat" joinstyle="miter" miterlimit="10" on="false" color="#000000" opacity="0"/>
+                <v:stroke on="false" weight="0pt" color="#000000" opacity="0" miterlimit="10" joinstyle="miter" endcap="flat"/>
                 <v:fill on="true" color="#000000"/>
               </v:shape>
               <v:shape id="Shape 7072" style="position:absolute;width:247;height:675;left:4591;top:91;" coordsize="24769,67591" path="m958,0c16197,0,24769,12196,24769,26427c24769,38624,19055,51836,9530,60985l0,67591l0,58533l8578,48787c9530,47771,11435,44721,12388,42690l0,46214l0,40277l14293,34558c15245,31508,15245,29475,15245,26427c15245,15246,9530,7115,6,7115l0,7118l0,381l958,0x">
-                <v:stroke weight="0pt" endcap="flat" joinstyle="miter" miterlimit="10" on="false" color="#000000" opacity="0"/>
+                <v:stroke on="false" weight="0pt" color="#000000" opacity="0" miterlimit="10" joinstyle="miter" endcap="flat"/>
                 <v:fill on="true" color="#000000"/>
               </v:shape>
               <v:shape id="Shape 7073" style="position:absolute;width:152;height:152;left:4934;top:681;" coordsize="15239,15246" path="m7619,0c11429,0,15239,3048,15239,7114c15239,11180,11429,15246,7619,15246c2857,15246,0,11180,0,7114c0,3048,2857,0,7619,0x">
-                <v:stroke weight="0pt" endcap="flat" joinstyle="miter" miterlimit="10" on="false" color="#000000" opacity="0"/>
+                <v:stroke on="false" weight="0pt" color="#000000" opacity="0" miterlimit="10" joinstyle="miter" endcap="flat"/>
                 <v:fill on="true" color="#000000"/>
               </v:shape>
               <v:shape id="Shape 7320" style="position:absolute;width:91;height:1036;left:5382;top:0;" coordsize="9144,103674" path="m0,0l9144,0l9144,103674l0,103674l0,0">
-                <v:stroke weight="0pt" endcap="flat" joinstyle="miter" miterlimit="10" on="false" color="#000000" opacity="0"/>
+                <v:stroke on="false" weight="0pt" color="#000000" opacity="0" miterlimit="10" joinstyle="miter" endcap="flat"/>
                 <v:fill on="true" color="#00a9d9"/>
               </v:shape>
               <v:shape id="Shape 7075" style="position:absolute;width:285;height:701;left:5772;top:111;" coordsize="28586,70133" path="m21919,0l28586,0l28586,70133l20014,70133l20014,10164c19061,11180,15239,13213,11429,15246c8572,16263,3809,18296,1905,19312l0,14230l21919,0x">
-                <v:stroke weight="0pt" endcap="flat" joinstyle="miter" miterlimit="10" on="false" color="#000000" opacity="0"/>
+                <v:stroke on="false" weight="0pt" color="#000000" opacity="0" miterlimit="10" joinstyle="miter" endcap="flat"/>
                 <v:fill on="true" color="#000000"/>
               </v:shape>
               <v:shape id="Shape 7076" style="position:absolute;width:261;height:731;left:6220;top:101;" coordsize="26198,73182" path="m25716,0l26198,136l26198,6280l19763,8767c17620,10418,15715,12705,14287,15246c11429,20328,10477,27443,10477,35575c10477,43705,11429,49804,12382,53870c15239,62001,20954,66067,25716,66067l26198,65892l26198,73062l25716,73182c6667,73182,0,49804,0,35575c0,15246,12382,0,25716,0x">
-                <v:stroke weight="0pt" endcap="flat" joinstyle="miter" miterlimit="10" on="false" color="#000000" opacity="0"/>
+                <v:stroke on="false" weight="0pt" color="#000000" opacity="0" miterlimit="10" joinstyle="miter" endcap="flat"/>
                 <v:fill on="true" color="#000000"/>
               </v:shape>
               <v:shape id="Shape 7077" style="position:absolute;width:261;height:729;left:6482;top:103;" coordsize="26198,72926" path="m0,0l12130,3437c22448,10155,26198,25020,26198,36454c26198,52463,20305,65041,10523,70330l0,72926l0,65756l7258,63135c9521,61357,11430,58816,12864,55766c15722,50684,15722,44585,15722,36454c15722,28322,15722,23241,13817,18159c10947,11044,6185,5962,470,5962l0,6144l0,0x">
-                <v:stroke weight="0pt" endcap="flat" joinstyle="miter" miterlimit="10" on="false" color="#000000" opacity="0"/>
+                <v:stroke on="false" weight="0pt" color="#000000" opacity="0" miterlimit="10" joinstyle="miter" endcap="flat"/>
                 <v:fill on="true" color="#000000"/>
               </v:shape>
               <v:shape id="Shape 7078" style="position:absolute;width:428;height:731;left:6849;top:121;" coordsize="42860,73182" path="m5715,0l39050,0l37145,7114l13334,7114l11430,27443c15239,27443,16192,27443,19049,27443c27621,27443,33336,29475,38098,34558c40955,37607,42860,42688,42860,47771c42860,55903,37145,65050,28573,69116c23811,71148,16192,73182,9525,73182c6667,73182,4763,73182,1905,72165l0,66067c2857,67083,4763,67083,8572,67083c21906,67083,33336,58951,33336,47771c33336,44721,31431,41672,30478,38624c27621,35575,22859,33541,16192,33541c10477,33541,4763,34558,1905,35575l5715,0x">
-                <v:stroke weight="0pt" endcap="flat" joinstyle="miter" miterlimit="10" on="false" color="#000000" opacity="0"/>
+                <v:stroke on="false" weight="0pt" color="#000000" opacity="0" miterlimit="10" joinstyle="miter" endcap="flat"/>
                 <v:fill on="true" color="#000000"/>
               </v:shape>
               <v:shape id="Shape 7079" style="position:absolute;width:285;height:701;left:7335;top:111;" coordsize="28573,70133" path="m21906,0l28573,0l28573,70133l20001,70133l20001,10164c19049,11180,14287,13213,11430,15246c8572,16263,2858,18296,1905,19312l0,14230l21906,0x">
-                <v:stroke weight="0pt" endcap="flat" joinstyle="miter" miterlimit="10" on="false" color="#000000" opacity="0"/>
+                <v:stroke on="false" weight="0pt" color="#000000" opacity="0" miterlimit="10" joinstyle="miter" endcap="flat"/>
                 <v:fill on="true" color="#000000"/>
               </v:shape>
               <v:shape id="Shape 7080" style="position:absolute;width:247;height:741;left:8059;top:71;" coordsize="24763,74199" path="m0,0l10477,0l24763,548l24763,8132l20001,8132l8572,8132l8572,32525l21906,32525l24763,32010l24763,39946l21906,39640l8572,39640l8572,67083l24763,67083l24763,74097l20001,74199l0,74199l0,0x">
-                <v:stroke weight="0pt" endcap="flat" joinstyle="miter" miterlimit="10" on="false" color="#000000" opacity="0"/>
+                <v:stroke on="false" weight="0pt" color="#000000" opacity="0" miterlimit="10" joinstyle="miter" endcap="flat"/>
                 <v:fill on="true" color="#000000"/>
               </v:shape>
               <v:shape id="Shape 7081" style="position:absolute;width:257;height:735;left:8306;top:76;" coordsize="25716,73549" path="m0,0l2263,87c5715,468,7620,977,9525,1485c17144,4535,22859,10633,22859,18764c22859,25879,17144,31977,8572,35027c13334,35027,16192,37060,19049,38076c23811,42142,25716,48240,25716,53322c25716,61454,20954,68568,13334,71617c11430,72634,9763,73142,7144,73396l0,73549l0,66535l0,66535c11430,66535,16192,61454,16192,53322c16192,46206,12382,41125,6667,40109l0,39398l0,31462l6310,30325c8334,29182,9525,27403,10477,24863c11430,23847,12382,21813,12382,19780c12382,13681,8572,9616,3810,7584l0,7584l0,0x">
-                <v:stroke weight="0pt" endcap="flat" joinstyle="miter" miterlimit="10" on="false" color="#000000" opacity="0"/>
+                <v:stroke on="false" weight="0pt" color="#000000" opacity="0" miterlimit="10" joinstyle="miter" endcap="flat"/>
                 <v:fill on="true" color="#000000"/>
               </v:shape>
               <v:shape id="Shape 7082" style="position:absolute;width:457;height:569;left:8716;top:264;" coordsize="45717,56919" path="m8572,0l8572,38624c8572,43707,9524,45738,12381,47771c13334,48788,16191,49804,19048,49804c24763,49804,30478,45738,33335,39640l33335,2033l41907,1016l41907,39640c41907,46755,42859,48788,45717,51837l40002,56919c36192,54887,35240,51837,34288,48788c29525,53870,23811,56919,16191,56919c9524,56919,3809,53870,952,48788c0,46755,0,44721,0,41673l0,2033l8572,0x">
-                <v:stroke weight="0pt" endcap="flat" joinstyle="miter" miterlimit="10" on="false" color="#000000" opacity="0"/>
+                <v:stroke on="false" weight="0pt" color="#000000" opacity="0" miterlimit="10" joinstyle="miter" endcap="flat"/>
                 <v:fill on="true" color="#000000"/>
               </v:shape>
               <v:shape id="Shape 7083" style="position:absolute;width:233;height:559;left:9297;top:264;" coordsize="23347,55903" path="m22871,0l23347,222l23347,7392l13347,13213c10489,17279,9537,21345,9537,28459c9537,34558,10489,39640,12394,42690l23347,48533l23347,55712l22871,55903c8585,55903,0,45738,0,28459c0,17279,3809,9148,11442,4066c15252,1016,18109,0,22871,0x">
-                <v:stroke weight="0pt" endcap="flat" joinstyle="miter" miterlimit="10" on="false" color="#000000" opacity="0"/>
+                <v:stroke on="false" weight="0pt" color="#000000" opacity="0" miterlimit="10" joinstyle="miter" endcap="flat"/>
                 <v:fill on="true" color="#000000"/>
               </v:shape>
               <v:shape id="Shape 7084" style="position:absolute;width:252;height:790;left:9530;top:30;" coordsize="25240,79091" path="m14763,0l23335,1017l23335,60986c23335,70133,23335,75216,25240,78265l15715,78265c15715,78265,14763,75216,14763,73182l0,79091l0,71912l476,72166c4286,72166,7143,71149,10953,69117c12858,67085,13810,65052,13810,65052l13810,36592c11905,32527,7143,30493,476,30493l0,30770l0,23601l14763,30493c14763,29477,14763,25412,14763,22362l14763,0x">
-                <v:stroke weight="0pt" endcap="flat" joinstyle="miter" miterlimit="10" on="false" color="#000000" opacity="0"/>
+                <v:stroke on="false" weight="0pt" color="#000000" opacity="0" miterlimit="10" joinstyle="miter" endcap="flat"/>
                 <v:fill on="true" color="#000000"/>
               </v:shape>
               <v:shape id="Shape 7085" style="position:absolute;width:214;height:326;left:9916;top:506;" coordsize="21437,32679" path="m21437,0l21437,4911l13698,6761c10718,9048,9525,12351,9525,16418c9525,22515,12395,25564,19062,25564l21437,24212l21437,31948l18109,32679c3810,32679,0,24548,0,17434c0,11335,2619,6507,7621,3204l21437,0x">
-                <v:stroke weight="0pt" endcap="flat" joinstyle="miter" miterlimit="10" on="false" color="#000000" opacity="0"/>
+                <v:stroke on="false" weight="0pt" color="#000000" opacity="0" miterlimit="10" joinstyle="miter" endcap="flat"/>
                 <v:fill on="true" color="#000000"/>
               </v:shape>
               <v:shape id="Shape 7086" style="position:absolute;width:195;height:119;left:9935;top:277;" coordsize="19532,11931" path="m19532,0l19532,6299l12150,7738c8813,8882,5715,10406,3810,11931l0,5833l19532,0x">
-                <v:stroke weight="0pt" endcap="flat" joinstyle="miter" miterlimit="10" on="false" color="#000000" opacity="0"/>
+                <v:stroke on="false" weight="0pt" color="#000000" opacity="0" miterlimit="10" joinstyle="miter" endcap="flat"/>
                 <v:fill on="true" color="#000000"/>
               </v:shape>
               <v:shape id="Shape 7087" style="position:absolute;width:252;height:569;left:10131;top:264;" coordsize="25246,56919" path="m4292,0c11912,0,17626,3049,19531,8132c20484,11180,20484,15246,20484,20328l20484,37608c20484,46755,20484,48788,25246,50820l20484,56919c16674,55903,13816,52853,12864,48788c10006,51837,7387,53870,4768,55140l0,56188l0,48452l11912,41673l11912,27443c10959,27443,9054,27443,7149,27443l0,29151l0,24240l8102,22361c9054,22361,10007,22361,11912,22361l11912,18296c11912,13213,11912,11180,10007,10164c8102,8132,6197,7115,2387,7115l0,7581l0,1282l4292,0x">
-                <v:stroke weight="0pt" endcap="flat" joinstyle="miter" miterlimit="10" on="false" color="#000000" opacity="0"/>
+                <v:stroke on="false" weight="0pt" color="#000000" opacity="0" miterlimit="10" joinstyle="miter" endcap="flat"/>
                 <v:fill on="true" color="#000000"/>
               </v:shape>
               <v:shape id="Shape 7088" style="position:absolute;width:242;height:772;left:10516;top:264;" coordsize="24293,77248" path="m9524,0c9524,0,9524,3049,9524,8132l24293,1132l24293,8802l10477,15246l10477,42690c14287,46755,19062,49804,23824,49804l24293,49534l24293,56249l10477,49804l10477,76231l1905,77248l1905,13213c1905,6099,953,2033,0,2033l9524,0x">
-                <v:stroke weight="0pt" endcap="flat" joinstyle="miter" miterlimit="10" on="false" color="#000000" opacity="0"/>
+                <v:stroke on="false" weight="0pt" color="#000000" opacity="0" miterlimit="10" joinstyle="miter" endcap="flat"/>
                 <v:fill on="true" color="#000000"/>
               </v:shape>
               <v:shape id="Shape 7089" style="position:absolute;width:233;height:569;left:10759;top:264;" coordsize="23341,56919" path="m2387,0c8102,0,13817,3049,17626,7115c21436,12196,23341,18296,23341,28459c23341,36591,22389,41673,18579,46755c14769,52853,9054,56919,1435,56919l0,56249l0,49534l11912,42690c13817,39640,13817,35575,13817,29476c13817,22361,12864,17279,11912,14229c10007,10164,5245,8132,1435,8132l0,8802l0,1132l2387,0x">
-                <v:stroke weight="0pt" endcap="flat" joinstyle="miter" miterlimit="10" on="false" color="#000000" opacity="0"/>
+                <v:stroke on="false" weight="0pt" color="#000000" opacity="0" miterlimit="10" joinstyle="miter" endcap="flat"/>
                 <v:fill on="true" color="#000000"/>
               </v:shape>
               <v:shape id="Shape 7090" style="position:absolute;width:223;height:543;left:11126;top:270;" coordsize="22395,54351" path="m22395,0l22395,5736l13691,9958c11429,12880,10001,17200,9525,22790l22395,22790l22395,28888l9525,28888l9525,29904c9525,34987,10477,39053,12382,42102c13810,44643,15953,46167,18454,47057l22395,47606l22395,54351l6667,47946c2381,43118,0,36003,0,26855c0,17708,1905,12626,6667,6528l22395,0x">
-                <v:stroke weight="0pt" endcap="flat" joinstyle="miter" miterlimit="10" on="false" color="#000000" opacity="0"/>
+                <v:stroke on="false" weight="0pt" color="#000000" opacity="0" miterlimit="10" joinstyle="miter" endcap="flat"/>
                 <v:fill on="true" color="#000000"/>
               </v:shape>
               <v:shape id="Shape 7091" style="position:absolute;width:213;height:121;left:11350;top:701;" coordsize="21379,12196" path="m17569,0l21379,6097c16680,10163,10001,12196,2368,12196l0,11232l0,4487l4273,5081c10001,5081,13760,4064,17569,0x">
-                <v:stroke weight="0pt" endcap="flat" joinstyle="miter" miterlimit="10" on="false" color="#000000" opacity="0"/>
+                <v:stroke on="false" weight="0pt" color="#000000" opacity="0" miterlimit="10" joinstyle="miter" endcap="flat"/>
                 <v:fill on="true" color="#000000"/>
               </v:shape>
               <v:shape id="Shape 7092" style="position:absolute;width:223;height:294;left:11350;top:264;" coordsize="22395,29476" path="m1416,0c7143,0,12871,2033,16680,6099c21379,10164,22395,15246,22395,28459l22395,29476l0,29476l0,23378l12871,23378c12871,17279,12871,14229,10966,11180c9048,8132,5238,6099,464,6099l0,6324l0,588l1416,0x">
-                <v:stroke weight="0pt" endcap="flat" joinstyle="miter" miterlimit="10" on="false" color="#000000" opacity="0"/>
+                <v:stroke on="false" weight="0pt" color="#000000" opacity="0" miterlimit="10" joinstyle="miter" endcap="flat"/>
                 <v:fill on="true" color="#000000"/>
               </v:shape>
               <v:shape id="Shape 7093" style="position:absolute;width:419;height:579;left:11678;top:254;" coordsize="41907,57935" path="m21970,0c27684,0,34287,2032,39114,5082l36193,11180c30478,9148,26668,7115,21970,7115c15239,7115,11429,10164,11429,16262c11429,20328,13334,22361,19049,23378l26668,25411c37209,27443,41907,32524,41907,40656c41907,50820,33399,57935,20953,57935c13334,57935,5714,55903,0,51836l2921,45738c8636,49804,15239,50820,20953,50820c27684,50820,32383,47771,32383,41673c32383,36591,29589,34558,22858,33541l16255,31508c6730,29475,1905,24394,1905,17279c1905,7115,10540,0,21970,0x">
-                <v:stroke weight="0pt" endcap="flat" joinstyle="miter" miterlimit="10" on="false" color="#000000" opacity="0"/>
+                <v:stroke on="false" weight="0pt" color="#000000" opacity="0" miterlimit="10" joinstyle="miter" endcap="flat"/>
                 <v:fill on="true" color="#000000"/>
               </v:shape>
               <v:shape id="Shape 7094" style="position:absolute;width:304;height:711;left:12164;top:121;" coordsize="30478,71148" path="m18033,0c17144,2032,16128,9147,16128,15246l30478,15246l27684,22361l16128,22361l16128,56919c16128,63017,18033,65050,23747,65050c25779,65050,27684,64033,29589,63017l30478,69116c27684,70132,24764,71148,19938,71148c17144,71148,15239,70132,13334,69116c9525,68099,7620,64033,7620,58951l7620,22361l0,22361l0,15246l7620,15246c7620,11180,8508,4066,8508,2032l18033,0x">
-                <v:stroke weight="0pt" endcap="flat" joinstyle="miter" miterlimit="10" on="false" color="#000000" opacity="0"/>
+                <v:stroke on="false" weight="0pt" color="#000000" opacity="0" miterlimit="10" joinstyle="miter" endcap="flat"/>
                 <v:fill on="true" color="#000000"/>
               </v:shape>
               <v:shape id="Shape 7321" style="position:absolute;width:91;height:1036;left:12812;top:0;" coordsize="9144,103674" path="m0,0l9144,0l9144,103674l0,103674l0,0">
-                <v:stroke weight="0pt" endcap="flat" joinstyle="miter" miterlimit="10" on="false" color="#000000" opacity="0"/>
+                <v:stroke on="false" weight="0pt" color="#000000" opacity="0" miterlimit="10" joinstyle="miter" endcap="flat"/>
                 <v:fill on="true" color="#00a9d9"/>
               </v:shape>
               <v:shape id="Shape 7096" style="position:absolute;width:514;height:741;left:13318;top:71;" coordsize="51432,74199" path="m0,0l9524,0l9524,31508l41907,31508l41907,0l51432,0l51432,74199l41907,74199l41907,38624l9524,38624l9524,74199l0,74199l0,0x">
-                <v:stroke weight="0pt" endcap="flat" joinstyle="miter" miterlimit="10" on="false" color="#000000" opacity="0"/>
+                <v:stroke on="false" weight="0pt" color="#000000" opacity="0" miterlimit="10" joinstyle="miter" endcap="flat"/>
                 <v:fill on="true" color="#000000"/>
               </v:shape>
               <v:shape id="Shape 7097" style="position:absolute;width:457;height:569;left:14022;top:264;" coordsize="45717,56919" path="m8508,0l8508,38624c8508,43707,9524,45738,11429,47771c13334,48788,16128,49804,19048,49804c23747,49804,29462,45738,33272,39640l33272,2033l41907,1016l41907,39640c41907,46755,42796,48788,45717,51837l40002,56919c36192,54887,34288,51837,33272,48788c29462,53870,23747,56919,16128,56919c8508,56919,3810,53870,889,48788c0,46755,0,44721,0,41673l0,2033l8508,0x">
-                <v:stroke weight="0pt" endcap="flat" joinstyle="miter" miterlimit="10" on="false" color="#000000" opacity="0"/>
+                <v:stroke on="false" weight="0pt" color="#000000" opacity="0" miterlimit="10" joinstyle="miter" endcap="flat"/>
                 <v:fill on="true" color="#000000"/>
               </v:shape>
               <v:shape id="Shape 7098" style="position:absolute;width:438;height:548;left:14603;top:264;" coordsize="43812,54887" path="m8636,0c8636,1016,10540,5083,10540,8132c16255,3049,21970,0,28573,0c34288,0,40002,3049,41908,8132c42923,10164,43812,12196,43812,14229l43812,54887l34288,54887l34288,18296c34288,13213,34288,11180,32383,10164c31494,8132,28573,7115,26668,7115c21970,7115,14350,11180,10540,15246l10540,54887l1905,54887l1905,13213c1905,7115,0,3049,0,2033l8636,0x">
-                <v:stroke weight="0pt" endcap="flat" joinstyle="miter" miterlimit="10" on="false" color="#000000" opacity="0"/>
+                <v:stroke on="false" weight="0pt" color="#000000" opacity="0" miterlimit="10" joinstyle="miter" endcap="flat"/>
                 <v:fill on="true" color="#000000"/>
               </v:shape>
               <v:shape id="Shape 7099" style="position:absolute;width:219;height:121;left:15212;top:914;" coordsize="21906,12198" path="m1905,0c7620,3049,14350,5082,20954,5082l21906,4844l21906,11942l20954,12198c12445,12198,6731,10164,0,7115l1905,0x">
-                <v:stroke weight="0pt" endcap="flat" joinstyle="miter" miterlimit="10" on="false" color="#000000" opacity="0"/>
+                <v:stroke on="false" weight="0pt" color="#000000" opacity="0" miterlimit="10" joinstyle="miter" endcap="flat"/>
                 <v:fill on="true" color="#000000"/>
               </v:shape>
               <v:shape id="Shape 7100" style="position:absolute;width:227;height:559;left:15203;top:264;" coordsize="22795,55903" path="m21842,0l22795,417l22795,7155l11429,14229c9524,17279,8508,20328,8508,27443c8508,39640,11429,42690,14223,45738l22795,48483l22795,55458l21842,55903c16128,55903,12318,54887,8508,51837c2794,46755,0,40657,0,29476c0,19312,889,13213,4699,8132c9524,3049,15239,0,21842,0x">
-                <v:stroke weight="0pt" endcap="flat" joinstyle="miter" miterlimit="10" on="false" color="#000000" opacity="0"/>
+                <v:stroke on="false" weight="0pt" color="#000000" opacity="0" miterlimit="10" joinstyle="miter" endcap="flat"/>
                 <v:fill on="true" color="#000000"/>
               </v:shape>
               <v:shape id="Shape 7101" style="position:absolute;width:248;height:765;left:15431;top:268;" coordsize="24827,76575" path="m0,0l15302,6698c15302,5682,15302,2632,16191,599l24827,599c24827,1616,22922,6698,22922,14829l22922,40240c22922,45321,23811,52436,23811,55486c23811,63109,21684,68445,17525,71875l0,76575l0,69477l10239,66920c12858,64887,14286,61584,14286,56502c14286,56502,14286,53453,14286,48371l0,55041l0,48066l952,48371c6667,48371,11492,45321,14286,40240l14286,14829c11492,9747,5778,6698,64,6698l0,6738l0,0x">
-                <v:stroke weight="0pt" endcap="flat" joinstyle="miter" miterlimit="10" on="false" color="#000000" opacity="0"/>
+                <v:stroke on="false" weight="0pt" color="#000000" opacity="0" miterlimit="10" joinstyle="miter" endcap="flat"/>
                 <v:fill on="true" color="#000000"/>
               </v:shape>
               <v:shape id="Shape 7102" style="position:absolute;width:214;height:326;left:15813;top:506;" coordsize="21461,32646" path="m21461,0l21461,5045l14175,6727c10953,9014,9524,12318,9524,16384c9524,22482,13334,25531,20064,25531l21461,24679l21461,31947l18159,32646c3809,32646,0,24515,0,17400c0,11302,2857,6473,7984,3170l21461,0x">
-                <v:stroke weight="0pt" endcap="flat" joinstyle="miter" miterlimit="10" on="false" color="#000000" opacity="0"/>
+                <v:stroke on="false" weight="0pt" color="#000000" opacity="0" miterlimit="10" joinstyle="miter" endcap="flat"/>
                 <v:fill on="true" color="#000000"/>
               </v:shape>
               <v:shape id="Shape 7103" style="position:absolute;width:195;height:119;left:15832;top:277;" coordsize="19557,11926" path="m19557,0l19557,6453l12794,7734c9588,8877,6731,10402,4826,11926l0,5828l19557,0x">
-                <v:stroke weight="0pt" endcap="flat" joinstyle="miter" miterlimit="10" on="false" color="#000000" opacity="0"/>
+                <v:stroke on="false" weight="0pt" color="#000000" opacity="0" miterlimit="10" joinstyle="miter" endcap="flat"/>
                 <v:fill on="true" color="#000000"/>
               </v:shape>
               <v:shape id="Shape 7104" style="position:absolute;width:252;height:569;left:16028;top:264;" coordsize="25271,56919" path="m4318,0c11937,0,17652,3049,19557,8132c21461,11180,21461,15246,21461,20328l20445,37608c20445,46755,21461,48788,25271,50820l20445,56919c16636,55903,13842,52853,12826,48788c9968,51837,7588,53870,5095,55140l0,56220l0,48952l11937,41673l11937,27443c10921,27443,9017,27443,8127,27443l0,29318l0,24273l8127,22361c10032,22361,10921,22361,12826,22361l12826,18296c12826,13213,11937,11180,10921,10164c9017,8132,6222,7115,3302,7115l0,7740l0,1287l4318,0x">
-                <v:stroke weight="0pt" endcap="flat" joinstyle="miter" miterlimit="10" on="false" color="#000000" opacity="0"/>
+                <v:stroke on="false" weight="0pt" color="#000000" opacity="0" miterlimit="10" joinstyle="miter" endcap="flat"/>
                 <v:fill on="true" color="#000000"/>
               </v:shape>
               <v:shape id="Shape 7105" style="position:absolute;width:294;height:548;left:16414;top:264;" coordsize="29462,54887" path="m8508,0c9524,1016,10413,5083,10413,9148c14223,3049,20954,0,26668,0c27557,0,29462,0,29462,0l25653,9148c25653,9148,24764,9148,23747,9148c19938,9148,16128,10164,14223,13213c11429,15246,10413,17279,10413,21345l10413,54887l1905,54887l1905,13213c1905,7115,0,3049,0,2033l8508,0x">
-                <v:stroke weight="0pt" endcap="flat" joinstyle="miter" miterlimit="10" on="false" color="#000000" opacity="0"/>
+                <v:stroke on="false" weight="0pt" color="#000000" opacity="0" miterlimit="10" joinstyle="miter" endcap="flat"/>
                 <v:fill on="true" color="#000000"/>
               </v:shape>
               <v:shape id="Shape 7106" style="position:absolute;width:486;height:772;left:16708;top:264;" coordsize="48638,77248" path="m8636,0l20065,34558c20954,39640,22859,46755,22859,47771l23875,47771c24764,43707,25780,40657,26669,36591l38098,1016l48638,1016l28573,56919c24764,68100,20065,75215,10540,77248l7620,71149c15239,69116,18160,66067,20954,54887l17144,55903c17144,51837,13334,41673,11430,36591l0,3049l8636,0x">
-                <v:stroke weight="0pt" endcap="flat" joinstyle="miter" miterlimit="10" on="false" color="#000000" opacity="0"/>
+                <v:stroke on="false" weight="0pt" color="#000000" opacity="0" miterlimit="10" joinstyle="miter" endcap="flat"/>
                 <v:fill on="true" color="#000000"/>
               </v:shape>
               <w10:wrap type="square"/>
@@ -16700,14 +16765,14 @@
     </w:r>
     <w:r>
       <w:rPr>
-        <w:rFonts w:ascii="Calibri" w:eastAsia="Calibri" w:hAnsi="Calibri" w:cs="Calibri"/>
+        <w:rFonts w:ascii="Calibri" w:hAnsi="Calibri" w:eastAsia="Calibri" w:cs="Calibri"/>
         <w:sz w:val="22"/>
       </w:rPr>
       <w:tab/>
     </w:r>
     <w:r>
       <w:rPr>
-        <w:rFonts w:ascii="Calibri" w:eastAsia="Calibri" w:hAnsi="Calibri" w:cs="Calibri"/>
+        <w:rFonts w:ascii="Calibri" w:hAnsi="Calibri" w:eastAsia="Calibri" w:cs="Calibri"/>
         <w:sz w:val="22"/>
       </w:rPr>
       <w:tab/>
@@ -16723,21 +16788,21 @@
     </w:r>
     <w:r>
       <w:rPr>
-        <w:rFonts w:ascii="Calibri" w:eastAsia="Calibri" w:hAnsi="Calibri" w:cs="Calibri"/>
+        <w:rFonts w:ascii="Calibri" w:hAnsi="Calibri" w:eastAsia="Calibri" w:cs="Calibri"/>
         <w:sz w:val="22"/>
       </w:rPr>
       <w:t>1</w:t>
     </w:r>
     <w:r>
       <w:rPr>
-        <w:rFonts w:ascii="Calibri" w:eastAsia="Calibri" w:hAnsi="Calibri" w:cs="Calibri"/>
+        <w:rFonts w:ascii="Calibri" w:hAnsi="Calibri" w:eastAsia="Calibri" w:cs="Calibri"/>
         <w:sz w:val="22"/>
       </w:rPr>
       <w:fldChar w:fldCharType="end"/>
     </w:r>
     <w:r>
       <w:rPr>
-        <w:rFonts w:ascii="Calibri" w:eastAsia="Calibri" w:hAnsi="Calibri" w:cs="Calibri"/>
+        <w:rFonts w:ascii="Calibri" w:hAnsi="Calibri" w:eastAsia="Calibri" w:cs="Calibri"/>
         <w:sz w:val="22"/>
       </w:rPr>
       <w:t xml:space="preserve"> </w:t>
@@ -16751,7 +16816,7 @@
     </w:pPr>
     <w:r>
       <w:rPr>
-        <w:rFonts w:ascii="Calibri" w:eastAsia="Calibri" w:hAnsi="Calibri" w:cs="Calibri"/>
+        <w:rFonts w:ascii="Calibri" w:hAnsi="Calibri" w:eastAsia="Calibri" w:cs="Calibri"/>
         <w:sz w:val="22"/>
       </w:rPr>
       <w:t xml:space="preserve"> </w:t>
@@ -16773,7 +16838,7 @@
     <w:sdtContent>
       <w:p>
         <w:pPr>
-          <w:pStyle w:val="llb"/>
+          <w:pStyle w:val="Footer"/>
           <w:jc w:val="center"/>
         </w:pPr>
         <w:r>
@@ -16821,17 +16886,23 @@
     </w:pPr>
     <w:r>
       <w:rPr>
-        <w:rFonts w:ascii="Calibri" w:eastAsia="Calibri" w:hAnsi="Calibri" w:cs="Calibri"/>
+        <w:rFonts w:ascii="Calibri" w:hAnsi="Calibri" w:eastAsia="Calibri" w:cs="Calibri"/>
         <w:sz w:val="22"/>
       </w:rPr>
       <w:tab/>
     </w:r>
     <w:r>
       <w:rPr>
-        <w:rFonts w:ascii="Calibri" w:eastAsia="Calibri" w:hAnsi="Calibri" w:cs="Calibri"/>
+        <w:rFonts w:ascii="Calibri" w:hAnsi="Calibri" w:eastAsia="Calibri" w:cs="Calibri"/>
         <w:sz w:val="22"/>
       </w:rPr>
       <w:tab/>
+    </w:r>
+    <w:r>
+      <w:rPr>
+        <w:rFonts w:ascii="Calibri" w:hAnsi="Calibri" w:eastAsia="Calibri" w:cs="Calibri"/>
+        <w:sz w:val="22"/>
+      </w:rPr>
       <w:t xml:space="preserve"> </w:t>
     </w:r>
   </w:p>
@@ -16843,7 +16914,7 @@
     </w:pPr>
     <w:r>
       <w:rPr>
-        <w:rFonts w:ascii="Calibri" w:eastAsia="Calibri" w:hAnsi="Calibri" w:cs="Calibri"/>
+        <w:rFonts w:ascii="Calibri" w:hAnsi="Calibri" w:eastAsia="Calibri" w:cs="Calibri"/>
         <w:sz w:val="22"/>
       </w:rPr>
       <w:t xml:space="preserve"> </w:t>
@@ -16888,7 +16959,7 @@
 <w:hdr xmlns:wpc="http://schemas.microsoft.com/office/word/2010/wordprocessingCanvas" xmlns:cx="http://schemas.microsoft.com/office/drawing/2014/chartex" xmlns:cx1="http://schemas.microsoft.com/office/drawing/2015/9/8/chartex" xmlns:cx2="http://schemas.microsoft.com/office/drawing/2015/10/21/chartex" xmlns:cx3="http://schemas.microsoft.com/office/drawing/2016/5/9/chartex" xmlns:cx4="http://schemas.microsoft.com/office/drawing/2016/5/10/chartex" xmlns:cx5="http://schemas.microsoft.com/office/drawing/2016/5/11/chartex" xmlns:cx6="http://schemas.microsoft.com/office/drawing/2016/5/12/chartex" xmlns:cx7="http://schemas.microsoft.com/office/drawing/2016/5/13/chartex" xmlns:cx8="http://schemas.microsoft.com/office/drawing/2016/5/14/chartex" xmlns:mc="http://schemas.openxmlformats.org/markup-compatibility/2006" xmlns:aink="http://schemas.microsoft.com/office/drawing/2016/ink" xmlns:am3d="http://schemas.microsoft.com/office/drawing/2017/model3d" xmlns:o="urn:schemas-microsoft-com:office:office" xmlns:r="http://schemas.openxmlformats.org/officeDocument/2006/relationships" xmlns:m="http://schemas.openxmlformats.org/officeDocument/2006/math" xmlns:v="urn:schemas-microsoft-com:vml" xmlns:wp14="http://schemas.microsoft.com/office/word/2010/wordprocessingDrawing" xmlns:wp="http://schemas.openxmlformats.org/drawingml/2006/wordprocessingDrawing" xmlns:w10="urn:schemas-microsoft-com:office:word" xmlns:w="http://schemas.openxmlformats.org/wordprocessingml/2006/main" xmlns:w14="http://schemas.microsoft.com/office/word/2010/wordml" xmlns:w15="http://schemas.microsoft.com/office/word/2012/wordml" xmlns:w16cex="http://schemas.microsoft.com/office/word/2018/wordml/cex" xmlns:w16cid="http://schemas.microsoft.com/office/word/2016/wordml/cid" xmlns:w16="http://schemas.microsoft.com/office/word/2018/wordml" xmlns:w16se="http://schemas.microsoft.com/office/word/2015/wordml/symex" xmlns:wpg="http://schemas.microsoft.com/office/word/2010/wordprocessingGroup" xmlns:wpi="http://schemas.microsoft.com/office/word/2010/wordprocessingInk" xmlns:wne="http://schemas.microsoft.com/office/word/2006/wordml" xmlns:wps="http://schemas.microsoft.com/office/word/2010/wordprocessingShape" mc:Ignorable="w14 w15 w16se w16cid w16 w16cex wp14">
   <w:p>
     <w:pPr>
-      <w:pStyle w:val="lfej"/>
+      <w:pStyle w:val="Header"/>
     </w:pPr>
     <w:r>
       <w:t>DE2 | TERM PROJECT DOCUMENTATION |</w:t>
@@ -16915,7 +16986,7 @@
         <w:ind w:left="720" w:hanging="360"/>
       </w:pPr>
       <w:rPr>
-        <w:rFonts w:ascii="Symbol" w:hAnsi="Symbol" w:hint="default"/>
+        <w:rFonts w:hint="default" w:ascii="Symbol" w:hAnsi="Symbol"/>
       </w:rPr>
     </w:lvl>
     <w:lvl w:ilvl="1" w:tplc="04090003" w:tentative="1">
@@ -16927,7 +16998,7 @@
         <w:ind w:left="1440" w:hanging="360"/>
       </w:pPr>
       <w:rPr>
-        <w:rFonts w:ascii="Courier New" w:hAnsi="Courier New" w:cs="Courier New" w:hint="default"/>
+        <w:rFonts w:hint="default" w:ascii="Courier New" w:hAnsi="Courier New" w:cs="Courier New"/>
       </w:rPr>
     </w:lvl>
     <w:lvl w:ilvl="2" w:tplc="04090005" w:tentative="1">
@@ -16939,7 +17010,7 @@
         <w:ind w:left="2160" w:hanging="360"/>
       </w:pPr>
       <w:rPr>
-        <w:rFonts w:ascii="Wingdings" w:hAnsi="Wingdings" w:hint="default"/>
+        <w:rFonts w:hint="default" w:ascii="Wingdings" w:hAnsi="Wingdings"/>
       </w:rPr>
     </w:lvl>
     <w:lvl w:ilvl="3" w:tplc="04090001" w:tentative="1">
@@ -16951,7 +17022,7 @@
         <w:ind w:left="2880" w:hanging="360"/>
       </w:pPr>
       <w:rPr>
-        <w:rFonts w:ascii="Symbol" w:hAnsi="Symbol" w:hint="default"/>
+        <w:rFonts w:hint="default" w:ascii="Symbol" w:hAnsi="Symbol"/>
       </w:rPr>
     </w:lvl>
     <w:lvl w:ilvl="4" w:tplc="04090003" w:tentative="1">
@@ -16963,7 +17034,7 @@
         <w:ind w:left="3600" w:hanging="360"/>
       </w:pPr>
       <w:rPr>
-        <w:rFonts w:ascii="Courier New" w:hAnsi="Courier New" w:cs="Courier New" w:hint="default"/>
+        <w:rFonts w:hint="default" w:ascii="Courier New" w:hAnsi="Courier New" w:cs="Courier New"/>
       </w:rPr>
     </w:lvl>
     <w:lvl w:ilvl="5" w:tplc="04090005" w:tentative="1">
@@ -16975,7 +17046,7 @@
         <w:ind w:left="4320" w:hanging="360"/>
       </w:pPr>
       <w:rPr>
-        <w:rFonts w:ascii="Wingdings" w:hAnsi="Wingdings" w:hint="default"/>
+        <w:rFonts w:hint="default" w:ascii="Wingdings" w:hAnsi="Wingdings"/>
       </w:rPr>
     </w:lvl>
     <w:lvl w:ilvl="6" w:tplc="04090001" w:tentative="1">
@@ -16987,7 +17058,7 @@
         <w:ind w:left="5040" w:hanging="360"/>
       </w:pPr>
       <w:rPr>
-        <w:rFonts w:ascii="Symbol" w:hAnsi="Symbol" w:hint="default"/>
+        <w:rFonts w:hint="default" w:ascii="Symbol" w:hAnsi="Symbol"/>
       </w:rPr>
     </w:lvl>
     <w:lvl w:ilvl="7" w:tplc="04090003" w:tentative="1">
@@ -16999,7 +17070,7 @@
         <w:ind w:left="5760" w:hanging="360"/>
       </w:pPr>
       <w:rPr>
-        <w:rFonts w:ascii="Courier New" w:hAnsi="Courier New" w:cs="Courier New" w:hint="default"/>
+        <w:rFonts w:hint="default" w:ascii="Courier New" w:hAnsi="Courier New" w:cs="Courier New"/>
       </w:rPr>
     </w:lvl>
     <w:lvl w:ilvl="8" w:tplc="04090005" w:tentative="1">
@@ -17011,7 +17082,7 @@
         <w:ind w:left="6480" w:hanging="360"/>
       </w:pPr>
       <w:rPr>
-        <w:rFonts w:ascii="Wingdings" w:hAnsi="Wingdings" w:hint="default"/>
+        <w:rFonts w:hint="default" w:ascii="Wingdings" w:hAnsi="Wingdings"/>
       </w:rPr>
     </w:lvl>
   </w:abstractNum>
@@ -17028,7 +17099,7 @@
         <w:ind w:left="303"/>
       </w:pPr>
       <w:rPr>
-        <w:rFonts w:ascii="Open Sans" w:eastAsia="Open Sans" w:hAnsi="Open Sans" w:cs="Open Sans"/>
+        <w:rFonts w:ascii="Open Sans" w:hAnsi="Open Sans" w:eastAsia="Open Sans" w:cs="Open Sans"/>
         <w:b w:val="0"/>
         <w:i w:val="0"/>
         <w:strike w:val="0"/>
@@ -17037,7 +17108,7 @@
         <w:sz w:val="20"/>
         <w:szCs w:val="20"/>
         <w:u w:val="none" w:color="000000"/>
-        <w:bdr w:val="none" w:sz="0" w:space="0" w:color="auto"/>
+        <w:bdr w:val="none" w:color="auto" w:sz="0" w:space="0"/>
         <w:shd w:val="clear" w:color="auto" w:fill="auto"/>
         <w:vertAlign w:val="baseline"/>
       </w:rPr>
@@ -17051,7 +17122,7 @@
         <w:ind w:left="724"/>
       </w:pPr>
       <w:rPr>
-        <w:rFonts w:ascii="Arial" w:eastAsia="Arial" w:hAnsi="Arial" w:cs="Arial"/>
+        <w:rFonts w:ascii="Arial" w:hAnsi="Arial" w:eastAsia="Arial" w:cs="Arial"/>
         <w:b w:val="0"/>
         <w:i w:val="0"/>
         <w:strike w:val="0"/>
@@ -17060,7 +17131,7 @@
         <w:sz w:val="20"/>
         <w:szCs w:val="20"/>
         <w:u w:val="none" w:color="000000"/>
-        <w:bdr w:val="none" w:sz="0" w:space="0" w:color="auto"/>
+        <w:bdr w:val="none" w:color="auto" w:sz="0" w:space="0"/>
         <w:shd w:val="clear" w:color="auto" w:fill="auto"/>
         <w:vertAlign w:val="baseline"/>
       </w:rPr>
@@ -17074,7 +17145,7 @@
         <w:ind w:left="1440"/>
       </w:pPr>
       <w:rPr>
-        <w:rFonts w:ascii="Segoe UI Symbol" w:eastAsia="Segoe UI Symbol" w:hAnsi="Segoe UI Symbol" w:cs="Segoe UI Symbol"/>
+        <w:rFonts w:ascii="Segoe UI Symbol" w:hAnsi="Segoe UI Symbol" w:eastAsia="Segoe UI Symbol" w:cs="Segoe UI Symbol"/>
         <w:b w:val="0"/>
         <w:i w:val="0"/>
         <w:strike w:val="0"/>
@@ -17083,7 +17154,7 @@
         <w:sz w:val="20"/>
         <w:szCs w:val="20"/>
         <w:u w:val="none" w:color="000000"/>
-        <w:bdr w:val="none" w:sz="0" w:space="0" w:color="auto"/>
+        <w:bdr w:val="none" w:color="auto" w:sz="0" w:space="0"/>
         <w:shd w:val="clear" w:color="auto" w:fill="auto"/>
         <w:vertAlign w:val="baseline"/>
       </w:rPr>
@@ -17097,7 +17168,7 @@
         <w:ind w:left="2160"/>
       </w:pPr>
       <w:rPr>
-        <w:rFonts w:ascii="Arial" w:eastAsia="Arial" w:hAnsi="Arial" w:cs="Arial"/>
+        <w:rFonts w:ascii="Arial" w:hAnsi="Arial" w:eastAsia="Arial" w:cs="Arial"/>
         <w:b w:val="0"/>
         <w:i w:val="0"/>
         <w:strike w:val="0"/>
@@ -17106,7 +17177,7 @@
         <w:sz w:val="20"/>
         <w:szCs w:val="20"/>
         <w:u w:val="none" w:color="000000"/>
-        <w:bdr w:val="none" w:sz="0" w:space="0" w:color="auto"/>
+        <w:bdr w:val="none" w:color="auto" w:sz="0" w:space="0"/>
         <w:shd w:val="clear" w:color="auto" w:fill="auto"/>
         <w:vertAlign w:val="baseline"/>
       </w:rPr>
@@ -17120,7 +17191,7 @@
         <w:ind w:left="2880"/>
       </w:pPr>
       <w:rPr>
-        <w:rFonts w:ascii="Segoe UI Symbol" w:eastAsia="Segoe UI Symbol" w:hAnsi="Segoe UI Symbol" w:cs="Segoe UI Symbol"/>
+        <w:rFonts w:ascii="Segoe UI Symbol" w:hAnsi="Segoe UI Symbol" w:eastAsia="Segoe UI Symbol" w:cs="Segoe UI Symbol"/>
         <w:b w:val="0"/>
         <w:i w:val="0"/>
         <w:strike w:val="0"/>
@@ -17129,7 +17200,7 @@
         <w:sz w:val="20"/>
         <w:szCs w:val="20"/>
         <w:u w:val="none" w:color="000000"/>
-        <w:bdr w:val="none" w:sz="0" w:space="0" w:color="auto"/>
+        <w:bdr w:val="none" w:color="auto" w:sz="0" w:space="0"/>
         <w:shd w:val="clear" w:color="auto" w:fill="auto"/>
         <w:vertAlign w:val="baseline"/>
       </w:rPr>
@@ -17143,7 +17214,7 @@
         <w:ind w:left="3600"/>
       </w:pPr>
       <w:rPr>
-        <w:rFonts w:ascii="Segoe UI Symbol" w:eastAsia="Segoe UI Symbol" w:hAnsi="Segoe UI Symbol" w:cs="Segoe UI Symbol"/>
+        <w:rFonts w:ascii="Segoe UI Symbol" w:hAnsi="Segoe UI Symbol" w:eastAsia="Segoe UI Symbol" w:cs="Segoe UI Symbol"/>
         <w:b w:val="0"/>
         <w:i w:val="0"/>
         <w:strike w:val="0"/>
@@ -17152,7 +17223,7 @@
         <w:sz w:val="20"/>
         <w:szCs w:val="20"/>
         <w:u w:val="none" w:color="000000"/>
-        <w:bdr w:val="none" w:sz="0" w:space="0" w:color="auto"/>
+        <w:bdr w:val="none" w:color="auto" w:sz="0" w:space="0"/>
         <w:shd w:val="clear" w:color="auto" w:fill="auto"/>
         <w:vertAlign w:val="baseline"/>
       </w:rPr>
@@ -17166,7 +17237,7 @@
         <w:ind w:left="4320"/>
       </w:pPr>
       <w:rPr>
-        <w:rFonts w:ascii="Arial" w:eastAsia="Arial" w:hAnsi="Arial" w:cs="Arial"/>
+        <w:rFonts w:ascii="Arial" w:hAnsi="Arial" w:eastAsia="Arial" w:cs="Arial"/>
         <w:b w:val="0"/>
         <w:i w:val="0"/>
         <w:strike w:val="0"/>
@@ -17175,7 +17246,7 @@
         <w:sz w:val="20"/>
         <w:szCs w:val="20"/>
         <w:u w:val="none" w:color="000000"/>
-        <w:bdr w:val="none" w:sz="0" w:space="0" w:color="auto"/>
+        <w:bdr w:val="none" w:color="auto" w:sz="0" w:space="0"/>
         <w:shd w:val="clear" w:color="auto" w:fill="auto"/>
         <w:vertAlign w:val="baseline"/>
       </w:rPr>
@@ -17189,7 +17260,7 @@
         <w:ind w:left="5040"/>
       </w:pPr>
       <w:rPr>
-        <w:rFonts w:ascii="Segoe UI Symbol" w:eastAsia="Segoe UI Symbol" w:hAnsi="Segoe UI Symbol" w:cs="Segoe UI Symbol"/>
+        <w:rFonts w:ascii="Segoe UI Symbol" w:hAnsi="Segoe UI Symbol" w:eastAsia="Segoe UI Symbol" w:cs="Segoe UI Symbol"/>
         <w:b w:val="0"/>
         <w:i w:val="0"/>
         <w:strike w:val="0"/>
@@ -17198,7 +17269,7 @@
         <w:sz w:val="20"/>
         <w:szCs w:val="20"/>
         <w:u w:val="none" w:color="000000"/>
-        <w:bdr w:val="none" w:sz="0" w:space="0" w:color="auto"/>
+        <w:bdr w:val="none" w:color="auto" w:sz="0" w:space="0"/>
         <w:shd w:val="clear" w:color="auto" w:fill="auto"/>
         <w:vertAlign w:val="baseline"/>
       </w:rPr>
@@ -17212,7 +17283,7 @@
         <w:ind w:left="5760"/>
       </w:pPr>
       <w:rPr>
-        <w:rFonts w:ascii="Segoe UI Symbol" w:eastAsia="Segoe UI Symbol" w:hAnsi="Segoe UI Symbol" w:cs="Segoe UI Symbol"/>
+        <w:rFonts w:ascii="Segoe UI Symbol" w:hAnsi="Segoe UI Symbol" w:eastAsia="Segoe UI Symbol" w:cs="Segoe UI Symbol"/>
         <w:b w:val="0"/>
         <w:i w:val="0"/>
         <w:strike w:val="0"/>
@@ -17221,7 +17292,7 @@
         <w:sz w:val="20"/>
         <w:szCs w:val="20"/>
         <w:u w:val="none" w:color="000000"/>
-        <w:bdr w:val="none" w:sz="0" w:space="0" w:color="auto"/>
+        <w:bdr w:val="none" w:color="auto" w:sz="0" w:space="0"/>
         <w:shd w:val="clear" w:color="auto" w:fill="auto"/>
         <w:vertAlign w:val="baseline"/>
       </w:rPr>
@@ -17329,7 +17400,7 @@
         <w:ind w:left="720" w:hanging="360"/>
       </w:pPr>
       <w:rPr>
-        <w:rFonts w:ascii="Symbol" w:hAnsi="Symbol" w:hint="default"/>
+        <w:rFonts w:hint="default" w:ascii="Symbol" w:hAnsi="Symbol"/>
       </w:rPr>
     </w:lvl>
     <w:lvl w:ilvl="1" w:tplc="04090003" w:tentative="1">
@@ -17341,7 +17412,7 @@
         <w:ind w:left="1440" w:hanging="360"/>
       </w:pPr>
       <w:rPr>
-        <w:rFonts w:ascii="Courier New" w:hAnsi="Courier New" w:cs="Courier New" w:hint="default"/>
+        <w:rFonts w:hint="default" w:ascii="Courier New" w:hAnsi="Courier New" w:cs="Courier New"/>
       </w:rPr>
     </w:lvl>
     <w:lvl w:ilvl="2" w:tplc="04090005" w:tentative="1">
@@ -17353,7 +17424,7 @@
         <w:ind w:left="2160" w:hanging="360"/>
       </w:pPr>
       <w:rPr>
-        <w:rFonts w:ascii="Wingdings" w:hAnsi="Wingdings" w:hint="default"/>
+        <w:rFonts w:hint="default" w:ascii="Wingdings" w:hAnsi="Wingdings"/>
       </w:rPr>
     </w:lvl>
     <w:lvl w:ilvl="3" w:tplc="04090001" w:tentative="1">
@@ -17365,7 +17436,7 @@
         <w:ind w:left="2880" w:hanging="360"/>
       </w:pPr>
       <w:rPr>
-        <w:rFonts w:ascii="Symbol" w:hAnsi="Symbol" w:hint="default"/>
+        <w:rFonts w:hint="default" w:ascii="Symbol" w:hAnsi="Symbol"/>
       </w:rPr>
     </w:lvl>
     <w:lvl w:ilvl="4" w:tplc="04090003" w:tentative="1">
@@ -17377,7 +17448,7 @@
         <w:ind w:left="3600" w:hanging="360"/>
       </w:pPr>
       <w:rPr>
-        <w:rFonts w:ascii="Courier New" w:hAnsi="Courier New" w:cs="Courier New" w:hint="default"/>
+        <w:rFonts w:hint="default" w:ascii="Courier New" w:hAnsi="Courier New" w:cs="Courier New"/>
       </w:rPr>
     </w:lvl>
     <w:lvl w:ilvl="5" w:tplc="04090005" w:tentative="1">
@@ -17389,7 +17460,7 @@
         <w:ind w:left="4320" w:hanging="360"/>
       </w:pPr>
       <w:rPr>
-        <w:rFonts w:ascii="Wingdings" w:hAnsi="Wingdings" w:hint="default"/>
+        <w:rFonts w:hint="default" w:ascii="Wingdings" w:hAnsi="Wingdings"/>
       </w:rPr>
     </w:lvl>
     <w:lvl w:ilvl="6" w:tplc="04090001" w:tentative="1">
@@ -17401,7 +17472,7 @@
         <w:ind w:left="5040" w:hanging="360"/>
       </w:pPr>
       <w:rPr>
-        <w:rFonts w:ascii="Symbol" w:hAnsi="Symbol" w:hint="default"/>
+        <w:rFonts w:hint="default" w:ascii="Symbol" w:hAnsi="Symbol"/>
       </w:rPr>
     </w:lvl>
     <w:lvl w:ilvl="7" w:tplc="04090003" w:tentative="1">
@@ -17413,7 +17484,7 @@
         <w:ind w:left="5760" w:hanging="360"/>
       </w:pPr>
       <w:rPr>
-        <w:rFonts w:ascii="Courier New" w:hAnsi="Courier New" w:cs="Courier New" w:hint="default"/>
+        <w:rFonts w:hint="default" w:ascii="Courier New" w:hAnsi="Courier New" w:cs="Courier New"/>
       </w:rPr>
     </w:lvl>
     <w:lvl w:ilvl="8" w:tplc="04090005" w:tentative="1">
@@ -17425,7 +17496,7 @@
         <w:ind w:left="6480" w:hanging="360"/>
       </w:pPr>
       <w:rPr>
-        <w:rFonts w:ascii="Wingdings" w:hAnsi="Wingdings" w:hint="default"/>
+        <w:rFonts w:hint="default" w:ascii="Wingdings" w:hAnsi="Wingdings"/>
       </w:rPr>
     </w:lvl>
   </w:abstractNum>
@@ -17442,7 +17513,7 @@
         <w:ind w:left="360"/>
       </w:pPr>
       <w:rPr>
-        <w:rFonts w:ascii="Courier New" w:eastAsia="Courier New" w:hAnsi="Courier New" w:cs="Courier New"/>
+        <w:rFonts w:ascii="Courier New" w:hAnsi="Courier New" w:eastAsia="Courier New" w:cs="Courier New"/>
         <w:b w:val="0"/>
         <w:i w:val="0"/>
         <w:strike w:val="0"/>
@@ -17451,7 +17522,7 @@
         <w:sz w:val="20"/>
         <w:szCs w:val="20"/>
         <w:u w:val="none" w:color="000000"/>
-        <w:bdr w:val="none" w:sz="0" w:space="0" w:color="auto"/>
+        <w:bdr w:val="none" w:color="auto" w:sz="0" w:space="0"/>
         <w:shd w:val="clear" w:color="auto" w:fill="auto"/>
         <w:vertAlign w:val="baseline"/>
       </w:rPr>
@@ -17465,7 +17536,7 @@
         <w:ind w:left="544"/>
       </w:pPr>
       <w:rPr>
-        <w:rFonts w:ascii="Courier New" w:eastAsia="Courier New" w:hAnsi="Courier New" w:cs="Courier New"/>
+        <w:rFonts w:ascii="Courier New" w:hAnsi="Courier New" w:eastAsia="Courier New" w:cs="Courier New"/>
         <w:b w:val="0"/>
         <w:i w:val="0"/>
         <w:strike w:val="0"/>
@@ -17474,7 +17545,7 @@
         <w:sz w:val="20"/>
         <w:szCs w:val="20"/>
         <w:u w:val="none" w:color="000000"/>
-        <w:bdr w:val="none" w:sz="0" w:space="0" w:color="auto"/>
+        <w:bdr w:val="none" w:color="auto" w:sz="0" w:space="0"/>
         <w:shd w:val="clear" w:color="auto" w:fill="auto"/>
         <w:vertAlign w:val="baseline"/>
       </w:rPr>
@@ -17488,7 +17559,7 @@
         <w:ind w:left="1459"/>
       </w:pPr>
       <w:rPr>
-        <w:rFonts w:ascii="Courier New" w:eastAsia="Courier New" w:hAnsi="Courier New" w:cs="Courier New"/>
+        <w:rFonts w:ascii="Courier New" w:hAnsi="Courier New" w:eastAsia="Courier New" w:cs="Courier New"/>
         <w:b w:val="0"/>
         <w:i w:val="0"/>
         <w:strike w:val="0"/>
@@ -17497,7 +17568,7 @@
         <w:sz w:val="20"/>
         <w:szCs w:val="20"/>
         <w:u w:val="none" w:color="000000"/>
-        <w:bdr w:val="none" w:sz="0" w:space="0" w:color="auto"/>
+        <w:bdr w:val="none" w:color="auto" w:sz="0" w:space="0"/>
         <w:shd w:val="clear" w:color="auto" w:fill="auto"/>
         <w:vertAlign w:val="baseline"/>
       </w:rPr>
@@ -17511,7 +17582,7 @@
         <w:ind w:left="2179"/>
       </w:pPr>
       <w:rPr>
-        <w:rFonts w:ascii="Courier New" w:eastAsia="Courier New" w:hAnsi="Courier New" w:cs="Courier New"/>
+        <w:rFonts w:ascii="Courier New" w:hAnsi="Courier New" w:eastAsia="Courier New" w:cs="Courier New"/>
         <w:b w:val="0"/>
         <w:i w:val="0"/>
         <w:strike w:val="0"/>
@@ -17520,7 +17591,7 @@
         <w:sz w:val="20"/>
         <w:szCs w:val="20"/>
         <w:u w:val="none" w:color="000000"/>
-        <w:bdr w:val="none" w:sz="0" w:space="0" w:color="auto"/>
+        <w:bdr w:val="none" w:color="auto" w:sz="0" w:space="0"/>
         <w:shd w:val="clear" w:color="auto" w:fill="auto"/>
         <w:vertAlign w:val="baseline"/>
       </w:rPr>
@@ -17534,7 +17605,7 @@
         <w:ind w:left="2899"/>
       </w:pPr>
       <w:rPr>
-        <w:rFonts w:ascii="Courier New" w:eastAsia="Courier New" w:hAnsi="Courier New" w:cs="Courier New"/>
+        <w:rFonts w:ascii="Courier New" w:hAnsi="Courier New" w:eastAsia="Courier New" w:cs="Courier New"/>
         <w:b w:val="0"/>
         <w:i w:val="0"/>
         <w:strike w:val="0"/>
@@ -17543,7 +17614,7 @@
         <w:sz w:val="20"/>
         <w:szCs w:val="20"/>
         <w:u w:val="none" w:color="000000"/>
-        <w:bdr w:val="none" w:sz="0" w:space="0" w:color="auto"/>
+        <w:bdr w:val="none" w:color="auto" w:sz="0" w:space="0"/>
         <w:shd w:val="clear" w:color="auto" w:fill="auto"/>
         <w:vertAlign w:val="baseline"/>
       </w:rPr>
@@ -17557,7 +17628,7 @@
         <w:ind w:left="3619"/>
       </w:pPr>
       <w:rPr>
-        <w:rFonts w:ascii="Courier New" w:eastAsia="Courier New" w:hAnsi="Courier New" w:cs="Courier New"/>
+        <w:rFonts w:ascii="Courier New" w:hAnsi="Courier New" w:eastAsia="Courier New" w:cs="Courier New"/>
         <w:b w:val="0"/>
         <w:i w:val="0"/>
         <w:strike w:val="0"/>
@@ -17566,7 +17637,7 @@
         <w:sz w:val="20"/>
         <w:szCs w:val="20"/>
         <w:u w:val="none" w:color="000000"/>
-        <w:bdr w:val="none" w:sz="0" w:space="0" w:color="auto"/>
+        <w:bdr w:val="none" w:color="auto" w:sz="0" w:space="0"/>
         <w:shd w:val="clear" w:color="auto" w:fill="auto"/>
         <w:vertAlign w:val="baseline"/>
       </w:rPr>
@@ -17580,7 +17651,7 @@
         <w:ind w:left="4339"/>
       </w:pPr>
       <w:rPr>
-        <w:rFonts w:ascii="Courier New" w:eastAsia="Courier New" w:hAnsi="Courier New" w:cs="Courier New"/>
+        <w:rFonts w:ascii="Courier New" w:hAnsi="Courier New" w:eastAsia="Courier New" w:cs="Courier New"/>
         <w:b w:val="0"/>
         <w:i w:val="0"/>
         <w:strike w:val="0"/>
@@ -17589,7 +17660,7 @@
         <w:sz w:val="20"/>
         <w:szCs w:val="20"/>
         <w:u w:val="none" w:color="000000"/>
-        <w:bdr w:val="none" w:sz="0" w:space="0" w:color="auto"/>
+        <w:bdr w:val="none" w:color="auto" w:sz="0" w:space="0"/>
         <w:shd w:val="clear" w:color="auto" w:fill="auto"/>
         <w:vertAlign w:val="baseline"/>
       </w:rPr>
@@ -17603,7 +17674,7 @@
         <w:ind w:left="5059"/>
       </w:pPr>
       <w:rPr>
-        <w:rFonts w:ascii="Courier New" w:eastAsia="Courier New" w:hAnsi="Courier New" w:cs="Courier New"/>
+        <w:rFonts w:ascii="Courier New" w:hAnsi="Courier New" w:eastAsia="Courier New" w:cs="Courier New"/>
         <w:b w:val="0"/>
         <w:i w:val="0"/>
         <w:strike w:val="0"/>
@@ -17612,7 +17683,7 @@
         <w:sz w:val="20"/>
         <w:szCs w:val="20"/>
         <w:u w:val="none" w:color="000000"/>
-        <w:bdr w:val="none" w:sz="0" w:space="0" w:color="auto"/>
+        <w:bdr w:val="none" w:color="auto" w:sz="0" w:space="0"/>
         <w:shd w:val="clear" w:color="auto" w:fill="auto"/>
         <w:vertAlign w:val="baseline"/>
       </w:rPr>
@@ -17626,7 +17697,7 @@
         <w:ind w:left="5779"/>
       </w:pPr>
       <w:rPr>
-        <w:rFonts w:ascii="Courier New" w:eastAsia="Courier New" w:hAnsi="Courier New" w:cs="Courier New"/>
+        <w:rFonts w:ascii="Courier New" w:hAnsi="Courier New" w:eastAsia="Courier New" w:cs="Courier New"/>
         <w:b w:val="0"/>
         <w:i w:val="0"/>
         <w:strike w:val="0"/>
@@ -17635,7 +17706,7 @@
         <w:sz w:val="20"/>
         <w:szCs w:val="20"/>
         <w:u w:val="none" w:color="000000"/>
-        <w:bdr w:val="none" w:sz="0" w:space="0" w:color="auto"/>
+        <w:bdr w:val="none" w:color="auto" w:sz="0" w:space="0"/>
         <w:shd w:val="clear" w:color="auto" w:fill="auto"/>
         <w:vertAlign w:val="baseline"/>
       </w:rPr>
@@ -17743,7 +17814,7 @@
         <w:ind w:left="720" w:hanging="360"/>
       </w:pPr>
       <w:rPr>
-        <w:rFonts w:ascii="Symbol" w:hAnsi="Symbol" w:hint="default"/>
+        <w:rFonts w:hint="default" w:ascii="Symbol" w:hAnsi="Symbol"/>
       </w:rPr>
     </w:lvl>
     <w:lvl w:ilvl="1" w:tplc="04090003" w:tentative="1">
@@ -17755,7 +17826,7 @@
         <w:ind w:left="1440" w:hanging="360"/>
       </w:pPr>
       <w:rPr>
-        <w:rFonts w:ascii="Courier New" w:hAnsi="Courier New" w:cs="Courier New" w:hint="default"/>
+        <w:rFonts w:hint="default" w:ascii="Courier New" w:hAnsi="Courier New" w:cs="Courier New"/>
       </w:rPr>
     </w:lvl>
     <w:lvl w:ilvl="2" w:tplc="04090005" w:tentative="1">
@@ -17767,7 +17838,7 @@
         <w:ind w:left="2160" w:hanging="360"/>
       </w:pPr>
       <w:rPr>
-        <w:rFonts w:ascii="Wingdings" w:hAnsi="Wingdings" w:hint="default"/>
+        <w:rFonts w:hint="default" w:ascii="Wingdings" w:hAnsi="Wingdings"/>
       </w:rPr>
     </w:lvl>
     <w:lvl w:ilvl="3" w:tplc="04090001" w:tentative="1">
@@ -17779,7 +17850,7 @@
         <w:ind w:left="2880" w:hanging="360"/>
       </w:pPr>
       <w:rPr>
-        <w:rFonts w:ascii="Symbol" w:hAnsi="Symbol" w:hint="default"/>
+        <w:rFonts w:hint="default" w:ascii="Symbol" w:hAnsi="Symbol"/>
       </w:rPr>
     </w:lvl>
     <w:lvl w:ilvl="4" w:tplc="04090003" w:tentative="1">
@@ -17791,7 +17862,7 @@
         <w:ind w:left="3600" w:hanging="360"/>
       </w:pPr>
       <w:rPr>
-        <w:rFonts w:ascii="Courier New" w:hAnsi="Courier New" w:cs="Courier New" w:hint="default"/>
+        <w:rFonts w:hint="default" w:ascii="Courier New" w:hAnsi="Courier New" w:cs="Courier New"/>
       </w:rPr>
     </w:lvl>
     <w:lvl w:ilvl="5" w:tplc="04090005" w:tentative="1">
@@ -17803,7 +17874,7 @@
         <w:ind w:left="4320" w:hanging="360"/>
       </w:pPr>
       <w:rPr>
-        <w:rFonts w:ascii="Wingdings" w:hAnsi="Wingdings" w:hint="default"/>
+        <w:rFonts w:hint="default" w:ascii="Wingdings" w:hAnsi="Wingdings"/>
       </w:rPr>
     </w:lvl>
     <w:lvl w:ilvl="6" w:tplc="04090001" w:tentative="1">
@@ -17815,7 +17886,7 @@
         <w:ind w:left="5040" w:hanging="360"/>
       </w:pPr>
       <w:rPr>
-        <w:rFonts w:ascii="Symbol" w:hAnsi="Symbol" w:hint="default"/>
+        <w:rFonts w:hint="default" w:ascii="Symbol" w:hAnsi="Symbol"/>
       </w:rPr>
     </w:lvl>
     <w:lvl w:ilvl="7" w:tplc="04090003" w:tentative="1">
@@ -17827,7 +17898,7 @@
         <w:ind w:left="5760" w:hanging="360"/>
       </w:pPr>
       <w:rPr>
-        <w:rFonts w:ascii="Courier New" w:hAnsi="Courier New" w:cs="Courier New" w:hint="default"/>
+        <w:rFonts w:hint="default" w:ascii="Courier New" w:hAnsi="Courier New" w:cs="Courier New"/>
       </w:rPr>
     </w:lvl>
     <w:lvl w:ilvl="8" w:tplc="04090005" w:tentative="1">
@@ -17839,7 +17910,7 @@
         <w:ind w:left="6480" w:hanging="360"/>
       </w:pPr>
       <w:rPr>
-        <w:rFonts w:ascii="Wingdings" w:hAnsi="Wingdings" w:hint="default"/>
+        <w:rFonts w:hint="default" w:ascii="Wingdings" w:hAnsi="Wingdings"/>
       </w:rPr>
     </w:lvl>
   </w:abstractNum>
@@ -17945,7 +18016,7 @@
         <w:ind w:left="303"/>
       </w:pPr>
       <w:rPr>
-        <w:rFonts w:ascii="Open Sans" w:eastAsia="Open Sans" w:hAnsi="Open Sans" w:cs="Open Sans"/>
+        <w:rFonts w:ascii="Open Sans" w:hAnsi="Open Sans" w:eastAsia="Open Sans" w:cs="Open Sans"/>
         <w:b w:val="0"/>
         <w:i w:val="0"/>
         <w:strike w:val="0"/>
@@ -17954,7 +18025,7 @@
         <w:sz w:val="20"/>
         <w:szCs w:val="20"/>
         <w:u w:val="none" w:color="000000"/>
-        <w:bdr w:val="none" w:sz="0" w:space="0" w:color="auto"/>
+        <w:bdr w:val="none" w:color="auto" w:sz="0" w:space="0"/>
         <w:shd w:val="clear" w:color="auto" w:fill="auto"/>
         <w:vertAlign w:val="baseline"/>
       </w:rPr>
@@ -17968,7 +18039,7 @@
         <w:ind w:left="724"/>
       </w:pPr>
       <w:rPr>
-        <w:rFonts w:ascii="Arial" w:eastAsia="Arial" w:hAnsi="Arial" w:cs="Arial"/>
+        <w:rFonts w:ascii="Arial" w:hAnsi="Arial" w:eastAsia="Arial" w:cs="Arial"/>
         <w:b w:val="0"/>
         <w:i w:val="0"/>
         <w:strike w:val="0"/>
@@ -17977,7 +18048,7 @@
         <w:sz w:val="20"/>
         <w:szCs w:val="20"/>
         <w:u w:val="none" w:color="000000"/>
-        <w:bdr w:val="none" w:sz="0" w:space="0" w:color="auto"/>
+        <w:bdr w:val="none" w:color="auto" w:sz="0" w:space="0"/>
         <w:shd w:val="clear" w:color="auto" w:fill="auto"/>
         <w:vertAlign w:val="baseline"/>
       </w:rPr>
@@ -17991,7 +18062,7 @@
         <w:ind w:left="1446"/>
       </w:pPr>
       <w:rPr>
-        <w:rFonts w:ascii="Segoe UI Symbol" w:eastAsia="Segoe UI Symbol" w:hAnsi="Segoe UI Symbol" w:cs="Segoe UI Symbol"/>
+        <w:rFonts w:ascii="Segoe UI Symbol" w:hAnsi="Segoe UI Symbol" w:eastAsia="Segoe UI Symbol" w:cs="Segoe UI Symbol"/>
         <w:b w:val="0"/>
         <w:i w:val="0"/>
         <w:strike w:val="0"/>
@@ -18000,7 +18071,7 @@
         <w:sz w:val="20"/>
         <w:szCs w:val="20"/>
         <w:u w:val="none" w:color="000000"/>
-        <w:bdr w:val="none" w:sz="0" w:space="0" w:color="auto"/>
+        <w:bdr w:val="none" w:color="auto" w:sz="0" w:space="0"/>
         <w:shd w:val="clear" w:color="auto" w:fill="auto"/>
         <w:vertAlign w:val="baseline"/>
       </w:rPr>
@@ -18014,7 +18085,7 @@
         <w:ind w:left="2166"/>
       </w:pPr>
       <w:rPr>
-        <w:rFonts w:ascii="Arial" w:eastAsia="Arial" w:hAnsi="Arial" w:cs="Arial"/>
+        <w:rFonts w:ascii="Arial" w:hAnsi="Arial" w:eastAsia="Arial" w:cs="Arial"/>
         <w:b w:val="0"/>
         <w:i w:val="0"/>
         <w:strike w:val="0"/>
@@ -18023,7 +18094,7 @@
         <w:sz w:val="20"/>
         <w:szCs w:val="20"/>
         <w:u w:val="none" w:color="000000"/>
-        <w:bdr w:val="none" w:sz="0" w:space="0" w:color="auto"/>
+        <w:bdr w:val="none" w:color="auto" w:sz="0" w:space="0"/>
         <w:shd w:val="clear" w:color="auto" w:fill="auto"/>
         <w:vertAlign w:val="baseline"/>
       </w:rPr>
@@ -18037,7 +18108,7 @@
         <w:ind w:left="2886"/>
       </w:pPr>
       <w:rPr>
-        <w:rFonts w:ascii="Segoe UI Symbol" w:eastAsia="Segoe UI Symbol" w:hAnsi="Segoe UI Symbol" w:cs="Segoe UI Symbol"/>
+        <w:rFonts w:ascii="Segoe UI Symbol" w:hAnsi="Segoe UI Symbol" w:eastAsia="Segoe UI Symbol" w:cs="Segoe UI Symbol"/>
         <w:b w:val="0"/>
         <w:i w:val="0"/>
         <w:strike w:val="0"/>
@@ -18046,7 +18117,7 @@
         <w:sz w:val="20"/>
         <w:szCs w:val="20"/>
         <w:u w:val="none" w:color="000000"/>
-        <w:bdr w:val="none" w:sz="0" w:space="0" w:color="auto"/>
+        <w:bdr w:val="none" w:color="auto" w:sz="0" w:space="0"/>
         <w:shd w:val="clear" w:color="auto" w:fill="auto"/>
         <w:vertAlign w:val="baseline"/>
       </w:rPr>
@@ -18060,7 +18131,7 @@
         <w:ind w:left="3606"/>
       </w:pPr>
       <w:rPr>
-        <w:rFonts w:ascii="Segoe UI Symbol" w:eastAsia="Segoe UI Symbol" w:hAnsi="Segoe UI Symbol" w:cs="Segoe UI Symbol"/>
+        <w:rFonts w:ascii="Segoe UI Symbol" w:hAnsi="Segoe UI Symbol" w:eastAsia="Segoe UI Symbol" w:cs="Segoe UI Symbol"/>
         <w:b w:val="0"/>
         <w:i w:val="0"/>
         <w:strike w:val="0"/>
@@ -18069,7 +18140,7 @@
         <w:sz w:val="20"/>
         <w:szCs w:val="20"/>
         <w:u w:val="none" w:color="000000"/>
-        <w:bdr w:val="none" w:sz="0" w:space="0" w:color="auto"/>
+        <w:bdr w:val="none" w:color="auto" w:sz="0" w:space="0"/>
         <w:shd w:val="clear" w:color="auto" w:fill="auto"/>
         <w:vertAlign w:val="baseline"/>
       </w:rPr>
@@ -18083,7 +18154,7 @@
         <w:ind w:left="4326"/>
       </w:pPr>
       <w:rPr>
-        <w:rFonts w:ascii="Arial" w:eastAsia="Arial" w:hAnsi="Arial" w:cs="Arial"/>
+        <w:rFonts w:ascii="Arial" w:hAnsi="Arial" w:eastAsia="Arial" w:cs="Arial"/>
         <w:b w:val="0"/>
         <w:i w:val="0"/>
         <w:strike w:val="0"/>
@@ -18092,7 +18163,7 @@
         <w:sz w:val="20"/>
         <w:szCs w:val="20"/>
         <w:u w:val="none" w:color="000000"/>
-        <w:bdr w:val="none" w:sz="0" w:space="0" w:color="auto"/>
+        <w:bdr w:val="none" w:color="auto" w:sz="0" w:space="0"/>
         <w:shd w:val="clear" w:color="auto" w:fill="auto"/>
         <w:vertAlign w:val="baseline"/>
       </w:rPr>
@@ -18106,7 +18177,7 @@
         <w:ind w:left="5046"/>
       </w:pPr>
       <w:rPr>
-        <w:rFonts w:ascii="Segoe UI Symbol" w:eastAsia="Segoe UI Symbol" w:hAnsi="Segoe UI Symbol" w:cs="Segoe UI Symbol"/>
+        <w:rFonts w:ascii="Segoe UI Symbol" w:hAnsi="Segoe UI Symbol" w:eastAsia="Segoe UI Symbol" w:cs="Segoe UI Symbol"/>
         <w:b w:val="0"/>
         <w:i w:val="0"/>
         <w:strike w:val="0"/>
@@ -18115,7 +18186,7 @@
         <w:sz w:val="20"/>
         <w:szCs w:val="20"/>
         <w:u w:val="none" w:color="000000"/>
-        <w:bdr w:val="none" w:sz="0" w:space="0" w:color="auto"/>
+        <w:bdr w:val="none" w:color="auto" w:sz="0" w:space="0"/>
         <w:shd w:val="clear" w:color="auto" w:fill="auto"/>
         <w:vertAlign w:val="baseline"/>
       </w:rPr>
@@ -18129,7 +18200,7 @@
         <w:ind w:left="5766"/>
       </w:pPr>
       <w:rPr>
-        <w:rFonts w:ascii="Segoe UI Symbol" w:eastAsia="Segoe UI Symbol" w:hAnsi="Segoe UI Symbol" w:cs="Segoe UI Symbol"/>
+        <w:rFonts w:ascii="Segoe UI Symbol" w:hAnsi="Segoe UI Symbol" w:eastAsia="Segoe UI Symbol" w:cs="Segoe UI Symbol"/>
         <w:b w:val="0"/>
         <w:i w:val="0"/>
         <w:strike w:val="0"/>
@@ -18138,7 +18209,7 @@
         <w:sz w:val="20"/>
         <w:szCs w:val="20"/>
         <w:u w:val="none" w:color="000000"/>
-        <w:bdr w:val="none" w:sz="0" w:space="0" w:color="auto"/>
+        <w:bdr w:val="none" w:color="auto" w:sz="0" w:space="0"/>
         <w:shd w:val="clear" w:color="auto" w:fill="auto"/>
         <w:vertAlign w:val="baseline"/>
       </w:rPr>
@@ -18157,7 +18228,7 @@
         <w:ind w:left="720" w:hanging="360"/>
       </w:pPr>
       <w:rPr>
-        <w:rFonts w:ascii="Symbol" w:hAnsi="Symbol" w:hint="default"/>
+        <w:rFonts w:hint="default" w:ascii="Symbol" w:hAnsi="Symbol"/>
       </w:rPr>
     </w:lvl>
     <w:lvl w:ilvl="1" w:tplc="04090003" w:tentative="1">
@@ -18169,7 +18240,7 @@
         <w:ind w:left="1440" w:hanging="360"/>
       </w:pPr>
       <w:rPr>
-        <w:rFonts w:ascii="Courier New" w:hAnsi="Courier New" w:cs="Courier New" w:hint="default"/>
+        <w:rFonts w:hint="default" w:ascii="Courier New" w:hAnsi="Courier New" w:cs="Courier New"/>
       </w:rPr>
     </w:lvl>
     <w:lvl w:ilvl="2" w:tplc="04090005" w:tentative="1">
@@ -18181,7 +18252,7 @@
         <w:ind w:left="2160" w:hanging="360"/>
       </w:pPr>
       <w:rPr>
-        <w:rFonts w:ascii="Wingdings" w:hAnsi="Wingdings" w:hint="default"/>
+        <w:rFonts w:hint="default" w:ascii="Wingdings" w:hAnsi="Wingdings"/>
       </w:rPr>
     </w:lvl>
     <w:lvl w:ilvl="3" w:tplc="04090001" w:tentative="1">
@@ -18193,7 +18264,7 @@
         <w:ind w:left="2880" w:hanging="360"/>
       </w:pPr>
       <w:rPr>
-        <w:rFonts w:ascii="Symbol" w:hAnsi="Symbol" w:hint="default"/>
+        <w:rFonts w:hint="default" w:ascii="Symbol" w:hAnsi="Symbol"/>
       </w:rPr>
     </w:lvl>
     <w:lvl w:ilvl="4" w:tplc="04090003" w:tentative="1">
@@ -18205,7 +18276,7 @@
         <w:ind w:left="3600" w:hanging="360"/>
       </w:pPr>
       <w:rPr>
-        <w:rFonts w:ascii="Courier New" w:hAnsi="Courier New" w:cs="Courier New" w:hint="default"/>
+        <w:rFonts w:hint="default" w:ascii="Courier New" w:hAnsi="Courier New" w:cs="Courier New"/>
       </w:rPr>
     </w:lvl>
     <w:lvl w:ilvl="5" w:tplc="04090005" w:tentative="1">
@@ -18217,7 +18288,7 @@
         <w:ind w:left="4320" w:hanging="360"/>
       </w:pPr>
       <w:rPr>
-        <w:rFonts w:ascii="Wingdings" w:hAnsi="Wingdings" w:hint="default"/>
+        <w:rFonts w:hint="default" w:ascii="Wingdings" w:hAnsi="Wingdings"/>
       </w:rPr>
     </w:lvl>
     <w:lvl w:ilvl="6" w:tplc="04090001" w:tentative="1">
@@ -18229,7 +18300,7 @@
         <w:ind w:left="5040" w:hanging="360"/>
       </w:pPr>
       <w:rPr>
-        <w:rFonts w:ascii="Symbol" w:hAnsi="Symbol" w:hint="default"/>
+        <w:rFonts w:hint="default" w:ascii="Symbol" w:hAnsi="Symbol"/>
       </w:rPr>
     </w:lvl>
     <w:lvl w:ilvl="7" w:tplc="04090003" w:tentative="1">
@@ -18241,7 +18312,7 @@
         <w:ind w:left="5760" w:hanging="360"/>
       </w:pPr>
       <w:rPr>
-        <w:rFonts w:ascii="Courier New" w:hAnsi="Courier New" w:cs="Courier New" w:hint="default"/>
+        <w:rFonts w:hint="default" w:ascii="Courier New" w:hAnsi="Courier New" w:cs="Courier New"/>
       </w:rPr>
     </w:lvl>
     <w:lvl w:ilvl="8" w:tplc="04090005" w:tentative="1">
@@ -18253,7 +18324,7 @@
         <w:ind w:left="6480" w:hanging="360"/>
       </w:pPr>
       <w:rPr>
-        <w:rFonts w:ascii="Wingdings" w:hAnsi="Wingdings" w:hint="default"/>
+        <w:rFonts w:hint="default" w:ascii="Wingdings" w:hAnsi="Wingdings"/>
       </w:rPr>
     </w:lvl>
   </w:abstractNum>
@@ -18270,7 +18341,7 @@
         <w:ind w:left="724"/>
       </w:pPr>
       <w:rPr>
-        <w:rFonts w:ascii="Arial" w:eastAsia="Arial" w:hAnsi="Arial" w:cs="Arial"/>
+        <w:rFonts w:ascii="Arial" w:hAnsi="Arial" w:eastAsia="Arial" w:cs="Arial"/>
         <w:b w:val="0"/>
         <w:i w:val="0"/>
         <w:strike w:val="0"/>
@@ -18279,7 +18350,7 @@
         <w:sz w:val="20"/>
         <w:szCs w:val="20"/>
         <w:u w:val="none" w:color="000000"/>
-        <w:bdr w:val="none" w:sz="0" w:space="0" w:color="auto"/>
+        <w:bdr w:val="none" w:color="auto" w:sz="0" w:space="0"/>
         <w:shd w:val="clear" w:color="auto" w:fill="auto"/>
         <w:vertAlign w:val="baseline"/>
       </w:rPr>
@@ -18293,7 +18364,7 @@
         <w:ind w:left="1440"/>
       </w:pPr>
       <w:rPr>
-        <w:rFonts w:ascii="Segoe UI Symbol" w:eastAsia="Segoe UI Symbol" w:hAnsi="Segoe UI Symbol" w:cs="Segoe UI Symbol"/>
+        <w:rFonts w:ascii="Segoe UI Symbol" w:hAnsi="Segoe UI Symbol" w:eastAsia="Segoe UI Symbol" w:cs="Segoe UI Symbol"/>
         <w:b w:val="0"/>
         <w:i w:val="0"/>
         <w:strike w:val="0"/>
@@ -18302,7 +18373,7 @@
         <w:sz w:val="20"/>
         <w:szCs w:val="20"/>
         <w:u w:val="none" w:color="000000"/>
-        <w:bdr w:val="none" w:sz="0" w:space="0" w:color="auto"/>
+        <w:bdr w:val="none" w:color="auto" w:sz="0" w:space="0"/>
         <w:shd w:val="clear" w:color="auto" w:fill="auto"/>
         <w:vertAlign w:val="baseline"/>
       </w:rPr>
@@ -18316,7 +18387,7 @@
         <w:ind w:left="2160"/>
       </w:pPr>
       <w:rPr>
-        <w:rFonts w:ascii="Segoe UI Symbol" w:eastAsia="Segoe UI Symbol" w:hAnsi="Segoe UI Symbol" w:cs="Segoe UI Symbol"/>
+        <w:rFonts w:ascii="Segoe UI Symbol" w:hAnsi="Segoe UI Symbol" w:eastAsia="Segoe UI Symbol" w:cs="Segoe UI Symbol"/>
         <w:b w:val="0"/>
         <w:i w:val="0"/>
         <w:strike w:val="0"/>
@@ -18325,7 +18396,7 @@
         <w:sz w:val="20"/>
         <w:szCs w:val="20"/>
         <w:u w:val="none" w:color="000000"/>
-        <w:bdr w:val="none" w:sz="0" w:space="0" w:color="auto"/>
+        <w:bdr w:val="none" w:color="auto" w:sz="0" w:space="0"/>
         <w:shd w:val="clear" w:color="auto" w:fill="auto"/>
         <w:vertAlign w:val="baseline"/>
       </w:rPr>
@@ -18339,7 +18410,7 @@
         <w:ind w:left="2880"/>
       </w:pPr>
       <w:rPr>
-        <w:rFonts w:ascii="Arial" w:eastAsia="Arial" w:hAnsi="Arial" w:cs="Arial"/>
+        <w:rFonts w:ascii="Arial" w:hAnsi="Arial" w:eastAsia="Arial" w:cs="Arial"/>
         <w:b w:val="0"/>
         <w:i w:val="0"/>
         <w:strike w:val="0"/>
@@ -18348,7 +18419,7 @@
         <w:sz w:val="20"/>
         <w:szCs w:val="20"/>
         <w:u w:val="none" w:color="000000"/>
-        <w:bdr w:val="none" w:sz="0" w:space="0" w:color="auto"/>
+        <w:bdr w:val="none" w:color="auto" w:sz="0" w:space="0"/>
         <w:shd w:val="clear" w:color="auto" w:fill="auto"/>
         <w:vertAlign w:val="baseline"/>
       </w:rPr>
@@ -18362,7 +18433,7 @@
         <w:ind w:left="3600"/>
       </w:pPr>
       <w:rPr>
-        <w:rFonts w:ascii="Segoe UI Symbol" w:eastAsia="Segoe UI Symbol" w:hAnsi="Segoe UI Symbol" w:cs="Segoe UI Symbol"/>
+        <w:rFonts w:ascii="Segoe UI Symbol" w:hAnsi="Segoe UI Symbol" w:eastAsia="Segoe UI Symbol" w:cs="Segoe UI Symbol"/>
         <w:b w:val="0"/>
         <w:i w:val="0"/>
         <w:strike w:val="0"/>
@@ -18371,7 +18442,7 @@
         <w:sz w:val="20"/>
         <w:szCs w:val="20"/>
         <w:u w:val="none" w:color="000000"/>
-        <w:bdr w:val="none" w:sz="0" w:space="0" w:color="auto"/>
+        <w:bdr w:val="none" w:color="auto" w:sz="0" w:space="0"/>
         <w:shd w:val="clear" w:color="auto" w:fill="auto"/>
         <w:vertAlign w:val="baseline"/>
       </w:rPr>
@@ -18385,7 +18456,7 @@
         <w:ind w:left="4320"/>
       </w:pPr>
       <w:rPr>
-        <w:rFonts w:ascii="Segoe UI Symbol" w:eastAsia="Segoe UI Symbol" w:hAnsi="Segoe UI Symbol" w:cs="Segoe UI Symbol"/>
+        <w:rFonts w:ascii="Segoe UI Symbol" w:hAnsi="Segoe UI Symbol" w:eastAsia="Segoe UI Symbol" w:cs="Segoe UI Symbol"/>
         <w:b w:val="0"/>
         <w:i w:val="0"/>
         <w:strike w:val="0"/>
@@ -18394,7 +18465,7 @@
         <w:sz w:val="20"/>
         <w:szCs w:val="20"/>
         <w:u w:val="none" w:color="000000"/>
-        <w:bdr w:val="none" w:sz="0" w:space="0" w:color="auto"/>
+        <w:bdr w:val="none" w:color="auto" w:sz="0" w:space="0"/>
         <w:shd w:val="clear" w:color="auto" w:fill="auto"/>
         <w:vertAlign w:val="baseline"/>
       </w:rPr>
@@ -18408,7 +18479,7 @@
         <w:ind w:left="5040"/>
       </w:pPr>
       <w:rPr>
-        <w:rFonts w:ascii="Arial" w:eastAsia="Arial" w:hAnsi="Arial" w:cs="Arial"/>
+        <w:rFonts w:ascii="Arial" w:hAnsi="Arial" w:eastAsia="Arial" w:cs="Arial"/>
         <w:b w:val="0"/>
         <w:i w:val="0"/>
         <w:strike w:val="0"/>
@@ -18417,7 +18488,7 @@
         <w:sz w:val="20"/>
         <w:szCs w:val="20"/>
         <w:u w:val="none" w:color="000000"/>
-        <w:bdr w:val="none" w:sz="0" w:space="0" w:color="auto"/>
+        <w:bdr w:val="none" w:color="auto" w:sz="0" w:space="0"/>
         <w:shd w:val="clear" w:color="auto" w:fill="auto"/>
         <w:vertAlign w:val="baseline"/>
       </w:rPr>
@@ -18431,7 +18502,7 @@
         <w:ind w:left="5760"/>
       </w:pPr>
       <w:rPr>
-        <w:rFonts w:ascii="Segoe UI Symbol" w:eastAsia="Segoe UI Symbol" w:hAnsi="Segoe UI Symbol" w:cs="Segoe UI Symbol"/>
+        <w:rFonts w:ascii="Segoe UI Symbol" w:hAnsi="Segoe UI Symbol" w:eastAsia="Segoe UI Symbol" w:cs="Segoe UI Symbol"/>
         <w:b w:val="0"/>
         <w:i w:val="0"/>
         <w:strike w:val="0"/>
@@ -18440,7 +18511,7 @@
         <w:sz w:val="20"/>
         <w:szCs w:val="20"/>
         <w:u w:val="none" w:color="000000"/>
-        <w:bdr w:val="none" w:sz="0" w:space="0" w:color="auto"/>
+        <w:bdr w:val="none" w:color="auto" w:sz="0" w:space="0"/>
         <w:shd w:val="clear" w:color="auto" w:fill="auto"/>
         <w:vertAlign w:val="baseline"/>
       </w:rPr>
@@ -18454,7 +18525,7 @@
         <w:ind w:left="6480"/>
       </w:pPr>
       <w:rPr>
-        <w:rFonts w:ascii="Segoe UI Symbol" w:eastAsia="Segoe UI Symbol" w:hAnsi="Segoe UI Symbol" w:cs="Segoe UI Symbol"/>
+        <w:rFonts w:ascii="Segoe UI Symbol" w:hAnsi="Segoe UI Symbol" w:eastAsia="Segoe UI Symbol" w:cs="Segoe UI Symbol"/>
         <w:b w:val="0"/>
         <w:i w:val="0"/>
         <w:strike w:val="0"/>
@@ -18463,7 +18534,7 @@
         <w:sz w:val="20"/>
         <w:szCs w:val="20"/>
         <w:u w:val="none" w:color="000000"/>
-        <w:bdr w:val="none" w:sz="0" w:space="0" w:color="auto"/>
+        <w:bdr w:val="none" w:color="auto" w:sz="0" w:space="0"/>
         <w:shd w:val="clear" w:color="auto" w:fill="auto"/>
         <w:vertAlign w:val="baseline"/>
       </w:rPr>
@@ -18482,7 +18553,7 @@
         <w:ind w:left="720" w:hanging="360"/>
       </w:pPr>
       <w:rPr>
-        <w:rFonts w:ascii="Symbol" w:hAnsi="Symbol" w:hint="default"/>
+        <w:rFonts w:hint="default" w:ascii="Symbol" w:hAnsi="Symbol"/>
       </w:rPr>
     </w:lvl>
     <w:lvl w:ilvl="1" w:tplc="04090003" w:tentative="1">
@@ -18494,7 +18565,7 @@
         <w:ind w:left="1440" w:hanging="360"/>
       </w:pPr>
       <w:rPr>
-        <w:rFonts w:ascii="Courier New" w:hAnsi="Courier New" w:cs="Courier New" w:hint="default"/>
+        <w:rFonts w:hint="default" w:ascii="Courier New" w:hAnsi="Courier New" w:cs="Courier New"/>
       </w:rPr>
     </w:lvl>
     <w:lvl w:ilvl="2" w:tplc="04090005" w:tentative="1">
@@ -18506,7 +18577,7 @@
         <w:ind w:left="2160" w:hanging="360"/>
       </w:pPr>
       <w:rPr>
-        <w:rFonts w:ascii="Wingdings" w:hAnsi="Wingdings" w:hint="default"/>
+        <w:rFonts w:hint="default" w:ascii="Wingdings" w:hAnsi="Wingdings"/>
       </w:rPr>
     </w:lvl>
     <w:lvl w:ilvl="3" w:tplc="04090001" w:tentative="1">
@@ -18518,7 +18589,7 @@
         <w:ind w:left="2880" w:hanging="360"/>
       </w:pPr>
       <w:rPr>
-        <w:rFonts w:ascii="Symbol" w:hAnsi="Symbol" w:hint="default"/>
+        <w:rFonts w:hint="default" w:ascii="Symbol" w:hAnsi="Symbol"/>
       </w:rPr>
     </w:lvl>
     <w:lvl w:ilvl="4" w:tplc="04090003" w:tentative="1">
@@ -18530,7 +18601,7 @@
         <w:ind w:left="3600" w:hanging="360"/>
       </w:pPr>
       <w:rPr>
-        <w:rFonts w:ascii="Courier New" w:hAnsi="Courier New" w:cs="Courier New" w:hint="default"/>
+        <w:rFonts w:hint="default" w:ascii="Courier New" w:hAnsi="Courier New" w:cs="Courier New"/>
       </w:rPr>
     </w:lvl>
     <w:lvl w:ilvl="5" w:tplc="04090005" w:tentative="1">
@@ -18542,7 +18613,7 @@
         <w:ind w:left="4320" w:hanging="360"/>
       </w:pPr>
       <w:rPr>
-        <w:rFonts w:ascii="Wingdings" w:hAnsi="Wingdings" w:hint="default"/>
+        <w:rFonts w:hint="default" w:ascii="Wingdings" w:hAnsi="Wingdings"/>
       </w:rPr>
     </w:lvl>
     <w:lvl w:ilvl="6" w:tplc="04090001" w:tentative="1">
@@ -18554,7 +18625,7 @@
         <w:ind w:left="5040" w:hanging="360"/>
       </w:pPr>
       <w:rPr>
-        <w:rFonts w:ascii="Symbol" w:hAnsi="Symbol" w:hint="default"/>
+        <w:rFonts w:hint="default" w:ascii="Symbol" w:hAnsi="Symbol"/>
       </w:rPr>
     </w:lvl>
     <w:lvl w:ilvl="7" w:tplc="04090003" w:tentative="1">
@@ -18566,7 +18637,7 @@
         <w:ind w:left="5760" w:hanging="360"/>
       </w:pPr>
       <w:rPr>
-        <w:rFonts w:ascii="Courier New" w:hAnsi="Courier New" w:cs="Courier New" w:hint="default"/>
+        <w:rFonts w:hint="default" w:ascii="Courier New" w:hAnsi="Courier New" w:cs="Courier New"/>
       </w:rPr>
     </w:lvl>
     <w:lvl w:ilvl="8" w:tplc="04090005" w:tentative="1">
@@ -18578,7 +18649,7 @@
         <w:ind w:left="6480" w:hanging="360"/>
       </w:pPr>
       <w:rPr>
-        <w:rFonts w:ascii="Wingdings" w:hAnsi="Wingdings" w:hint="default"/>
+        <w:rFonts w:hint="default" w:ascii="Wingdings" w:hAnsi="Wingdings"/>
       </w:rPr>
     </w:lvl>
   </w:abstractNum>
@@ -18622,11 +18693,11 @@
 </file>
 
 <file path=word/styles.xml><?xml version="1.0" encoding="utf-8"?>
-<w:styles xmlns:mc="http://schemas.openxmlformats.org/markup-compatibility/2006" xmlns:r="http://schemas.openxmlformats.org/officeDocument/2006/relationships" xmlns:w="http://schemas.openxmlformats.org/wordprocessingml/2006/main" xmlns:w14="http://schemas.microsoft.com/office/word/2010/wordml" xmlns:w15="http://schemas.microsoft.com/office/word/2012/wordml" xmlns:w16cex="http://schemas.microsoft.com/office/word/2018/wordml/cex" xmlns:w16cid="http://schemas.microsoft.com/office/word/2016/wordml/cid" xmlns:w16="http://schemas.microsoft.com/office/word/2018/wordml" xmlns:w16se="http://schemas.microsoft.com/office/word/2015/wordml/symex" mc:Ignorable="w14 w15 w16se w16cid w16 w16cex">
+<w:styles xmlns:wp14="http://schemas.microsoft.com/office/word/2010/wordprocessingDrawing" xmlns:mc="http://schemas.openxmlformats.org/markup-compatibility/2006" xmlns:r="http://schemas.openxmlformats.org/officeDocument/2006/relationships" xmlns:w="http://schemas.openxmlformats.org/wordprocessingml/2006/main" xmlns:w14="http://schemas.microsoft.com/office/word/2010/wordml" xmlns:w15="http://schemas.microsoft.com/office/word/2012/wordml" xmlns:w16cex="http://schemas.microsoft.com/office/word/2018/wordml/cex" xmlns:w16cid="http://schemas.microsoft.com/office/word/2016/wordml/cid" xmlns:w16="http://schemas.microsoft.com/office/word/2018/wordml" xmlns:w16se="http://schemas.microsoft.com/office/word/2015/wordml/symex" mc:Ignorable="w14 w15 w16se w16cid w16 w16cex wp14">
   <w:docDefaults>
     <w:rPrDefault>
       <w:rPr>
-        <w:rFonts w:asciiTheme="minorHAnsi" w:eastAsiaTheme="minorEastAsia" w:hAnsiTheme="minorHAnsi" w:cstheme="minorBidi"/>
+        <w:rFonts w:asciiTheme="minorHAnsi" w:hAnsiTheme="minorHAnsi" w:eastAsiaTheme="minorEastAsia" w:cstheme="minorBidi"/>
         <w:sz w:val="22"/>
         <w:szCs w:val="22"/>
         <w:lang w:val="en-US" w:eastAsia="en-US" w:bidi="ar-SA"/>
@@ -18641,14 +18712,14 @@
   <w:latentStyles w:defLockedState="0" w:defUIPriority="99" w:defSemiHidden="0" w:defUnhideWhenUsed="0" w:defQFormat="0" w:count="376">
     <w:lsdException w:name="Normal" w:uiPriority="0" w:qFormat="1"/>
     <w:lsdException w:name="heading 1" w:uiPriority="9" w:qFormat="1"/>
-    <w:lsdException w:name="heading 2" w:semiHidden="1" w:uiPriority="9" w:unhideWhenUsed="1" w:qFormat="1"/>
-    <w:lsdException w:name="heading 3" w:semiHidden="1" w:uiPriority="9" w:unhideWhenUsed="1" w:qFormat="1"/>
-    <w:lsdException w:name="heading 4" w:semiHidden="1" w:uiPriority="9" w:unhideWhenUsed="1" w:qFormat="1"/>
-    <w:lsdException w:name="heading 5" w:semiHidden="1" w:uiPriority="9" w:unhideWhenUsed="1" w:qFormat="1"/>
-    <w:lsdException w:name="heading 6" w:semiHidden="1" w:uiPriority="9" w:unhideWhenUsed="1" w:qFormat="1"/>
-    <w:lsdException w:name="heading 7" w:semiHidden="1" w:uiPriority="9" w:unhideWhenUsed="1" w:qFormat="1"/>
-    <w:lsdException w:name="heading 8" w:semiHidden="1" w:uiPriority="9" w:unhideWhenUsed="1" w:qFormat="1"/>
-    <w:lsdException w:name="heading 9" w:semiHidden="1" w:uiPriority="9" w:unhideWhenUsed="1" w:qFormat="1"/>
+    <w:lsdException w:name="heading 2" w:uiPriority="9" w:semiHidden="1" w:unhideWhenUsed="1" w:qFormat="1"/>
+    <w:lsdException w:name="heading 3" w:uiPriority="9" w:semiHidden="1" w:unhideWhenUsed="1" w:qFormat="1"/>
+    <w:lsdException w:name="heading 4" w:uiPriority="9" w:semiHidden="1" w:unhideWhenUsed="1" w:qFormat="1"/>
+    <w:lsdException w:name="heading 5" w:uiPriority="9" w:semiHidden="1" w:unhideWhenUsed="1" w:qFormat="1"/>
+    <w:lsdException w:name="heading 6" w:uiPriority="9" w:semiHidden="1" w:unhideWhenUsed="1" w:qFormat="1"/>
+    <w:lsdException w:name="heading 7" w:uiPriority="9" w:semiHidden="1" w:unhideWhenUsed="1" w:qFormat="1"/>
+    <w:lsdException w:name="heading 8" w:uiPriority="9" w:semiHidden="1" w:unhideWhenUsed="1" w:qFormat="1"/>
+    <w:lsdException w:name="heading 9" w:uiPriority="9" w:semiHidden="1" w:unhideWhenUsed="1" w:qFormat="1"/>
     <w:lsdException w:name="index 1" w:semiHidden="1" w:unhideWhenUsed="1"/>
     <w:lsdException w:name="index 2" w:semiHidden="1" w:unhideWhenUsed="1"/>
     <w:lsdException w:name="index 3" w:semiHidden="1" w:unhideWhenUsed="1"/>
@@ -18658,22 +18729,22 @@
     <w:lsdException w:name="index 7" w:semiHidden="1" w:unhideWhenUsed="1"/>
     <w:lsdException w:name="index 8" w:semiHidden="1" w:unhideWhenUsed="1"/>
     <w:lsdException w:name="index 9" w:semiHidden="1" w:unhideWhenUsed="1"/>
-    <w:lsdException w:name="toc 1" w:semiHidden="1" w:uiPriority="39" w:unhideWhenUsed="1"/>
-    <w:lsdException w:name="toc 2" w:semiHidden="1" w:uiPriority="39" w:unhideWhenUsed="1"/>
-    <w:lsdException w:name="toc 3" w:semiHidden="1" w:uiPriority="39" w:unhideWhenUsed="1"/>
-    <w:lsdException w:name="toc 4" w:semiHidden="1" w:uiPriority="39" w:unhideWhenUsed="1"/>
-    <w:lsdException w:name="toc 5" w:semiHidden="1" w:uiPriority="39" w:unhideWhenUsed="1"/>
-    <w:lsdException w:name="toc 6" w:semiHidden="1" w:uiPriority="39" w:unhideWhenUsed="1"/>
-    <w:lsdException w:name="toc 7" w:semiHidden="1" w:uiPriority="39" w:unhideWhenUsed="1"/>
-    <w:lsdException w:name="toc 8" w:semiHidden="1" w:uiPriority="39" w:unhideWhenUsed="1"/>
-    <w:lsdException w:name="toc 9" w:semiHidden="1" w:uiPriority="39" w:unhideWhenUsed="1"/>
+    <w:lsdException w:name="toc 1" w:uiPriority="39" w:semiHidden="1" w:unhideWhenUsed="1"/>
+    <w:lsdException w:name="toc 2" w:uiPriority="39" w:semiHidden="1" w:unhideWhenUsed="1"/>
+    <w:lsdException w:name="toc 3" w:uiPriority="39" w:semiHidden="1" w:unhideWhenUsed="1"/>
+    <w:lsdException w:name="toc 4" w:uiPriority="39" w:semiHidden="1" w:unhideWhenUsed="1"/>
+    <w:lsdException w:name="toc 5" w:uiPriority="39" w:semiHidden="1" w:unhideWhenUsed="1"/>
+    <w:lsdException w:name="toc 6" w:uiPriority="39" w:semiHidden="1" w:unhideWhenUsed="1"/>
+    <w:lsdException w:name="toc 7" w:uiPriority="39" w:semiHidden="1" w:unhideWhenUsed="1"/>
+    <w:lsdException w:name="toc 8" w:uiPriority="39" w:semiHidden="1" w:unhideWhenUsed="1"/>
+    <w:lsdException w:name="toc 9" w:uiPriority="39" w:semiHidden="1" w:unhideWhenUsed="1"/>
     <w:lsdException w:name="Normal Indent" w:semiHidden="1" w:unhideWhenUsed="1"/>
     <w:lsdException w:name="footnote text" w:semiHidden="1" w:unhideWhenUsed="1"/>
     <w:lsdException w:name="annotation text" w:semiHidden="1" w:unhideWhenUsed="1"/>
     <w:lsdException w:name="header" w:semiHidden="1" w:unhideWhenUsed="1"/>
     <w:lsdException w:name="footer" w:semiHidden="1" w:unhideWhenUsed="1"/>
     <w:lsdException w:name="index heading" w:semiHidden="1" w:unhideWhenUsed="1"/>
-    <w:lsdException w:name="caption" w:semiHidden="1" w:uiPriority="35" w:unhideWhenUsed="1" w:qFormat="1"/>
+    <w:lsdException w:name="caption" w:uiPriority="35" w:semiHidden="1" w:unhideWhenUsed="1" w:qFormat="1"/>
     <w:lsdException w:name="table of figures" w:semiHidden="1" w:unhideWhenUsed="1"/>
     <w:lsdException w:name="envelope address" w:semiHidden="1" w:unhideWhenUsed="1"/>
     <w:lsdException w:name="envelope return" w:semiHidden="1" w:unhideWhenUsed="1"/>
@@ -18704,7 +18775,7 @@
     <w:lsdException w:name="Title" w:uiPriority="10" w:qFormat="1"/>
     <w:lsdException w:name="Closing" w:semiHidden="1" w:unhideWhenUsed="1"/>
     <w:lsdException w:name="Signature" w:semiHidden="1" w:unhideWhenUsed="1"/>
-    <w:lsdException w:name="Default Paragraph Font" w:semiHidden="1" w:uiPriority="1" w:unhideWhenUsed="1"/>
+    <w:lsdException w:name="Default Paragraph Font" w:uiPriority="1" w:semiHidden="1" w:unhideWhenUsed="1"/>
     <w:lsdException w:name="Body Text" w:semiHidden="1" w:unhideWhenUsed="1"/>
     <w:lsdException w:name="Body Text Indent" w:semiHidden="1" w:unhideWhenUsed="1"/>
     <w:lsdException w:name="List Continue" w:semiHidden="1" w:unhideWhenUsed="1"/>
@@ -18904,8 +18975,8 @@
     <w:lsdException w:name="Subtle Reference" w:uiPriority="31" w:qFormat="1"/>
     <w:lsdException w:name="Intense Reference" w:uiPriority="32" w:qFormat="1"/>
     <w:lsdException w:name="Book Title" w:uiPriority="33" w:qFormat="1"/>
-    <w:lsdException w:name="Bibliography" w:semiHidden="1" w:uiPriority="37" w:unhideWhenUsed="1"/>
-    <w:lsdException w:name="TOC Heading" w:semiHidden="1" w:uiPriority="39" w:unhideWhenUsed="1" w:qFormat="1"/>
+    <w:lsdException w:name="Bibliography" w:uiPriority="37" w:semiHidden="1" w:unhideWhenUsed="1"/>
+    <w:lsdException w:name="TOC Heading" w:uiPriority="39" w:semiHidden="1" w:unhideWhenUsed="1" w:qFormat="1"/>
     <w:lsdException w:name="Plain Table 1" w:uiPriority="41"/>
     <w:lsdException w:name="Plain Table 2" w:uiPriority="42"/>
     <w:lsdException w:name="Plain Table 3" w:uiPriority="43"/>
@@ -19016,7 +19087,7 @@
     <w:lsdException w:name="Unresolved Mention" w:semiHidden="1" w:unhideWhenUsed="1"/>
     <w:lsdException w:name="Smart Link" w:semiHidden="1" w:unhideWhenUsed="1"/>
   </w:latentStyles>
-  <w:style w:type="paragraph" w:default="1" w:styleId="Norml">
+  <w:style w:type="paragraph" w:styleId="Normal" w:default="1">
     <w:name w:val="Normal"/>
     <w:qFormat/>
     <w:rsid w:val="00CE66BA"/>
@@ -19026,18 +19097,18 @@
       <w:jc w:val="both"/>
     </w:pPr>
     <w:rPr>
-      <w:rFonts w:ascii="Open Sans" w:eastAsia="Open Sans" w:hAnsi="Open Sans" w:cs="Open Sans"/>
+      <w:rFonts w:ascii="Open Sans" w:hAnsi="Open Sans" w:eastAsia="Open Sans" w:cs="Open Sans"/>
       <w:color w:val="000000"/>
       <w:sz w:val="20"/>
     </w:rPr>
   </w:style>
-  <w:style w:type="character" w:default="1" w:styleId="Bekezdsalapbettpusa">
+  <w:style w:type="character" w:styleId="DefaultParagraphFont" w:default="1">
     <w:name w:val="Default Paragraph Font"/>
     <w:uiPriority w:val="1"/>
     <w:semiHidden/>
     <w:unhideWhenUsed/>
   </w:style>
-  <w:style w:type="table" w:default="1" w:styleId="Normltblzat">
+  <w:style w:type="table" w:styleId="TableNormal" w:default="1">
     <w:name w:val="Normal Table"/>
     <w:uiPriority w:val="99"/>
     <w:semiHidden/>
@@ -19052,16 +19123,16 @@
       </w:tblCellMar>
     </w:tblPr>
   </w:style>
-  <w:style w:type="numbering" w:default="1" w:styleId="Nemlista">
+  <w:style w:type="numbering" w:styleId="NoList" w:default="1">
     <w:name w:val="No List"/>
     <w:uiPriority w:val="99"/>
     <w:semiHidden/>
     <w:unhideWhenUsed/>
   </w:style>
-  <w:style w:type="paragraph" w:styleId="lfej">
+  <w:style w:type="paragraph" w:styleId="Header">
     <w:name w:val="header"/>
-    <w:basedOn w:val="Norml"/>
-    <w:link w:val="lfejChar"/>
+    <w:basedOn w:val="Normal"/>
+    <w:link w:val="HeaderChar"/>
     <w:uiPriority w:val="99"/>
     <w:unhideWhenUsed/>
     <w:rsid w:val="00873FF1"/>
@@ -19073,22 +19144,22 @@
       <w:spacing w:after="0"/>
     </w:pPr>
   </w:style>
-  <w:style w:type="character" w:customStyle="1" w:styleId="lfejChar">
-    <w:name w:val="Élőfej Char"/>
-    <w:basedOn w:val="Bekezdsalapbettpusa"/>
-    <w:link w:val="lfej"/>
+  <w:style w:type="character" w:styleId="HeaderChar" w:customStyle="1">
+    <w:name w:val="Header Char"/>
+    <w:basedOn w:val="DefaultParagraphFont"/>
+    <w:link w:val="Header"/>
     <w:uiPriority w:val="99"/>
     <w:rsid w:val="00873FF1"/>
     <w:rPr>
-      <w:rFonts w:ascii="Open Sans" w:eastAsia="Open Sans" w:hAnsi="Open Sans" w:cs="Open Sans"/>
+      <w:rFonts w:ascii="Open Sans" w:hAnsi="Open Sans" w:eastAsia="Open Sans" w:cs="Open Sans"/>
       <w:color w:val="000000"/>
       <w:sz w:val="20"/>
     </w:rPr>
   </w:style>
-  <w:style w:type="paragraph" w:styleId="llb">
+  <w:style w:type="paragraph" w:styleId="Footer">
     <w:name w:val="footer"/>
-    <w:basedOn w:val="Norml"/>
-    <w:link w:val="llbChar"/>
+    <w:basedOn w:val="Normal"/>
+    <w:link w:val="FooterChar"/>
     <w:uiPriority w:val="99"/>
     <w:unhideWhenUsed/>
     <w:rsid w:val="00873FF1"/>
@@ -19102,24 +19173,24 @@
       <w:jc w:val="left"/>
     </w:pPr>
     <w:rPr>
-      <w:rFonts w:asciiTheme="minorHAnsi" w:eastAsiaTheme="minorEastAsia" w:hAnsiTheme="minorHAnsi" w:cs="Times New Roman"/>
+      <w:rFonts w:cs="Times New Roman" w:asciiTheme="minorHAnsi" w:hAnsiTheme="minorHAnsi" w:eastAsiaTheme="minorEastAsia"/>
       <w:color w:val="auto"/>
       <w:sz w:val="22"/>
     </w:rPr>
   </w:style>
-  <w:style w:type="character" w:customStyle="1" w:styleId="llbChar">
-    <w:name w:val="Élőláb Char"/>
-    <w:basedOn w:val="Bekezdsalapbettpusa"/>
-    <w:link w:val="llb"/>
+  <w:style w:type="character" w:styleId="FooterChar" w:customStyle="1">
+    <w:name w:val="Footer Char"/>
+    <w:basedOn w:val="DefaultParagraphFont"/>
+    <w:link w:val="Footer"/>
     <w:uiPriority w:val="99"/>
     <w:rsid w:val="00873FF1"/>
     <w:rPr>
       <w:rFonts w:cs="Times New Roman"/>
     </w:rPr>
   </w:style>
-  <w:style w:type="paragraph" w:styleId="Listaszerbekezds">
+  <w:style w:type="paragraph" w:styleId="ListParagraph">
     <w:name w:val="List Paragraph"/>
-    <w:basedOn w:val="Norml"/>
+    <w:basedOn w:val="Normal"/>
     <w:uiPriority w:val="34"/>
     <w:qFormat/>
     <w:rsid w:val="00E51CA3"/>
@@ -19128,7 +19199,7 @@
       <w:contextualSpacing/>
     </w:pPr>
   </w:style>
-  <w:style w:type="table" w:customStyle="1" w:styleId="TableGrid1">
+  <w:style w:type="table" w:styleId="TableGrid1" w:customStyle="1">
     <w:name w:val="Table Grid1"/>
     <w:rsid w:val="00AC1D39"/>
     <w:pPr>

</xml_diff>

<commit_message>
added GGPlots to graphs
</commit_message>
<xml_diff>
--- a/DE2_Term_Project_Documentation.docx
+++ b/DE2_Term_Project_Documentation.docx
@@ -1,6 +1,6 @@
 
 <file path=word/document.xml><?xml version="1.0" encoding="utf-8"?>
-<w:document xmlns:wpc="http://schemas.microsoft.com/office/word/2010/wordprocessingCanvas" xmlns:cx="http://schemas.microsoft.com/office/drawing/2014/chartex" xmlns:cx1="http://schemas.microsoft.com/office/drawing/2015/9/8/chartex" xmlns:cx2="http://schemas.microsoft.com/office/drawing/2015/10/21/chartex" xmlns:cx3="http://schemas.microsoft.com/office/drawing/2016/5/9/chartex" xmlns:cx4="http://schemas.microsoft.com/office/drawing/2016/5/10/chartex" xmlns:cx5="http://schemas.microsoft.com/office/drawing/2016/5/11/chartex" xmlns:cx6="http://schemas.microsoft.com/office/drawing/2016/5/12/chartex" xmlns:cx7="http://schemas.microsoft.com/office/drawing/2016/5/13/chartex" xmlns:cx8="http://schemas.microsoft.com/office/drawing/2016/5/14/chartex" xmlns:mc="http://schemas.openxmlformats.org/markup-compatibility/2006" xmlns:aink="http://schemas.microsoft.com/office/drawing/2016/ink" xmlns:am3d="http://schemas.microsoft.com/office/drawing/2017/model3d" xmlns:o="urn:schemas-microsoft-com:office:office" xmlns:r="http://schemas.openxmlformats.org/officeDocument/2006/relationships" xmlns:m="http://schemas.openxmlformats.org/officeDocument/2006/math" xmlns:v="urn:schemas-microsoft-com:vml" xmlns:wp14="http://schemas.microsoft.com/office/word/2010/wordprocessingDrawing" xmlns:wp="http://schemas.openxmlformats.org/drawingml/2006/wordprocessingDrawing" xmlns:w10="urn:schemas-microsoft-com:office:word" xmlns:w="http://schemas.openxmlformats.org/wordprocessingml/2006/main" xmlns:w14="http://schemas.microsoft.com/office/word/2010/wordml" xmlns:w15="http://schemas.microsoft.com/office/word/2012/wordml" xmlns:w16cex="http://schemas.microsoft.com/office/word/2018/wordml/cex" xmlns:w16cid="http://schemas.microsoft.com/office/word/2016/wordml/cid" xmlns:w16="http://schemas.microsoft.com/office/word/2018/wordml" xmlns:w16se="http://schemas.microsoft.com/office/word/2015/wordml/symex" xmlns:wpg="http://schemas.microsoft.com/office/word/2010/wordprocessingGroup" xmlns:wpi="http://schemas.microsoft.com/office/word/2010/wordprocessingInk" xmlns:wne="http://schemas.microsoft.com/office/word/2006/wordml" xmlns:wps="http://schemas.microsoft.com/office/word/2010/wordprocessingShape" xmlns:a="http://schemas.openxmlformats.org/drawingml/2006/main" mc:Ignorable="w14 w15 w16se w16cid w16 w16cex wp14">
+<w:document xmlns:wpc="http://schemas.microsoft.com/office/word/2010/wordprocessingCanvas" xmlns:cx="http://schemas.microsoft.com/office/drawing/2014/chartex" xmlns:cx1="http://schemas.microsoft.com/office/drawing/2015/9/8/chartex" xmlns:cx2="http://schemas.microsoft.com/office/drawing/2015/10/21/chartex" xmlns:cx3="http://schemas.microsoft.com/office/drawing/2016/5/9/chartex" xmlns:cx4="http://schemas.microsoft.com/office/drawing/2016/5/10/chartex" xmlns:cx5="http://schemas.microsoft.com/office/drawing/2016/5/11/chartex" xmlns:cx6="http://schemas.microsoft.com/office/drawing/2016/5/12/chartex" xmlns:cx7="http://schemas.microsoft.com/office/drawing/2016/5/13/chartex" xmlns:cx8="http://schemas.microsoft.com/office/drawing/2016/5/14/chartex" xmlns:mc="http://schemas.openxmlformats.org/markup-compatibility/2006" xmlns:aink="http://schemas.microsoft.com/office/drawing/2016/ink" xmlns:am3d="http://schemas.microsoft.com/office/drawing/2017/model3d" xmlns:o="urn:schemas-microsoft-com:office:office" xmlns:r="http://schemas.openxmlformats.org/officeDocument/2006/relationships" xmlns:m="http://schemas.openxmlformats.org/officeDocument/2006/math" xmlns:v="urn:schemas-microsoft-com:vml" xmlns:wp14="http://schemas.microsoft.com/office/word/2010/wordprocessingDrawing" xmlns:wp="http://schemas.openxmlformats.org/drawingml/2006/wordprocessingDrawing" xmlns:w10="urn:schemas-microsoft-com:office:word" xmlns:w="http://schemas.openxmlformats.org/wordprocessingml/2006/main" xmlns:w14="http://schemas.microsoft.com/office/word/2010/wordml" xmlns:w15="http://schemas.microsoft.com/office/word/2012/wordml" xmlns:w16cex="http://schemas.microsoft.com/office/word/2018/wordml/cex" xmlns:w16cid="http://schemas.microsoft.com/office/word/2016/wordml/cid" xmlns:w16="http://schemas.microsoft.com/office/word/2018/wordml" xmlns:w16se="http://schemas.microsoft.com/office/word/2015/wordml/symex" xmlns:wpg="http://schemas.microsoft.com/office/word/2010/wordprocessingGroup" xmlns:wpi="http://schemas.microsoft.com/office/word/2010/wordprocessingInk" xmlns:wne="http://schemas.microsoft.com/office/word/2006/wordml" xmlns:wps="http://schemas.microsoft.com/office/word/2010/wordprocessingShape" mc:Ignorable="w14 w15 w16se w16cid w16 w16cex wp14">
   <w:body>
     <w:p>
       <w:pPr>
@@ -15,7 +15,7 @@
       </w:pPr>
       <w:r>
         <w:rPr>
-          <w:rFonts w:ascii="Calibri" w:hAnsi="Calibri" w:eastAsia="Calibri" w:cs="Calibri"/>
+          <w:rFonts w:ascii="Calibri" w:eastAsia="Calibri" w:hAnsi="Calibri" w:cs="Calibri"/>
           <w:noProof/>
           <w:sz w:val="22"/>
         </w:rPr>
@@ -10591,7 +10591,7 @@
               </wp:anchor>
             </w:drawing>
           </mc:Choice>
-          <mc:Fallback xmlns:arto="http://schemas.microsoft.com/office/word/2006/arto">
+          <mc:Fallback xmlns:arto="http://schemas.microsoft.com/office/word/2006/arto" xmlns:a="http://schemas.openxmlformats.org/drawingml/2006/main">
             <w:pict w14:anchorId="3C00A203">
               <v:group id="Group 6547" style="position:absolute;margin-left:364.95pt;margin-top:.75pt;width:104.15pt;height:72.2pt;z-index:251658240" coordsize="13232,9173" o:spid="_x0000_s1026" w14:anchorId="75F02403" o:gfxdata="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">
                 <v:shape id="Shape 283" style="position:absolute;left:6573;top:1417;width:290;height:830;visibility:visible;mso-wrap-style:square;v-text-anchor:top" coordsize="28956,83059" o:spid="_x0000_s1027" fillcolor="#231f20" stroked="f" strokeweight="0" path="m,c,,,,16383,l28956,446r,15250l24257,13208v,,,,-7620,c16637,13208,16637,13208,16637,69342v,,,,8890,l28956,67510r,15156l19939,83059v,,,,-19939,c,83059,,83059,,xe" o:gfxdata="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">
@@ -11163,13 +11163,6 @@
           <w:sz w:val="36"/>
         </w:rPr>
         <w:br/>
-      </w:r>
-      <w:r>
-        <w:rPr>
-          <w:b/>
-          <w:bCs/>
-          <w:sz w:val="36"/>
-        </w:rPr>
         <w:t>ANALYSIS OF SUICIDE RATES</w:t>
       </w:r>
     </w:p>
@@ -11275,7 +11268,15 @@
           <w:sz w:val="22"/>
           <w:szCs w:val="18"/>
         </w:rPr>
-        <w:t xml:space="preserve">Julianna Szabo -  </w:t>
+        <w:t xml:space="preserve">Julianna Szabo - </w:t>
+      </w:r>
+      <w:r>
+        <w:rPr>
+          <w:color w:val="auto"/>
+          <w:sz w:val="22"/>
+          <w:szCs w:val="18"/>
+        </w:rPr>
+        <w:t>2003870</w:t>
       </w:r>
     </w:p>
     <w:p>
@@ -11470,6 +11471,7 @@
           <w:b/>
           <w:bCs/>
         </w:rPr>
+        <w:lastRenderedPageBreak/>
         <w:t xml:space="preserve">Global Data Flow </w:t>
       </w:r>
       <w:r>
@@ -11677,9 +11679,11 @@
       <w:r>
         <w:t xml:space="preserve"> and </w:t>
       </w:r>
+      <w:proofErr w:type="gramStart"/>
       <w:r>
         <w:t>SH.PRV.SMOK.FE</w:t>
       </w:r>
+      <w:proofErr w:type="gramEnd"/>
     </w:p>
     <w:p>
       <w:pPr>
@@ -11829,7 +11833,15 @@
         <w:t xml:space="preserve">How </w:t>
       </w:r>
       <w:r>
-        <w:t>can it be related to socioeconomic indicators like GINI, Unemployment Rate, GDPPC,  HDI?</w:t>
+        <w:t xml:space="preserve">can it be related to socioeconomic indicators like GINI, Unemployment Rate, </w:t>
+      </w:r>
+      <w:proofErr w:type="gramStart"/>
+      <w:r>
+        <w:t>GDPPC,  HDI</w:t>
+      </w:r>
+      <w:proofErr w:type="gramEnd"/>
+      <w:r>
+        <w:t>?</w:t>
       </w:r>
     </w:p>
     <w:p>
@@ -12085,7 +12097,7 @@
 </file>
 
 <file path=word/footer1.xml><?xml version="1.0" encoding="utf-8"?>
-<w:ftr xmlns:wpc="http://schemas.microsoft.com/office/word/2010/wordprocessingCanvas" xmlns:cx="http://schemas.microsoft.com/office/drawing/2014/chartex" xmlns:cx1="http://schemas.microsoft.com/office/drawing/2015/9/8/chartex" xmlns:cx2="http://schemas.microsoft.com/office/drawing/2015/10/21/chartex" xmlns:cx3="http://schemas.microsoft.com/office/drawing/2016/5/9/chartex" xmlns:cx4="http://schemas.microsoft.com/office/drawing/2016/5/10/chartex" xmlns:cx5="http://schemas.microsoft.com/office/drawing/2016/5/11/chartex" xmlns:cx6="http://schemas.microsoft.com/office/drawing/2016/5/12/chartex" xmlns:cx7="http://schemas.microsoft.com/office/drawing/2016/5/13/chartex" xmlns:cx8="http://schemas.microsoft.com/office/drawing/2016/5/14/chartex" xmlns:mc="http://schemas.openxmlformats.org/markup-compatibility/2006" xmlns:aink="http://schemas.microsoft.com/office/drawing/2016/ink" xmlns:am3d="http://schemas.microsoft.com/office/drawing/2017/model3d" xmlns:o="urn:schemas-microsoft-com:office:office" xmlns:r="http://schemas.openxmlformats.org/officeDocument/2006/relationships" xmlns:m="http://schemas.openxmlformats.org/officeDocument/2006/math" xmlns:v="urn:schemas-microsoft-com:vml" xmlns:wp14="http://schemas.microsoft.com/office/word/2010/wordprocessingDrawing" xmlns:wp="http://schemas.openxmlformats.org/drawingml/2006/wordprocessingDrawing" xmlns:w10="urn:schemas-microsoft-com:office:word" xmlns:w="http://schemas.openxmlformats.org/wordprocessingml/2006/main" xmlns:w14="http://schemas.microsoft.com/office/word/2010/wordml" xmlns:w15="http://schemas.microsoft.com/office/word/2012/wordml" xmlns:w16cex="http://schemas.microsoft.com/office/word/2018/wordml/cex" xmlns:w16cid="http://schemas.microsoft.com/office/word/2016/wordml/cid" xmlns:w16="http://schemas.microsoft.com/office/word/2018/wordml" xmlns:w16se="http://schemas.microsoft.com/office/word/2015/wordml/symex" xmlns:wpg="http://schemas.microsoft.com/office/word/2010/wordprocessingGroup" xmlns:wpi="http://schemas.microsoft.com/office/word/2010/wordprocessingInk" xmlns:wne="http://schemas.microsoft.com/office/word/2006/wordml" xmlns:wps="http://schemas.microsoft.com/office/word/2010/wordprocessingShape" xmlns:a="http://schemas.openxmlformats.org/drawingml/2006/main" mc:Ignorable="w14 w15 w16se w16cid w16 w16cex wp14">
+<w:ftr xmlns:wpc="http://schemas.microsoft.com/office/word/2010/wordprocessingCanvas" xmlns:cx="http://schemas.microsoft.com/office/drawing/2014/chartex" xmlns:cx1="http://schemas.microsoft.com/office/drawing/2015/9/8/chartex" xmlns:cx2="http://schemas.microsoft.com/office/drawing/2015/10/21/chartex" xmlns:cx3="http://schemas.microsoft.com/office/drawing/2016/5/9/chartex" xmlns:cx4="http://schemas.microsoft.com/office/drawing/2016/5/10/chartex" xmlns:cx5="http://schemas.microsoft.com/office/drawing/2016/5/11/chartex" xmlns:cx6="http://schemas.microsoft.com/office/drawing/2016/5/12/chartex" xmlns:cx7="http://schemas.microsoft.com/office/drawing/2016/5/13/chartex" xmlns:cx8="http://schemas.microsoft.com/office/drawing/2016/5/14/chartex" xmlns:mc="http://schemas.openxmlformats.org/markup-compatibility/2006" xmlns:aink="http://schemas.microsoft.com/office/drawing/2016/ink" xmlns:am3d="http://schemas.microsoft.com/office/drawing/2017/model3d" xmlns:o="urn:schemas-microsoft-com:office:office" xmlns:r="http://schemas.openxmlformats.org/officeDocument/2006/relationships" xmlns:m="http://schemas.openxmlformats.org/officeDocument/2006/math" xmlns:v="urn:schemas-microsoft-com:vml" xmlns:wp14="http://schemas.microsoft.com/office/word/2010/wordprocessingDrawing" xmlns:wp="http://schemas.openxmlformats.org/drawingml/2006/wordprocessingDrawing" xmlns:w10="urn:schemas-microsoft-com:office:word" xmlns:w="http://schemas.openxmlformats.org/wordprocessingml/2006/main" xmlns:w14="http://schemas.microsoft.com/office/word/2010/wordml" xmlns:w15="http://schemas.microsoft.com/office/word/2012/wordml" xmlns:w16cex="http://schemas.microsoft.com/office/word/2018/wordml/cex" xmlns:w16cid="http://schemas.microsoft.com/office/word/2016/wordml/cid" xmlns:w16="http://schemas.microsoft.com/office/word/2018/wordml" xmlns:w16se="http://schemas.microsoft.com/office/word/2015/wordml/symex" xmlns:wpg="http://schemas.microsoft.com/office/word/2010/wordprocessingGroup" xmlns:wpi="http://schemas.microsoft.com/office/word/2010/wordprocessingInk" xmlns:wne="http://schemas.microsoft.com/office/word/2006/wordml" xmlns:wps="http://schemas.microsoft.com/office/word/2010/wordprocessingShape" mc:Ignorable="w14 w15 w16se w16cid w16 w16cex wp14">
   <w:p>
     <w:pPr>
       <w:tabs>
@@ -12098,7 +12110,7 @@
     </w:pPr>
     <w:r>
       <w:rPr>
-        <w:rFonts w:ascii="Calibri" w:hAnsi="Calibri" w:eastAsia="Calibri" w:cs="Calibri"/>
+        <w:rFonts w:ascii="Calibri" w:eastAsia="Calibri" w:hAnsi="Calibri" w:cs="Calibri"/>
         <w:noProof/>
         <w:sz w:val="22"/>
       </w:rPr>
@@ -16554,7 +16566,7 @@
             </wp:anchor>
           </w:drawing>
         </mc:Choice>
-        <mc:Fallback xmlns:a="http://schemas.openxmlformats.org/drawingml/2006/main" xmlns:arto="http://schemas.microsoft.com/office/word/2006/arto">
+        <mc:Fallback xmlns:arto="http://schemas.microsoft.com/office/word/2006/arto" xmlns:a="http://schemas.openxmlformats.org/drawingml/2006/main">
           <w:pict w14:anchorId="17701065">
             <v:group id="Group 7056" style="width:135.395pt;height:8.16333pt;position:absolute;mso-position-horizontal-relative:page;mso-position-horizontal:absolute;margin-left:246.476pt;mso-position-vertical-relative:page;margin-top:732.915pt;" coordsize="17195,1036">
               <v:shape id="Shape 7057" style="position:absolute;width:514;height:741;left:0;top:71;" coordsize="51447,74199" path="m0,0l10479,0l36195,47771c40005,54887,42862,62002,43815,63019c43815,63019,42862,50820,42862,40657l41910,0l51447,0l51447,74199l41910,74199l17146,29476c12384,21345,8574,14229,7622,11181c8574,13213,8574,23378,8574,31508l9527,74199l0,74199l0,0x">
@@ -16765,14 +16777,14 @@
     </w:r>
     <w:r>
       <w:rPr>
-        <w:rFonts w:ascii="Calibri" w:hAnsi="Calibri" w:eastAsia="Calibri" w:cs="Calibri"/>
+        <w:rFonts w:ascii="Calibri" w:eastAsia="Calibri" w:hAnsi="Calibri" w:cs="Calibri"/>
         <w:sz w:val="22"/>
       </w:rPr>
       <w:tab/>
     </w:r>
     <w:r>
       <w:rPr>
-        <w:rFonts w:ascii="Calibri" w:hAnsi="Calibri" w:eastAsia="Calibri" w:cs="Calibri"/>
+        <w:rFonts w:ascii="Calibri" w:eastAsia="Calibri" w:hAnsi="Calibri" w:cs="Calibri"/>
         <w:sz w:val="22"/>
       </w:rPr>
       <w:tab/>
@@ -16788,21 +16800,21 @@
     </w:r>
     <w:r>
       <w:rPr>
-        <w:rFonts w:ascii="Calibri" w:hAnsi="Calibri" w:eastAsia="Calibri" w:cs="Calibri"/>
+        <w:rFonts w:ascii="Calibri" w:eastAsia="Calibri" w:hAnsi="Calibri" w:cs="Calibri"/>
         <w:sz w:val="22"/>
       </w:rPr>
       <w:t>1</w:t>
     </w:r>
     <w:r>
       <w:rPr>
-        <w:rFonts w:ascii="Calibri" w:hAnsi="Calibri" w:eastAsia="Calibri" w:cs="Calibri"/>
+        <w:rFonts w:ascii="Calibri" w:eastAsia="Calibri" w:hAnsi="Calibri" w:cs="Calibri"/>
         <w:sz w:val="22"/>
       </w:rPr>
       <w:fldChar w:fldCharType="end"/>
     </w:r>
     <w:r>
       <w:rPr>
-        <w:rFonts w:ascii="Calibri" w:hAnsi="Calibri" w:eastAsia="Calibri" w:cs="Calibri"/>
+        <w:rFonts w:ascii="Calibri" w:eastAsia="Calibri" w:hAnsi="Calibri" w:cs="Calibri"/>
         <w:sz w:val="22"/>
       </w:rPr>
       <w:t xml:space="preserve"> </w:t>
@@ -16816,7 +16828,7 @@
     </w:pPr>
     <w:r>
       <w:rPr>
-        <w:rFonts w:ascii="Calibri" w:hAnsi="Calibri" w:eastAsia="Calibri" w:cs="Calibri"/>
+        <w:rFonts w:ascii="Calibri" w:eastAsia="Calibri" w:hAnsi="Calibri" w:cs="Calibri"/>
         <w:sz w:val="22"/>
       </w:rPr>
       <w:t xml:space="preserve"> </w:t>
@@ -16835,6 +16847,7 @@
         <w:docPartUnique/>
       </w:docPartObj>
     </w:sdtPr>
+    <w:sdtEndPr/>
     <w:sdtContent>
       <w:p>
         <w:pPr>
@@ -16886,23 +16899,17 @@
     </w:pPr>
     <w:r>
       <w:rPr>
-        <w:rFonts w:ascii="Calibri" w:hAnsi="Calibri" w:eastAsia="Calibri" w:cs="Calibri"/>
+        <w:rFonts w:ascii="Calibri" w:eastAsia="Calibri" w:hAnsi="Calibri" w:cs="Calibri"/>
         <w:sz w:val="22"/>
       </w:rPr>
       <w:tab/>
     </w:r>
     <w:r>
       <w:rPr>
-        <w:rFonts w:ascii="Calibri" w:hAnsi="Calibri" w:eastAsia="Calibri" w:cs="Calibri"/>
+        <w:rFonts w:ascii="Calibri" w:eastAsia="Calibri" w:hAnsi="Calibri" w:cs="Calibri"/>
         <w:sz w:val="22"/>
       </w:rPr>
       <w:tab/>
-    </w:r>
-    <w:r>
-      <w:rPr>
-        <w:rFonts w:ascii="Calibri" w:hAnsi="Calibri" w:eastAsia="Calibri" w:cs="Calibri"/>
-        <w:sz w:val="22"/>
-      </w:rPr>
       <w:t xml:space="preserve"> </w:t>
     </w:r>
   </w:p>
@@ -16914,7 +16921,7 @@
     </w:pPr>
     <w:r>
       <w:rPr>
-        <w:rFonts w:ascii="Calibri" w:hAnsi="Calibri" w:eastAsia="Calibri" w:cs="Calibri"/>
+        <w:rFonts w:ascii="Calibri" w:eastAsia="Calibri" w:hAnsi="Calibri" w:cs="Calibri"/>
         <w:sz w:val="22"/>
       </w:rPr>
       <w:t xml:space="preserve"> </w:t>
@@ -16960,11 +16967,20 @@
   <w:p>
     <w:pPr>
       <w:pStyle w:val="Header"/>
+      <w:rPr>
+        <w:lang w:val="fr-FR"/>
+      </w:rPr>
     </w:pPr>
     <w:r>
+      <w:rPr>
+        <w:lang w:val="fr-FR"/>
+      </w:rPr>
       <w:t>DE2 | TERM PROJECT DOCUMENTATION |</w:t>
     </w:r>
     <w:r>
+      <w:rPr>
+        <w:lang w:val="fr-FR"/>
+      </w:rPr>
       <w:t xml:space="preserve"> SUICIDE RATES</w:t>
     </w:r>
   </w:p>
@@ -16986,7 +17002,7 @@
         <w:ind w:left="720" w:hanging="360"/>
       </w:pPr>
       <w:rPr>
-        <w:rFonts w:hint="default" w:ascii="Symbol" w:hAnsi="Symbol"/>
+        <w:rFonts w:ascii="Symbol" w:hAnsi="Symbol" w:hint="default"/>
       </w:rPr>
     </w:lvl>
     <w:lvl w:ilvl="1" w:tplc="04090003" w:tentative="1">
@@ -16998,7 +17014,7 @@
         <w:ind w:left="1440" w:hanging="360"/>
       </w:pPr>
       <w:rPr>
-        <w:rFonts w:hint="default" w:ascii="Courier New" w:hAnsi="Courier New" w:cs="Courier New"/>
+        <w:rFonts w:ascii="Courier New" w:hAnsi="Courier New" w:cs="Courier New" w:hint="default"/>
       </w:rPr>
     </w:lvl>
     <w:lvl w:ilvl="2" w:tplc="04090005" w:tentative="1">
@@ -17010,7 +17026,7 @@
         <w:ind w:left="2160" w:hanging="360"/>
       </w:pPr>
       <w:rPr>
-        <w:rFonts w:hint="default" w:ascii="Wingdings" w:hAnsi="Wingdings"/>
+        <w:rFonts w:ascii="Wingdings" w:hAnsi="Wingdings" w:hint="default"/>
       </w:rPr>
     </w:lvl>
     <w:lvl w:ilvl="3" w:tplc="04090001" w:tentative="1">
@@ -17022,7 +17038,7 @@
         <w:ind w:left="2880" w:hanging="360"/>
       </w:pPr>
       <w:rPr>
-        <w:rFonts w:hint="default" w:ascii="Symbol" w:hAnsi="Symbol"/>
+        <w:rFonts w:ascii="Symbol" w:hAnsi="Symbol" w:hint="default"/>
       </w:rPr>
     </w:lvl>
     <w:lvl w:ilvl="4" w:tplc="04090003" w:tentative="1">
@@ -17034,7 +17050,7 @@
         <w:ind w:left="3600" w:hanging="360"/>
       </w:pPr>
       <w:rPr>
-        <w:rFonts w:hint="default" w:ascii="Courier New" w:hAnsi="Courier New" w:cs="Courier New"/>
+        <w:rFonts w:ascii="Courier New" w:hAnsi="Courier New" w:cs="Courier New" w:hint="default"/>
       </w:rPr>
     </w:lvl>
     <w:lvl w:ilvl="5" w:tplc="04090005" w:tentative="1">
@@ -17046,7 +17062,7 @@
         <w:ind w:left="4320" w:hanging="360"/>
       </w:pPr>
       <w:rPr>
-        <w:rFonts w:hint="default" w:ascii="Wingdings" w:hAnsi="Wingdings"/>
+        <w:rFonts w:ascii="Wingdings" w:hAnsi="Wingdings" w:hint="default"/>
       </w:rPr>
     </w:lvl>
     <w:lvl w:ilvl="6" w:tplc="04090001" w:tentative="1">
@@ -17058,7 +17074,7 @@
         <w:ind w:left="5040" w:hanging="360"/>
       </w:pPr>
       <w:rPr>
-        <w:rFonts w:hint="default" w:ascii="Symbol" w:hAnsi="Symbol"/>
+        <w:rFonts w:ascii="Symbol" w:hAnsi="Symbol" w:hint="default"/>
       </w:rPr>
     </w:lvl>
     <w:lvl w:ilvl="7" w:tplc="04090003" w:tentative="1">
@@ -17070,7 +17086,7 @@
         <w:ind w:left="5760" w:hanging="360"/>
       </w:pPr>
       <w:rPr>
-        <w:rFonts w:hint="default" w:ascii="Courier New" w:hAnsi="Courier New" w:cs="Courier New"/>
+        <w:rFonts w:ascii="Courier New" w:hAnsi="Courier New" w:cs="Courier New" w:hint="default"/>
       </w:rPr>
     </w:lvl>
     <w:lvl w:ilvl="8" w:tplc="04090005" w:tentative="1">
@@ -17082,7 +17098,7 @@
         <w:ind w:left="6480" w:hanging="360"/>
       </w:pPr>
       <w:rPr>
-        <w:rFonts w:hint="default" w:ascii="Wingdings" w:hAnsi="Wingdings"/>
+        <w:rFonts w:ascii="Wingdings" w:hAnsi="Wingdings" w:hint="default"/>
       </w:rPr>
     </w:lvl>
   </w:abstractNum>
@@ -17099,7 +17115,7 @@
         <w:ind w:left="303"/>
       </w:pPr>
       <w:rPr>
-        <w:rFonts w:ascii="Open Sans" w:hAnsi="Open Sans" w:eastAsia="Open Sans" w:cs="Open Sans"/>
+        <w:rFonts w:ascii="Open Sans" w:eastAsia="Open Sans" w:hAnsi="Open Sans" w:cs="Open Sans"/>
         <w:b w:val="0"/>
         <w:i w:val="0"/>
         <w:strike w:val="0"/>
@@ -17108,7 +17124,7 @@
         <w:sz w:val="20"/>
         <w:szCs w:val="20"/>
         <w:u w:val="none" w:color="000000"/>
-        <w:bdr w:val="none" w:color="auto" w:sz="0" w:space="0"/>
+        <w:bdr w:val="none" w:sz="0" w:space="0" w:color="auto"/>
         <w:shd w:val="clear" w:color="auto" w:fill="auto"/>
         <w:vertAlign w:val="baseline"/>
       </w:rPr>
@@ -17122,7 +17138,7 @@
         <w:ind w:left="724"/>
       </w:pPr>
       <w:rPr>
-        <w:rFonts w:ascii="Arial" w:hAnsi="Arial" w:eastAsia="Arial" w:cs="Arial"/>
+        <w:rFonts w:ascii="Arial" w:eastAsia="Arial" w:hAnsi="Arial" w:cs="Arial"/>
         <w:b w:val="0"/>
         <w:i w:val="0"/>
         <w:strike w:val="0"/>
@@ -17131,7 +17147,7 @@
         <w:sz w:val="20"/>
         <w:szCs w:val="20"/>
         <w:u w:val="none" w:color="000000"/>
-        <w:bdr w:val="none" w:color="auto" w:sz="0" w:space="0"/>
+        <w:bdr w:val="none" w:sz="0" w:space="0" w:color="auto"/>
         <w:shd w:val="clear" w:color="auto" w:fill="auto"/>
         <w:vertAlign w:val="baseline"/>
       </w:rPr>
@@ -17145,7 +17161,7 @@
         <w:ind w:left="1440"/>
       </w:pPr>
       <w:rPr>
-        <w:rFonts w:ascii="Segoe UI Symbol" w:hAnsi="Segoe UI Symbol" w:eastAsia="Segoe UI Symbol" w:cs="Segoe UI Symbol"/>
+        <w:rFonts w:ascii="Segoe UI Symbol" w:eastAsia="Segoe UI Symbol" w:hAnsi="Segoe UI Symbol" w:cs="Segoe UI Symbol"/>
         <w:b w:val="0"/>
         <w:i w:val="0"/>
         <w:strike w:val="0"/>
@@ -17154,7 +17170,7 @@
         <w:sz w:val="20"/>
         <w:szCs w:val="20"/>
         <w:u w:val="none" w:color="000000"/>
-        <w:bdr w:val="none" w:color="auto" w:sz="0" w:space="0"/>
+        <w:bdr w:val="none" w:sz="0" w:space="0" w:color="auto"/>
         <w:shd w:val="clear" w:color="auto" w:fill="auto"/>
         <w:vertAlign w:val="baseline"/>
       </w:rPr>
@@ -17168,7 +17184,7 @@
         <w:ind w:left="2160"/>
       </w:pPr>
       <w:rPr>
-        <w:rFonts w:ascii="Arial" w:hAnsi="Arial" w:eastAsia="Arial" w:cs="Arial"/>
+        <w:rFonts w:ascii="Arial" w:eastAsia="Arial" w:hAnsi="Arial" w:cs="Arial"/>
         <w:b w:val="0"/>
         <w:i w:val="0"/>
         <w:strike w:val="0"/>
@@ -17177,7 +17193,7 @@
         <w:sz w:val="20"/>
         <w:szCs w:val="20"/>
         <w:u w:val="none" w:color="000000"/>
-        <w:bdr w:val="none" w:color="auto" w:sz="0" w:space="0"/>
+        <w:bdr w:val="none" w:sz="0" w:space="0" w:color="auto"/>
         <w:shd w:val="clear" w:color="auto" w:fill="auto"/>
         <w:vertAlign w:val="baseline"/>
       </w:rPr>
@@ -17191,7 +17207,7 @@
         <w:ind w:left="2880"/>
       </w:pPr>
       <w:rPr>
-        <w:rFonts w:ascii="Segoe UI Symbol" w:hAnsi="Segoe UI Symbol" w:eastAsia="Segoe UI Symbol" w:cs="Segoe UI Symbol"/>
+        <w:rFonts w:ascii="Segoe UI Symbol" w:eastAsia="Segoe UI Symbol" w:hAnsi="Segoe UI Symbol" w:cs="Segoe UI Symbol"/>
         <w:b w:val="0"/>
         <w:i w:val="0"/>
         <w:strike w:val="0"/>
@@ -17200,7 +17216,7 @@
         <w:sz w:val="20"/>
         <w:szCs w:val="20"/>
         <w:u w:val="none" w:color="000000"/>
-        <w:bdr w:val="none" w:color="auto" w:sz="0" w:space="0"/>
+        <w:bdr w:val="none" w:sz="0" w:space="0" w:color="auto"/>
         <w:shd w:val="clear" w:color="auto" w:fill="auto"/>
         <w:vertAlign w:val="baseline"/>
       </w:rPr>
@@ -17214,7 +17230,7 @@
         <w:ind w:left="3600"/>
       </w:pPr>
       <w:rPr>
-        <w:rFonts w:ascii="Segoe UI Symbol" w:hAnsi="Segoe UI Symbol" w:eastAsia="Segoe UI Symbol" w:cs="Segoe UI Symbol"/>
+        <w:rFonts w:ascii="Segoe UI Symbol" w:eastAsia="Segoe UI Symbol" w:hAnsi="Segoe UI Symbol" w:cs="Segoe UI Symbol"/>
         <w:b w:val="0"/>
         <w:i w:val="0"/>
         <w:strike w:val="0"/>
@@ -17223,7 +17239,7 @@
         <w:sz w:val="20"/>
         <w:szCs w:val="20"/>
         <w:u w:val="none" w:color="000000"/>
-        <w:bdr w:val="none" w:color="auto" w:sz="0" w:space="0"/>
+        <w:bdr w:val="none" w:sz="0" w:space="0" w:color="auto"/>
         <w:shd w:val="clear" w:color="auto" w:fill="auto"/>
         <w:vertAlign w:val="baseline"/>
       </w:rPr>
@@ -17237,7 +17253,7 @@
         <w:ind w:left="4320"/>
       </w:pPr>
       <w:rPr>
-        <w:rFonts w:ascii="Arial" w:hAnsi="Arial" w:eastAsia="Arial" w:cs="Arial"/>
+        <w:rFonts w:ascii="Arial" w:eastAsia="Arial" w:hAnsi="Arial" w:cs="Arial"/>
         <w:b w:val="0"/>
         <w:i w:val="0"/>
         <w:strike w:val="0"/>
@@ -17246,7 +17262,7 @@
         <w:sz w:val="20"/>
         <w:szCs w:val="20"/>
         <w:u w:val="none" w:color="000000"/>
-        <w:bdr w:val="none" w:color="auto" w:sz="0" w:space="0"/>
+        <w:bdr w:val="none" w:sz="0" w:space="0" w:color="auto"/>
         <w:shd w:val="clear" w:color="auto" w:fill="auto"/>
         <w:vertAlign w:val="baseline"/>
       </w:rPr>
@@ -17260,7 +17276,7 @@
         <w:ind w:left="5040"/>
       </w:pPr>
       <w:rPr>
-        <w:rFonts w:ascii="Segoe UI Symbol" w:hAnsi="Segoe UI Symbol" w:eastAsia="Segoe UI Symbol" w:cs="Segoe UI Symbol"/>
+        <w:rFonts w:ascii="Segoe UI Symbol" w:eastAsia="Segoe UI Symbol" w:hAnsi="Segoe UI Symbol" w:cs="Segoe UI Symbol"/>
         <w:b w:val="0"/>
         <w:i w:val="0"/>
         <w:strike w:val="0"/>
@@ -17269,7 +17285,7 @@
         <w:sz w:val="20"/>
         <w:szCs w:val="20"/>
         <w:u w:val="none" w:color="000000"/>
-        <w:bdr w:val="none" w:color="auto" w:sz="0" w:space="0"/>
+        <w:bdr w:val="none" w:sz="0" w:space="0" w:color="auto"/>
         <w:shd w:val="clear" w:color="auto" w:fill="auto"/>
         <w:vertAlign w:val="baseline"/>
       </w:rPr>
@@ -17283,7 +17299,7 @@
         <w:ind w:left="5760"/>
       </w:pPr>
       <w:rPr>
-        <w:rFonts w:ascii="Segoe UI Symbol" w:hAnsi="Segoe UI Symbol" w:eastAsia="Segoe UI Symbol" w:cs="Segoe UI Symbol"/>
+        <w:rFonts w:ascii="Segoe UI Symbol" w:eastAsia="Segoe UI Symbol" w:hAnsi="Segoe UI Symbol" w:cs="Segoe UI Symbol"/>
         <w:b w:val="0"/>
         <w:i w:val="0"/>
         <w:strike w:val="0"/>
@@ -17292,7 +17308,7 @@
         <w:sz w:val="20"/>
         <w:szCs w:val="20"/>
         <w:u w:val="none" w:color="000000"/>
-        <w:bdr w:val="none" w:color="auto" w:sz="0" w:space="0"/>
+        <w:bdr w:val="none" w:sz="0" w:space="0" w:color="auto"/>
         <w:shd w:val="clear" w:color="auto" w:fill="auto"/>
         <w:vertAlign w:val="baseline"/>
       </w:rPr>
@@ -17400,7 +17416,7 @@
         <w:ind w:left="720" w:hanging="360"/>
       </w:pPr>
       <w:rPr>
-        <w:rFonts w:hint="default" w:ascii="Symbol" w:hAnsi="Symbol"/>
+        <w:rFonts w:ascii="Symbol" w:hAnsi="Symbol" w:hint="default"/>
       </w:rPr>
     </w:lvl>
     <w:lvl w:ilvl="1" w:tplc="04090003" w:tentative="1">
@@ -17412,7 +17428,7 @@
         <w:ind w:left="1440" w:hanging="360"/>
       </w:pPr>
       <w:rPr>
-        <w:rFonts w:hint="default" w:ascii="Courier New" w:hAnsi="Courier New" w:cs="Courier New"/>
+        <w:rFonts w:ascii="Courier New" w:hAnsi="Courier New" w:cs="Courier New" w:hint="default"/>
       </w:rPr>
     </w:lvl>
     <w:lvl w:ilvl="2" w:tplc="04090005" w:tentative="1">
@@ -17424,7 +17440,7 @@
         <w:ind w:left="2160" w:hanging="360"/>
       </w:pPr>
       <w:rPr>
-        <w:rFonts w:hint="default" w:ascii="Wingdings" w:hAnsi="Wingdings"/>
+        <w:rFonts w:ascii="Wingdings" w:hAnsi="Wingdings" w:hint="default"/>
       </w:rPr>
     </w:lvl>
     <w:lvl w:ilvl="3" w:tplc="04090001" w:tentative="1">
@@ -17436,7 +17452,7 @@
         <w:ind w:left="2880" w:hanging="360"/>
       </w:pPr>
       <w:rPr>
-        <w:rFonts w:hint="default" w:ascii="Symbol" w:hAnsi="Symbol"/>
+        <w:rFonts w:ascii="Symbol" w:hAnsi="Symbol" w:hint="default"/>
       </w:rPr>
     </w:lvl>
     <w:lvl w:ilvl="4" w:tplc="04090003" w:tentative="1">
@@ -17448,7 +17464,7 @@
         <w:ind w:left="3600" w:hanging="360"/>
       </w:pPr>
       <w:rPr>
-        <w:rFonts w:hint="default" w:ascii="Courier New" w:hAnsi="Courier New" w:cs="Courier New"/>
+        <w:rFonts w:ascii="Courier New" w:hAnsi="Courier New" w:cs="Courier New" w:hint="default"/>
       </w:rPr>
     </w:lvl>
     <w:lvl w:ilvl="5" w:tplc="04090005" w:tentative="1">
@@ -17460,7 +17476,7 @@
         <w:ind w:left="4320" w:hanging="360"/>
       </w:pPr>
       <w:rPr>
-        <w:rFonts w:hint="default" w:ascii="Wingdings" w:hAnsi="Wingdings"/>
+        <w:rFonts w:ascii="Wingdings" w:hAnsi="Wingdings" w:hint="default"/>
       </w:rPr>
     </w:lvl>
     <w:lvl w:ilvl="6" w:tplc="04090001" w:tentative="1">
@@ -17472,7 +17488,7 @@
         <w:ind w:left="5040" w:hanging="360"/>
       </w:pPr>
       <w:rPr>
-        <w:rFonts w:hint="default" w:ascii="Symbol" w:hAnsi="Symbol"/>
+        <w:rFonts w:ascii="Symbol" w:hAnsi="Symbol" w:hint="default"/>
       </w:rPr>
     </w:lvl>
     <w:lvl w:ilvl="7" w:tplc="04090003" w:tentative="1">
@@ -17484,7 +17500,7 @@
         <w:ind w:left="5760" w:hanging="360"/>
       </w:pPr>
       <w:rPr>
-        <w:rFonts w:hint="default" w:ascii="Courier New" w:hAnsi="Courier New" w:cs="Courier New"/>
+        <w:rFonts w:ascii="Courier New" w:hAnsi="Courier New" w:cs="Courier New" w:hint="default"/>
       </w:rPr>
     </w:lvl>
     <w:lvl w:ilvl="8" w:tplc="04090005" w:tentative="1">
@@ -17496,7 +17512,7 @@
         <w:ind w:left="6480" w:hanging="360"/>
       </w:pPr>
       <w:rPr>
-        <w:rFonts w:hint="default" w:ascii="Wingdings" w:hAnsi="Wingdings"/>
+        <w:rFonts w:ascii="Wingdings" w:hAnsi="Wingdings" w:hint="default"/>
       </w:rPr>
     </w:lvl>
   </w:abstractNum>
@@ -17513,7 +17529,7 @@
         <w:ind w:left="360"/>
       </w:pPr>
       <w:rPr>
-        <w:rFonts w:ascii="Courier New" w:hAnsi="Courier New" w:eastAsia="Courier New" w:cs="Courier New"/>
+        <w:rFonts w:ascii="Courier New" w:eastAsia="Courier New" w:hAnsi="Courier New" w:cs="Courier New"/>
         <w:b w:val="0"/>
         <w:i w:val="0"/>
         <w:strike w:val="0"/>
@@ -17522,7 +17538,7 @@
         <w:sz w:val="20"/>
         <w:szCs w:val="20"/>
         <w:u w:val="none" w:color="000000"/>
-        <w:bdr w:val="none" w:color="auto" w:sz="0" w:space="0"/>
+        <w:bdr w:val="none" w:sz="0" w:space="0" w:color="auto"/>
         <w:shd w:val="clear" w:color="auto" w:fill="auto"/>
         <w:vertAlign w:val="baseline"/>
       </w:rPr>
@@ -17536,7 +17552,7 @@
         <w:ind w:left="544"/>
       </w:pPr>
       <w:rPr>
-        <w:rFonts w:ascii="Courier New" w:hAnsi="Courier New" w:eastAsia="Courier New" w:cs="Courier New"/>
+        <w:rFonts w:ascii="Courier New" w:eastAsia="Courier New" w:hAnsi="Courier New" w:cs="Courier New"/>
         <w:b w:val="0"/>
         <w:i w:val="0"/>
         <w:strike w:val="0"/>
@@ -17545,7 +17561,7 @@
         <w:sz w:val="20"/>
         <w:szCs w:val="20"/>
         <w:u w:val="none" w:color="000000"/>
-        <w:bdr w:val="none" w:color="auto" w:sz="0" w:space="0"/>
+        <w:bdr w:val="none" w:sz="0" w:space="0" w:color="auto"/>
         <w:shd w:val="clear" w:color="auto" w:fill="auto"/>
         <w:vertAlign w:val="baseline"/>
       </w:rPr>
@@ -17559,7 +17575,7 @@
         <w:ind w:left="1459"/>
       </w:pPr>
       <w:rPr>
-        <w:rFonts w:ascii="Courier New" w:hAnsi="Courier New" w:eastAsia="Courier New" w:cs="Courier New"/>
+        <w:rFonts w:ascii="Courier New" w:eastAsia="Courier New" w:hAnsi="Courier New" w:cs="Courier New"/>
         <w:b w:val="0"/>
         <w:i w:val="0"/>
         <w:strike w:val="0"/>
@@ -17568,7 +17584,7 @@
         <w:sz w:val="20"/>
         <w:szCs w:val="20"/>
         <w:u w:val="none" w:color="000000"/>
-        <w:bdr w:val="none" w:color="auto" w:sz="0" w:space="0"/>
+        <w:bdr w:val="none" w:sz="0" w:space="0" w:color="auto"/>
         <w:shd w:val="clear" w:color="auto" w:fill="auto"/>
         <w:vertAlign w:val="baseline"/>
       </w:rPr>
@@ -17582,7 +17598,7 @@
         <w:ind w:left="2179"/>
       </w:pPr>
       <w:rPr>
-        <w:rFonts w:ascii="Courier New" w:hAnsi="Courier New" w:eastAsia="Courier New" w:cs="Courier New"/>
+        <w:rFonts w:ascii="Courier New" w:eastAsia="Courier New" w:hAnsi="Courier New" w:cs="Courier New"/>
         <w:b w:val="0"/>
         <w:i w:val="0"/>
         <w:strike w:val="0"/>
@@ -17591,7 +17607,7 @@
         <w:sz w:val="20"/>
         <w:szCs w:val="20"/>
         <w:u w:val="none" w:color="000000"/>
-        <w:bdr w:val="none" w:color="auto" w:sz="0" w:space="0"/>
+        <w:bdr w:val="none" w:sz="0" w:space="0" w:color="auto"/>
         <w:shd w:val="clear" w:color="auto" w:fill="auto"/>
         <w:vertAlign w:val="baseline"/>
       </w:rPr>
@@ -17605,7 +17621,7 @@
         <w:ind w:left="2899"/>
       </w:pPr>
       <w:rPr>
-        <w:rFonts w:ascii="Courier New" w:hAnsi="Courier New" w:eastAsia="Courier New" w:cs="Courier New"/>
+        <w:rFonts w:ascii="Courier New" w:eastAsia="Courier New" w:hAnsi="Courier New" w:cs="Courier New"/>
         <w:b w:val="0"/>
         <w:i w:val="0"/>
         <w:strike w:val="0"/>
@@ -17614,7 +17630,7 @@
         <w:sz w:val="20"/>
         <w:szCs w:val="20"/>
         <w:u w:val="none" w:color="000000"/>
-        <w:bdr w:val="none" w:color="auto" w:sz="0" w:space="0"/>
+        <w:bdr w:val="none" w:sz="0" w:space="0" w:color="auto"/>
         <w:shd w:val="clear" w:color="auto" w:fill="auto"/>
         <w:vertAlign w:val="baseline"/>
       </w:rPr>
@@ -17628,7 +17644,7 @@
         <w:ind w:left="3619"/>
       </w:pPr>
       <w:rPr>
-        <w:rFonts w:ascii="Courier New" w:hAnsi="Courier New" w:eastAsia="Courier New" w:cs="Courier New"/>
+        <w:rFonts w:ascii="Courier New" w:eastAsia="Courier New" w:hAnsi="Courier New" w:cs="Courier New"/>
         <w:b w:val="0"/>
         <w:i w:val="0"/>
         <w:strike w:val="0"/>
@@ -17637,7 +17653,7 @@
         <w:sz w:val="20"/>
         <w:szCs w:val="20"/>
         <w:u w:val="none" w:color="000000"/>
-        <w:bdr w:val="none" w:color="auto" w:sz="0" w:space="0"/>
+        <w:bdr w:val="none" w:sz="0" w:space="0" w:color="auto"/>
         <w:shd w:val="clear" w:color="auto" w:fill="auto"/>
         <w:vertAlign w:val="baseline"/>
       </w:rPr>
@@ -17651,7 +17667,7 @@
         <w:ind w:left="4339"/>
       </w:pPr>
       <w:rPr>
-        <w:rFonts w:ascii="Courier New" w:hAnsi="Courier New" w:eastAsia="Courier New" w:cs="Courier New"/>
+        <w:rFonts w:ascii="Courier New" w:eastAsia="Courier New" w:hAnsi="Courier New" w:cs="Courier New"/>
         <w:b w:val="0"/>
         <w:i w:val="0"/>
         <w:strike w:val="0"/>
@@ -17660,7 +17676,7 @@
         <w:sz w:val="20"/>
         <w:szCs w:val="20"/>
         <w:u w:val="none" w:color="000000"/>
-        <w:bdr w:val="none" w:color="auto" w:sz="0" w:space="0"/>
+        <w:bdr w:val="none" w:sz="0" w:space="0" w:color="auto"/>
         <w:shd w:val="clear" w:color="auto" w:fill="auto"/>
         <w:vertAlign w:val="baseline"/>
       </w:rPr>
@@ -17674,7 +17690,7 @@
         <w:ind w:left="5059"/>
       </w:pPr>
       <w:rPr>
-        <w:rFonts w:ascii="Courier New" w:hAnsi="Courier New" w:eastAsia="Courier New" w:cs="Courier New"/>
+        <w:rFonts w:ascii="Courier New" w:eastAsia="Courier New" w:hAnsi="Courier New" w:cs="Courier New"/>
         <w:b w:val="0"/>
         <w:i w:val="0"/>
         <w:strike w:val="0"/>
@@ -17683,7 +17699,7 @@
         <w:sz w:val="20"/>
         <w:szCs w:val="20"/>
         <w:u w:val="none" w:color="000000"/>
-        <w:bdr w:val="none" w:color="auto" w:sz="0" w:space="0"/>
+        <w:bdr w:val="none" w:sz="0" w:space="0" w:color="auto"/>
         <w:shd w:val="clear" w:color="auto" w:fill="auto"/>
         <w:vertAlign w:val="baseline"/>
       </w:rPr>
@@ -17697,7 +17713,7 @@
         <w:ind w:left="5779"/>
       </w:pPr>
       <w:rPr>
-        <w:rFonts w:ascii="Courier New" w:hAnsi="Courier New" w:eastAsia="Courier New" w:cs="Courier New"/>
+        <w:rFonts w:ascii="Courier New" w:eastAsia="Courier New" w:hAnsi="Courier New" w:cs="Courier New"/>
         <w:b w:val="0"/>
         <w:i w:val="0"/>
         <w:strike w:val="0"/>
@@ -17706,7 +17722,7 @@
         <w:sz w:val="20"/>
         <w:szCs w:val="20"/>
         <w:u w:val="none" w:color="000000"/>
-        <w:bdr w:val="none" w:color="auto" w:sz="0" w:space="0"/>
+        <w:bdr w:val="none" w:sz="0" w:space="0" w:color="auto"/>
         <w:shd w:val="clear" w:color="auto" w:fill="auto"/>
         <w:vertAlign w:val="baseline"/>
       </w:rPr>
@@ -17814,7 +17830,7 @@
         <w:ind w:left="720" w:hanging="360"/>
       </w:pPr>
       <w:rPr>
-        <w:rFonts w:hint="default" w:ascii="Symbol" w:hAnsi="Symbol"/>
+        <w:rFonts w:ascii="Symbol" w:hAnsi="Symbol" w:hint="default"/>
       </w:rPr>
     </w:lvl>
     <w:lvl w:ilvl="1" w:tplc="04090003" w:tentative="1">
@@ -17826,7 +17842,7 @@
         <w:ind w:left="1440" w:hanging="360"/>
       </w:pPr>
       <w:rPr>
-        <w:rFonts w:hint="default" w:ascii="Courier New" w:hAnsi="Courier New" w:cs="Courier New"/>
+        <w:rFonts w:ascii="Courier New" w:hAnsi="Courier New" w:cs="Courier New" w:hint="default"/>
       </w:rPr>
     </w:lvl>
     <w:lvl w:ilvl="2" w:tplc="04090005" w:tentative="1">
@@ -17838,7 +17854,7 @@
         <w:ind w:left="2160" w:hanging="360"/>
       </w:pPr>
       <w:rPr>
-        <w:rFonts w:hint="default" w:ascii="Wingdings" w:hAnsi="Wingdings"/>
+        <w:rFonts w:ascii="Wingdings" w:hAnsi="Wingdings" w:hint="default"/>
       </w:rPr>
     </w:lvl>
     <w:lvl w:ilvl="3" w:tplc="04090001" w:tentative="1">
@@ -17850,7 +17866,7 @@
         <w:ind w:left="2880" w:hanging="360"/>
       </w:pPr>
       <w:rPr>
-        <w:rFonts w:hint="default" w:ascii="Symbol" w:hAnsi="Symbol"/>
+        <w:rFonts w:ascii="Symbol" w:hAnsi="Symbol" w:hint="default"/>
       </w:rPr>
     </w:lvl>
     <w:lvl w:ilvl="4" w:tplc="04090003" w:tentative="1">
@@ -17862,7 +17878,7 @@
         <w:ind w:left="3600" w:hanging="360"/>
       </w:pPr>
       <w:rPr>
-        <w:rFonts w:hint="default" w:ascii="Courier New" w:hAnsi="Courier New" w:cs="Courier New"/>
+        <w:rFonts w:ascii="Courier New" w:hAnsi="Courier New" w:cs="Courier New" w:hint="default"/>
       </w:rPr>
     </w:lvl>
     <w:lvl w:ilvl="5" w:tplc="04090005" w:tentative="1">
@@ -17874,7 +17890,7 @@
         <w:ind w:left="4320" w:hanging="360"/>
       </w:pPr>
       <w:rPr>
-        <w:rFonts w:hint="default" w:ascii="Wingdings" w:hAnsi="Wingdings"/>
+        <w:rFonts w:ascii="Wingdings" w:hAnsi="Wingdings" w:hint="default"/>
       </w:rPr>
     </w:lvl>
     <w:lvl w:ilvl="6" w:tplc="04090001" w:tentative="1">
@@ -17886,7 +17902,7 @@
         <w:ind w:left="5040" w:hanging="360"/>
       </w:pPr>
       <w:rPr>
-        <w:rFonts w:hint="default" w:ascii="Symbol" w:hAnsi="Symbol"/>
+        <w:rFonts w:ascii="Symbol" w:hAnsi="Symbol" w:hint="default"/>
       </w:rPr>
     </w:lvl>
     <w:lvl w:ilvl="7" w:tplc="04090003" w:tentative="1">
@@ -17898,7 +17914,7 @@
         <w:ind w:left="5760" w:hanging="360"/>
       </w:pPr>
       <w:rPr>
-        <w:rFonts w:hint="default" w:ascii="Courier New" w:hAnsi="Courier New" w:cs="Courier New"/>
+        <w:rFonts w:ascii="Courier New" w:hAnsi="Courier New" w:cs="Courier New" w:hint="default"/>
       </w:rPr>
     </w:lvl>
     <w:lvl w:ilvl="8" w:tplc="04090005" w:tentative="1">
@@ -17910,7 +17926,7 @@
         <w:ind w:left="6480" w:hanging="360"/>
       </w:pPr>
       <w:rPr>
-        <w:rFonts w:hint="default" w:ascii="Wingdings" w:hAnsi="Wingdings"/>
+        <w:rFonts w:ascii="Wingdings" w:hAnsi="Wingdings" w:hint="default"/>
       </w:rPr>
     </w:lvl>
   </w:abstractNum>
@@ -18016,7 +18032,7 @@
         <w:ind w:left="303"/>
       </w:pPr>
       <w:rPr>
-        <w:rFonts w:ascii="Open Sans" w:hAnsi="Open Sans" w:eastAsia="Open Sans" w:cs="Open Sans"/>
+        <w:rFonts w:ascii="Open Sans" w:eastAsia="Open Sans" w:hAnsi="Open Sans" w:cs="Open Sans"/>
         <w:b w:val="0"/>
         <w:i w:val="0"/>
         <w:strike w:val="0"/>
@@ -18025,7 +18041,7 @@
         <w:sz w:val="20"/>
         <w:szCs w:val="20"/>
         <w:u w:val="none" w:color="000000"/>
-        <w:bdr w:val="none" w:color="auto" w:sz="0" w:space="0"/>
+        <w:bdr w:val="none" w:sz="0" w:space="0" w:color="auto"/>
         <w:shd w:val="clear" w:color="auto" w:fill="auto"/>
         <w:vertAlign w:val="baseline"/>
       </w:rPr>
@@ -18039,7 +18055,7 @@
         <w:ind w:left="724"/>
       </w:pPr>
       <w:rPr>
-        <w:rFonts w:ascii="Arial" w:hAnsi="Arial" w:eastAsia="Arial" w:cs="Arial"/>
+        <w:rFonts w:ascii="Arial" w:eastAsia="Arial" w:hAnsi="Arial" w:cs="Arial"/>
         <w:b w:val="0"/>
         <w:i w:val="0"/>
         <w:strike w:val="0"/>
@@ -18048,7 +18064,7 @@
         <w:sz w:val="20"/>
         <w:szCs w:val="20"/>
         <w:u w:val="none" w:color="000000"/>
-        <w:bdr w:val="none" w:color="auto" w:sz="0" w:space="0"/>
+        <w:bdr w:val="none" w:sz="0" w:space="0" w:color="auto"/>
         <w:shd w:val="clear" w:color="auto" w:fill="auto"/>
         <w:vertAlign w:val="baseline"/>
       </w:rPr>
@@ -18062,7 +18078,7 @@
         <w:ind w:left="1446"/>
       </w:pPr>
       <w:rPr>
-        <w:rFonts w:ascii="Segoe UI Symbol" w:hAnsi="Segoe UI Symbol" w:eastAsia="Segoe UI Symbol" w:cs="Segoe UI Symbol"/>
+        <w:rFonts w:ascii="Segoe UI Symbol" w:eastAsia="Segoe UI Symbol" w:hAnsi="Segoe UI Symbol" w:cs="Segoe UI Symbol"/>
         <w:b w:val="0"/>
         <w:i w:val="0"/>
         <w:strike w:val="0"/>
@@ -18071,7 +18087,7 @@
         <w:sz w:val="20"/>
         <w:szCs w:val="20"/>
         <w:u w:val="none" w:color="000000"/>
-        <w:bdr w:val="none" w:color="auto" w:sz="0" w:space="0"/>
+        <w:bdr w:val="none" w:sz="0" w:space="0" w:color="auto"/>
         <w:shd w:val="clear" w:color="auto" w:fill="auto"/>
         <w:vertAlign w:val="baseline"/>
       </w:rPr>
@@ -18085,7 +18101,7 @@
         <w:ind w:left="2166"/>
       </w:pPr>
       <w:rPr>
-        <w:rFonts w:ascii="Arial" w:hAnsi="Arial" w:eastAsia="Arial" w:cs="Arial"/>
+        <w:rFonts w:ascii="Arial" w:eastAsia="Arial" w:hAnsi="Arial" w:cs="Arial"/>
         <w:b w:val="0"/>
         <w:i w:val="0"/>
         <w:strike w:val="0"/>
@@ -18094,7 +18110,7 @@
         <w:sz w:val="20"/>
         <w:szCs w:val="20"/>
         <w:u w:val="none" w:color="000000"/>
-        <w:bdr w:val="none" w:color="auto" w:sz="0" w:space="0"/>
+        <w:bdr w:val="none" w:sz="0" w:space="0" w:color="auto"/>
         <w:shd w:val="clear" w:color="auto" w:fill="auto"/>
         <w:vertAlign w:val="baseline"/>
       </w:rPr>
@@ -18108,7 +18124,7 @@
         <w:ind w:left="2886"/>
       </w:pPr>
       <w:rPr>
-        <w:rFonts w:ascii="Segoe UI Symbol" w:hAnsi="Segoe UI Symbol" w:eastAsia="Segoe UI Symbol" w:cs="Segoe UI Symbol"/>
+        <w:rFonts w:ascii="Segoe UI Symbol" w:eastAsia="Segoe UI Symbol" w:hAnsi="Segoe UI Symbol" w:cs="Segoe UI Symbol"/>
         <w:b w:val="0"/>
         <w:i w:val="0"/>
         <w:strike w:val="0"/>
@@ -18117,7 +18133,7 @@
         <w:sz w:val="20"/>
         <w:szCs w:val="20"/>
         <w:u w:val="none" w:color="000000"/>
-        <w:bdr w:val="none" w:color="auto" w:sz="0" w:space="0"/>
+        <w:bdr w:val="none" w:sz="0" w:space="0" w:color="auto"/>
         <w:shd w:val="clear" w:color="auto" w:fill="auto"/>
         <w:vertAlign w:val="baseline"/>
       </w:rPr>
@@ -18131,7 +18147,7 @@
         <w:ind w:left="3606"/>
       </w:pPr>
       <w:rPr>
-        <w:rFonts w:ascii="Segoe UI Symbol" w:hAnsi="Segoe UI Symbol" w:eastAsia="Segoe UI Symbol" w:cs="Segoe UI Symbol"/>
+        <w:rFonts w:ascii="Segoe UI Symbol" w:eastAsia="Segoe UI Symbol" w:hAnsi="Segoe UI Symbol" w:cs="Segoe UI Symbol"/>
         <w:b w:val="0"/>
         <w:i w:val="0"/>
         <w:strike w:val="0"/>
@@ -18140,7 +18156,7 @@
         <w:sz w:val="20"/>
         <w:szCs w:val="20"/>
         <w:u w:val="none" w:color="000000"/>
-        <w:bdr w:val="none" w:color="auto" w:sz="0" w:space="0"/>
+        <w:bdr w:val="none" w:sz="0" w:space="0" w:color="auto"/>
         <w:shd w:val="clear" w:color="auto" w:fill="auto"/>
         <w:vertAlign w:val="baseline"/>
       </w:rPr>
@@ -18154,7 +18170,7 @@
         <w:ind w:left="4326"/>
       </w:pPr>
       <w:rPr>
-        <w:rFonts w:ascii="Arial" w:hAnsi="Arial" w:eastAsia="Arial" w:cs="Arial"/>
+        <w:rFonts w:ascii="Arial" w:eastAsia="Arial" w:hAnsi="Arial" w:cs="Arial"/>
         <w:b w:val="0"/>
         <w:i w:val="0"/>
         <w:strike w:val="0"/>
@@ -18163,7 +18179,7 @@
         <w:sz w:val="20"/>
         <w:szCs w:val="20"/>
         <w:u w:val="none" w:color="000000"/>
-        <w:bdr w:val="none" w:color="auto" w:sz="0" w:space="0"/>
+        <w:bdr w:val="none" w:sz="0" w:space="0" w:color="auto"/>
         <w:shd w:val="clear" w:color="auto" w:fill="auto"/>
         <w:vertAlign w:val="baseline"/>
       </w:rPr>
@@ -18177,7 +18193,7 @@
         <w:ind w:left="5046"/>
       </w:pPr>
       <w:rPr>
-        <w:rFonts w:ascii="Segoe UI Symbol" w:hAnsi="Segoe UI Symbol" w:eastAsia="Segoe UI Symbol" w:cs="Segoe UI Symbol"/>
+        <w:rFonts w:ascii="Segoe UI Symbol" w:eastAsia="Segoe UI Symbol" w:hAnsi="Segoe UI Symbol" w:cs="Segoe UI Symbol"/>
         <w:b w:val="0"/>
         <w:i w:val="0"/>
         <w:strike w:val="0"/>
@@ -18186,7 +18202,7 @@
         <w:sz w:val="20"/>
         <w:szCs w:val="20"/>
         <w:u w:val="none" w:color="000000"/>
-        <w:bdr w:val="none" w:color="auto" w:sz="0" w:space="0"/>
+        <w:bdr w:val="none" w:sz="0" w:space="0" w:color="auto"/>
         <w:shd w:val="clear" w:color="auto" w:fill="auto"/>
         <w:vertAlign w:val="baseline"/>
       </w:rPr>
@@ -18200,7 +18216,7 @@
         <w:ind w:left="5766"/>
       </w:pPr>
       <w:rPr>
-        <w:rFonts w:ascii="Segoe UI Symbol" w:hAnsi="Segoe UI Symbol" w:eastAsia="Segoe UI Symbol" w:cs="Segoe UI Symbol"/>
+        <w:rFonts w:ascii="Segoe UI Symbol" w:eastAsia="Segoe UI Symbol" w:hAnsi="Segoe UI Symbol" w:cs="Segoe UI Symbol"/>
         <w:b w:val="0"/>
         <w:i w:val="0"/>
         <w:strike w:val="0"/>
@@ -18209,7 +18225,7 @@
         <w:sz w:val="20"/>
         <w:szCs w:val="20"/>
         <w:u w:val="none" w:color="000000"/>
-        <w:bdr w:val="none" w:color="auto" w:sz="0" w:space="0"/>
+        <w:bdr w:val="none" w:sz="0" w:space="0" w:color="auto"/>
         <w:shd w:val="clear" w:color="auto" w:fill="auto"/>
         <w:vertAlign w:val="baseline"/>
       </w:rPr>
@@ -18228,7 +18244,7 @@
         <w:ind w:left="720" w:hanging="360"/>
       </w:pPr>
       <w:rPr>
-        <w:rFonts w:hint="default" w:ascii="Symbol" w:hAnsi="Symbol"/>
+        <w:rFonts w:ascii="Symbol" w:hAnsi="Symbol" w:hint="default"/>
       </w:rPr>
     </w:lvl>
     <w:lvl w:ilvl="1" w:tplc="04090003" w:tentative="1">
@@ -18240,7 +18256,7 @@
         <w:ind w:left="1440" w:hanging="360"/>
       </w:pPr>
       <w:rPr>
-        <w:rFonts w:hint="default" w:ascii="Courier New" w:hAnsi="Courier New" w:cs="Courier New"/>
+        <w:rFonts w:ascii="Courier New" w:hAnsi="Courier New" w:cs="Courier New" w:hint="default"/>
       </w:rPr>
     </w:lvl>
     <w:lvl w:ilvl="2" w:tplc="04090005" w:tentative="1">
@@ -18252,7 +18268,7 @@
         <w:ind w:left="2160" w:hanging="360"/>
       </w:pPr>
       <w:rPr>
-        <w:rFonts w:hint="default" w:ascii="Wingdings" w:hAnsi="Wingdings"/>
+        <w:rFonts w:ascii="Wingdings" w:hAnsi="Wingdings" w:hint="default"/>
       </w:rPr>
     </w:lvl>
     <w:lvl w:ilvl="3" w:tplc="04090001" w:tentative="1">
@@ -18264,7 +18280,7 @@
         <w:ind w:left="2880" w:hanging="360"/>
       </w:pPr>
       <w:rPr>
-        <w:rFonts w:hint="default" w:ascii="Symbol" w:hAnsi="Symbol"/>
+        <w:rFonts w:ascii="Symbol" w:hAnsi="Symbol" w:hint="default"/>
       </w:rPr>
     </w:lvl>
     <w:lvl w:ilvl="4" w:tplc="04090003" w:tentative="1">
@@ -18276,7 +18292,7 @@
         <w:ind w:left="3600" w:hanging="360"/>
       </w:pPr>
       <w:rPr>
-        <w:rFonts w:hint="default" w:ascii="Courier New" w:hAnsi="Courier New" w:cs="Courier New"/>
+        <w:rFonts w:ascii="Courier New" w:hAnsi="Courier New" w:cs="Courier New" w:hint="default"/>
       </w:rPr>
     </w:lvl>
     <w:lvl w:ilvl="5" w:tplc="04090005" w:tentative="1">
@@ -18288,7 +18304,7 @@
         <w:ind w:left="4320" w:hanging="360"/>
       </w:pPr>
       <w:rPr>
-        <w:rFonts w:hint="default" w:ascii="Wingdings" w:hAnsi="Wingdings"/>
+        <w:rFonts w:ascii="Wingdings" w:hAnsi="Wingdings" w:hint="default"/>
       </w:rPr>
     </w:lvl>
     <w:lvl w:ilvl="6" w:tplc="04090001" w:tentative="1">
@@ -18300,7 +18316,7 @@
         <w:ind w:left="5040" w:hanging="360"/>
       </w:pPr>
       <w:rPr>
-        <w:rFonts w:hint="default" w:ascii="Symbol" w:hAnsi="Symbol"/>
+        <w:rFonts w:ascii="Symbol" w:hAnsi="Symbol" w:hint="default"/>
       </w:rPr>
     </w:lvl>
     <w:lvl w:ilvl="7" w:tplc="04090003" w:tentative="1">
@@ -18312,7 +18328,7 @@
         <w:ind w:left="5760" w:hanging="360"/>
       </w:pPr>
       <w:rPr>
-        <w:rFonts w:hint="default" w:ascii="Courier New" w:hAnsi="Courier New" w:cs="Courier New"/>
+        <w:rFonts w:ascii="Courier New" w:hAnsi="Courier New" w:cs="Courier New" w:hint="default"/>
       </w:rPr>
     </w:lvl>
     <w:lvl w:ilvl="8" w:tplc="04090005" w:tentative="1">
@@ -18324,7 +18340,7 @@
         <w:ind w:left="6480" w:hanging="360"/>
       </w:pPr>
       <w:rPr>
-        <w:rFonts w:hint="default" w:ascii="Wingdings" w:hAnsi="Wingdings"/>
+        <w:rFonts w:ascii="Wingdings" w:hAnsi="Wingdings" w:hint="default"/>
       </w:rPr>
     </w:lvl>
   </w:abstractNum>
@@ -18341,7 +18357,7 @@
         <w:ind w:left="724"/>
       </w:pPr>
       <w:rPr>
-        <w:rFonts w:ascii="Arial" w:hAnsi="Arial" w:eastAsia="Arial" w:cs="Arial"/>
+        <w:rFonts w:ascii="Arial" w:eastAsia="Arial" w:hAnsi="Arial" w:cs="Arial"/>
         <w:b w:val="0"/>
         <w:i w:val="0"/>
         <w:strike w:val="0"/>
@@ -18350,7 +18366,7 @@
         <w:sz w:val="20"/>
         <w:szCs w:val="20"/>
         <w:u w:val="none" w:color="000000"/>
-        <w:bdr w:val="none" w:color="auto" w:sz="0" w:space="0"/>
+        <w:bdr w:val="none" w:sz="0" w:space="0" w:color="auto"/>
         <w:shd w:val="clear" w:color="auto" w:fill="auto"/>
         <w:vertAlign w:val="baseline"/>
       </w:rPr>
@@ -18364,7 +18380,7 @@
         <w:ind w:left="1440"/>
       </w:pPr>
       <w:rPr>
-        <w:rFonts w:ascii="Segoe UI Symbol" w:hAnsi="Segoe UI Symbol" w:eastAsia="Segoe UI Symbol" w:cs="Segoe UI Symbol"/>
+        <w:rFonts w:ascii="Segoe UI Symbol" w:eastAsia="Segoe UI Symbol" w:hAnsi="Segoe UI Symbol" w:cs="Segoe UI Symbol"/>
         <w:b w:val="0"/>
         <w:i w:val="0"/>
         <w:strike w:val="0"/>
@@ -18373,7 +18389,7 @@
         <w:sz w:val="20"/>
         <w:szCs w:val="20"/>
         <w:u w:val="none" w:color="000000"/>
-        <w:bdr w:val="none" w:color="auto" w:sz="0" w:space="0"/>
+        <w:bdr w:val="none" w:sz="0" w:space="0" w:color="auto"/>
         <w:shd w:val="clear" w:color="auto" w:fill="auto"/>
         <w:vertAlign w:val="baseline"/>
       </w:rPr>
@@ -18387,7 +18403,7 @@
         <w:ind w:left="2160"/>
       </w:pPr>
       <w:rPr>
-        <w:rFonts w:ascii="Segoe UI Symbol" w:hAnsi="Segoe UI Symbol" w:eastAsia="Segoe UI Symbol" w:cs="Segoe UI Symbol"/>
+        <w:rFonts w:ascii="Segoe UI Symbol" w:eastAsia="Segoe UI Symbol" w:hAnsi="Segoe UI Symbol" w:cs="Segoe UI Symbol"/>
         <w:b w:val="0"/>
         <w:i w:val="0"/>
         <w:strike w:val="0"/>
@@ -18396,7 +18412,7 @@
         <w:sz w:val="20"/>
         <w:szCs w:val="20"/>
         <w:u w:val="none" w:color="000000"/>
-        <w:bdr w:val="none" w:color="auto" w:sz="0" w:space="0"/>
+        <w:bdr w:val="none" w:sz="0" w:space="0" w:color="auto"/>
         <w:shd w:val="clear" w:color="auto" w:fill="auto"/>
         <w:vertAlign w:val="baseline"/>
       </w:rPr>
@@ -18410,7 +18426,7 @@
         <w:ind w:left="2880"/>
       </w:pPr>
       <w:rPr>
-        <w:rFonts w:ascii="Arial" w:hAnsi="Arial" w:eastAsia="Arial" w:cs="Arial"/>
+        <w:rFonts w:ascii="Arial" w:eastAsia="Arial" w:hAnsi="Arial" w:cs="Arial"/>
         <w:b w:val="0"/>
         <w:i w:val="0"/>
         <w:strike w:val="0"/>
@@ -18419,7 +18435,7 @@
         <w:sz w:val="20"/>
         <w:szCs w:val="20"/>
         <w:u w:val="none" w:color="000000"/>
-        <w:bdr w:val="none" w:color="auto" w:sz="0" w:space="0"/>
+        <w:bdr w:val="none" w:sz="0" w:space="0" w:color="auto"/>
         <w:shd w:val="clear" w:color="auto" w:fill="auto"/>
         <w:vertAlign w:val="baseline"/>
       </w:rPr>
@@ -18433,7 +18449,7 @@
         <w:ind w:left="3600"/>
       </w:pPr>
       <w:rPr>
-        <w:rFonts w:ascii="Segoe UI Symbol" w:hAnsi="Segoe UI Symbol" w:eastAsia="Segoe UI Symbol" w:cs="Segoe UI Symbol"/>
+        <w:rFonts w:ascii="Segoe UI Symbol" w:eastAsia="Segoe UI Symbol" w:hAnsi="Segoe UI Symbol" w:cs="Segoe UI Symbol"/>
         <w:b w:val="0"/>
         <w:i w:val="0"/>
         <w:strike w:val="0"/>
@@ -18442,7 +18458,7 @@
         <w:sz w:val="20"/>
         <w:szCs w:val="20"/>
         <w:u w:val="none" w:color="000000"/>
-        <w:bdr w:val="none" w:color="auto" w:sz="0" w:space="0"/>
+        <w:bdr w:val="none" w:sz="0" w:space="0" w:color="auto"/>
         <w:shd w:val="clear" w:color="auto" w:fill="auto"/>
         <w:vertAlign w:val="baseline"/>
       </w:rPr>
@@ -18456,7 +18472,7 @@
         <w:ind w:left="4320"/>
       </w:pPr>
       <w:rPr>
-        <w:rFonts w:ascii="Segoe UI Symbol" w:hAnsi="Segoe UI Symbol" w:eastAsia="Segoe UI Symbol" w:cs="Segoe UI Symbol"/>
+        <w:rFonts w:ascii="Segoe UI Symbol" w:eastAsia="Segoe UI Symbol" w:hAnsi="Segoe UI Symbol" w:cs="Segoe UI Symbol"/>
         <w:b w:val="0"/>
         <w:i w:val="0"/>
         <w:strike w:val="0"/>
@@ -18465,7 +18481,7 @@
         <w:sz w:val="20"/>
         <w:szCs w:val="20"/>
         <w:u w:val="none" w:color="000000"/>
-        <w:bdr w:val="none" w:color="auto" w:sz="0" w:space="0"/>
+        <w:bdr w:val="none" w:sz="0" w:space="0" w:color="auto"/>
         <w:shd w:val="clear" w:color="auto" w:fill="auto"/>
         <w:vertAlign w:val="baseline"/>
       </w:rPr>
@@ -18479,7 +18495,7 @@
         <w:ind w:left="5040"/>
       </w:pPr>
       <w:rPr>
-        <w:rFonts w:ascii="Arial" w:hAnsi="Arial" w:eastAsia="Arial" w:cs="Arial"/>
+        <w:rFonts w:ascii="Arial" w:eastAsia="Arial" w:hAnsi="Arial" w:cs="Arial"/>
         <w:b w:val="0"/>
         <w:i w:val="0"/>
         <w:strike w:val="0"/>
@@ -18488,7 +18504,7 @@
         <w:sz w:val="20"/>
         <w:szCs w:val="20"/>
         <w:u w:val="none" w:color="000000"/>
-        <w:bdr w:val="none" w:color="auto" w:sz="0" w:space="0"/>
+        <w:bdr w:val="none" w:sz="0" w:space="0" w:color="auto"/>
         <w:shd w:val="clear" w:color="auto" w:fill="auto"/>
         <w:vertAlign w:val="baseline"/>
       </w:rPr>
@@ -18502,7 +18518,7 @@
         <w:ind w:left="5760"/>
       </w:pPr>
       <w:rPr>
-        <w:rFonts w:ascii="Segoe UI Symbol" w:hAnsi="Segoe UI Symbol" w:eastAsia="Segoe UI Symbol" w:cs="Segoe UI Symbol"/>
+        <w:rFonts w:ascii="Segoe UI Symbol" w:eastAsia="Segoe UI Symbol" w:hAnsi="Segoe UI Symbol" w:cs="Segoe UI Symbol"/>
         <w:b w:val="0"/>
         <w:i w:val="0"/>
         <w:strike w:val="0"/>
@@ -18511,7 +18527,7 @@
         <w:sz w:val="20"/>
         <w:szCs w:val="20"/>
         <w:u w:val="none" w:color="000000"/>
-        <w:bdr w:val="none" w:color="auto" w:sz="0" w:space="0"/>
+        <w:bdr w:val="none" w:sz="0" w:space="0" w:color="auto"/>
         <w:shd w:val="clear" w:color="auto" w:fill="auto"/>
         <w:vertAlign w:val="baseline"/>
       </w:rPr>
@@ -18525,7 +18541,7 @@
         <w:ind w:left="6480"/>
       </w:pPr>
       <w:rPr>
-        <w:rFonts w:ascii="Segoe UI Symbol" w:hAnsi="Segoe UI Symbol" w:eastAsia="Segoe UI Symbol" w:cs="Segoe UI Symbol"/>
+        <w:rFonts w:ascii="Segoe UI Symbol" w:eastAsia="Segoe UI Symbol" w:hAnsi="Segoe UI Symbol" w:cs="Segoe UI Symbol"/>
         <w:b w:val="0"/>
         <w:i w:val="0"/>
         <w:strike w:val="0"/>
@@ -18534,7 +18550,7 @@
         <w:sz w:val="20"/>
         <w:szCs w:val="20"/>
         <w:u w:val="none" w:color="000000"/>
-        <w:bdr w:val="none" w:color="auto" w:sz="0" w:space="0"/>
+        <w:bdr w:val="none" w:sz="0" w:space="0" w:color="auto"/>
         <w:shd w:val="clear" w:color="auto" w:fill="auto"/>
         <w:vertAlign w:val="baseline"/>
       </w:rPr>
@@ -18553,7 +18569,7 @@
         <w:ind w:left="720" w:hanging="360"/>
       </w:pPr>
       <w:rPr>
-        <w:rFonts w:hint="default" w:ascii="Symbol" w:hAnsi="Symbol"/>
+        <w:rFonts w:ascii="Symbol" w:hAnsi="Symbol" w:hint="default"/>
       </w:rPr>
     </w:lvl>
     <w:lvl w:ilvl="1" w:tplc="04090003" w:tentative="1">
@@ -18565,7 +18581,7 @@
         <w:ind w:left="1440" w:hanging="360"/>
       </w:pPr>
       <w:rPr>
-        <w:rFonts w:hint="default" w:ascii="Courier New" w:hAnsi="Courier New" w:cs="Courier New"/>
+        <w:rFonts w:ascii="Courier New" w:hAnsi="Courier New" w:cs="Courier New" w:hint="default"/>
       </w:rPr>
     </w:lvl>
     <w:lvl w:ilvl="2" w:tplc="04090005" w:tentative="1">
@@ -18577,7 +18593,7 @@
         <w:ind w:left="2160" w:hanging="360"/>
       </w:pPr>
       <w:rPr>
-        <w:rFonts w:hint="default" w:ascii="Wingdings" w:hAnsi="Wingdings"/>
+        <w:rFonts w:ascii="Wingdings" w:hAnsi="Wingdings" w:hint="default"/>
       </w:rPr>
     </w:lvl>
     <w:lvl w:ilvl="3" w:tplc="04090001" w:tentative="1">
@@ -18589,7 +18605,7 @@
         <w:ind w:left="2880" w:hanging="360"/>
       </w:pPr>
       <w:rPr>
-        <w:rFonts w:hint="default" w:ascii="Symbol" w:hAnsi="Symbol"/>
+        <w:rFonts w:ascii="Symbol" w:hAnsi="Symbol" w:hint="default"/>
       </w:rPr>
     </w:lvl>
     <w:lvl w:ilvl="4" w:tplc="04090003" w:tentative="1">
@@ -18601,7 +18617,7 @@
         <w:ind w:left="3600" w:hanging="360"/>
       </w:pPr>
       <w:rPr>
-        <w:rFonts w:hint="default" w:ascii="Courier New" w:hAnsi="Courier New" w:cs="Courier New"/>
+        <w:rFonts w:ascii="Courier New" w:hAnsi="Courier New" w:cs="Courier New" w:hint="default"/>
       </w:rPr>
     </w:lvl>
     <w:lvl w:ilvl="5" w:tplc="04090005" w:tentative="1">
@@ -18613,7 +18629,7 @@
         <w:ind w:left="4320" w:hanging="360"/>
       </w:pPr>
       <w:rPr>
-        <w:rFonts w:hint="default" w:ascii="Wingdings" w:hAnsi="Wingdings"/>
+        <w:rFonts w:ascii="Wingdings" w:hAnsi="Wingdings" w:hint="default"/>
       </w:rPr>
     </w:lvl>
     <w:lvl w:ilvl="6" w:tplc="04090001" w:tentative="1">
@@ -18625,7 +18641,7 @@
         <w:ind w:left="5040" w:hanging="360"/>
       </w:pPr>
       <w:rPr>
-        <w:rFonts w:hint="default" w:ascii="Symbol" w:hAnsi="Symbol"/>
+        <w:rFonts w:ascii="Symbol" w:hAnsi="Symbol" w:hint="default"/>
       </w:rPr>
     </w:lvl>
     <w:lvl w:ilvl="7" w:tplc="04090003" w:tentative="1">
@@ -18637,7 +18653,7 @@
         <w:ind w:left="5760" w:hanging="360"/>
       </w:pPr>
       <w:rPr>
-        <w:rFonts w:hint="default" w:ascii="Courier New" w:hAnsi="Courier New" w:cs="Courier New"/>
+        <w:rFonts w:ascii="Courier New" w:hAnsi="Courier New" w:cs="Courier New" w:hint="default"/>
       </w:rPr>
     </w:lvl>
     <w:lvl w:ilvl="8" w:tplc="04090005" w:tentative="1">
@@ -18649,7 +18665,7 @@
         <w:ind w:left="6480" w:hanging="360"/>
       </w:pPr>
       <w:rPr>
-        <w:rFonts w:hint="default" w:ascii="Wingdings" w:hAnsi="Wingdings"/>
+        <w:rFonts w:ascii="Wingdings" w:hAnsi="Wingdings" w:hint="default"/>
       </w:rPr>
     </w:lvl>
   </w:abstractNum>
@@ -18693,11 +18709,11 @@
 </file>
 
 <file path=word/styles.xml><?xml version="1.0" encoding="utf-8"?>
-<w:styles xmlns:wp14="http://schemas.microsoft.com/office/word/2010/wordprocessingDrawing" xmlns:mc="http://schemas.openxmlformats.org/markup-compatibility/2006" xmlns:r="http://schemas.openxmlformats.org/officeDocument/2006/relationships" xmlns:w="http://schemas.openxmlformats.org/wordprocessingml/2006/main" xmlns:w14="http://schemas.microsoft.com/office/word/2010/wordml" xmlns:w15="http://schemas.microsoft.com/office/word/2012/wordml" xmlns:w16cex="http://schemas.microsoft.com/office/word/2018/wordml/cex" xmlns:w16cid="http://schemas.microsoft.com/office/word/2016/wordml/cid" xmlns:w16="http://schemas.microsoft.com/office/word/2018/wordml" xmlns:w16se="http://schemas.microsoft.com/office/word/2015/wordml/symex" mc:Ignorable="w14 w15 w16se w16cid w16 w16cex wp14">
+<w:styles xmlns:mc="http://schemas.openxmlformats.org/markup-compatibility/2006" xmlns:r="http://schemas.openxmlformats.org/officeDocument/2006/relationships" xmlns:w="http://schemas.openxmlformats.org/wordprocessingml/2006/main" xmlns:w14="http://schemas.microsoft.com/office/word/2010/wordml" xmlns:w15="http://schemas.microsoft.com/office/word/2012/wordml" xmlns:w16cex="http://schemas.microsoft.com/office/word/2018/wordml/cex" xmlns:w16cid="http://schemas.microsoft.com/office/word/2016/wordml/cid" xmlns:w16="http://schemas.microsoft.com/office/word/2018/wordml" xmlns:w16se="http://schemas.microsoft.com/office/word/2015/wordml/symex" mc:Ignorable="w14 w15 w16se w16cid w16 w16cex">
   <w:docDefaults>
     <w:rPrDefault>
       <w:rPr>
-        <w:rFonts w:asciiTheme="minorHAnsi" w:hAnsiTheme="minorHAnsi" w:eastAsiaTheme="minorEastAsia" w:cstheme="minorBidi"/>
+        <w:rFonts w:asciiTheme="minorHAnsi" w:eastAsiaTheme="minorEastAsia" w:hAnsiTheme="minorHAnsi" w:cstheme="minorBidi"/>
         <w:sz w:val="22"/>
         <w:szCs w:val="22"/>
         <w:lang w:val="en-US" w:eastAsia="en-US" w:bidi="ar-SA"/>
@@ -18712,14 +18728,14 @@
   <w:latentStyles w:defLockedState="0" w:defUIPriority="99" w:defSemiHidden="0" w:defUnhideWhenUsed="0" w:defQFormat="0" w:count="376">
     <w:lsdException w:name="Normal" w:uiPriority="0" w:qFormat="1"/>
     <w:lsdException w:name="heading 1" w:uiPriority="9" w:qFormat="1"/>
-    <w:lsdException w:name="heading 2" w:uiPriority="9" w:semiHidden="1" w:unhideWhenUsed="1" w:qFormat="1"/>
-    <w:lsdException w:name="heading 3" w:uiPriority="9" w:semiHidden="1" w:unhideWhenUsed="1" w:qFormat="1"/>
-    <w:lsdException w:name="heading 4" w:uiPriority="9" w:semiHidden="1" w:unhideWhenUsed="1" w:qFormat="1"/>
-    <w:lsdException w:name="heading 5" w:uiPriority="9" w:semiHidden="1" w:unhideWhenUsed="1" w:qFormat="1"/>
-    <w:lsdException w:name="heading 6" w:uiPriority="9" w:semiHidden="1" w:unhideWhenUsed="1" w:qFormat="1"/>
-    <w:lsdException w:name="heading 7" w:uiPriority="9" w:semiHidden="1" w:unhideWhenUsed="1" w:qFormat="1"/>
-    <w:lsdException w:name="heading 8" w:uiPriority="9" w:semiHidden="1" w:unhideWhenUsed="1" w:qFormat="1"/>
-    <w:lsdException w:name="heading 9" w:uiPriority="9" w:semiHidden="1" w:unhideWhenUsed="1" w:qFormat="1"/>
+    <w:lsdException w:name="heading 2" w:semiHidden="1" w:uiPriority="9" w:unhideWhenUsed="1" w:qFormat="1"/>
+    <w:lsdException w:name="heading 3" w:semiHidden="1" w:uiPriority="9" w:unhideWhenUsed="1" w:qFormat="1"/>
+    <w:lsdException w:name="heading 4" w:semiHidden="1" w:uiPriority="9" w:unhideWhenUsed="1" w:qFormat="1"/>
+    <w:lsdException w:name="heading 5" w:semiHidden="1" w:uiPriority="9" w:unhideWhenUsed="1" w:qFormat="1"/>
+    <w:lsdException w:name="heading 6" w:semiHidden="1" w:uiPriority="9" w:unhideWhenUsed="1" w:qFormat="1"/>
+    <w:lsdException w:name="heading 7" w:semiHidden="1" w:uiPriority="9" w:unhideWhenUsed="1" w:qFormat="1"/>
+    <w:lsdException w:name="heading 8" w:semiHidden="1" w:uiPriority="9" w:unhideWhenUsed="1" w:qFormat="1"/>
+    <w:lsdException w:name="heading 9" w:semiHidden="1" w:uiPriority="9" w:unhideWhenUsed="1" w:qFormat="1"/>
     <w:lsdException w:name="index 1" w:semiHidden="1" w:unhideWhenUsed="1"/>
     <w:lsdException w:name="index 2" w:semiHidden="1" w:unhideWhenUsed="1"/>
     <w:lsdException w:name="index 3" w:semiHidden="1" w:unhideWhenUsed="1"/>
@@ -18729,22 +18745,22 @@
     <w:lsdException w:name="index 7" w:semiHidden="1" w:unhideWhenUsed="1"/>
     <w:lsdException w:name="index 8" w:semiHidden="1" w:unhideWhenUsed="1"/>
     <w:lsdException w:name="index 9" w:semiHidden="1" w:unhideWhenUsed="1"/>
-    <w:lsdException w:name="toc 1" w:uiPriority="39" w:semiHidden="1" w:unhideWhenUsed="1"/>
-    <w:lsdException w:name="toc 2" w:uiPriority="39" w:semiHidden="1" w:unhideWhenUsed="1"/>
-    <w:lsdException w:name="toc 3" w:uiPriority="39" w:semiHidden="1" w:unhideWhenUsed="1"/>
-    <w:lsdException w:name="toc 4" w:uiPriority="39" w:semiHidden="1" w:unhideWhenUsed="1"/>
-    <w:lsdException w:name="toc 5" w:uiPriority="39" w:semiHidden="1" w:unhideWhenUsed="1"/>
-    <w:lsdException w:name="toc 6" w:uiPriority="39" w:semiHidden="1" w:unhideWhenUsed="1"/>
-    <w:lsdException w:name="toc 7" w:uiPriority="39" w:semiHidden="1" w:unhideWhenUsed="1"/>
-    <w:lsdException w:name="toc 8" w:uiPriority="39" w:semiHidden="1" w:unhideWhenUsed="1"/>
-    <w:lsdException w:name="toc 9" w:uiPriority="39" w:semiHidden="1" w:unhideWhenUsed="1"/>
+    <w:lsdException w:name="toc 1" w:semiHidden="1" w:uiPriority="39" w:unhideWhenUsed="1"/>
+    <w:lsdException w:name="toc 2" w:semiHidden="1" w:uiPriority="39" w:unhideWhenUsed="1"/>
+    <w:lsdException w:name="toc 3" w:semiHidden="1" w:uiPriority="39" w:unhideWhenUsed="1"/>
+    <w:lsdException w:name="toc 4" w:semiHidden="1" w:uiPriority="39" w:unhideWhenUsed="1"/>
+    <w:lsdException w:name="toc 5" w:semiHidden="1" w:uiPriority="39" w:unhideWhenUsed="1"/>
+    <w:lsdException w:name="toc 6" w:semiHidden="1" w:uiPriority="39" w:unhideWhenUsed="1"/>
+    <w:lsdException w:name="toc 7" w:semiHidden="1" w:uiPriority="39" w:unhideWhenUsed="1"/>
+    <w:lsdException w:name="toc 8" w:semiHidden="1" w:uiPriority="39" w:unhideWhenUsed="1"/>
+    <w:lsdException w:name="toc 9" w:semiHidden="1" w:uiPriority="39" w:unhideWhenUsed="1"/>
     <w:lsdException w:name="Normal Indent" w:semiHidden="1" w:unhideWhenUsed="1"/>
     <w:lsdException w:name="footnote text" w:semiHidden="1" w:unhideWhenUsed="1"/>
     <w:lsdException w:name="annotation text" w:semiHidden="1" w:unhideWhenUsed="1"/>
     <w:lsdException w:name="header" w:semiHidden="1" w:unhideWhenUsed="1"/>
     <w:lsdException w:name="footer" w:semiHidden="1" w:unhideWhenUsed="1"/>
     <w:lsdException w:name="index heading" w:semiHidden="1" w:unhideWhenUsed="1"/>
-    <w:lsdException w:name="caption" w:uiPriority="35" w:semiHidden="1" w:unhideWhenUsed="1" w:qFormat="1"/>
+    <w:lsdException w:name="caption" w:semiHidden="1" w:uiPriority="35" w:unhideWhenUsed="1" w:qFormat="1"/>
     <w:lsdException w:name="table of figures" w:semiHidden="1" w:unhideWhenUsed="1"/>
     <w:lsdException w:name="envelope address" w:semiHidden="1" w:unhideWhenUsed="1"/>
     <w:lsdException w:name="envelope return" w:semiHidden="1" w:unhideWhenUsed="1"/>
@@ -18775,7 +18791,7 @@
     <w:lsdException w:name="Title" w:uiPriority="10" w:qFormat="1"/>
     <w:lsdException w:name="Closing" w:semiHidden="1" w:unhideWhenUsed="1"/>
     <w:lsdException w:name="Signature" w:semiHidden="1" w:unhideWhenUsed="1"/>
-    <w:lsdException w:name="Default Paragraph Font" w:uiPriority="1" w:semiHidden="1" w:unhideWhenUsed="1"/>
+    <w:lsdException w:name="Default Paragraph Font" w:semiHidden="1" w:uiPriority="1" w:unhideWhenUsed="1"/>
     <w:lsdException w:name="Body Text" w:semiHidden="1" w:unhideWhenUsed="1"/>
     <w:lsdException w:name="Body Text Indent" w:semiHidden="1" w:unhideWhenUsed="1"/>
     <w:lsdException w:name="List Continue" w:semiHidden="1" w:unhideWhenUsed="1"/>
@@ -18975,8 +18991,8 @@
     <w:lsdException w:name="Subtle Reference" w:uiPriority="31" w:qFormat="1"/>
     <w:lsdException w:name="Intense Reference" w:uiPriority="32" w:qFormat="1"/>
     <w:lsdException w:name="Book Title" w:uiPriority="33" w:qFormat="1"/>
-    <w:lsdException w:name="Bibliography" w:uiPriority="37" w:semiHidden="1" w:unhideWhenUsed="1"/>
-    <w:lsdException w:name="TOC Heading" w:uiPriority="39" w:semiHidden="1" w:unhideWhenUsed="1" w:qFormat="1"/>
+    <w:lsdException w:name="Bibliography" w:semiHidden="1" w:uiPriority="37" w:unhideWhenUsed="1"/>
+    <w:lsdException w:name="TOC Heading" w:semiHidden="1" w:uiPriority="39" w:unhideWhenUsed="1" w:qFormat="1"/>
     <w:lsdException w:name="Plain Table 1" w:uiPriority="41"/>
     <w:lsdException w:name="Plain Table 2" w:uiPriority="42"/>
     <w:lsdException w:name="Plain Table 3" w:uiPriority="43"/>
@@ -19087,7 +19103,7 @@
     <w:lsdException w:name="Unresolved Mention" w:semiHidden="1" w:unhideWhenUsed="1"/>
     <w:lsdException w:name="Smart Link" w:semiHidden="1" w:unhideWhenUsed="1"/>
   </w:latentStyles>
-  <w:style w:type="paragraph" w:styleId="Normal" w:default="1">
+  <w:style w:type="paragraph" w:default="1" w:styleId="Normal">
     <w:name w:val="Normal"/>
     <w:qFormat/>
     <w:rsid w:val="00CE66BA"/>
@@ -19097,18 +19113,18 @@
       <w:jc w:val="both"/>
     </w:pPr>
     <w:rPr>
-      <w:rFonts w:ascii="Open Sans" w:hAnsi="Open Sans" w:eastAsia="Open Sans" w:cs="Open Sans"/>
+      <w:rFonts w:ascii="Open Sans" w:eastAsia="Open Sans" w:hAnsi="Open Sans" w:cs="Open Sans"/>
       <w:color w:val="000000"/>
       <w:sz w:val="20"/>
     </w:rPr>
   </w:style>
-  <w:style w:type="character" w:styleId="DefaultParagraphFont" w:default="1">
+  <w:style w:type="character" w:default="1" w:styleId="DefaultParagraphFont">
     <w:name w:val="Default Paragraph Font"/>
     <w:uiPriority w:val="1"/>
     <w:semiHidden/>
     <w:unhideWhenUsed/>
   </w:style>
-  <w:style w:type="table" w:styleId="TableNormal" w:default="1">
+  <w:style w:type="table" w:default="1" w:styleId="TableNormal">
     <w:name w:val="Normal Table"/>
     <w:uiPriority w:val="99"/>
     <w:semiHidden/>
@@ -19123,7 +19139,7 @@
       </w:tblCellMar>
     </w:tblPr>
   </w:style>
-  <w:style w:type="numbering" w:styleId="NoList" w:default="1">
+  <w:style w:type="numbering" w:default="1" w:styleId="NoList">
     <w:name w:val="No List"/>
     <w:uiPriority w:val="99"/>
     <w:semiHidden/>
@@ -19144,14 +19160,14 @@
       <w:spacing w:after="0"/>
     </w:pPr>
   </w:style>
-  <w:style w:type="character" w:styleId="HeaderChar" w:customStyle="1">
+  <w:style w:type="character" w:customStyle="1" w:styleId="HeaderChar">
     <w:name w:val="Header Char"/>
     <w:basedOn w:val="DefaultParagraphFont"/>
     <w:link w:val="Header"/>
     <w:uiPriority w:val="99"/>
     <w:rsid w:val="00873FF1"/>
     <w:rPr>
-      <w:rFonts w:ascii="Open Sans" w:hAnsi="Open Sans" w:eastAsia="Open Sans" w:cs="Open Sans"/>
+      <w:rFonts w:ascii="Open Sans" w:eastAsia="Open Sans" w:hAnsi="Open Sans" w:cs="Open Sans"/>
       <w:color w:val="000000"/>
       <w:sz w:val="20"/>
     </w:rPr>
@@ -19173,12 +19189,12 @@
       <w:jc w:val="left"/>
     </w:pPr>
     <w:rPr>
-      <w:rFonts w:cs="Times New Roman" w:asciiTheme="minorHAnsi" w:hAnsiTheme="minorHAnsi" w:eastAsiaTheme="minorEastAsia"/>
+      <w:rFonts w:asciiTheme="minorHAnsi" w:eastAsiaTheme="minorEastAsia" w:hAnsiTheme="minorHAnsi" w:cs="Times New Roman"/>
       <w:color w:val="auto"/>
       <w:sz w:val="22"/>
     </w:rPr>
   </w:style>
-  <w:style w:type="character" w:styleId="FooterChar" w:customStyle="1">
+  <w:style w:type="character" w:customStyle="1" w:styleId="FooterChar">
     <w:name w:val="Footer Char"/>
     <w:basedOn w:val="DefaultParagraphFont"/>
     <w:link w:val="Footer"/>
@@ -19199,7 +19215,7 @@
       <w:contextualSpacing/>
     </w:pPr>
   </w:style>
-  <w:style w:type="table" w:styleId="TableGrid1" w:customStyle="1">
+  <w:style w:type="table" w:customStyle="1" w:styleId="TableGrid1">
     <w:name w:val="Table Grid1"/>
     <w:rsid w:val="00AC1D39"/>
     <w:pPr>

</xml_diff>

<commit_message>
added the analysis to the documentation
</commit_message>
<xml_diff>
--- a/DE2_Term_Project_Documentation.docx
+++ b/DE2_Term_Project_Documentation.docx
@@ -10591,7 +10591,7 @@
               </wp:anchor>
             </w:drawing>
           </mc:Choice>
-          <mc:Fallback xmlns:a="http://schemas.openxmlformats.org/drawingml/2006/main" xmlns:arto="http://schemas.microsoft.com/office/word/2006/arto">
+          <mc:Fallback xmlns:arto="http://schemas.microsoft.com/office/word/2006/arto" xmlns:a="http://schemas.openxmlformats.org/drawingml/2006/main">
             <w:pict w14:anchorId="3C00A203">
               <v:group id="Group 6547" style="position:absolute;margin-left:364.95pt;margin-top:.75pt;width:104.15pt;height:72.2pt;z-index:251658240" coordsize="13232,9173" o:spid="_x0000_s1026" w14:anchorId="75F02403" o:gfxdata="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">
                 <v:shape id="Shape 283" style="position:absolute;left:6573;top:1417;width:290;height:830;visibility:visible;mso-wrap-style:square;v-text-anchor:top" coordsize="28956,83059" o:spid="_x0000_s1027" fillcolor="#231f20" stroked="f" strokeweight="0" path="m,c,,,,16383,l28956,446r,15250l24257,13208v,,,,-7620,c16637,13208,16637,13208,16637,69342v,,,,8890,l28956,67510r,15156l19939,83059v,,,,-19939,c,83059,,83059,,xe" o:gfxdata="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">
@@ -11598,29 +11598,19 @@
         <w:t>Unemployment Rate</w:t>
       </w:r>
       <w:r>
-        <w:t xml:space="preserve"> </w:t>
-      </w:r>
-      <w:proofErr w:type="gramStart"/>
-      <w:r>
-        <w:t xml:space="preserve">| </w:t>
-      </w:r>
-      <w:r>
-        <w:t xml:space="preserve"> </w:t>
+        <w:t xml:space="preserve"> | </w:t>
       </w:r>
       <w:r>
         <w:rPr>
           <w:rFonts w:ascii="Calibri" w:eastAsia="Times New Roman" w:hAnsi="Calibri" w:cs="Calibri"/>
           <w:sz w:val="22"/>
-          <w:lang/>
         </w:rPr>
         <w:t>SL.UEM.TOTL.MA.ZS</w:t>
       </w:r>
-      <w:proofErr w:type="gramEnd"/>
       <w:r>
         <w:rPr>
           <w:rFonts w:ascii="Calibri" w:eastAsia="Times New Roman" w:hAnsi="Calibri" w:cs="Calibri"/>
           <w:sz w:val="22"/>
-          <w:lang w:val="fr-BE"/>
         </w:rPr>
         <w:t xml:space="preserve"> and </w:t>
       </w:r>
@@ -11628,10 +11618,18 @@
         <w:rPr>
           <w:rFonts w:ascii="Calibri" w:eastAsia="Times New Roman" w:hAnsi="Calibri" w:cs="Calibri"/>
           <w:sz w:val="22"/>
-          <w:lang/>
         </w:rPr>
-        <w:t>SL.UEM.TOTL.FE.ZS</w:t>
+        <w:t>SL.UEM.TOTL.</w:t>
       </w:r>
+      <w:proofErr w:type="gramStart"/>
+      <w:r>
+        <w:rPr>
+          <w:rFonts w:ascii="Calibri" w:eastAsia="Times New Roman" w:hAnsi="Calibri" w:cs="Calibri"/>
+          <w:sz w:val="22"/>
+        </w:rPr>
+        <w:t>FE.ZS</w:t>
+      </w:r>
+      <w:proofErr w:type="gramEnd"/>
     </w:p>
     <w:p>
       <w:pPr>
@@ -11641,25 +11639,13 @@
           <w:numId w:val="7"/>
         </w:numPr>
       </w:pPr>
-      <w:proofErr w:type="gramStart"/>
       <w:r>
-        <w:t>Population</w:t>
-      </w:r>
-      <w:r>
-        <w:t xml:space="preserve"> </w:t>
-      </w:r>
-      <w:r>
-        <w:t xml:space="preserve"> |</w:t>
-      </w:r>
-      <w:proofErr w:type="gramEnd"/>
-      <w:r>
-        <w:t xml:space="preserve">  </w:t>
+        <w:t xml:space="preserve">Population | </w:t>
       </w:r>
       <w:r>
         <w:rPr>
           <w:rFonts w:ascii="Calibri" w:eastAsia="Times New Roman" w:hAnsi="Calibri" w:cs="Calibri"/>
           <w:sz w:val="22"/>
-          <w:lang/>
         </w:rPr>
         <w:t>SP.POP.TOTL</w:t>
       </w:r>
@@ -11814,18 +11800,10 @@
         <w:t xml:space="preserve">How </w:t>
       </w:r>
       <w:r>
-        <w:t xml:space="preserve">can it be related to socioeconomic indicators like, Unemployment Rate, </w:t>
-      </w:r>
-      <w:proofErr w:type="gramStart"/>
-      <w:r>
-        <w:t xml:space="preserve">GDPPC,  </w:t>
+        <w:t xml:space="preserve">can it be related to socioeconomic indicators like, Unemployment Rate, GDPPC, </w:t>
       </w:r>
       <w:r>
-        <w:t>alcohol</w:t>
-      </w:r>
-      <w:proofErr w:type="gramEnd"/>
-      <w:r>
-        <w:t xml:space="preserve"> consumption and cigarette consumption</w:t>
+        <w:t>alcohol consumption and cigarette consumption</w:t>
       </w:r>
       <w:r>
         <w:t>?</w:t>
@@ -12008,7 +11986,10 @@
         <w:jc w:val="left"/>
       </w:pPr>
       <w:r>
-        <w:t xml:space="preserve">The dataset we chose to work with, is dataset that collected data on suicide. We found it on Kaggle. We decided to work with this dataset mainly because it had a lot of data as well as a large of variety. Countries, years, sex, ages, HDI, generation, suicide per 100k habitants, </w:t>
+        <w:t>T</w:t>
+      </w:r>
+      <w:r>
+        <w:t xml:space="preserve">he dataset we chose to work with, is dataset that collected data on suicide. We found it on Kaggle. We decided to work with this dataset mainly because it had a lot of data as well as a large of variety. Countries, years, sex, ages, HDI, generation, suicide per 100k habitants, </w:t>
       </w:r>
       <w:proofErr w:type="spellStart"/>
       <w:r>
@@ -12016,49 +11997,97 @@
       </w:r>
       <w:proofErr w:type="spellEnd"/>
       <w:r>
-        <w:t xml:space="preserve"> per capita were the variable available that could help us for a powerful analysis</w:t>
+        <w:t xml:space="preserve"> per capita were the variable available that could help us for a powerful analysis (details information on the variable is on the variable.xlsx file on Github). However, to understand better the suicide rate, we thought that other variables could be interesting, that’s why, we chose among the world bank data </w:t>
+      </w:r>
+      <w:proofErr w:type="gramStart"/>
+      <w:r>
+        <w:t>website :</w:t>
+      </w:r>
+      <w:proofErr w:type="gramEnd"/>
+      <w:r>
+        <w:t xml:space="preserve"> alcohol consumption, cigarette consumption and unemployment rate.</w:t>
+      </w:r>
+    </w:p>
+    <w:p>
+      <w:pPr>
+        <w:spacing w:after="295" w:line="259" w:lineRule="auto"/>
+        <w:ind w:left="0" w:right="299" w:firstLine="0"/>
+        <w:jc w:val="left"/>
+      </w:pPr>
+      <w:r>
+        <w:t xml:space="preserve">All the engineering work we have done were aim to give us a visualization to answer to </w:t>
+      </w:r>
+      <w:proofErr w:type="gramStart"/>
+      <w:r>
+        <w:t>th</w:t>
       </w:r>
       <w:r>
-        <w:t xml:space="preserve"> (details information on the variable is on the variable.xlsx file on </w:t>
-      </w:r>
-      <w:proofErr w:type="spellStart"/>
-      <w:r>
-        <w:t>Github</w:t>
-      </w:r>
-      <w:proofErr w:type="spellEnd"/>
-      <w:r>
-        <w:t>).</w:t>
+        <w:t>ese</w:t>
       </w:r>
       <w:r>
-        <w:t xml:space="preserve"> However, to understand better the suicide rate, we thought that other variable</w:t>
+        <w:t xml:space="preserve"> question</w:t>
       </w:r>
+      <w:proofErr w:type="gramEnd"/>
       <w:r>
-        <w:t>s</w:t>
+        <w:t xml:space="preserve">: </w:t>
       </w:r>
+    </w:p>
+    <w:p>
+      <w:pPr>
+        <w:pStyle w:val="ListParagraph"/>
+        <w:numPr>
+          <w:ilvl w:val="0"/>
+          <w:numId w:val="14"/>
+        </w:numPr>
+        <w:spacing w:after="295" w:line="259" w:lineRule="auto"/>
+        <w:ind w:right="299"/>
+        <w:jc w:val="left"/>
+      </w:pPr>
       <w:r>
-        <w:t xml:space="preserve"> could be interesting, that’s why, we chose among the world bank data website : alcohol consumption, cigarette consumption and unemployment rate.</w:t>
+        <w:t>What age group tend to have higher suicide rates?</w:t>
       </w:r>
+    </w:p>
+    <w:p>
+      <w:pPr>
+        <w:pStyle w:val="ListParagraph"/>
+        <w:numPr>
+          <w:ilvl w:val="0"/>
+          <w:numId w:val="14"/>
+        </w:numPr>
+        <w:spacing w:after="295" w:line="259" w:lineRule="auto"/>
+        <w:ind w:right="299"/>
+        <w:jc w:val="left"/>
+      </w:pPr>
       <w:r>
-        <w:br/>
-        <w:t xml:space="preserve">All the </w:t>
+        <w:t>Which gender has higher suicide rates?</w:t>
       </w:r>
+    </w:p>
+    <w:p>
+      <w:pPr>
+        <w:pStyle w:val="ListParagraph"/>
+        <w:numPr>
+          <w:ilvl w:val="0"/>
+          <w:numId w:val="14"/>
+        </w:numPr>
+        <w:spacing w:after="295" w:line="259" w:lineRule="auto"/>
+        <w:ind w:right="299"/>
+        <w:jc w:val="left"/>
+      </w:pPr>
       <w:r>
-        <w:t>engineering</w:t>
+        <w:t>Which countries tend to have higher suicides?</w:t>
       </w:r>
-      <w:r>
-        <w:t xml:space="preserve"> work we have done were aim to give us a visualization to answer to </w:t>
-      </w:r>
-      <w:proofErr w:type="spellStart"/>
-      <w:r>
-        <w:t>thoses</w:t>
-      </w:r>
-      <w:proofErr w:type="spellEnd"/>
-      <w:r>
-        <w:t xml:space="preserve"> question : What age group tend to have higher suicide rates? Which gender has higher suicide rates? Which countries tend to have higher suicides?</w:t>
-      </w:r>
-      <w:r>
-        <w:t xml:space="preserve"> </w:t>
-      </w:r>
+    </w:p>
+    <w:p>
+      <w:pPr>
+        <w:pStyle w:val="ListParagraph"/>
+        <w:numPr>
+          <w:ilvl w:val="0"/>
+          <w:numId w:val="14"/>
+        </w:numPr>
+        <w:spacing w:after="295" w:line="259" w:lineRule="auto"/>
+        <w:ind w:right="299"/>
+        <w:jc w:val="left"/>
+      </w:pPr>
       <w:r>
         <w:t xml:space="preserve">How can it be related to socioeconomic indicators like, Unemployment Rate, </w:t>
       </w:r>
@@ -12070,8 +12099,14 @@
       <w:r>
         <w:t xml:space="preserve"> consumption and cigarette consumption?</w:t>
       </w:r>
+    </w:p>
+    <w:p>
+      <w:pPr>
+        <w:spacing w:after="295" w:line="259" w:lineRule="auto"/>
+        <w:ind w:left="0" w:right="299" w:firstLine="0"/>
+        <w:jc w:val="left"/>
+      </w:pPr>
       <w:r>
-        <w:br/>
         <w:t>For the alcohol and cigarette consumption, we decided to separate the male to the female. The choice was made because their consumption is usually not equal.</w:t>
       </w:r>
       <w:r>
@@ -12255,22 +12290,48 @@
         <w:ind w:left="0" w:right="299" w:firstLine="0"/>
         <w:jc w:val="left"/>
       </w:pPr>
+      <w:r>
+        <w:t>Further cleaning of the data</w:t>
+      </w:r>
     </w:p>
     <w:p>
       <w:pPr>
         <w:spacing w:after="295" w:line="259" w:lineRule="auto"/>
         <w:ind w:left="0" w:right="299" w:firstLine="0"/>
-        <w:jc w:val="left"/>
-      </w:pPr>
+      </w:pPr>
+      <w:r>
+        <w:t xml:space="preserve">Once we had a clean data table, we needed to </w:t>
+      </w:r>
+      <w:r>
+        <w:t>c</w:t>
+      </w:r>
+      <w:r>
+        <w:t xml:space="preserve">lean It further for visualization. </w:t>
+      </w:r>
+      <w:proofErr w:type="gramStart"/>
+      <w:r>
+        <w:t>First</w:t>
+      </w:r>
+      <w:proofErr w:type="gramEnd"/>
+      <w:r>
+        <w:t xml:space="preserve"> we filtered out all the missing values from any of the columns. Once that was done, we realized that most </w:t>
+      </w:r>
+      <w:r>
+        <w:t>observations were for the year 2010. While we originally wanted to do a time series analysis, at this point we realized we would not have the data to do so. Th</w:t>
+      </w:r>
+      <w:r>
+        <w:t xml:space="preserve">erefore, we decided to switch to a cross-sectional analysis using data from only the year 2010, after we confirmed the </w:t>
+      </w:r>
+      <w:r>
+        <w:t>significant difference in number of observations for that year using a histogram.</w:t>
+      </w:r>
     </w:p>
     <w:p>
       <w:pPr>
         <w:spacing w:after="295" w:line="259" w:lineRule="auto"/>
         <w:ind w:left="0" w:right="299" w:firstLine="0"/>
-        <w:jc w:val="left"/>
       </w:pPr>
       <w:r>
-        <w:lastRenderedPageBreak/>
         <w:t>Visualization</w:t>
       </w:r>
     </w:p>
@@ -12278,13 +12339,237 @@
       <w:pPr>
         <w:spacing w:after="295" w:line="259" w:lineRule="auto"/>
         <w:ind w:left="0" w:right="299" w:firstLine="0"/>
-        <w:jc w:val="left"/>
       </w:pPr>
       <w:r>
         <w:t>Once we got the data joined and cleaned and could start the visualization</w:t>
       </w:r>
       <w:r>
         <w:t xml:space="preserve">. </w:t>
+      </w:r>
+      <w:r>
+        <w:t xml:space="preserve">The main challenge here were the different </w:t>
+      </w:r>
+      <w:r>
+        <w:t>variables</w:t>
+      </w:r>
+      <w:r>
+        <w:t xml:space="preserve"> that </w:t>
+      </w:r>
+      <w:r>
+        <w:t xml:space="preserve">needed to be </w:t>
+      </w:r>
+      <w:r>
+        <w:t>visualized</w:t>
+      </w:r>
+      <w:r>
+        <w:t xml:space="preserve"> to give us a good overview of the factors that may affect suicide rates. There were two main groups of </w:t>
+      </w:r>
+      <w:r>
+        <w:t>variables</w:t>
+      </w:r>
+      <w:r>
+        <w:t>. The first one was about the whole population</w:t>
+      </w:r>
+      <w:r>
+        <w:t>,</w:t>
+      </w:r>
+      <w:r>
+        <w:t xml:space="preserve"> such as GDP</w:t>
+      </w:r>
+      <w:r>
+        <w:t xml:space="preserve"> per Capita, while others, such as </w:t>
+      </w:r>
+      <w:r>
+        <w:t xml:space="preserve">smoking habits, were differentiated between male and female. </w:t>
+      </w:r>
+      <w:r>
+        <w:t>Therefore,</w:t>
+      </w:r>
+      <w:r>
+        <w:t xml:space="preserve"> it required two different paths in </w:t>
+      </w:r>
+      <w:proofErr w:type="spellStart"/>
+      <w:r>
+        <w:t>Knime.</w:t>
+      </w:r>
+      <w:proofErr w:type="spellEnd"/>
+    </w:p>
+    <w:p>
+      <w:pPr>
+        <w:spacing w:after="0" w:line="259" w:lineRule="auto"/>
+        <w:ind w:left="0" w:right="301" w:firstLine="0"/>
+      </w:pPr>
+      <w:r>
+        <w:t xml:space="preserve">For the </w:t>
+      </w:r>
+      <w:r>
+        <w:t xml:space="preserve">ones containing the whole population the </w:t>
+      </w:r>
+      <w:r>
+        <w:t>aggregation</w:t>
+      </w:r>
+      <w:r>
+        <w:t xml:space="preserve"> process was relatively simple, since it only needed to be grouped by one variable. I used the sum function for </w:t>
+      </w:r>
+      <w:r>
+        <w:t>the number of sui</w:t>
+      </w:r>
+      <w:r>
+        <w:t>cides</w:t>
+      </w:r>
+      <w:r>
+        <w:t xml:space="preserve"> (since this is a flow variable), and the mean for the GDP per Capita as well as the population.</w:t>
+      </w:r>
+    </w:p>
+    <w:p>
+      <w:pPr>
+        <w:spacing w:after="0" w:line="259" w:lineRule="auto"/>
+        <w:ind w:left="0" w:right="301" w:firstLine="0"/>
+      </w:pPr>
+      <w:r>
+        <w:t xml:space="preserve">For the population, we </w:t>
+      </w:r>
+      <w:r>
+        <w:t xml:space="preserve">created a simple scatter plot at first to see if there was any </w:t>
+      </w:r>
+      <w:r>
+        <w:t>correlation.</w:t>
+      </w:r>
+      <w:r>
+        <w:t xml:space="preserve"> The </w:t>
+      </w:r>
+      <w:r>
+        <w:t>scatter plot</w:t>
+      </w:r>
+      <w:r>
+        <w:t xml:space="preserve"> shows that there is a </w:t>
+      </w:r>
+      <w:r>
+        <w:t>general positive correlation between population and the number of suicides</w:t>
+      </w:r>
+      <w:r>
+        <w:t xml:space="preserve">. The smaller the population the less suicides, however larger populations do not necessarily have nigher suicides rates. </w:t>
+      </w:r>
+      <w:r>
+        <w:t>Overall,</w:t>
+      </w:r>
+      <w:r>
+        <w:t xml:space="preserve"> it seems there is not much correlation between these two variables.</w:t>
+      </w:r>
+    </w:p>
+    <w:p>
+      <w:pPr>
+        <w:spacing w:after="295" w:line="259" w:lineRule="auto"/>
+        <w:ind w:left="0" w:right="299" w:firstLine="0"/>
+      </w:pPr>
+      <w:r>
+        <w:t>For GDP per Capita, we first created a scatter plot</w:t>
+      </w:r>
+      <w:r>
+        <w:t xml:space="preserve"> using level-level </w:t>
+      </w:r>
+      <w:r>
+        <w:t>analysis but</w:t>
+      </w:r>
+      <w:r>
+        <w:t xml:space="preserve"> decided that a log-log transformation would best represent this data. </w:t>
+      </w:r>
+      <w:r>
+        <w:t xml:space="preserve">It shows how </w:t>
+      </w:r>
+      <w:r>
+        <w:t xml:space="preserve">one percent change in GDP per </w:t>
+      </w:r>
+      <w:r>
+        <w:t>C</w:t>
+      </w:r>
+      <w:r>
+        <w:t xml:space="preserve">apita could affect the </w:t>
+      </w:r>
+      <w:r>
+        <w:t xml:space="preserve">percentage </w:t>
+      </w:r>
+      <w:r>
+        <w:t xml:space="preserve">number of suicides. </w:t>
+      </w:r>
+      <w:r>
+        <w:t xml:space="preserve">It shows that there seems to be no correlation between percentage change in GDP per Capita </w:t>
+      </w:r>
+      <w:r>
+        <w:t xml:space="preserve">has no </w:t>
+      </w:r>
+      <w:r>
+        <w:t>effect</w:t>
+      </w:r>
+      <w:r>
+        <w:t xml:space="preserve"> on the percentage change of the number of suicides.</w:t>
+      </w:r>
+    </w:p>
+    <w:p>
+      <w:pPr>
+        <w:spacing w:after="295" w:line="259" w:lineRule="auto"/>
+        <w:ind w:left="0" w:right="299" w:firstLine="0"/>
+      </w:pPr>
+      <w:r>
+        <w:t xml:space="preserve">For the variables that have a division by sex, we needed to take a couple of extra steps. First, we aggregated based on country and sex. </w:t>
+      </w:r>
+      <w:r>
+        <w:t>We then needed to create two paths that filtered for the two sexes, since they were represented in different variables.</w:t>
+      </w:r>
+      <w:r>
+        <w:t xml:space="preserve"> We again decided to take </w:t>
+      </w:r>
+      <w:r>
+        <w:t>the sum for the number of suicides again, but the mean for all the other variables. This was done, due to the repetition of the variables</w:t>
+      </w:r>
+      <w:r>
+        <w:t>, since we were combining different age groups for the suicide rates that were not separate categories for the variables from the World Bank Database.</w:t>
+      </w:r>
+    </w:p>
+    <w:p>
+      <w:pPr>
+        <w:spacing w:after="295" w:line="259" w:lineRule="auto"/>
+        <w:ind w:left="0" w:right="299" w:firstLine="0"/>
+      </w:pPr>
+      <w:r>
+        <w:t xml:space="preserve">For the unemployment and the smoking rates both sexes showed that there was not a </w:t>
+      </w:r>
+      <w:r>
+        <w:t xml:space="preserve">huge positive </w:t>
+      </w:r>
+      <w:r>
+        <w:t>correlation to suicide rates.</w:t>
+      </w:r>
+      <w:r>
+        <w:t xml:space="preserve"> There was a tendency towards the center, meaning that people with an average smoking habit were most likely to commit suicide, but no clear correlation.</w:t>
+      </w:r>
+    </w:p>
+    <w:p>
+      <w:pPr>
+        <w:spacing w:after="295" w:line="259" w:lineRule="auto"/>
+        <w:ind w:left="0" w:right="299" w:firstLine="0"/>
+      </w:pPr>
+      <w:r>
+        <w:t xml:space="preserve">For alcohol </w:t>
+      </w:r>
+      <w:r>
+        <w:t>consumption</w:t>
+      </w:r>
+      <w:r>
+        <w:t xml:space="preserve"> we decided to </w:t>
+      </w:r>
+      <w:r>
+        <w:t xml:space="preserve">do a log-log analysis. This showed significantly more interesting results. </w:t>
+      </w:r>
+      <w:r>
+        <w:t xml:space="preserve">There is a cluster around the higher percentage of alcohol consumption and </w:t>
+      </w:r>
+      <w:r>
+        <w:t xml:space="preserve">percentage of </w:t>
+      </w:r>
+      <w:r>
+        <w:lastRenderedPageBreak/>
+        <w:t>suicides. Therefore, there is a correlation between the percentage change in alcohol consumption and the percentage change in number of suicides. We cannot claim causality, but there seems to be a connection between these two variables, much more than any others.</w:t>
       </w:r>
     </w:p>
     <w:p>
@@ -16828,7 +17113,7 @@
             </wp:anchor>
           </w:drawing>
         </mc:Choice>
-        <mc:Fallback xmlns:a="http://schemas.openxmlformats.org/drawingml/2006/main" xmlns:arto="http://schemas.microsoft.com/office/word/2006/arto">
+        <mc:Fallback xmlns:arto="http://schemas.microsoft.com/office/word/2006/arto" xmlns:a="http://schemas.openxmlformats.org/drawingml/2006/main">
           <w:pict w14:anchorId="17701065">
             <v:group id="Group 7056" style="width:135.395pt;height:8.16333pt;position:absolute;mso-position-horizontal-relative:page;mso-position-horizontal:absolute;margin-left:246.476pt;mso-position-vertical-relative:page;margin-top:732.915pt;" coordsize="17195,1036">
               <v:shape id="Shape 7057" style="position:absolute;width:514;height:741;left:0;top:71;" coordsize="51447,74199" path="m0,0l10479,0l36195,47771c40005,54887,42862,62002,43815,63019c43815,63019,42862,50820,42862,40657l41910,0l51447,0l51447,74199l41910,74199l17146,29476c12384,21345,8574,14229,7622,11181c8574,13213,8574,23378,8574,31508l9527,74199l0,74199l0,0x">
@@ -17779,6 +18064,119 @@
     </w:lvl>
   </w:abstractNum>
   <w:abstractNum w:abstractNumId="4" w15:restartNumberingAfterBreak="0">
+    <w:nsid w:val="2E984197"/>
+    <w:multiLevelType w:val="hybridMultilevel"/>
+    <w:tmpl w:val="1210556A"/>
+    <w:lvl w:ilvl="0" w:tplc="08090001">
+      <w:start w:val="1"/>
+      <w:numFmt w:val="bullet"/>
+      <w:lvlText w:val=""/>
+      <w:lvlJc w:val="left"/>
+      <w:pPr>
+        <w:ind w:left="720" w:hanging="360"/>
+      </w:pPr>
+      <w:rPr>
+        <w:rFonts w:ascii="Symbol" w:hAnsi="Symbol" w:hint="default"/>
+      </w:rPr>
+    </w:lvl>
+    <w:lvl w:ilvl="1" w:tplc="08090003" w:tentative="1">
+      <w:start w:val="1"/>
+      <w:numFmt w:val="bullet"/>
+      <w:lvlText w:val="o"/>
+      <w:lvlJc w:val="left"/>
+      <w:pPr>
+        <w:ind w:left="1440" w:hanging="360"/>
+      </w:pPr>
+      <w:rPr>
+        <w:rFonts w:ascii="Courier New" w:hAnsi="Courier New" w:cs="Courier New" w:hint="default"/>
+      </w:rPr>
+    </w:lvl>
+    <w:lvl w:ilvl="2" w:tplc="08090005" w:tentative="1">
+      <w:start w:val="1"/>
+      <w:numFmt w:val="bullet"/>
+      <w:lvlText w:val=""/>
+      <w:lvlJc w:val="left"/>
+      <w:pPr>
+        <w:ind w:left="2160" w:hanging="360"/>
+      </w:pPr>
+      <w:rPr>
+        <w:rFonts w:ascii="Wingdings" w:hAnsi="Wingdings" w:hint="default"/>
+      </w:rPr>
+    </w:lvl>
+    <w:lvl w:ilvl="3" w:tplc="08090001" w:tentative="1">
+      <w:start w:val="1"/>
+      <w:numFmt w:val="bullet"/>
+      <w:lvlText w:val=""/>
+      <w:lvlJc w:val="left"/>
+      <w:pPr>
+        <w:ind w:left="2880" w:hanging="360"/>
+      </w:pPr>
+      <w:rPr>
+        <w:rFonts w:ascii="Symbol" w:hAnsi="Symbol" w:hint="default"/>
+      </w:rPr>
+    </w:lvl>
+    <w:lvl w:ilvl="4" w:tplc="08090003" w:tentative="1">
+      <w:start w:val="1"/>
+      <w:numFmt w:val="bullet"/>
+      <w:lvlText w:val="o"/>
+      <w:lvlJc w:val="left"/>
+      <w:pPr>
+        <w:ind w:left="3600" w:hanging="360"/>
+      </w:pPr>
+      <w:rPr>
+        <w:rFonts w:ascii="Courier New" w:hAnsi="Courier New" w:cs="Courier New" w:hint="default"/>
+      </w:rPr>
+    </w:lvl>
+    <w:lvl w:ilvl="5" w:tplc="08090005" w:tentative="1">
+      <w:start w:val="1"/>
+      <w:numFmt w:val="bullet"/>
+      <w:lvlText w:val=""/>
+      <w:lvlJc w:val="left"/>
+      <w:pPr>
+        <w:ind w:left="4320" w:hanging="360"/>
+      </w:pPr>
+      <w:rPr>
+        <w:rFonts w:ascii="Wingdings" w:hAnsi="Wingdings" w:hint="default"/>
+      </w:rPr>
+    </w:lvl>
+    <w:lvl w:ilvl="6" w:tplc="08090001" w:tentative="1">
+      <w:start w:val="1"/>
+      <w:numFmt w:val="bullet"/>
+      <w:lvlText w:val=""/>
+      <w:lvlJc w:val="left"/>
+      <w:pPr>
+        <w:ind w:left="5040" w:hanging="360"/>
+      </w:pPr>
+      <w:rPr>
+        <w:rFonts w:ascii="Symbol" w:hAnsi="Symbol" w:hint="default"/>
+      </w:rPr>
+    </w:lvl>
+    <w:lvl w:ilvl="7" w:tplc="08090003" w:tentative="1">
+      <w:start w:val="1"/>
+      <w:numFmt w:val="bullet"/>
+      <w:lvlText w:val="o"/>
+      <w:lvlJc w:val="left"/>
+      <w:pPr>
+        <w:ind w:left="5760" w:hanging="360"/>
+      </w:pPr>
+      <w:rPr>
+        <w:rFonts w:ascii="Courier New" w:hAnsi="Courier New" w:cs="Courier New" w:hint="default"/>
+      </w:rPr>
+    </w:lvl>
+    <w:lvl w:ilvl="8" w:tplc="08090005" w:tentative="1">
+      <w:start w:val="1"/>
+      <w:numFmt w:val="bullet"/>
+      <w:lvlText w:val=""/>
+      <w:lvlJc w:val="left"/>
+      <w:pPr>
+        <w:ind w:left="6480" w:hanging="360"/>
+      </w:pPr>
+      <w:rPr>
+        <w:rFonts w:ascii="Wingdings" w:hAnsi="Wingdings" w:hint="default"/>
+      </w:rPr>
+    </w:lvl>
+  </w:abstractNum>
+  <w:abstractNum w:abstractNumId="5" w15:restartNumberingAfterBreak="0">
     <w:nsid w:val="39C446E9"/>
     <w:multiLevelType w:val="hybridMultilevel"/>
     <w:tmpl w:val="266C5EDA"/>
@@ -17891,7 +18289,7 @@
       </w:rPr>
     </w:lvl>
   </w:abstractNum>
-  <w:abstractNum w:abstractNumId="5" w15:restartNumberingAfterBreak="0">
+  <w:abstractNum w:abstractNumId="6" w15:restartNumberingAfterBreak="0">
     <w:nsid w:val="40B4741F"/>
     <w:multiLevelType w:val="hybridMultilevel"/>
     <w:tmpl w:val="3CE0D536"/>
@@ -18103,7 +18501,7 @@
       </w:rPr>
     </w:lvl>
   </w:abstractNum>
-  <w:abstractNum w:abstractNumId="6" w15:restartNumberingAfterBreak="0">
+  <w:abstractNum w:abstractNumId="7" w15:restartNumberingAfterBreak="0">
     <w:nsid w:val="45701129"/>
     <w:multiLevelType w:val="hybridMultilevel"/>
     <w:tmpl w:val="F5229BC6"/>
@@ -18192,7 +18590,7 @@
       </w:pPr>
     </w:lvl>
   </w:abstractNum>
-  <w:abstractNum w:abstractNumId="7" w15:restartNumberingAfterBreak="0">
+  <w:abstractNum w:abstractNumId="8" w15:restartNumberingAfterBreak="0">
     <w:nsid w:val="47B65C2E"/>
     <w:multiLevelType w:val="hybridMultilevel"/>
     <w:tmpl w:val="20B4ECE2"/>
@@ -18305,7 +18703,7 @@
       </w:rPr>
     </w:lvl>
   </w:abstractNum>
-  <w:abstractNum w:abstractNumId="8" w15:restartNumberingAfterBreak="0">
+  <w:abstractNum w:abstractNumId="9" w15:restartNumberingAfterBreak="0">
     <w:nsid w:val="55D80CC5"/>
     <w:multiLevelType w:val="hybridMultilevel"/>
     <w:tmpl w:val="ED6A8C1E"/>
@@ -18394,7 +18792,7 @@
       </w:pPr>
     </w:lvl>
   </w:abstractNum>
-  <w:abstractNum w:abstractNumId="9" w15:restartNumberingAfterBreak="0">
+  <w:abstractNum w:abstractNumId="10" w15:restartNumberingAfterBreak="0">
     <w:nsid w:val="5CD40D32"/>
     <w:multiLevelType w:val="hybridMultilevel"/>
     <w:tmpl w:val="DF5AFA40"/>
@@ -18606,7 +19004,7 @@
       </w:rPr>
     </w:lvl>
   </w:abstractNum>
-  <w:abstractNum w:abstractNumId="10" w15:restartNumberingAfterBreak="0">
+  <w:abstractNum w:abstractNumId="11" w15:restartNumberingAfterBreak="0">
     <w:nsid w:val="747C7F1D"/>
     <w:multiLevelType w:val="hybridMultilevel"/>
     <w:tmpl w:val="A63273D0"/>
@@ -18719,7 +19117,7 @@
       </w:rPr>
     </w:lvl>
   </w:abstractNum>
-  <w:abstractNum w:abstractNumId="11" w15:restartNumberingAfterBreak="0">
+  <w:abstractNum w:abstractNumId="12" w15:restartNumberingAfterBreak="0">
     <w:nsid w:val="75CD168F"/>
     <w:multiLevelType w:val="hybridMultilevel"/>
     <w:tmpl w:val="45B48FDA"/>
@@ -18931,7 +19329,7 @@
       </w:rPr>
     </w:lvl>
   </w:abstractNum>
-  <w:abstractNum w:abstractNumId="12" w15:restartNumberingAfterBreak="0">
+  <w:abstractNum w:abstractNumId="13" w15:restartNumberingAfterBreak="0">
     <w:nsid w:val="772C1D50"/>
     <w:multiLevelType w:val="hybridMultilevel"/>
     <w:tmpl w:val="6DF0F8CC"/>
@@ -19045,43 +19443,46 @@
     </w:lvl>
   </w:abstractNum>
   <w:num w:numId="1">
-    <w:abstractNumId w:val="11"/>
+    <w:abstractNumId w:val="12"/>
   </w:num>
   <w:num w:numId="2">
     <w:abstractNumId w:val="1"/>
   </w:num>
   <w:num w:numId="3">
-    <w:abstractNumId w:val="5"/>
+    <w:abstractNumId w:val="6"/>
   </w:num>
   <w:num w:numId="4">
-    <w:abstractNumId w:val="9"/>
+    <w:abstractNumId w:val="10"/>
   </w:num>
   <w:num w:numId="5">
-    <w:abstractNumId w:val="6"/>
+    <w:abstractNumId w:val="7"/>
   </w:num>
   <w:num w:numId="6">
-    <w:abstractNumId w:val="12"/>
+    <w:abstractNumId w:val="13"/>
   </w:num>
   <w:num w:numId="7">
-    <w:abstractNumId w:val="7"/>
+    <w:abstractNumId w:val="8"/>
   </w:num>
   <w:num w:numId="8">
-    <w:abstractNumId w:val="10"/>
+    <w:abstractNumId w:val="11"/>
   </w:num>
   <w:num w:numId="9">
-    <w:abstractNumId w:val="4"/>
+    <w:abstractNumId w:val="5"/>
   </w:num>
   <w:num w:numId="10">
     <w:abstractNumId w:val="0"/>
   </w:num>
   <w:num w:numId="11">
-    <w:abstractNumId w:val="8"/>
+    <w:abstractNumId w:val="9"/>
   </w:num>
   <w:num w:numId="12">
     <w:abstractNumId w:val="2"/>
   </w:num>
   <w:num w:numId="13">
     <w:abstractNumId w:val="3"/>
+  </w:num>
+  <w:num w:numId="14">
+    <w:abstractNumId w:val="4"/>
   </w:num>
 </w:numbering>
 </file>
@@ -19906,6 +20307,26 @@
 </a:theme>
 </file>
 
+<file path=word/webextensions/taskpanes.xml><?xml version="1.0" encoding="utf-8"?>
+<wetp:taskpanes xmlns:wetp="http://schemas.microsoft.com/office/webextensions/taskpanes/2010/11">
+  <wetp:taskpane dockstate="right" visibility="0" width="350" row="0">
+    <wetp:webextensionref xmlns:r="http://schemas.openxmlformats.org/officeDocument/2006/relationships" r:id="rId1"/>
+  </wetp:taskpane>
+</wetp:taskpanes>
+</file>
+
+<file path=word/webextensions/webextension1.xml><?xml version="1.0" encoding="utf-8"?>
+<we:webextension xmlns:we="http://schemas.microsoft.com/office/webextensions/webextension/2010/11" id="{6923434E-3B7D-0745-BBCB-45E7EDC7ADCA}">
+  <we:reference id="f518cb36-c901-4d52-a9e7-4331342e485d" version="1.2.0.0" store="EXCatalog" storeType="EXCatalog"/>
+  <we:alternateReferences>
+    <we:reference id="WA200001011" version="1.2.0.0" store="en-US" storeType="OMEX"/>
+  </we:alternateReferences>
+  <we:properties/>
+  <we:bindings/>
+  <we:snapshot xmlns:r="http://schemas.openxmlformats.org/officeDocument/2006/relationships"/>
+</we:webextension>
+</file>
+
 <file path=customXml/item1.xml><?xml version="1.0" encoding="utf-8"?>
 <b:Sources xmlns:b="http://schemas.openxmlformats.org/officeDocument/2006/bibliography" xmlns="http://schemas.openxmlformats.org/officeDocument/2006/bibliography" SelectedStyle="\APASixthEditionOfficeOnline.xsl" StyleName="APA" Version="6"/>
 </file>

</xml_diff>

<commit_message>
update report and folder structure
</commit_message>
<xml_diff>
--- a/DE2_Term_Project_Documentation.docx
+++ b/DE2_Term_Project_Documentation.docx
@@ -10591,7 +10591,7 @@
               </wp:anchor>
             </w:drawing>
           </mc:Choice>
-          <mc:Fallback xmlns:arto="http://schemas.microsoft.com/office/word/2006/arto" xmlns:a="http://schemas.openxmlformats.org/drawingml/2006/main">
+          <mc:Fallback xmlns:a="http://schemas.openxmlformats.org/drawingml/2006/main" xmlns:arto="http://schemas.microsoft.com/office/word/2006/arto">
             <w:pict w14:anchorId="3C00A203">
               <v:group id="Group 6547" style="position:absolute;margin-left:364.95pt;margin-top:.75pt;width:104.15pt;height:72.2pt;z-index:251658240" coordsize="13232,9173" o:spid="_x0000_s1026" w14:anchorId="75F02403" o:gfxdata="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">
                 <v:shape id="Shape 283" style="position:absolute;left:6573;top:1417;width:290;height:830;visibility:visible;mso-wrap-style:square;v-text-anchor:top" coordsize="28956,83059" o:spid="_x0000_s1027" fillcolor="#231f20" stroked="f" strokeweight="0" path="m,c,,,,16383,l28956,446r,15250l24257,13208v,,,,-7620,c16637,13208,16637,13208,16637,69342v,,,,8890,l28956,67510r,15156l19939,83059v,,,,-19939,c,83059,,83059,,xe" o:gfxdata="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">
@@ -11316,25 +11316,7 @@
           <w:sz w:val="22"/>
           <w:szCs w:val="18"/>
         </w:rPr>
-        <w:t xml:space="preserve">Dominik </w:t>
-      </w:r>
-      <w:proofErr w:type="spellStart"/>
-      <w:r>
-        <w:rPr>
-          <w:color w:val="auto"/>
-          <w:sz w:val="22"/>
-          <w:szCs w:val="18"/>
-        </w:rPr>
-        <w:t>Gulácsy</w:t>
-      </w:r>
-      <w:proofErr w:type="spellEnd"/>
-      <w:r>
-        <w:rPr>
-          <w:color w:val="auto"/>
-          <w:sz w:val="22"/>
-          <w:szCs w:val="18"/>
-        </w:rPr>
-        <w:t xml:space="preserve"> – 2003374</w:t>
+        <w:t>Dominik Gulácsy – 2003374</w:t>
       </w:r>
     </w:p>
     <w:p>
@@ -11970,42 +11952,38 @@
     </w:p>
     <w:p>
       <w:pPr>
+        <w:pStyle w:val="Heading1"/>
+      </w:pPr>
+      <w:r>
+        <w:lastRenderedPageBreak/>
+        <w:t>Data</w:t>
+      </w:r>
+    </w:p>
+    <w:p>
+      <w:pPr>
         <w:spacing w:after="295" w:line="259" w:lineRule="auto"/>
         <w:ind w:left="0" w:right="299" w:firstLine="0"/>
         <w:jc w:val="left"/>
       </w:pPr>
       <w:r>
-        <w:lastRenderedPageBreak/>
-        <w:t>Data</w:t>
-      </w:r>
-    </w:p>
-    <w:p>
-      <w:pPr>
-        <w:spacing w:after="295" w:line="259" w:lineRule="auto"/>
-        <w:ind w:left="0" w:right="299" w:firstLine="0"/>
-        <w:jc w:val="left"/>
-      </w:pPr>
-      <w:r>
         <w:t>T</w:t>
       </w:r>
       <w:r>
         <w:t xml:space="preserve">he dataset we chose to work with, is dataset that collected data on suicide. We found it on Kaggle. We decided to work with this dataset mainly because it had a lot of data as well as a large of variety. Countries, years, sex, ages, HDI, generation, suicide per 100k habitants, </w:t>
       </w:r>
-      <w:proofErr w:type="spellStart"/>
-      <w:r>
-        <w:t>gdp</w:t>
-      </w:r>
-      <w:proofErr w:type="spellEnd"/>
-      <w:r>
-        <w:t xml:space="preserve"> per capita were the variable available that could help us for a powerful analysis (details information on the variable is on the variable.xlsx file on Github). However, to understand better the suicide rate, we thought that other variables could be interesting, that’s why, we chose among the world bank data </w:t>
+      <w:r>
+        <w:t>GDP</w:t>
+      </w:r>
+      <w:r>
+        <w:t xml:space="preserve"> per capita were the variable available that could help us for a powerful analysis (details information on the variable is on the variable.xlsx file on Github). However, to understand better the suicide rate, we thought that other variables could be interesting, </w:t>
       </w:r>
       <w:proofErr w:type="gramStart"/>
       <w:r>
-        <w:t>website :</w:t>
+        <w:t>that’s</w:t>
       </w:r>
       <w:proofErr w:type="gramEnd"/>
       <w:r>
-        <w:t xml:space="preserve"> alcohol consumption, cigarette consumption and unemployment rate.</w:t>
+        <w:t xml:space="preserve"> why, we chose among the world bank data website: alcohol consumption, cigarette consumption and unemployment rate.</w:t>
       </w:r>
     </w:p>
     <w:p>
@@ -12110,7 +12088,25 @@
         <w:t>For the alcohol and cigarette consumption, we decided to separate the male to the female. The choice was made because their consumption is usually not equal.</w:t>
       </w:r>
       <w:r>
-        <w:br/>
+        <w:t xml:space="preserve"> </w:t>
+      </w:r>
+      <w:r>
+        <w:t>We chose to also add the population from WDI for data quality purpose. In Kaggle, it is not said where the population data was coming from, so we opted for a</w:t>
+      </w:r>
+      <w:r>
+        <w:t xml:space="preserve"> universal and</w:t>
+      </w:r>
+      <w:r>
+        <w:t xml:space="preserve"> reliable source</w:t>
+      </w:r>
+      <w:r>
+        <w:t xml:space="preserve"> </w:t>
+      </w:r>
+      <w:r>
+        <w:t>such as World Bank is</w:t>
+      </w:r>
+      <w:r>
+        <w:t>.</w:t>
       </w:r>
     </w:p>
     <w:p>
@@ -12118,9 +12114,414 @@
         <w:spacing w:after="295" w:line="259" w:lineRule="auto"/>
         <w:ind w:left="0" w:right="299" w:firstLine="0"/>
         <w:jc w:val="left"/>
-      </w:pPr>
-      <w:r>
-        <w:t>Data loading</w:t>
+        <w:rPr>
+          <w:color w:val="FF0000"/>
+        </w:rPr>
+      </w:pPr>
+      <w:r>
+        <w:rPr>
+          <w:color w:val="FF0000"/>
+        </w:rPr>
+        <w:t>&lt;data citation for Kaggle and World Bank API&gt;</w:t>
+      </w:r>
+    </w:p>
+    <w:p>
+      <w:pPr>
+        <w:pStyle w:val="Heading1"/>
+      </w:pPr>
+      <w:r>
+        <w:t>Data Infrastr</w:t>
+      </w:r>
+      <w:r>
+        <w:t>u</w:t>
+      </w:r>
+      <w:r>
+        <w:t>cture</w:t>
+      </w:r>
+    </w:p>
+    <w:p>
+      <w:pPr>
+        <w:ind w:left="0" w:right="301" w:firstLine="0"/>
+        <w:jc w:val="left"/>
+        <w:rPr>
+          <w:i/>
+          <w:iCs/>
+        </w:rPr>
+      </w:pPr>
+      <w:r>
+        <w:rPr>
+          <w:i/>
+          <w:iCs/>
+        </w:rPr>
+        <w:t xml:space="preserve">Kaggle Suicide Rates </w:t>
+      </w:r>
+      <w:proofErr w:type="spellStart"/>
+      <w:r>
+        <w:rPr>
+          <w:i/>
+          <w:iCs/>
+        </w:rPr>
+        <w:t>Dataset</w:t>
+      </w:r>
+      <w:proofErr w:type="spellEnd"/>
+    </w:p>
+    <w:p>
+      <w:pPr>
+        <w:spacing w:after="295" w:line="259" w:lineRule="auto"/>
+        <w:ind w:left="0" w:right="299" w:firstLine="0"/>
+      </w:pPr>
+      <w:r>
+        <w:t>First</w:t>
+      </w:r>
+      <w:r>
+        <w:t>,</w:t>
+      </w:r>
+      <w:r>
+        <w:t xml:space="preserve"> we </w:t>
+      </w:r>
+      <w:r>
+        <w:t>downloaded the csv file</w:t>
+      </w:r>
+      <w:r>
+        <w:t xml:space="preserve"> (</w:t>
+      </w:r>
+      <w:r>
+        <w:t>d</w:t>
+      </w:r>
+      <w:r>
+        <w:t>ata/</w:t>
+      </w:r>
+      <w:proofErr w:type="spellStart"/>
+      <w:r>
+        <w:t>static_kaggle</w:t>
+      </w:r>
+      <w:proofErr w:type="spellEnd"/>
+      <w:r>
+        <w:t>/suicide_rate.csv)</w:t>
+      </w:r>
+      <w:r>
+        <w:t xml:space="preserve"> from </w:t>
+      </w:r>
+      <w:hyperlink r:id="rId12" w:history="1">
+        <w:r>
+          <w:rPr>
+            <w:rStyle w:val="Hyperlink"/>
+          </w:rPr>
+          <w:t>Kaggle</w:t>
+        </w:r>
+      </w:hyperlink>
+      <w:r>
+        <w:t>. We</w:t>
+      </w:r>
+      <w:r>
+        <w:t xml:space="preserve"> wrote a</w:t>
+      </w:r>
+      <w:r>
+        <w:t xml:space="preserve">n SQL file </w:t>
+      </w:r>
+      <w:r>
+        <w:t>(data/</w:t>
+      </w:r>
+      <w:proofErr w:type="spellStart"/>
+      <w:r>
+        <w:t>static_kaggle</w:t>
+      </w:r>
+      <w:proofErr w:type="spellEnd"/>
+      <w:r>
+        <w:t>/</w:t>
+      </w:r>
+      <w:proofErr w:type="spellStart"/>
+      <w:r>
+        <w:t>import_suicide_rates.sql</w:t>
+      </w:r>
+      <w:proofErr w:type="spellEnd"/>
+      <w:r>
+        <w:t>) in which we</w:t>
+      </w:r>
+      <w:r>
+        <w:t xml:space="preserve"> imported the csv data file </w:t>
+      </w:r>
+      <w:r>
+        <w:t>into a local MySQL database</w:t>
+      </w:r>
+      <w:r>
+        <w:t xml:space="preserve"> to check if it loads properly and explore the data.</w:t>
+      </w:r>
+      <w:r>
+        <w:t xml:space="preserve"> We wanted to make </w:t>
+      </w:r>
+      <w:r>
+        <w:t>our workflow as reproducible and dynamic as we can</w:t>
+      </w:r>
+      <w:r>
+        <w:t>,</w:t>
+      </w:r>
+      <w:r>
+        <w:t xml:space="preserve"> so</w:t>
+      </w:r>
+      <w:r>
+        <w:t xml:space="preserve"> we</w:t>
+      </w:r>
+      <w:r>
+        <w:t xml:space="preserve"> decided </w:t>
+      </w:r>
+      <w:r>
+        <w:t xml:space="preserve">to host a </w:t>
+      </w:r>
+      <w:r>
+        <w:t xml:space="preserve">database. We created a MySQL </w:t>
+      </w:r>
+      <w:r>
+        <w:t>database instance using the RDS service of AWS.</w:t>
+      </w:r>
+      <w:r>
+        <w:t xml:space="preserve"> We</w:t>
+      </w:r>
+      <w:r>
+        <w:t xml:space="preserve"> used the </w:t>
+      </w:r>
+      <w:r>
+        <w:t>AWS account provided by CEU.</w:t>
+      </w:r>
+      <w:r>
+        <w:t xml:space="preserve"> </w:t>
+      </w:r>
+      <w:r>
+        <w:t xml:space="preserve">Our </w:t>
+      </w:r>
+      <w:r>
+        <w:t>julmaedom-mysql-de2</w:t>
+      </w:r>
+      <w:r>
+        <w:t xml:space="preserve"> named</w:t>
+      </w:r>
+      <w:r>
+        <w:t xml:space="preserve"> DB</w:t>
+      </w:r>
+      <w:r>
+        <w:t xml:space="preserve"> instance was configured </w:t>
+      </w:r>
+      <w:r>
+        <w:t>as</w:t>
+      </w:r>
+      <w:r>
+        <w:t xml:space="preserve"> a</w:t>
+      </w:r>
+      <w:r>
+        <w:t xml:space="preserve"> </w:t>
+      </w:r>
+      <w:r>
+        <w:t>db.t</w:t>
+      </w:r>
+      <w:proofErr w:type="gramStart"/>
+      <w:r>
+        <w:t>2.micro</w:t>
+      </w:r>
+      <w:proofErr w:type="gramEnd"/>
+      <w:r>
+        <w:t xml:space="preserve"> instance with </w:t>
+      </w:r>
+      <w:r>
+        <w:t>20 GiB</w:t>
+      </w:r>
+      <w:r>
+        <w:t xml:space="preserve"> storage</w:t>
+      </w:r>
+      <w:r>
+        <w:t>.</w:t>
+      </w:r>
+      <w:r>
+        <w:t xml:space="preserve"> </w:t>
+      </w:r>
+      <w:r>
+        <w:t>We set up a connection to the</w:t>
+      </w:r>
+      <w:r>
+        <w:t xml:space="preserve"> instance in MySQL Workbench</w:t>
+      </w:r>
+      <w:r>
+        <w:t>. We exported the data and structure of our locally hosted DB in</w:t>
+      </w:r>
+      <w:r>
+        <w:t xml:space="preserve"> a</w:t>
+      </w:r>
+      <w:r>
+        <w:t xml:space="preserve"> Self-Contained </w:t>
+      </w:r>
+      <w:proofErr w:type="spellStart"/>
+      <w:r>
+        <w:t>sql</w:t>
+      </w:r>
+      <w:proofErr w:type="spellEnd"/>
+      <w:r>
+        <w:t xml:space="preserve"> file</w:t>
+      </w:r>
+      <w:r>
+        <w:t xml:space="preserve"> (</w:t>
+      </w:r>
+      <w:r>
+        <w:t>data/</w:t>
+      </w:r>
+      <w:proofErr w:type="spellStart"/>
+      <w:r>
+        <w:t>aws</w:t>
+      </w:r>
+      <w:proofErr w:type="spellEnd"/>
+      <w:r>
+        <w:t>/</w:t>
+      </w:r>
+      <w:proofErr w:type="spellStart"/>
+      <w:r>
+        <w:t>dump_suicide_rates.sql</w:t>
+      </w:r>
+      <w:proofErr w:type="spellEnd"/>
+      <w:r>
+        <w:t>)</w:t>
+      </w:r>
+      <w:r>
+        <w:t>.</w:t>
+      </w:r>
+      <w:r>
+        <w:t xml:space="preserve"> </w:t>
+      </w:r>
+      <w:r>
+        <w:t>Then we imported the data using this dump to our MySQL on AWS.</w:t>
+      </w:r>
+      <w:r>
+        <w:t xml:space="preserve"> </w:t>
+      </w:r>
+      <w:r>
+        <w:t>We added a new user named grader that has only read</w:t>
+      </w:r>
+      <w:r>
+        <w:t xml:space="preserve"> </w:t>
+      </w:r>
+      <w:r>
+        <w:t xml:space="preserve">access </w:t>
+      </w:r>
+      <w:r>
+        <w:t>to simulate a real-life setup. Credentials</w:t>
+      </w:r>
+      <w:r>
+        <w:t xml:space="preserve"> </w:t>
+      </w:r>
+      <w:r>
+        <w:t>for this user</w:t>
+      </w:r>
+      <w:r>
+        <w:t xml:space="preserve"> and connectivity details</w:t>
+      </w:r>
+      <w:r>
+        <w:t xml:space="preserve"> can be find in</w:t>
+      </w:r>
+      <w:r>
+        <w:t xml:space="preserve"> a text file (data/</w:t>
+      </w:r>
+      <w:proofErr w:type="spellStart"/>
+      <w:r>
+        <w:t>aws</w:t>
+      </w:r>
+      <w:proofErr w:type="spellEnd"/>
+      <w:r>
+        <w:t>/</w:t>
+      </w:r>
+      <w:r>
+        <w:t>grader_credentials.txt</w:t>
+      </w:r>
+      <w:r>
+        <w:t>).</w:t>
+      </w:r>
+    </w:p>
+    <w:p>
+      <w:pPr>
+        <w:ind w:left="0" w:right="301" w:firstLine="0"/>
+        <w:jc w:val="left"/>
+        <w:rPr>
+          <w:i/>
+          <w:iCs/>
+        </w:rPr>
+      </w:pPr>
+      <w:r>
+        <w:rPr>
+          <w:i/>
+          <w:iCs/>
+        </w:rPr>
+        <w:t>REST C</w:t>
+      </w:r>
+      <w:r>
+        <w:rPr>
+          <w:i/>
+          <w:iCs/>
+        </w:rPr>
+        <w:t>ountries API</w:t>
+      </w:r>
+    </w:p>
+    <w:p>
+      <w:pPr>
+        <w:ind w:left="0" w:right="301" w:firstLine="0"/>
+        <w:jc w:val="left"/>
+      </w:pPr>
+      <w:proofErr w:type="gramStart"/>
+      <w:r>
+        <w:lastRenderedPageBreak/>
+        <w:t>In order to</w:t>
+      </w:r>
+      <w:proofErr w:type="gramEnd"/>
+      <w:r>
+        <w:t xml:space="preserve"> properly</w:t>
+      </w:r>
+      <w:r>
+        <w:t xml:space="preserve"> and universally</w:t>
+      </w:r>
+      <w:r>
+        <w:t xml:space="preserve"> identify countries we have to</w:t>
+      </w:r>
+      <w:r>
+        <w:t xml:space="preserve"> use country codes, more specifically alpha2 </w:t>
+      </w:r>
+      <w:r>
+        <w:t xml:space="preserve">country codes. </w:t>
+      </w:r>
+      <w:r>
+        <w:t>To have this data we used the REST Countries API</w:t>
+      </w:r>
+      <w:r>
+        <w:t xml:space="preserve"> to search for the country codes </w:t>
+      </w:r>
+      <w:r>
+        <w:t xml:space="preserve">of countries in </w:t>
+      </w:r>
+      <w:r>
+        <w:t>the</w:t>
+      </w:r>
+      <w:r>
+        <w:t xml:space="preserve"> </w:t>
+      </w:r>
+      <w:r>
+        <w:t>suicide rates data.</w:t>
+      </w:r>
+      <w:r>
+        <w:t xml:space="preserve"> This functionality is</w:t>
+      </w:r>
+      <w:r>
+        <w:t xml:space="preserve"> called name </w:t>
+      </w:r>
+      <w:proofErr w:type="gramStart"/>
+      <w:r>
+        <w:t xml:space="preserve">and </w:t>
+      </w:r>
+      <w:r>
+        <w:t xml:space="preserve"> available</w:t>
+      </w:r>
+      <w:proofErr w:type="gramEnd"/>
+      <w:r>
+        <w:t xml:space="preserve"> through </w:t>
+      </w:r>
+      <w:r>
+        <w:t>https://restcountries.eu/rest/v2/name/{name}</w:t>
+      </w:r>
+      <w:r>
+        <w:t>.</w:t>
       </w:r>
     </w:p>
     <w:p>
@@ -12128,6 +12529,10 @@
         <w:spacing w:after="295" w:line="259" w:lineRule="auto"/>
         <w:ind w:left="0" w:right="299" w:firstLine="0"/>
         <w:jc w:val="left"/>
+        <w:rPr>
+          <w:i/>
+          <w:iCs/>
+        </w:rPr>
       </w:pPr>
       <w:r>
         <w:t>For the dataset, we chose to load it on SQL from the csv. It was an easy action such as we learn how to do it in DE1. However, to facility the reproduction of our analysis, we decided to host it on AWS</w:t>
@@ -12159,13 +12564,17 @@
       <w:r>
         <w:t xml:space="preserve"> xlsx hosted on </w:t>
       </w:r>
-      <w:proofErr w:type="spellStart"/>
-      <w:r>
-        <w:t>onedrive</w:t>
-      </w:r>
-      <w:proofErr w:type="spellEnd"/>
-      <w:r>
-        <w:t xml:space="preserve"> for the same </w:t>
+      <w:r>
+        <w:t>O</w:t>
+      </w:r>
+      <w:r>
+        <w:t>ne</w:t>
+      </w:r>
+      <w:r>
+        <w:t>D</w:t>
+      </w:r>
+      <w:r>
+        <w:t xml:space="preserve">rive for the same </w:t>
       </w:r>
       <w:r>
         <w:t>practical</w:t>
@@ -12176,19 +12585,22 @@
     </w:p>
     <w:p>
       <w:pPr>
-        <w:spacing w:after="295" w:line="259" w:lineRule="auto"/>
-        <w:ind w:left="0" w:right="299" w:firstLine="0"/>
-        <w:jc w:val="left"/>
-      </w:pPr>
-    </w:p>
-    <w:p>
-      <w:pPr>
-        <w:spacing w:after="295" w:line="259" w:lineRule="auto"/>
-        <w:ind w:left="0" w:right="299" w:firstLine="0"/>
-        <w:jc w:val="left"/>
-      </w:pPr>
-      <w:r>
-        <w:t xml:space="preserve">ETL data pipeline </w:t>
+        <w:pStyle w:val="Heading1"/>
+      </w:pPr>
+      <w:r>
+        <w:t xml:space="preserve">ETL </w:t>
+      </w:r>
+      <w:r>
+        <w:t>D</w:t>
+      </w:r>
+      <w:r>
+        <w:t xml:space="preserve">ata </w:t>
+      </w:r>
+      <w:r>
+        <w:t>P</w:t>
+      </w:r>
+      <w:r>
+        <w:t xml:space="preserve">ipeline </w:t>
       </w:r>
     </w:p>
     <w:p>
@@ -12328,133 +12740,223 @@
     </w:p>
     <w:p>
       <w:pPr>
+        <w:pStyle w:val="Heading1"/>
+      </w:pPr>
+      <w:r>
+        <w:t>Visualization</w:t>
+      </w:r>
+    </w:p>
+    <w:p>
+      <w:pPr>
         <w:spacing w:after="295" w:line="259" w:lineRule="auto"/>
         <w:ind w:left="0" w:right="299" w:firstLine="0"/>
       </w:pPr>
       <w:r>
-        <w:t>Visualization</w:t>
+        <w:t>Once we got the data joined and cleaned and could start the visualization</w:t>
+      </w:r>
+      <w:r>
+        <w:t xml:space="preserve">. </w:t>
+      </w:r>
+      <w:r>
+        <w:t xml:space="preserve">The main challenge here were the different </w:t>
+      </w:r>
+      <w:r>
+        <w:t>variables</w:t>
+      </w:r>
+      <w:r>
+        <w:t xml:space="preserve"> that </w:t>
+      </w:r>
+      <w:r>
+        <w:t xml:space="preserve">needed to be </w:t>
+      </w:r>
+      <w:r>
+        <w:t>visualized</w:t>
+      </w:r>
+      <w:r>
+        <w:t xml:space="preserve"> to give us a good overview of the factors that may affect suicide rates. There were two main groups of </w:t>
+      </w:r>
+      <w:r>
+        <w:t>variables</w:t>
+      </w:r>
+      <w:r>
+        <w:t>. The first one was about the whole population</w:t>
+      </w:r>
+      <w:r>
+        <w:t>,</w:t>
+      </w:r>
+      <w:r>
+        <w:t xml:space="preserve"> such as GDP</w:t>
+      </w:r>
+      <w:r>
+        <w:t xml:space="preserve"> per Capita, while others, such as </w:t>
+      </w:r>
+      <w:r>
+        <w:t xml:space="preserve">smoking habits, were differentiated between male and female. </w:t>
+      </w:r>
+      <w:r>
+        <w:t>Therefore,</w:t>
+      </w:r>
+      <w:r>
+        <w:t xml:space="preserve"> it required two different paths in </w:t>
+      </w:r>
+      <w:proofErr w:type="spellStart"/>
+      <w:r>
+        <w:t>Knime</w:t>
+      </w:r>
+      <w:proofErr w:type="spellEnd"/>
+      <w:r>
+        <w:t>.</w:t>
       </w:r>
     </w:p>
     <w:p>
       <w:pPr>
+        <w:spacing w:after="0" w:line="259" w:lineRule="auto"/>
+        <w:ind w:left="0" w:right="301" w:firstLine="0"/>
+      </w:pPr>
+      <w:r>
+        <w:lastRenderedPageBreak/>
+        <w:t xml:space="preserve">For the </w:t>
+      </w:r>
+      <w:r>
+        <w:t xml:space="preserve">ones containing the whole population the </w:t>
+      </w:r>
+      <w:r>
+        <w:t>aggregation</w:t>
+      </w:r>
+      <w:r>
+        <w:t xml:space="preserve"> process was relatively simple, since it only needed to be grouped by one variable. I used the sum function for </w:t>
+      </w:r>
+      <w:r>
+        <w:t>the number of sui</w:t>
+      </w:r>
+      <w:r>
+        <w:t>cides</w:t>
+      </w:r>
+      <w:r>
+        <w:t xml:space="preserve"> (since this is a flow variable), and the mean for the GDP per Capita as well as the population.</w:t>
+      </w:r>
+    </w:p>
+    <w:p>
+      <w:pPr>
+        <w:spacing w:after="0" w:line="259" w:lineRule="auto"/>
+        <w:ind w:left="0" w:right="301" w:firstLine="0"/>
+      </w:pPr>
+      <w:r>
+        <w:t xml:space="preserve">For the population, we </w:t>
+      </w:r>
+      <w:r>
+        <w:t xml:space="preserve">created a simple scatter plot at first to see if there was any </w:t>
+      </w:r>
+      <w:r>
+        <w:t>correlation.</w:t>
+      </w:r>
+      <w:r>
+        <w:t xml:space="preserve"> The </w:t>
+      </w:r>
+      <w:r>
+        <w:t>scatter plot</w:t>
+      </w:r>
+      <w:r>
+        <w:t xml:space="preserve"> shows that there is a </w:t>
+      </w:r>
+      <w:r>
+        <w:t>general positive correlation between population and the number of suicides</w:t>
+      </w:r>
+      <w:r>
+        <w:t xml:space="preserve">. The smaller the population the less suicides, however larger populations do not necessarily have nigher suicides rates. </w:t>
+      </w:r>
+      <w:r>
+        <w:t>Overall,</w:t>
+      </w:r>
+      <w:r>
+        <w:t xml:space="preserve"> it seems there is not much correlation between these two variables.</w:t>
+      </w:r>
+    </w:p>
+    <w:p>
+      <w:pPr>
         <w:spacing w:after="295" w:line="259" w:lineRule="auto"/>
         <w:ind w:left="0" w:right="299" w:firstLine="0"/>
       </w:pPr>
       <w:r>
-        <w:t>Once we got the data joined and cleaned and could start the visualization</w:t>
-      </w:r>
-      <w:r>
-        <w:t xml:space="preserve">. </w:t>
-      </w:r>
-      <w:r>
-        <w:t xml:space="preserve">The main challenge here were the different </w:t>
-      </w:r>
-      <w:r>
-        <w:t>variables</w:t>
-      </w:r>
-      <w:r>
-        <w:t xml:space="preserve"> that </w:t>
-      </w:r>
-      <w:r>
-        <w:t xml:space="preserve">needed to be </w:t>
-      </w:r>
-      <w:r>
-        <w:t>visualized</w:t>
-      </w:r>
-      <w:r>
-        <w:t xml:space="preserve"> to give us a good overview of the factors that may affect suicide rates. There were two main groups of </w:t>
-      </w:r>
-      <w:r>
-        <w:t>variables</w:t>
-      </w:r>
-      <w:r>
-        <w:t>. The first one was about the whole population</w:t>
-      </w:r>
-      <w:r>
-        <w:t>,</w:t>
-      </w:r>
-      <w:r>
-        <w:t xml:space="preserve"> such as GDP</w:t>
-      </w:r>
-      <w:r>
-        <w:t xml:space="preserve"> per Capita, while others, such as </w:t>
-      </w:r>
-      <w:r>
-        <w:t xml:space="preserve">smoking habits, were differentiated between male and female. </w:t>
-      </w:r>
-      <w:r>
-        <w:t>Therefore,</w:t>
-      </w:r>
-      <w:r>
-        <w:t xml:space="preserve"> it required two different paths in </w:t>
-      </w:r>
-      <w:proofErr w:type="spellStart"/>
-      <w:r>
-        <w:t>Knime.</w:t>
-      </w:r>
-      <w:proofErr w:type="spellEnd"/>
+        <w:t>For GDP per Capita, we first created a scatter plot</w:t>
+      </w:r>
+      <w:r>
+        <w:t xml:space="preserve"> using level-level </w:t>
+      </w:r>
+      <w:r>
+        <w:t>analysis but</w:t>
+      </w:r>
+      <w:r>
+        <w:t xml:space="preserve"> decided that a log-log transformation would best represent this data. </w:t>
+      </w:r>
+      <w:r>
+        <w:t xml:space="preserve">It shows how </w:t>
+      </w:r>
+      <w:r>
+        <w:t xml:space="preserve">one percent change in GDP per </w:t>
+      </w:r>
+      <w:r>
+        <w:t>C</w:t>
+      </w:r>
+      <w:r>
+        <w:t xml:space="preserve">apita could affect the </w:t>
+      </w:r>
+      <w:r>
+        <w:t xml:space="preserve">percentage </w:t>
+      </w:r>
+      <w:r>
+        <w:t xml:space="preserve">number of suicides. </w:t>
+      </w:r>
+      <w:r>
+        <w:t xml:space="preserve">It shows that there seems to be no correlation between percentage change in GDP per Capita </w:t>
+      </w:r>
+      <w:r>
+        <w:t xml:space="preserve">has no </w:t>
+      </w:r>
+      <w:r>
+        <w:t>effect</w:t>
+      </w:r>
+      <w:r>
+        <w:t xml:space="preserve"> on the percentage change of the number of suicides.</w:t>
+      </w:r>
     </w:p>
     <w:p>
       <w:pPr>
-        <w:spacing w:after="0" w:line="259" w:lineRule="auto"/>
-        <w:ind w:left="0" w:right="301" w:firstLine="0"/>
-      </w:pPr>
-      <w:r>
-        <w:t xml:space="preserve">For the </w:t>
-      </w:r>
-      <w:r>
-        <w:t xml:space="preserve">ones containing the whole population the </w:t>
-      </w:r>
-      <w:r>
-        <w:t>aggregation</w:t>
-      </w:r>
-      <w:r>
-        <w:t xml:space="preserve"> process was relatively simple, since it only needed to be grouped by one variable. I used the sum function for </w:t>
-      </w:r>
-      <w:r>
-        <w:t>the number of sui</w:t>
-      </w:r>
-      <w:r>
-        <w:t>cides</w:t>
-      </w:r>
-      <w:r>
-        <w:t xml:space="preserve"> (since this is a flow variable), and the mean for the GDP per Capita as well as the population.</w:t>
+        <w:spacing w:after="295" w:line="259" w:lineRule="auto"/>
+        <w:ind w:left="0" w:right="299" w:firstLine="0"/>
+      </w:pPr>
+      <w:r>
+        <w:t xml:space="preserve">For the variables that have a division by sex, we needed to take a couple of extra steps. First, we aggregated based on country and sex. </w:t>
+      </w:r>
+      <w:r>
+        <w:t>We then needed to create two paths that filtered for the two sexes, since they were represented in different variables.</w:t>
+      </w:r>
+      <w:r>
+        <w:t xml:space="preserve"> We again decided to take </w:t>
+      </w:r>
+      <w:r>
+        <w:t>the sum for the number of suicides again, but the mean for all the other variables. This was done, due to the repetition of the variables</w:t>
+      </w:r>
+      <w:r>
+        <w:t>, since we were combining different age groups for the suicide rates that were not separate categories for the variables from the World Bank Database.</w:t>
       </w:r>
     </w:p>
     <w:p>
       <w:pPr>
-        <w:spacing w:after="0" w:line="259" w:lineRule="auto"/>
-        <w:ind w:left="0" w:right="301" w:firstLine="0"/>
-      </w:pPr>
-      <w:r>
-        <w:t xml:space="preserve">For the population, we </w:t>
-      </w:r>
-      <w:r>
-        <w:t xml:space="preserve">created a simple scatter plot at first to see if there was any </w:t>
-      </w:r>
-      <w:r>
-        <w:t>correlation.</w:t>
-      </w:r>
-      <w:r>
-        <w:t xml:space="preserve"> The </w:t>
-      </w:r>
-      <w:r>
-        <w:t>scatter plot</w:t>
-      </w:r>
-      <w:r>
-        <w:t xml:space="preserve"> shows that there is a </w:t>
-      </w:r>
-      <w:r>
-        <w:t>general positive correlation between population and the number of suicides</w:t>
-      </w:r>
-      <w:r>
-        <w:t xml:space="preserve">. The smaller the population the less suicides, however larger populations do not necessarily have nigher suicides rates. </w:t>
-      </w:r>
-      <w:r>
-        <w:t>Overall,</w:t>
-      </w:r>
-      <w:r>
-        <w:t xml:space="preserve"> it seems there is not much correlation between these two variables.</w:t>
+        <w:spacing w:after="295" w:line="259" w:lineRule="auto"/>
+        <w:ind w:left="0" w:right="299" w:firstLine="0"/>
+      </w:pPr>
+      <w:r>
+        <w:t xml:space="preserve">For the unemployment and the smoking rates both sexes showed that there was not a </w:t>
+      </w:r>
+      <w:r>
+        <w:t xml:space="preserve">huge positive </w:t>
+      </w:r>
+      <w:r>
+        <w:t>correlation to suicide rates.</w:t>
+      </w:r>
+      <w:r>
+        <w:t xml:space="preserve"> There was a tendency towards the center, meaning that people with an average smoking habit were most likely to commit suicide, but no clear correlation.</w:t>
       </w:r>
     </w:p>
     <w:p>
@@ -12463,93 +12965,6 @@
         <w:ind w:left="0" w:right="299" w:firstLine="0"/>
       </w:pPr>
       <w:r>
-        <w:t>For GDP per Capita, we first created a scatter plot</w:t>
-      </w:r>
-      <w:r>
-        <w:t xml:space="preserve"> using level-level </w:t>
-      </w:r>
-      <w:r>
-        <w:t>analysis but</w:t>
-      </w:r>
-      <w:r>
-        <w:t xml:space="preserve"> decided that a log-log transformation would best represent this data. </w:t>
-      </w:r>
-      <w:r>
-        <w:t xml:space="preserve">It shows how </w:t>
-      </w:r>
-      <w:r>
-        <w:t xml:space="preserve">one percent change in GDP per </w:t>
-      </w:r>
-      <w:r>
-        <w:t>C</w:t>
-      </w:r>
-      <w:r>
-        <w:t xml:space="preserve">apita could affect the </w:t>
-      </w:r>
-      <w:r>
-        <w:t xml:space="preserve">percentage </w:t>
-      </w:r>
-      <w:r>
-        <w:t xml:space="preserve">number of suicides. </w:t>
-      </w:r>
-      <w:r>
-        <w:t xml:space="preserve">It shows that there seems to be no correlation between percentage change in GDP per Capita </w:t>
-      </w:r>
-      <w:r>
-        <w:t xml:space="preserve">has no </w:t>
-      </w:r>
-      <w:r>
-        <w:t>effect</w:t>
-      </w:r>
-      <w:r>
-        <w:t xml:space="preserve"> on the percentage change of the number of suicides.</w:t>
-      </w:r>
-    </w:p>
-    <w:p>
-      <w:pPr>
-        <w:spacing w:after="295" w:line="259" w:lineRule="auto"/>
-        <w:ind w:left="0" w:right="299" w:firstLine="0"/>
-      </w:pPr>
-      <w:r>
-        <w:t xml:space="preserve">For the variables that have a division by sex, we needed to take a couple of extra steps. First, we aggregated based on country and sex. </w:t>
-      </w:r>
-      <w:r>
-        <w:t>We then needed to create two paths that filtered for the two sexes, since they were represented in different variables.</w:t>
-      </w:r>
-      <w:r>
-        <w:t xml:space="preserve"> We again decided to take </w:t>
-      </w:r>
-      <w:r>
-        <w:t>the sum for the number of suicides again, but the mean for all the other variables. This was done, due to the repetition of the variables</w:t>
-      </w:r>
-      <w:r>
-        <w:t>, since we were combining different age groups for the suicide rates that were not separate categories for the variables from the World Bank Database.</w:t>
-      </w:r>
-    </w:p>
-    <w:p>
-      <w:pPr>
-        <w:spacing w:after="295" w:line="259" w:lineRule="auto"/>
-        <w:ind w:left="0" w:right="299" w:firstLine="0"/>
-      </w:pPr>
-      <w:r>
-        <w:t xml:space="preserve">For the unemployment and the smoking rates both sexes showed that there was not a </w:t>
-      </w:r>
-      <w:r>
-        <w:t xml:space="preserve">huge positive </w:t>
-      </w:r>
-      <w:r>
-        <w:t>correlation to suicide rates.</w:t>
-      </w:r>
-      <w:r>
-        <w:t xml:space="preserve"> There was a tendency towards the center, meaning that people with an average smoking habit were most likely to commit suicide, but no clear correlation.</w:t>
-      </w:r>
-    </w:p>
-    <w:p>
-      <w:pPr>
-        <w:spacing w:after="295" w:line="259" w:lineRule="auto"/>
-        <w:ind w:left="0" w:right="299" w:firstLine="0"/>
-      </w:pPr>
-      <w:r>
         <w:t xml:space="preserve">For alcohol </w:t>
       </w:r>
       <w:r>
@@ -12565,11 +12980,7 @@
         <w:t xml:space="preserve">There is a cluster around the higher percentage of alcohol consumption and </w:t>
       </w:r>
       <w:r>
-        <w:t xml:space="preserve">percentage of </w:t>
-      </w:r>
-      <w:r>
-        <w:lastRenderedPageBreak/>
-        <w:t>suicides. Therefore, there is a correlation between the percentage change in alcohol consumption and the percentage change in number of suicides. We cannot claim causality, but there seems to be a connection between these two variables, much more than any others.</w:t>
+        <w:t>percentage of suicides. Therefore, there is a correlation between the percentage change in alcohol consumption and the percentage change in number of suicides. We cannot claim causality, but there seems to be a connection between these two variables, much more than any others.</w:t>
       </w:r>
     </w:p>
     <w:p>
@@ -17113,7 +17524,7 @@
             </wp:anchor>
           </w:drawing>
         </mc:Choice>
-        <mc:Fallback xmlns:arto="http://schemas.microsoft.com/office/word/2006/arto" xmlns:a="http://schemas.openxmlformats.org/drawingml/2006/main">
+        <mc:Fallback xmlns:a="http://schemas.openxmlformats.org/drawingml/2006/main" xmlns:arto="http://schemas.microsoft.com/office/word/2006/arto">
           <w:pict w14:anchorId="17701065">
             <v:group id="Group 7056" style="width:135.395pt;height:8.16333pt;position:absolute;mso-position-horizontal-relative:page;mso-position-horizontal:absolute;margin-left:246.476pt;mso-position-vertical-relative:page;margin-top:732.915pt;" coordsize="17195,1036">
               <v:shape id="Shape 7057" style="position:absolute;width:514;height:741;left:0;top:71;" coordsize="51447,74199" path="m0,0l10479,0l36195,47771c40005,54887,42862,62002,43815,63019c43815,63019,42862,50820,42862,40657l41910,0l51447,0l51447,74199l41910,74199l17146,29476c12384,21345,8574,14229,7622,11181c8574,13213,8574,23378,8574,31508l9527,74199l0,74199l0,0x">
@@ -19897,6 +20308,25 @@
       <w:sz w:val="20"/>
     </w:rPr>
   </w:style>
+  <w:style w:type="paragraph" w:styleId="Heading1">
+    <w:name w:val="heading 1"/>
+    <w:basedOn w:val="Normal"/>
+    <w:next w:val="Normal"/>
+    <w:link w:val="Heading1Char"/>
+    <w:uiPriority w:val="9"/>
+    <w:qFormat/>
+    <w:rsid w:val="00356118"/>
+    <w:pPr>
+      <w:spacing w:after="240"/>
+      <w:ind w:left="0" w:right="301" w:firstLine="0"/>
+      <w:jc w:val="left"/>
+      <w:outlineLvl w:val="0"/>
+    </w:pPr>
+    <w:rPr>
+      <w:b/>
+      <w:sz w:val="24"/>
+    </w:rPr>
+  </w:style>
   <w:style w:type="character" w:default="1" w:styleId="DefaultParagraphFont">
     <w:name w:val="Default Paragraph Font"/>
     <w:uiPriority w:val="1"/>
@@ -20008,6 +20438,42 @@
         <w:right w:w="0" w:type="dxa"/>
       </w:tblCellMar>
     </w:tblPr>
+  </w:style>
+  <w:style w:type="character" w:customStyle="1" w:styleId="Heading1Char">
+    <w:name w:val="Heading 1 Char"/>
+    <w:basedOn w:val="DefaultParagraphFont"/>
+    <w:link w:val="Heading1"/>
+    <w:uiPriority w:val="9"/>
+    <w:rsid w:val="00356118"/>
+    <w:rPr>
+      <w:rFonts w:ascii="Open Sans" w:eastAsia="Open Sans" w:hAnsi="Open Sans" w:cs="Open Sans"/>
+      <w:b/>
+      <w:color w:val="000000"/>
+      <w:sz w:val="24"/>
+    </w:rPr>
+  </w:style>
+  <w:style w:type="character" w:styleId="Hyperlink">
+    <w:name w:val="Hyperlink"/>
+    <w:basedOn w:val="DefaultParagraphFont"/>
+    <w:uiPriority w:val="99"/>
+    <w:unhideWhenUsed/>
+    <w:rsid w:val="004D6ED8"/>
+    <w:rPr>
+      <w:color w:val="0563C1" w:themeColor="hyperlink"/>
+      <w:u w:val="single"/>
+    </w:rPr>
+  </w:style>
+  <w:style w:type="character" w:styleId="UnresolvedMention">
+    <w:name w:val="Unresolved Mention"/>
+    <w:basedOn w:val="DefaultParagraphFont"/>
+    <w:uiPriority w:val="99"/>
+    <w:semiHidden/>
+    <w:unhideWhenUsed/>
+    <w:rsid w:val="004D6ED8"/>
+    <w:rPr>
+      <w:color w:val="605E5C"/>
+      <w:shd w:val="clear" w:color="auto" w:fill="E1DFDD"/>
+    </w:rPr>
   </w:style>
 </w:styles>
 </file>

</xml_diff>

<commit_message>
added first draft of presentation
</commit_message>
<xml_diff>
--- a/DE2_Term_Project_Documentation.docx
+++ b/DE2_Term_Project_Documentation.docx
@@ -11290,13 +11290,41 @@
           <w:szCs w:val="18"/>
         </w:rPr>
       </w:pPr>
+      <w:proofErr w:type="spellStart"/>
       <w:r>
         <w:rPr>
           <w:color w:val="auto"/>
           <w:sz w:val="22"/>
           <w:szCs w:val="18"/>
         </w:rPr>
-        <w:t xml:space="preserve">Maeva Braeckevelt - </w:t>
+        <w:t>Maeva</w:t>
+      </w:r>
+      <w:proofErr w:type="spellEnd"/>
+      <w:r>
+        <w:rPr>
+          <w:color w:val="auto"/>
+          <w:sz w:val="22"/>
+          <w:szCs w:val="18"/>
+        </w:rPr>
+        <w:t xml:space="preserve"> </w:t>
+      </w:r>
+      <w:proofErr w:type="spellStart"/>
+      <w:r>
+        <w:rPr>
+          <w:color w:val="auto"/>
+          <w:sz w:val="22"/>
+          <w:szCs w:val="18"/>
+        </w:rPr>
+        <w:t>Braeckevelt</w:t>
+      </w:r>
+      <w:proofErr w:type="spellEnd"/>
+      <w:r>
+        <w:rPr>
+          <w:color w:val="auto"/>
+          <w:sz w:val="22"/>
+          <w:szCs w:val="18"/>
+        </w:rPr>
+        <w:t xml:space="preserve"> - </w:t>
       </w:r>
     </w:p>
     <w:p>
@@ -11316,7 +11344,25 @@
           <w:sz w:val="22"/>
           <w:szCs w:val="18"/>
         </w:rPr>
-        <w:t>Dominik Gulácsy – 2003374</w:t>
+        <w:t xml:space="preserve">Dominik </w:t>
+      </w:r>
+      <w:proofErr w:type="spellStart"/>
+      <w:r>
+        <w:rPr>
+          <w:color w:val="auto"/>
+          <w:sz w:val="22"/>
+          <w:szCs w:val="18"/>
+        </w:rPr>
+        <w:t>Gulácsy</w:t>
+      </w:r>
+      <w:proofErr w:type="spellEnd"/>
+      <w:r>
+        <w:rPr>
+          <w:color w:val="auto"/>
+          <w:sz w:val="22"/>
+          <w:szCs w:val="18"/>
+        </w:rPr>
+        <w:t xml:space="preserve"> – 2003374</w:t>
       </w:r>
     </w:p>
     <w:p>
@@ -11601,8 +11647,17 @@
           <w:rFonts w:ascii="Calibri" w:eastAsia="Times New Roman" w:hAnsi="Calibri" w:cs="Calibri"/>
           <w:sz w:val="22"/>
         </w:rPr>
-        <w:t>SL.UEM.TOTL.FE.ZS</w:t>
-      </w:r>
+        <w:t>SL.UEM.TOTL.</w:t>
+      </w:r>
+      <w:proofErr w:type="gramStart"/>
+      <w:r>
+        <w:rPr>
+          <w:rFonts w:ascii="Calibri" w:eastAsia="Times New Roman" w:hAnsi="Calibri" w:cs="Calibri"/>
+          <w:sz w:val="22"/>
+        </w:rPr>
+        <w:t>FE.ZS</w:t>
+      </w:r>
+      <w:proofErr w:type="gramEnd"/>
     </w:p>
     <w:p>
       <w:pPr>
@@ -11676,9 +11731,11 @@
       <w:r>
         <w:t xml:space="preserve"> and </w:t>
       </w:r>
+      <w:proofErr w:type="gramStart"/>
       <w:r>
         <w:t>SH.PRV.SMOK.FE</w:t>
       </w:r>
+      <w:proofErr w:type="gramEnd"/>
     </w:p>
     <w:p>
       <w:pPr>
@@ -11974,13 +12031,19 @@
         <w:jc w:val="left"/>
       </w:pPr>
       <w:r>
-        <w:t>All the engineering work we have done were aim to give us a visualization to answer to th</w:t>
+        <w:t>All the engineering work we have done were aim to give us a visualization to answer th</w:t>
       </w:r>
       <w:r>
         <w:t>ese</w:t>
       </w:r>
       <w:r>
-        <w:t xml:space="preserve"> question: </w:t>
+        <w:t xml:space="preserve"> question</w:t>
+      </w:r>
+      <w:r>
+        <w:t>s</w:t>
+      </w:r>
+      <w:r>
+        <w:t xml:space="preserve">: </w:t>
       </w:r>
     </w:p>
     <w:p>
@@ -12040,7 +12103,7 @@
         <w:jc w:val="left"/>
       </w:pPr>
       <w:r>
-        <w:t>How can it be related to socioeconomic indicators like, Unemployment Rate, GDPPC,  alcohol consumption and cigarette consumption?</w:t>
+        <w:t>How can it be related to socioeconomic indicators like, Unemployment Rate, GDPPC, alcohol consumption and cigarette consumption?</w:t>
       </w:r>
     </w:p>
     <w:p>
@@ -12091,13 +12154,7 @@
         <w:jc w:val="left"/>
       </w:pPr>
       <w:r>
-        <w:t xml:space="preserve">Suicide Rates Overview 1985 to 2016, Compares socio-economic info with suicide rates by year and country [Internet], Kaggle: Your Machine Learning and Data Science Community, 2018, [download on the 11/19/2020], </w:t>
-      </w:r>
-      <w:r>
-        <w:t>License:</w:t>
-      </w:r>
-      <w:r>
-        <w:t xml:space="preserve"> World Bank Dataset Terms of Use, https://www.kaggle.com/russellyates88/suicide-rates-overview-1985-to-2016/metadata</w:t>
+        <w:t>Suicide Rates Overview 1985 to 2016, Compares socio-economic info with suicide rates by year and country [Internet], Kaggle: Your Machine Learning and Data Science Community, 2018, [download on the 11/19/2020], License: World Bank Dataset Terms of Use, https://www.kaggle.com/russellyates88/suicide-rates-overview-1985-to-2016/metadata</w:t>
       </w:r>
     </w:p>
     <w:p>
@@ -12107,16 +12164,33 @@
         <w:jc w:val="left"/>
       </w:pPr>
       <w:r>
-        <w:t>World Bank, “Population,Total.”</w:t>
-      </w:r>
-      <w:r>
-        <w:t>, “Unemployment male and female”,”Alcohol consumption male and female”, “Smoking habbits male and female”,</w:t>
-      </w:r>
-      <w:r>
-        <w:t xml:space="preserve"> World Development Indicators. The World Bank group,</w:t>
-      </w:r>
-      <w:r>
-        <w:t xml:space="preserve"> [download on the 12/03/2020, [</w:t>
+        <w:t>World Bank, “</w:t>
+      </w:r>
+      <w:proofErr w:type="spellStart"/>
+      <w:proofErr w:type="gramStart"/>
+      <w:r>
+        <w:t>Population,Total</w:t>
+      </w:r>
+      <w:proofErr w:type="spellEnd"/>
+      <w:proofErr w:type="gramEnd"/>
+      <w:r>
+        <w:t xml:space="preserve">.”, “Unemployment male and </w:t>
+      </w:r>
+      <w:proofErr w:type="spellStart"/>
+      <w:r>
+        <w:t>female”,”Alcohol</w:t>
+      </w:r>
+      <w:proofErr w:type="spellEnd"/>
+      <w:r>
+        <w:t xml:space="preserve"> consumption male and female”, “Smoking </w:t>
+      </w:r>
+      <w:proofErr w:type="spellStart"/>
+      <w:r>
+        <w:t>habbits</w:t>
+      </w:r>
+      <w:proofErr w:type="spellEnd"/>
+      <w:r>
+        <w:t xml:space="preserve"> male and female”, World Development Indicators. The World Bank group, [download on the 12/03/2020, [</w:t>
       </w:r>
       <w:hyperlink r:id="rId12" w:history="1">
         <w:r>
@@ -12185,7 +12259,15 @@
         <w:t>d</w:t>
       </w:r>
       <w:r>
-        <w:t>ata/static_kaggle/suicide_rate.csv)</w:t>
+        <w:t>ata/</w:t>
+      </w:r>
+      <w:proofErr w:type="spellStart"/>
+      <w:r>
+        <w:t>static_kaggle</w:t>
+      </w:r>
+      <w:proofErr w:type="spellEnd"/>
+      <w:r>
+        <w:t>/suicide_rate.csv)</w:t>
       </w:r>
       <w:r>
         <w:t xml:space="preserve"> from </w:t>
@@ -12208,11 +12290,21 @@
         <w:t xml:space="preserve">n SQL file </w:t>
       </w:r>
       <w:r>
-        <w:t>(data/static_kaggle/</w:t>
-      </w:r>
+        <w:t>(data/</w:t>
+      </w:r>
+      <w:proofErr w:type="spellStart"/>
+      <w:r>
+        <w:t>static_kaggle</w:t>
+      </w:r>
+      <w:proofErr w:type="spellEnd"/>
+      <w:r>
+        <w:t>/</w:t>
+      </w:r>
+      <w:proofErr w:type="spellStart"/>
       <w:r>
         <w:t>import_suicide_rates.sql</w:t>
       </w:r>
+      <w:proofErr w:type="spellEnd"/>
       <w:r>
         <w:t>) in which we</w:t>
       </w:r>
@@ -12289,8 +12381,13 @@
         <w:t xml:space="preserve"> </w:t>
       </w:r>
       <w:r>
-        <w:t>db.t2.micro</w:t>
-      </w:r>
+        <w:t>db.t</w:t>
+      </w:r>
+      <w:proofErr w:type="gramStart"/>
+      <w:r>
+        <w:t>2.micro</w:t>
+      </w:r>
+      <w:proofErr w:type="gramEnd"/>
       <w:r>
         <w:t xml:space="preserve"> instance with </w:t>
       </w:r>
@@ -12323,17 +12420,35 @@
         <w:t xml:space="preserve"> a</w:t>
       </w:r>
       <w:r>
-        <w:t xml:space="preserve"> Self-Contained sql file</w:t>
+        <w:t xml:space="preserve"> Self-Contained </w:t>
+      </w:r>
+      <w:proofErr w:type="spellStart"/>
+      <w:r>
+        <w:t>sql</w:t>
+      </w:r>
+      <w:proofErr w:type="spellEnd"/>
+      <w:r>
+        <w:t xml:space="preserve"> file</w:t>
       </w:r>
       <w:r>
         <w:t xml:space="preserve"> (</w:t>
       </w:r>
       <w:r>
-        <w:t>data/aws/</w:t>
-      </w:r>
+        <w:t>data/</w:t>
+      </w:r>
+      <w:proofErr w:type="spellStart"/>
+      <w:r>
+        <w:t>aws</w:t>
+      </w:r>
+      <w:proofErr w:type="spellEnd"/>
+      <w:r>
+        <w:t>/</w:t>
+      </w:r>
+      <w:proofErr w:type="spellStart"/>
       <w:r>
         <w:t>dump_suicide_rates.sql</w:t>
       </w:r>
+      <w:proofErr w:type="spellEnd"/>
       <w:r>
         <w:t>)</w:t>
       </w:r>
@@ -12368,7 +12483,15 @@
         <w:t xml:space="preserve"> can be find in</w:t>
       </w:r>
       <w:r>
-        <w:t xml:space="preserve"> a text file (data/aws/</w:t>
+        <w:t xml:space="preserve"> a text file (data/</w:t>
+      </w:r>
+      <w:proofErr w:type="spellStart"/>
+      <w:r>
+        <w:t>aws</w:t>
+      </w:r>
+      <w:proofErr w:type="spellEnd"/>
+      <w:r>
+        <w:t>/</w:t>
       </w:r>
       <w:r>
         <w:t>grader_credentials.txt</w:t>
@@ -12446,7 +12569,7 @@
         <w:t xml:space="preserve"> called name and </w:t>
       </w:r>
       <w:r>
-        <w:t xml:space="preserve"> available</w:t>
+        <w:t>available</w:t>
       </w:r>
       <w:r>
         <w:t xml:space="preserve"> through </w:t>
@@ -12485,7 +12608,15 @@
         <w:jc w:val="left"/>
       </w:pPr>
       <w:r>
-        <w:t>Concerning the WDI’s variable, an API extraction was used in Knime. We used a</w:t>
+        <w:t xml:space="preserve">Concerning the WDI’s variable, an API extraction was used in </w:t>
+      </w:r>
+      <w:proofErr w:type="spellStart"/>
+      <w:r>
+        <w:t>Knime</w:t>
+      </w:r>
+      <w:proofErr w:type="spellEnd"/>
+      <w:r>
+        <w:t>. We used a</w:t>
       </w:r>
       <w:r>
         <w:t xml:space="preserve"> xlsx hosted on </w:t>
@@ -12536,10 +12667,46 @@
         <w:jc w:val="left"/>
       </w:pPr>
       <w:r>
-        <w:t>The cleaning and and the analytics were done in Knime. After connecting Knime to the sql, we cleaned the datase</w:t>
-      </w:r>
-      <w:r>
-        <w:t xml:space="preserve">t. The main difficulty that occurs was the </w:t>
+        <w:t xml:space="preserve">The cleaning and </w:t>
+      </w:r>
+      <w:proofErr w:type="spellStart"/>
+      <w:r>
+        <w:t>and</w:t>
+      </w:r>
+      <w:proofErr w:type="spellEnd"/>
+      <w:r>
+        <w:t xml:space="preserve"> the analytics were done in </w:t>
+      </w:r>
+      <w:proofErr w:type="spellStart"/>
+      <w:r>
+        <w:t>Knime</w:t>
+      </w:r>
+      <w:proofErr w:type="spellEnd"/>
+      <w:r>
+        <w:t xml:space="preserve">. After connecting </w:t>
+      </w:r>
+      <w:proofErr w:type="spellStart"/>
+      <w:r>
+        <w:t>Knime</w:t>
+      </w:r>
+      <w:proofErr w:type="spellEnd"/>
+      <w:r>
+        <w:t xml:space="preserve"> to the </w:t>
+      </w:r>
+      <w:proofErr w:type="spellStart"/>
+      <w:r>
+        <w:t>sql</w:t>
+      </w:r>
+      <w:proofErr w:type="spellEnd"/>
+      <w:r>
+        <w:t>, we cleaned the datase</w:t>
+      </w:r>
+      <w:r>
+        <w:t xml:space="preserve">t. The main difficulty that occurs was </w:t>
+      </w:r>
+      <w:proofErr w:type="gramStart"/>
+      <w:r>
+        <w:t xml:space="preserve">the </w:t>
       </w:r>
       <w:r>
         <w:t xml:space="preserve"> </w:t>
@@ -12548,7 +12715,14 @@
         <w:rPr>
           <w:highlight w:val="yellow"/>
         </w:rPr>
-        <w:t>“Dominik I need you help for this part!”</w:t>
+        <w:t>“</w:t>
+      </w:r>
+      <w:proofErr w:type="gramEnd"/>
+      <w:r>
+        <w:rPr>
+          <w:highlight w:val="yellow"/>
+        </w:rPr>
+        <w:t>Dominik I need you help for this part!”</w:t>
       </w:r>
     </w:p>
     <w:p>
@@ -12601,7 +12775,13 @@
         <w:t>c</w:t>
       </w:r>
       <w:r>
-        <w:t xml:space="preserve">lean It further for visualization. First we filtered out all the missing values from any of the columns. Once that was done, we realized that most </w:t>
+        <w:t>lean It further for visualization. First</w:t>
+      </w:r>
+      <w:r>
+        <w:t>,</w:t>
+      </w:r>
+      <w:r>
+        <w:t xml:space="preserve"> we filtered out all the missing values from any of the columns. Once that was done, we realized that most </w:t>
       </w:r>
       <w:r>
         <w:t>observations were for the year 2010. While we originally wanted to do a time series analysis, at this point we realized we would not have the data to do so. Th</w:t>
@@ -12611,6 +12791,9 @@
       </w:r>
       <w:r>
         <w:t>significant difference in number of observations for that year using a histogram.</w:t>
+      </w:r>
+      <w:r>
+        <w:t>F</w:t>
       </w:r>
     </w:p>
     <w:p>
@@ -12676,7 +12859,15 @@
         <w:t>Therefore,</w:t>
       </w:r>
       <w:r>
-        <w:t xml:space="preserve"> it required two different paths in Knime.</w:t>
+        <w:t xml:space="preserve"> it required two different paths in </w:t>
+      </w:r>
+      <w:proofErr w:type="spellStart"/>
+      <w:r>
+        <w:t>Knime</w:t>
+      </w:r>
+      <w:proofErr w:type="spellEnd"/>
+      <w:r>
+        <w:t>.</w:t>
       </w:r>
     </w:p>
     <w:p>

</xml_diff>

<commit_message>
add ETL and data loading section to docs
</commit_message>
<xml_diff>
--- a/DE2_Term_Project_Documentation.docx
+++ b/DE2_Term_Project_Documentation.docx
@@ -10591,7 +10591,7 @@
               </wp:anchor>
             </w:drawing>
           </mc:Choice>
-          <mc:Fallback xmlns:arto="http://schemas.microsoft.com/office/word/2006/arto" xmlns:a="http://schemas.openxmlformats.org/drawingml/2006/main">
+          <mc:Fallback xmlns:a="http://schemas.openxmlformats.org/drawingml/2006/main" xmlns:arto="http://schemas.microsoft.com/office/word/2006/arto">
             <w:pict w14:anchorId="3C00A203">
               <v:group id="Group 6547" style="position:absolute;margin-left:364.95pt;margin-top:.75pt;width:104.15pt;height:72.2pt;z-index:251658240" coordsize="13232,9173" o:spid="_x0000_s1026" w14:anchorId="75F02403" o:gfxdata="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">
                 <v:shape id="Shape 283" style="position:absolute;left:6573;top:1417;width:290;height:830;visibility:visible;mso-wrap-style:square;v-text-anchor:top" coordsize="28956,83059" o:spid="_x0000_s1027" fillcolor="#231f20" stroked="f" strokeweight="0" path="m,c,,,,16383,l28956,446r,15250l24257,13208v,,,,-7620,c16637,13208,16637,13208,16637,69342v,,,,8890,l28956,67510r,15156l19939,83059v,,,,-19939,c,83059,,83059,,xe" o:gfxdata="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">
@@ -11290,13 +11290,41 @@
           <w:szCs w:val="18"/>
         </w:rPr>
       </w:pPr>
+      <w:proofErr w:type="spellStart"/>
       <w:r>
         <w:rPr>
           <w:color w:val="auto"/>
           <w:sz w:val="22"/>
           <w:szCs w:val="18"/>
         </w:rPr>
-        <w:t xml:space="preserve">Maeva Braeckevelt - </w:t>
+        <w:t>Maeva</w:t>
+      </w:r>
+      <w:proofErr w:type="spellEnd"/>
+      <w:r>
+        <w:rPr>
+          <w:color w:val="auto"/>
+          <w:sz w:val="22"/>
+          <w:szCs w:val="18"/>
+        </w:rPr>
+        <w:t xml:space="preserve"> </w:t>
+      </w:r>
+      <w:proofErr w:type="spellStart"/>
+      <w:r>
+        <w:rPr>
+          <w:color w:val="auto"/>
+          <w:sz w:val="22"/>
+          <w:szCs w:val="18"/>
+        </w:rPr>
+        <w:t>Braeckevelt</w:t>
+      </w:r>
+      <w:proofErr w:type="spellEnd"/>
+      <w:r>
+        <w:rPr>
+          <w:color w:val="auto"/>
+          <w:sz w:val="22"/>
+          <w:szCs w:val="18"/>
+        </w:rPr>
+        <w:t xml:space="preserve"> - </w:t>
       </w:r>
     </w:p>
     <w:p>
@@ -11601,8 +11629,17 @@
           <w:rFonts w:ascii="Calibri" w:eastAsia="Times New Roman" w:hAnsi="Calibri" w:cs="Calibri"/>
           <w:sz w:val="22"/>
         </w:rPr>
-        <w:t>SL.UEM.TOTL.FE.ZS</w:t>
-      </w:r>
+        <w:t>SL.UEM.TOTL.</w:t>
+      </w:r>
+      <w:proofErr w:type="gramStart"/>
+      <w:r>
+        <w:rPr>
+          <w:rFonts w:ascii="Calibri" w:eastAsia="Times New Roman" w:hAnsi="Calibri" w:cs="Calibri"/>
+          <w:sz w:val="22"/>
+        </w:rPr>
+        <w:t>FE.ZS</w:t>
+      </w:r>
+      <w:proofErr w:type="gramEnd"/>
     </w:p>
     <w:p>
       <w:pPr>
@@ -11676,9 +11713,11 @@
       <w:r>
         <w:t xml:space="preserve"> and </w:t>
       </w:r>
+      <w:proofErr w:type="gramStart"/>
       <w:r>
         <w:t>SH.PRV.SMOK.FE</w:t>
       </w:r>
+      <w:proofErr w:type="gramEnd"/>
     </w:p>
     <w:p>
       <w:pPr>
@@ -11964,7 +12003,23 @@
         <w:t>GDP</w:t>
       </w:r>
       <w:r>
-        <w:t xml:space="preserve"> per capita were the variable available that could help us for a powerful analysis (details information on the variable is on the variable.xlsx file on Github). However, to understand better the suicide rate, we thought that other variables could be interesting, that’s why, we chose among the world bank data website: alcohol consumption, cigarette consumption and unemployment rate.</w:t>
+        <w:t xml:space="preserve"> per capita were the variable available that could help us for a powerful analysis (details information on the variable is on the variable.xlsx file on </w:t>
+      </w:r>
+      <w:proofErr w:type="spellStart"/>
+      <w:r>
+        <w:t>Github</w:t>
+      </w:r>
+      <w:proofErr w:type="spellEnd"/>
+      <w:r>
+        <w:t xml:space="preserve">). However, to understand better the suicide rate, we thought that other variables could be interesting, </w:t>
+      </w:r>
+      <w:proofErr w:type="gramStart"/>
+      <w:r>
+        <w:t>that’s</w:t>
+      </w:r>
+      <w:proofErr w:type="gramEnd"/>
+      <w:r>
+        <w:t xml:space="preserve"> why, we chose among the world bank data website: alcohol consumption, cigarette consumption and unemployment rate.</w:t>
       </w:r>
     </w:p>
     <w:p>
@@ -11980,7 +12035,13 @@
         <w:t>ese</w:t>
       </w:r>
       <w:r>
-        <w:t xml:space="preserve"> question: </w:t>
+        <w:t xml:space="preserve"> question</w:t>
+      </w:r>
+      <w:r>
+        <w:t>s</w:t>
+      </w:r>
+      <w:r>
+        <w:t xml:space="preserve">: </w:t>
       </w:r>
     </w:p>
     <w:p>
@@ -12040,7 +12101,15 @@
         <w:jc w:val="left"/>
       </w:pPr>
       <w:r>
-        <w:t>How can it be related to socioeconomic indicators like, Unemployment Rate, GDPPC,  alcohol consumption and cigarette consumption?</w:t>
+        <w:t xml:space="preserve">How can it be related to socioeconomic indicators like, Unemployment Rate, </w:t>
+      </w:r>
+      <w:proofErr w:type="gramStart"/>
+      <w:r>
+        <w:t>GDPPC,  alcohol</w:t>
+      </w:r>
+      <w:proofErr w:type="gramEnd"/>
+      <w:r>
+        <w:t xml:space="preserve"> consumption and cigarette consumption?</w:t>
       </w:r>
     </w:p>
     <w:p>
@@ -12091,13 +12160,7 @@
         <w:jc w:val="left"/>
       </w:pPr>
       <w:r>
-        <w:t xml:space="preserve">Suicide Rates Overview 1985 to 2016, Compares socio-economic info with suicide rates by year and country [Internet], Kaggle: Your Machine Learning and Data Science Community, 2018, [download on the 11/19/2020], </w:t>
-      </w:r>
-      <w:r>
-        <w:t>License:</w:t>
-      </w:r>
-      <w:r>
-        <w:t xml:space="preserve"> World Bank Dataset Terms of Use, https://www.kaggle.com/russellyates88/suicide-rates-overview-1985-to-2016/metadata</w:t>
+        <w:t>Suicide Rates Overview 1985 to 2016, Compares socio-economic info with suicide rates by year and country [Internet], Kaggle: Your Machine Learning and Data Science Community, 2018, [download on the 11/19/2020], License: World Bank Dataset Terms of Use, https://www.kaggle.com/russellyates88/suicide-rates-overview-1985-to-2016/metadata</w:t>
       </w:r>
     </w:p>
     <w:p>
@@ -12107,16 +12170,68 @@
         <w:jc w:val="left"/>
       </w:pPr>
       <w:r>
-        <w:t>World Bank, “Population,Total.”</w:t>
-      </w:r>
-      <w:r>
-        <w:t>, “Unemployment male and female”,”Alcohol consumption male and female”, “Smoking habbits male and female”,</w:t>
-      </w:r>
-      <w:r>
-        <w:t xml:space="preserve"> World Development Indicators. The World Bank group,</w:t>
-      </w:r>
-      <w:r>
-        <w:t xml:space="preserve"> [download on the 12/03/2020, [</w:t>
+        <w:t>World Bank, “</w:t>
+      </w:r>
+      <w:r>
+        <w:t>Total p</w:t>
+      </w:r>
+      <w:r>
+        <w:t>opulation”, “Unemployment</w:t>
+      </w:r>
+      <w:r>
+        <w:t xml:space="preserve"> rate</w:t>
+      </w:r>
+      <w:r>
+        <w:t xml:space="preserve"> male and </w:t>
+      </w:r>
+      <w:proofErr w:type="spellStart"/>
+      <w:r>
+        <w:t>female”</w:t>
+      </w:r>
+      <w:proofErr w:type="gramStart"/>
+      <w:r>
+        <w:t>,”Alcohol</w:t>
+      </w:r>
+      <w:proofErr w:type="spellEnd"/>
+      <w:proofErr w:type="gramEnd"/>
+      <w:r>
+        <w:t xml:space="preserve"> consumption </w:t>
+      </w:r>
+      <w:r>
+        <w:t>(</w:t>
+      </w:r>
+      <w:r>
+        <w:t>male and female</w:t>
+      </w:r>
+      <w:r>
+        <w:t>)</w:t>
+      </w:r>
+      <w:r>
+        <w:t xml:space="preserve">”, “Smoking </w:t>
+      </w:r>
+      <w:r>
+        <w:t>prevalence</w:t>
+      </w:r>
+      <w:r>
+        <w:t xml:space="preserve"> </w:t>
+      </w:r>
+      <w:r>
+        <w:t>(</w:t>
+      </w:r>
+      <w:r>
+        <w:t>male and female</w:t>
+      </w:r>
+      <w:r>
+        <w:t>)</w:t>
+      </w:r>
+      <w:r>
+        <w:t>”, World Development Indicators. The World Bank group, [download on the 12/03/2020,</w:t>
+      </w:r>
+      <w:r>
+        <w:t>]</w:t>
+      </w:r>
+      <w:r>
+        <w:t xml:space="preserve"> </w:t>
       </w:r>
       <w:hyperlink r:id="rId12" w:history="1">
         <w:r>
@@ -12126,16 +12241,20 @@
           <w:t>https://data.worldbank.org/indicator?tab=all</w:t>
         </w:r>
       </w:hyperlink>
-      <w:r>
-        <w:t xml:space="preserve"> </w:t>
-      </w:r>
     </w:p>
     <w:p>
       <w:pPr>
         <w:pStyle w:val="Heading1"/>
+        <w:spacing w:before="360"/>
       </w:pPr>
       <w:r>
-        <w:t>Data Infrastr</w:t>
+        <w:t>Data</w:t>
+      </w:r>
+      <w:r>
+        <w:t xml:space="preserve"> Resource</w:t>
+      </w:r>
+      <w:r>
+        <w:t xml:space="preserve"> Infrastr</w:t>
       </w:r>
       <w:r>
         <w:t>u</w:t>
@@ -12185,7 +12304,15 @@
         <w:t>d</w:t>
       </w:r>
       <w:r>
-        <w:t>ata/static_kaggle/suicide_rate.csv)</w:t>
+        <w:t>ata/</w:t>
+      </w:r>
+      <w:proofErr w:type="spellStart"/>
+      <w:r>
+        <w:t>static_kaggle</w:t>
+      </w:r>
+      <w:proofErr w:type="spellEnd"/>
+      <w:r>
+        <w:t>/suicide_rate.csv)</w:t>
       </w:r>
       <w:r>
         <w:t xml:space="preserve"> from </w:t>
@@ -12199,7 +12326,22 @@
         </w:r>
       </w:hyperlink>
       <w:r>
-        <w:t>. We</w:t>
+        <w:t xml:space="preserve"> which represents </w:t>
+      </w:r>
+      <w:r>
+        <w:t>the</w:t>
+      </w:r>
+      <w:r>
+        <w:t xml:space="preserve"> core da</w:t>
+      </w:r>
+      <w:r>
+        <w:t>ta in our workflow</w:t>
+      </w:r>
+      <w:r>
+        <w:t>.</w:t>
+      </w:r>
+      <w:r>
+        <w:t xml:space="preserve"> We</w:t>
       </w:r>
       <w:r>
         <w:t xml:space="preserve"> wrote a</w:t>
@@ -12208,11 +12350,21 @@
         <w:t xml:space="preserve">n SQL file </w:t>
       </w:r>
       <w:r>
-        <w:t>(data/static_kaggle/</w:t>
-      </w:r>
+        <w:t>(data/</w:t>
+      </w:r>
+      <w:proofErr w:type="spellStart"/>
+      <w:r>
+        <w:t>static_kaggle</w:t>
+      </w:r>
+      <w:proofErr w:type="spellEnd"/>
+      <w:r>
+        <w:t>/</w:t>
+      </w:r>
+      <w:proofErr w:type="spellStart"/>
       <w:r>
         <w:t>import_suicide_rates.sql</w:t>
       </w:r>
+      <w:proofErr w:type="spellEnd"/>
       <w:r>
         <w:t>) in which we</w:t>
       </w:r>
@@ -12247,7 +12399,11 @@
         <w:t xml:space="preserve">to host a </w:t>
       </w:r>
       <w:r>
-        <w:t xml:space="preserve">database. We created a MySQL </w:t>
+        <w:t xml:space="preserve">database. We created a </w:t>
+      </w:r>
+      <w:r>
+        <w:lastRenderedPageBreak/>
+        <w:t xml:space="preserve">MySQL </w:t>
       </w:r>
       <w:r>
         <w:t>database instance using the RDS service of AWS.</w:t>
@@ -12289,8 +12445,13 @@
         <w:t xml:space="preserve"> </w:t>
       </w:r>
       <w:r>
-        <w:t>db.t2.micro</w:t>
-      </w:r>
+        <w:t>db.t</w:t>
+      </w:r>
+      <w:proofErr w:type="gramStart"/>
+      <w:r>
+        <w:t>2.micro</w:t>
+      </w:r>
+      <w:proofErr w:type="gramEnd"/>
       <w:r>
         <w:t xml:space="preserve"> instance with </w:t>
       </w:r>
@@ -12313,68 +12474,488 @@
         <w:t xml:space="preserve"> instance in MySQL Workbench</w:t>
       </w:r>
       <w:r>
-        <w:t xml:space="preserve">. We exported the data and structure of our locally </w:t>
-      </w:r>
-      <w:r>
+        <w:t>. We exported the data and structure of our locally hosted DB in</w:t>
+      </w:r>
+      <w:r>
+        <w:t xml:space="preserve"> a</w:t>
+      </w:r>
+      <w:r>
+        <w:t xml:space="preserve"> Self-Contained </w:t>
+      </w:r>
+      <w:proofErr w:type="spellStart"/>
+      <w:r>
+        <w:t>sql</w:t>
+      </w:r>
+      <w:proofErr w:type="spellEnd"/>
+      <w:r>
+        <w:t xml:space="preserve"> file</w:t>
+      </w:r>
+      <w:r>
+        <w:t xml:space="preserve"> (</w:t>
+      </w:r>
+      <w:r>
+        <w:t>data/</w:t>
+      </w:r>
+      <w:proofErr w:type="spellStart"/>
+      <w:r>
+        <w:t>aws</w:t>
+      </w:r>
+      <w:proofErr w:type="spellEnd"/>
+      <w:r>
+        <w:t>/</w:t>
+      </w:r>
+      <w:proofErr w:type="spellStart"/>
+      <w:r>
+        <w:t>dump_suicide_rates.sql</w:t>
+      </w:r>
+      <w:proofErr w:type="spellEnd"/>
+      <w:r>
+        <w:t>)</w:t>
+      </w:r>
+      <w:r>
+        <w:t>.</w:t>
+      </w:r>
+      <w:r>
+        <w:t xml:space="preserve"> </w:t>
+      </w:r>
+      <w:r>
+        <w:t>Then we imported the data using this dump to our MySQL on AWS.</w:t>
+      </w:r>
+      <w:r>
+        <w:t xml:space="preserve"> </w:t>
+      </w:r>
+      <w:r>
+        <w:t>We added a new user named grader that has only read</w:t>
+      </w:r>
+      <w:r>
+        <w:t xml:space="preserve"> </w:t>
+      </w:r>
+      <w:r>
+        <w:t xml:space="preserve">access </w:t>
+      </w:r>
+      <w:r>
+        <w:t>to simulate a real-life setup. Credentials</w:t>
+      </w:r>
+      <w:r>
+        <w:t xml:space="preserve"> for this user and connectivity details</w:t>
+      </w:r>
+      <w:r>
+        <w:t xml:space="preserve"> </w:t>
+      </w:r>
+      <w:r>
+        <w:t xml:space="preserve">are </w:t>
+      </w:r>
+      <w:proofErr w:type="spellStart"/>
+      <w:r>
+        <w:t>provdided</w:t>
+      </w:r>
+      <w:proofErr w:type="spellEnd"/>
+      <w:r>
+        <w:t xml:space="preserve"> in</w:t>
+      </w:r>
+      <w:r>
+        <w:t xml:space="preserve"> a text file (data/</w:t>
+      </w:r>
+      <w:proofErr w:type="spellStart"/>
+      <w:r>
+        <w:t>aws</w:t>
+      </w:r>
+      <w:proofErr w:type="spellEnd"/>
+      <w:r>
+        <w:t>/</w:t>
+      </w:r>
+      <w:r>
+        <w:t>grader_credentials.txt</w:t>
+      </w:r>
+      <w:r>
+        <w:t>).</w:t>
+      </w:r>
+    </w:p>
+    <w:tbl>
+      <w:tblPr>
+        <w:tblStyle w:val="TableGrid"/>
+        <w:tblW w:w="0" w:type="auto"/>
+        <w:tblInd w:w="-431" w:type="dxa"/>
+        <w:tblBorders>
+          <w:top w:val="none" w:sz="0" w:space="0" w:color="auto"/>
+          <w:left w:val="none" w:sz="0" w:space="0" w:color="auto"/>
+          <w:bottom w:val="none" w:sz="0" w:space="0" w:color="auto"/>
+          <w:right w:val="none" w:sz="0" w:space="0" w:color="auto"/>
+          <w:insideH w:val="none" w:sz="0" w:space="0" w:color="auto"/>
+          <w:insideV w:val="none" w:sz="0" w:space="0" w:color="auto"/>
+        </w:tblBorders>
+        <w:tblLook w:val="04A0" w:firstRow="1" w:lastRow="0" w:firstColumn="1" w:lastColumn="0" w:noHBand="0" w:noVBand="1"/>
+      </w:tblPr>
+      <w:tblGrid>
+        <w:gridCol w:w="2182"/>
+        <w:gridCol w:w="7631"/>
+      </w:tblGrid>
+      <w:tr>
+        <w:tc>
+          <w:tcPr>
+            <w:tcW w:w="3112" w:type="dxa"/>
+          </w:tcPr>
+          <w:p>
+            <w:pPr>
+              <w:spacing w:after="295" w:line="259" w:lineRule="auto"/>
+              <w:ind w:left="0" w:right="299" w:firstLine="0"/>
+            </w:pPr>
+            <w:r>
+              <w:rPr>
+                <w:noProof/>
+              </w:rPr>
+              <w:drawing>
+                <wp:inline distT="0" distB="0" distL="0" distR="0" wp14:anchorId="08ABDCFA" wp14:editId="254A420C">
+                  <wp:extent cx="1381125" cy="2390775"/>
+                  <wp:effectExtent l="0" t="0" r="9525" b="9525"/>
+                  <wp:docPr id="1" name="Picture 1"/>
+                  <wp:cNvGraphicFramePr>
+                    <a:graphicFrameLocks xmlns:a="http://schemas.openxmlformats.org/drawingml/2006/main" noChangeAspect="1"/>
+                  </wp:cNvGraphicFramePr>
+                  <a:graphic xmlns:a="http://schemas.openxmlformats.org/drawingml/2006/main">
+                    <a:graphicData uri="http://schemas.openxmlformats.org/drawingml/2006/picture">
+                      <pic:pic xmlns:pic="http://schemas.openxmlformats.org/drawingml/2006/picture">
+                        <pic:nvPicPr>
+                          <pic:cNvPr id="1" name=""/>
+                          <pic:cNvPicPr/>
+                        </pic:nvPicPr>
+                        <pic:blipFill rotWithShape="1">
+                          <a:blip r:embed="rId14"/>
+                          <a:srcRect l="19472" t="9412" r="16360" b="8074"/>
+                          <a:stretch/>
+                        </pic:blipFill>
+                        <pic:spPr bwMode="auto">
+                          <a:xfrm>
+                            <a:off x="0" y="0"/>
+                            <a:ext cx="1385914" cy="2399065"/>
+                          </a:xfrm>
+                          <a:prstGeom prst="rect">
+                            <a:avLst/>
+                          </a:prstGeom>
+                          <a:ln>
+                            <a:noFill/>
+                          </a:ln>
+                          <a:extLst>
+                            <a:ext uri="{53640926-AAD7-44D8-BBD7-CCE9431645EC}">
+                              <a14:shadowObscured xmlns:a14="http://schemas.microsoft.com/office/drawing/2010/main"/>
+                            </a:ext>
+                          </a:extLst>
+                        </pic:spPr>
+                      </pic:pic>
+                    </a:graphicData>
+                  </a:graphic>
+                </wp:inline>
+              </w:drawing>
+            </w:r>
+          </w:p>
+        </w:tc>
+        <w:tc>
+          <w:tcPr>
+            <w:tcW w:w="6691" w:type="dxa"/>
+          </w:tcPr>
+          <w:p>
+            <w:pPr>
+              <w:spacing w:after="295" w:line="259" w:lineRule="auto"/>
+              <w:ind w:left="0" w:right="299" w:firstLine="0"/>
+              <w:jc w:val="center"/>
+            </w:pPr>
+            <w:r>
+              <w:drawing>
+                <wp:anchor distT="0" distB="0" distL="114300" distR="114300" simplePos="0" relativeHeight="251659264" behindDoc="1" locked="0" layoutInCell="1" allowOverlap="1" wp14:anchorId="15358193" wp14:editId="3334900A">
+                  <wp:simplePos x="2019300" y="2600325"/>
+                  <wp:positionH relativeFrom="margin">
+                    <wp:align>center</wp:align>
+                  </wp:positionH>
+                  <wp:positionV relativeFrom="margin">
+                    <wp:align>center</wp:align>
+                  </wp:positionV>
+                  <wp:extent cx="5957570" cy="1092200"/>
+                  <wp:effectExtent l="0" t="0" r="5080" b="0"/>
+                  <wp:wrapSquare wrapText="bothSides"/>
+                  <wp:docPr id="2" name="Picture 2"/>
+                  <wp:cNvGraphicFramePr>
+                    <a:graphicFrameLocks xmlns:a="http://schemas.openxmlformats.org/drawingml/2006/main" noChangeAspect="1"/>
+                  </wp:cNvGraphicFramePr>
+                  <a:graphic xmlns:a="http://schemas.openxmlformats.org/drawingml/2006/main">
+                    <a:graphicData uri="http://schemas.openxmlformats.org/drawingml/2006/picture">
+                      <pic:pic xmlns:pic="http://schemas.openxmlformats.org/drawingml/2006/picture">
+                        <pic:nvPicPr>
+                          <pic:cNvPr id="0" name="Picture 1"/>
+                          <pic:cNvPicPr>
+                            <a:picLocks noChangeAspect="1" noChangeArrowheads="1"/>
+                          </pic:cNvPicPr>
+                        </pic:nvPicPr>
+                        <pic:blipFill>
+                          <a:blip r:embed="rId15">
+                            <a:extLst>
+                              <a:ext uri="{28A0092B-C50C-407E-A947-70E740481C1C}">
+                                <a14:useLocalDpi xmlns:a14="http://schemas.microsoft.com/office/drawing/2010/main" val="0"/>
+                              </a:ext>
+                            </a:extLst>
+                          </a:blip>
+                          <a:srcRect/>
+                          <a:stretch>
+                            <a:fillRect/>
+                          </a:stretch>
+                        </pic:blipFill>
+                        <pic:spPr bwMode="auto">
+                          <a:xfrm>
+                            <a:off x="0" y="0"/>
+                            <a:ext cx="5957570" cy="1092200"/>
+                          </a:xfrm>
+                          <a:prstGeom prst="rect">
+                            <a:avLst/>
+                          </a:prstGeom>
+                          <a:noFill/>
+                          <a:ln>
+                            <a:noFill/>
+                          </a:ln>
+                        </pic:spPr>
+                      </pic:pic>
+                    </a:graphicData>
+                  </a:graphic>
+                </wp:anchor>
+              </w:drawing>
+            </w:r>
+          </w:p>
+        </w:tc>
+      </w:tr>
+    </w:tbl>
+    <w:p>
+      <w:pPr>
+        <w:ind w:left="0" w:right="301" w:firstLine="0"/>
+        <w:jc w:val="left"/>
+        <w:rPr>
+          <w:i/>
+          <w:iCs/>
+        </w:rPr>
+      </w:pPr>
+      <w:r>
+        <w:rPr>
+          <w:i/>
+          <w:iCs/>
+        </w:rPr>
+        <w:t>REST C</w:t>
+      </w:r>
+      <w:r>
+        <w:rPr>
+          <w:i/>
+          <w:iCs/>
+        </w:rPr>
+        <w:t>ountries API</w:t>
+      </w:r>
+    </w:p>
+    <w:p>
+      <w:pPr>
+        <w:ind w:left="0" w:right="301" w:firstLine="0"/>
+      </w:pPr>
+      <w:proofErr w:type="gramStart"/>
+      <w:r>
+        <w:t>In order to</w:t>
+      </w:r>
+      <w:proofErr w:type="gramEnd"/>
+      <w:r>
+        <w:t xml:space="preserve"> download more data </w:t>
+      </w:r>
+      <w:r>
+        <w:t>for the countries in the suicide_rates.csv file</w:t>
+      </w:r>
+      <w:r>
+        <w:t xml:space="preserve"> and to be able to</w:t>
+      </w:r>
+      <w:r>
+        <w:t xml:space="preserve"> properly</w:t>
+      </w:r>
+      <w:r>
+        <w:t xml:space="preserve"> join the subsequent data tables, we needed to</w:t>
+      </w:r>
+      <w:r>
+        <w:t xml:space="preserve"> universally</w:t>
+      </w:r>
+      <w:r>
+        <w:t xml:space="preserve"> identify countries</w:t>
+      </w:r>
+      <w:r>
+        <w:t>.</w:t>
+      </w:r>
+      <w:r>
+        <w:t xml:space="preserve"> </w:t>
+      </w:r>
+      <w:r>
+        <w:t xml:space="preserve">We </w:t>
+      </w:r>
+      <w:r>
+        <w:t>achieved this by using</w:t>
+      </w:r>
+      <w:r>
+        <w:t xml:space="preserve"> country codes, more specifically alpha2 </w:t>
+      </w:r>
+      <w:r>
+        <w:t xml:space="preserve">country codes. </w:t>
+      </w:r>
+      <w:r>
+        <w:t xml:space="preserve">To </w:t>
+      </w:r>
+      <w:r>
+        <w:t xml:space="preserve">associate </w:t>
+      </w:r>
+      <w:proofErr w:type="gramStart"/>
+      <w:r>
+        <w:t>each and every</w:t>
+      </w:r>
+      <w:proofErr w:type="gramEnd"/>
+      <w:r>
+        <w:t xml:space="preserve"> country in our data with a code</w:t>
+      </w:r>
+      <w:r>
+        <w:t xml:space="preserve"> we used the REST Countries API</w:t>
+      </w:r>
+      <w:r>
+        <w:t xml:space="preserve"> to search fo</w:t>
+      </w:r>
+      <w:r>
+        <w:t>r it</w:t>
+      </w:r>
+      <w:r>
+        <w:t>.</w:t>
+      </w:r>
+      <w:r>
+        <w:t xml:space="preserve"> This functionality is</w:t>
+      </w:r>
+      <w:r>
+        <w:t xml:space="preserve"> called</w:t>
+      </w:r>
+      <w:r>
+        <w:t xml:space="preserve"> “name”</w:t>
+      </w:r>
+      <w:r>
+        <w:t xml:space="preserve"> and </w:t>
+      </w:r>
+      <w:r>
+        <w:t>available</w:t>
+      </w:r>
+      <w:r>
+        <w:t xml:space="preserve"> through </w:t>
+      </w:r>
+      <w:hyperlink r:id="rId16" w:history="1">
+        <w:r>
+          <w:rPr>
+            <w:rStyle w:val="Hyperlink"/>
+          </w:rPr>
+          <w:t>https://restcountries.eu/rest/v2</w:t>
+        </w:r>
+        <w:r>
+          <w:rPr>
+            <w:rStyle w:val="Hyperlink"/>
+          </w:rPr>
+          <w:t>/</w:t>
+        </w:r>
+        <w:r>
+          <w:rPr>
+            <w:rStyle w:val="Hyperlink"/>
+          </w:rPr>
+          <w:t>name/{name}</w:t>
+        </w:r>
+      </w:hyperlink>
+      <w:r>
+        <w:t>.</w:t>
+      </w:r>
+      <w:r>
+        <w:t xml:space="preserve"> </w:t>
+      </w:r>
+      <w:r>
+        <w:t>This API does not require an access key</w:t>
+      </w:r>
+      <w:r>
+        <w:t>,</w:t>
+      </w:r>
+      <w:r>
+        <w:t xml:space="preserve"> so it was easy to get it working.</w:t>
+      </w:r>
+      <w:r>
+        <w:t xml:space="preserve"> </w:t>
+      </w:r>
+      <w:r>
+        <w:t>See</w:t>
+      </w:r>
+      <w:r>
+        <w:t xml:space="preserve"> below an example</w:t>
+      </w:r>
+      <w:r>
+        <w:t xml:space="preserve"> for </w:t>
+      </w:r>
+      <w:r>
+        <w:t>Denmark:</w:t>
+      </w:r>
+    </w:p>
+    <w:p>
+      <w:pPr>
+        <w:ind w:left="0" w:right="301" w:firstLine="0"/>
+        <w:rPr>
+          <w:noProof/>
+        </w:rPr>
+      </w:pPr>
+    </w:p>
+    <w:p>
+      <w:pPr>
+        <w:ind w:left="0" w:right="301" w:firstLine="0"/>
+      </w:pPr>
+      <w:r>
+        <w:rPr>
+          <w:noProof/>
+        </w:rPr>
         <w:lastRenderedPageBreak/>
-        <w:t>hosted DB in</w:t>
-      </w:r>
-      <w:r>
-        <w:t xml:space="preserve"> a</w:t>
-      </w:r>
-      <w:r>
-        <w:t xml:space="preserve"> Self-Contained sql file</w:t>
-      </w:r>
-      <w:r>
-        <w:t xml:space="preserve"> (</w:t>
-      </w:r>
-      <w:r>
-        <w:t>data/aws/</w:t>
-      </w:r>
-      <w:r>
-        <w:t>dump_suicide_rates.sql</w:t>
-      </w:r>
-      <w:r>
-        <w:t>)</w:t>
-      </w:r>
-      <w:r>
-        <w:t>.</w:t>
-      </w:r>
-      <w:r>
-        <w:t xml:space="preserve"> </w:t>
-      </w:r>
-      <w:r>
-        <w:t>Then we imported the data using this dump to our MySQL on AWS.</w:t>
-      </w:r>
-      <w:r>
-        <w:t xml:space="preserve"> </w:t>
-      </w:r>
-      <w:r>
-        <w:t>We added a new user named grader that has only read</w:t>
-      </w:r>
-      <w:r>
-        <w:t xml:space="preserve"> </w:t>
-      </w:r>
-      <w:r>
-        <w:t xml:space="preserve">access </w:t>
-      </w:r>
-      <w:r>
-        <w:t>to simulate a real-life setup. Credentials</w:t>
-      </w:r>
-      <w:r>
-        <w:t xml:space="preserve"> for this user and connectivity details</w:t>
-      </w:r>
-      <w:r>
-        <w:t xml:space="preserve"> can be find in</w:t>
-      </w:r>
-      <w:r>
-        <w:t xml:space="preserve"> a text file (data/aws/</w:t>
-      </w:r>
-      <w:r>
-        <w:t>grader_credentials.txt</w:t>
-      </w:r>
-      <w:r>
-        <w:t>).</w:t>
+        <w:drawing>
+          <wp:inline distT="0" distB="0" distL="0" distR="0" wp14:anchorId="1110D6DD" wp14:editId="54DA2ADB">
+            <wp:extent cx="5953125" cy="4371975"/>
+            <wp:effectExtent l="0" t="0" r="9525" b="9525"/>
+            <wp:docPr id="5" name="Picture 5"/>
+            <wp:cNvGraphicFramePr>
+              <a:graphicFrameLocks xmlns:a="http://schemas.openxmlformats.org/drawingml/2006/main" noChangeAspect="1"/>
+            </wp:cNvGraphicFramePr>
+            <a:graphic xmlns:a="http://schemas.openxmlformats.org/drawingml/2006/main">
+              <a:graphicData uri="http://schemas.openxmlformats.org/drawingml/2006/picture">
+                <pic:pic xmlns:pic="http://schemas.openxmlformats.org/drawingml/2006/picture">
+                  <pic:nvPicPr>
+                    <pic:cNvPr id="0" name="Picture 3"/>
+                    <pic:cNvPicPr>
+                      <a:picLocks noChangeAspect="1" noChangeArrowheads="1"/>
+                    </pic:cNvPicPr>
+                  </pic:nvPicPr>
+                  <pic:blipFill rotWithShape="1">
+                    <a:blip r:embed="rId17">
+                      <a:extLst>
+                        <a:ext uri="{28A0092B-C50C-407E-A947-70E740481C1C}">
+                          <a14:useLocalDpi xmlns:a14="http://schemas.microsoft.com/office/drawing/2010/main" val="0"/>
+                        </a:ext>
+                      </a:extLst>
+                    </a:blip>
+                    <a:srcRect b="2754"/>
+                    <a:stretch/>
+                  </pic:blipFill>
+                  <pic:spPr bwMode="auto">
+                    <a:xfrm>
+                      <a:off x="0" y="0"/>
+                      <a:ext cx="5953125" cy="4371975"/>
+                    </a:xfrm>
+                    <a:prstGeom prst="rect">
+                      <a:avLst/>
+                    </a:prstGeom>
+                    <a:noFill/>
+                    <a:ln>
+                      <a:noFill/>
+                    </a:ln>
+                    <a:extLst>
+                      <a:ext uri="{53640926-AAD7-44D8-BBD7-CCE9431645EC}">
+                        <a14:shadowObscured xmlns:a14="http://schemas.microsoft.com/office/drawing/2010/main"/>
+                      </a:ext>
+                    </a:extLst>
+                  </pic:spPr>
+                </pic:pic>
+              </a:graphicData>
+            </a:graphic>
+          </wp:inline>
+        </w:drawing>
       </w:r>
     </w:p>
     <w:p>
@@ -12391,202 +12972,391 @@
           <w:i/>
           <w:iCs/>
         </w:rPr>
-        <w:t>REST C</w:t>
+        <w:t>World Bank API</w:t>
       </w:r>
       <w:r>
         <w:rPr>
           <w:i/>
           <w:iCs/>
         </w:rPr>
-        <w:t>ountries API</w:t>
+        <w:t xml:space="preserve"> &amp; </w:t>
+      </w:r>
+      <w:proofErr w:type="spellStart"/>
+      <w:r>
+        <w:rPr>
+          <w:i/>
+          <w:iCs/>
+        </w:rPr>
+        <w:t>wdis_of_interest</w:t>
+      </w:r>
+      <w:proofErr w:type="spellEnd"/>
+      <w:r>
+        <w:rPr>
+          <w:i/>
+          <w:iCs/>
+        </w:rPr>
+        <w:t xml:space="preserve"> </w:t>
+      </w:r>
+      <w:r>
+        <w:rPr>
+          <w:i/>
+          <w:iCs/>
+        </w:rPr>
+        <w:t>f</w:t>
+      </w:r>
+      <w:r>
+        <w:rPr>
+          <w:i/>
+          <w:iCs/>
+        </w:rPr>
+        <w:t>ile</w:t>
       </w:r>
     </w:p>
     <w:p>
       <w:pPr>
         <w:ind w:left="0" w:right="301" w:firstLine="0"/>
-        <w:jc w:val="left"/>
       </w:pPr>
       <w:r>
-        <w:t>In order to properly</w:t>
-      </w:r>
-      <w:r>
-        <w:t xml:space="preserve"> and universally</w:t>
-      </w:r>
-      <w:r>
-        <w:t xml:space="preserve"> identify countries we have to</w:t>
-      </w:r>
-      <w:r>
-        <w:t xml:space="preserve"> use country codes, more specifically alpha2 </w:t>
-      </w:r>
-      <w:r>
-        <w:t xml:space="preserve">country codes. </w:t>
-      </w:r>
-      <w:r>
-        <w:t>To have this data we used the REST Countries API</w:t>
-      </w:r>
-      <w:r>
-        <w:t xml:space="preserve"> to search for the country codes </w:t>
-      </w:r>
-      <w:r>
-        <w:t xml:space="preserve">of countries in </w:t>
-      </w:r>
-      <w:r>
-        <w:t>the</w:t>
+        <w:t>Since o</w:t>
+      </w:r>
+      <w:r>
+        <w:t xml:space="preserve">ur analytical goal was to investigate suicide rates based on </w:t>
+      </w:r>
+      <w:r>
+        <w:t>some other variables that we consider</w:t>
+      </w:r>
+      <w:r>
+        <w:t xml:space="preserve">ed meaningful and </w:t>
+      </w:r>
+      <w:r>
+        <w:t xml:space="preserve">relevant we wanted to get more data on </w:t>
+      </w:r>
+      <w:r>
+        <w:t xml:space="preserve">the countries. </w:t>
+      </w:r>
+      <w:r>
+        <w:t xml:space="preserve">To do this we looked at </w:t>
+      </w:r>
+      <w:r>
+        <w:t>the world development indicators offered by the World Bank.</w:t>
       </w:r>
       <w:r>
         <w:t xml:space="preserve"> </w:t>
       </w:r>
       <w:r>
-        <w:t>suicide rates data.</w:t>
-      </w:r>
-      <w:r>
-        <w:t xml:space="preserve"> This functionality is</w:t>
-      </w:r>
-      <w:r>
-        <w:t xml:space="preserve"> called name and </w:t>
-      </w:r>
-      <w:r>
-        <w:t xml:space="preserve"> available</w:t>
-      </w:r>
-      <w:r>
-        <w:t xml:space="preserve"> through </w:t>
-      </w:r>
-      <w:r>
-        <w:t>https://restcountries.eu/rest/v2/name/{name}</w:t>
-      </w:r>
+        <w:t xml:space="preserve">We managed to access these indicators via </w:t>
+      </w:r>
+      <w:hyperlink r:id="rId18" w:history="1">
+        <w:r>
+          <w:rPr>
+            <w:rStyle w:val="Hyperlink"/>
+          </w:rPr>
+          <w:t>World Bank’s public</w:t>
+        </w:r>
+        <w:r>
+          <w:rPr>
+            <w:rStyle w:val="Hyperlink"/>
+          </w:rPr>
+          <w:t xml:space="preserve"> API service</w:t>
+        </w:r>
+      </w:hyperlink>
       <w:r>
         <w:t>.</w:t>
+      </w:r>
+      <w:r>
+        <w:t xml:space="preserve">  </w:t>
+      </w:r>
+      <w:r>
+        <w:t xml:space="preserve">We picked </w:t>
+      </w:r>
+      <w:r>
+        <w:t>indicators</w:t>
+      </w:r>
+      <w:r>
+        <w:t xml:space="preserve"> </w:t>
+      </w:r>
+      <w:r>
+        <w:t>using</w:t>
+      </w:r>
+      <w:r>
+        <w:t xml:space="preserve"> th</w:t>
+      </w:r>
+      <w:r>
+        <w:t>is</w:t>
+      </w:r>
+      <w:r>
+        <w:t xml:space="preserve"> overview</w:t>
+      </w:r>
+      <w:r>
+        <w:t xml:space="preserve"> </w:t>
+      </w:r>
+      <w:hyperlink r:id="rId19" w:history="1">
+        <w:r>
+          <w:rPr>
+            <w:rStyle w:val="Hyperlink"/>
+          </w:rPr>
+          <w:t>list</w:t>
+        </w:r>
+      </w:hyperlink>
+      <w:r>
+        <w:t xml:space="preserve"> </w:t>
+      </w:r>
+      <w:r>
+        <w:t xml:space="preserve">by </w:t>
+      </w:r>
+      <w:r>
+        <w:t xml:space="preserve">applying </w:t>
+      </w:r>
+      <w:r>
+        <w:t>posteriori</w:t>
+      </w:r>
+      <w:r>
+        <w:t xml:space="preserve"> </w:t>
+      </w:r>
+      <w:r>
+        <w:t>logic</w:t>
+      </w:r>
+      <w:r>
+        <w:t xml:space="preserve"> during the selection process</w:t>
+      </w:r>
+      <w:r>
+        <w:t>.</w:t>
+      </w:r>
+      <w:r>
+        <w:t xml:space="preserve"> See an example for </w:t>
+      </w:r>
+      <w:r>
+        <w:t>Germany’s population data in 2010:</w:t>
       </w:r>
     </w:p>
     <w:p>
       <w:pPr>
-        <w:spacing w:after="295" w:line="259" w:lineRule="auto"/>
-        <w:ind w:left="0" w:right="299" w:firstLine="0"/>
-        <w:jc w:val="left"/>
+        <w:ind w:left="0" w:right="301" w:firstLine="0"/>
+      </w:pPr>
+      <w:r>
         <w:rPr>
-          <w:i/>
-          <w:iCs/>
+          <w:noProof/>
         </w:rPr>
-      </w:pPr>
-      <w:r>
-        <w:t>For the dataset, we chose to load it on SQL from the csv. It was an easy action such as we learn how to do it in DE1. However, to facility the reproduction of our analysis, we decided to host it on AWS</w:t>
-      </w:r>
-      <w:r>
-        <w:t>, procedure</w:t>
-      </w:r>
-      <w:r>
-        <w:t xml:space="preserve"> that just learned to do in in DE3.</w:t>
+        <w:lastRenderedPageBreak/>
+        <w:drawing>
+          <wp:inline distT="0" distB="0" distL="0" distR="0" wp14:anchorId="3B82AE48" wp14:editId="54C550DC">
+            <wp:extent cx="5953125" cy="3962400"/>
+            <wp:effectExtent l="0" t="0" r="9525" b="0"/>
+            <wp:docPr id="6" name="Picture 6"/>
+            <wp:cNvGraphicFramePr>
+              <a:graphicFrameLocks xmlns:a="http://schemas.openxmlformats.org/drawingml/2006/main" noChangeAspect="1"/>
+            </wp:cNvGraphicFramePr>
+            <a:graphic xmlns:a="http://schemas.openxmlformats.org/drawingml/2006/main">
+              <a:graphicData uri="http://schemas.openxmlformats.org/drawingml/2006/picture">
+                <pic:pic xmlns:pic="http://schemas.openxmlformats.org/drawingml/2006/picture">
+                  <pic:nvPicPr>
+                    <pic:cNvPr id="0" name="Picture 4"/>
+                    <pic:cNvPicPr>
+                      <a:picLocks noChangeAspect="1" noChangeArrowheads="1"/>
+                    </pic:cNvPicPr>
+                  </pic:nvPicPr>
+                  <pic:blipFill>
+                    <a:blip r:embed="rId20">
+                      <a:extLst>
+                        <a:ext uri="{28A0092B-C50C-407E-A947-70E740481C1C}">
+                          <a14:useLocalDpi xmlns:a14="http://schemas.microsoft.com/office/drawing/2010/main" val="0"/>
+                        </a:ext>
+                      </a:extLst>
+                    </a:blip>
+                    <a:srcRect/>
+                    <a:stretch>
+                      <a:fillRect/>
+                    </a:stretch>
+                  </pic:blipFill>
+                  <pic:spPr bwMode="auto">
+                    <a:xfrm>
+                      <a:off x="0" y="0"/>
+                      <a:ext cx="5953125" cy="3962400"/>
+                    </a:xfrm>
+                    <a:prstGeom prst="rect">
+                      <a:avLst/>
+                    </a:prstGeom>
+                    <a:noFill/>
+                    <a:ln>
+                      <a:noFill/>
+                    </a:ln>
+                  </pic:spPr>
+                </pic:pic>
+              </a:graphicData>
+            </a:graphic>
+          </wp:inline>
+        </w:drawing>
       </w:r>
     </w:p>
     <w:p>
       <w:pPr>
-        <w:spacing w:after="295" w:line="259" w:lineRule="auto"/>
-        <w:ind w:left="0" w:right="299" w:firstLine="0"/>
-        <w:jc w:val="left"/>
+        <w:ind w:left="0" w:right="301" w:firstLine="0"/>
       </w:pPr>
       <w:r>
-        <w:t>Concerning the WDI’s variable, an API extraction was used in Knime. We used a</w:t>
-      </w:r>
-      <w:r>
-        <w:t xml:space="preserve"> xlsx hosted on </w:t>
-      </w:r>
-      <w:r>
-        <w:t>O</w:t>
-      </w:r>
-      <w:r>
-        <w:t>ne</w:t>
-      </w:r>
-      <w:r>
-        <w:t>D</w:t>
-      </w:r>
-      <w:r>
-        <w:t xml:space="preserve">rive for the same </w:t>
-      </w:r>
-      <w:r>
-        <w:t>practical</w:t>
-      </w:r>
-      <w:r>
-        <w:t xml:space="preserve"> reason. </w:t>
+        <w:t xml:space="preserve"> </w:t>
+      </w:r>
+      <w:r>
+        <w:t xml:space="preserve">We wanted </w:t>
+      </w:r>
+      <w:r>
+        <w:t xml:space="preserve">to keep record of our </w:t>
+      </w:r>
+      <w:r>
+        <w:t>choices of indicators so instead of putting them as plain text somewhere in the KNIME workflow we</w:t>
+      </w:r>
+      <w:r>
+        <w:t xml:space="preserve"> created a</w:t>
+      </w:r>
+      <w:r>
+        <w:t xml:space="preserve">n </w:t>
+      </w:r>
+      <w:hyperlink r:id="rId21" w:history="1">
+        <w:r>
+          <w:rPr>
+            <w:rStyle w:val="Hyperlink"/>
+          </w:rPr>
+          <w:t>Excel file</w:t>
+        </w:r>
+      </w:hyperlink>
+      <w:r>
+        <w:t xml:space="preserve"> and </w:t>
+      </w:r>
+      <w:r>
+        <w:t>collected</w:t>
+      </w:r>
+      <w:r>
+        <w:t xml:space="preserve"> </w:t>
+      </w:r>
+      <w:r>
+        <w:t>the</w:t>
+      </w:r>
+      <w:r>
+        <w:t xml:space="preserve"> indicators’</w:t>
+      </w:r>
+      <w:r>
+        <w:t xml:space="preserve"> name</w:t>
+      </w:r>
+      <w:r>
+        <w:t xml:space="preserve"> and </w:t>
+      </w:r>
+      <w:proofErr w:type="spellStart"/>
+      <w:r>
+        <w:t>wdi</w:t>
+      </w:r>
+      <w:proofErr w:type="spellEnd"/>
+      <w:r>
+        <w:t xml:space="preserve"> reference</w:t>
+      </w:r>
+      <w:r>
+        <w:t xml:space="preserve"> code</w:t>
+      </w:r>
+      <w:r>
+        <w:t xml:space="preserve"> </w:t>
+      </w:r>
+      <w:proofErr w:type="spellStart"/>
+      <w:r>
+        <w:t>eg.</w:t>
+      </w:r>
+      <w:proofErr w:type="spellEnd"/>
+      <w:r>
+        <w:t xml:space="preserve">: </w:t>
+      </w:r>
+      <w:r>
+        <w:t>SP.POP.TOTL</w:t>
+      </w:r>
+      <w:r>
+        <w:t xml:space="preserve"> for total population</w:t>
+      </w:r>
+      <w:r>
+        <w:t>. This</w:t>
+      </w:r>
+      <w:r>
+        <w:t xml:space="preserve"> step</w:t>
+      </w:r>
+      <w:r>
+        <w:t xml:space="preserve"> cleared </w:t>
+      </w:r>
+      <w:r>
+        <w:t>up our</w:t>
+      </w:r>
+      <w:r>
+        <w:t xml:space="preserve"> input data</w:t>
+      </w:r>
+      <w:r>
+        <w:t xml:space="preserve"> handling </w:t>
+      </w:r>
+      <w:r>
+        <w:t>process</w:t>
+      </w:r>
+      <w:r>
+        <w:t xml:space="preserve"> and made</w:t>
+      </w:r>
+      <w:r>
+        <w:t xml:space="preserve"> it</w:t>
+      </w:r>
+      <w:r>
+        <w:t xml:space="preserve"> </w:t>
+      </w:r>
+      <w:r>
+        <w:t xml:space="preserve">easy to </w:t>
+      </w:r>
+      <w:proofErr w:type="gramStart"/>
+      <w:r>
+        <w:t>later on</w:t>
+      </w:r>
+      <w:proofErr w:type="gramEnd"/>
+      <w:r>
+        <w:t xml:space="preserve"> experience with other variables as well.</w:t>
+      </w:r>
+      <w:r>
+        <w:t xml:space="preserve"> We opted for an Excel file since </w:t>
+      </w:r>
+      <w:proofErr w:type="gramStart"/>
+      <w:r>
+        <w:t>it’s</w:t>
+      </w:r>
+      <w:proofErr w:type="gramEnd"/>
+      <w:r>
+        <w:t xml:space="preserve"> more user-friendly and </w:t>
+      </w:r>
+      <w:r>
+        <w:t>the content of the file is just for administra</w:t>
+      </w:r>
+      <w:r>
+        <w:t xml:space="preserve">tive purposes. It functions much more </w:t>
+      </w:r>
+      <w:r>
+        <w:t>like a</w:t>
+      </w:r>
+      <w:r>
+        <w:t xml:space="preserve"> UI </w:t>
+      </w:r>
+      <w:r>
+        <w:t xml:space="preserve">rather </w:t>
+      </w:r>
+      <w:r>
+        <w:t>than</w:t>
+      </w:r>
+      <w:r>
+        <w:t xml:space="preserve"> actual data.</w:t>
+      </w:r>
+      <w:r>
+        <w:t xml:space="preserve"> </w:t>
       </w:r>
     </w:p>
     <w:p>
       <w:pPr>
         <w:pStyle w:val="Heading1"/>
+        <w:spacing w:before="360"/>
       </w:pPr>
       <w:r>
         <w:t xml:space="preserve">ETL </w:t>
       </w:r>
       <w:r>
-        <w:t>D</w:t>
-      </w:r>
-      <w:r>
-        <w:t xml:space="preserve">ata </w:t>
-      </w:r>
-      <w:r>
         <w:t>P</w:t>
       </w:r>
       <w:r>
         <w:t xml:space="preserve">ipeline </w:t>
-      </w:r>
-    </w:p>
-    <w:p>
-      <w:pPr>
-        <w:spacing w:after="295" w:line="259" w:lineRule="auto"/>
-        <w:ind w:left="0" w:right="299" w:firstLine="0"/>
-        <w:jc w:val="left"/>
-      </w:pPr>
-      <w:r>
-        <w:t>The cleaning and and the analytics were done in Knime. After connecting Knime to the sql, we cleaned the datase</w:t>
-      </w:r>
-      <w:r>
-        <w:t xml:space="preserve">t. The main difficulty that occurs was the </w:t>
-      </w:r>
-      <w:r>
-        <w:t xml:space="preserve"> </w:t>
-      </w:r>
-      <w:r>
-        <w:rPr>
-          <w:highlight w:val="yellow"/>
-        </w:rPr>
-        <w:t>“Dominik I need you help for this part!”</w:t>
-      </w:r>
-    </w:p>
-    <w:p>
-      <w:pPr>
-        <w:spacing w:after="295" w:line="259" w:lineRule="auto"/>
-        <w:ind w:left="0" w:right="299" w:firstLine="0"/>
-        <w:jc w:val="left"/>
-      </w:pPr>
-    </w:p>
-    <w:p>
-      <w:pPr>
-        <w:spacing w:after="295" w:line="259" w:lineRule="auto"/>
-        <w:ind w:left="0" w:right="299" w:firstLine="0"/>
-        <w:jc w:val="left"/>
-      </w:pPr>
-    </w:p>
-    <w:p>
-      <w:pPr>
-        <w:spacing w:after="295" w:line="259" w:lineRule="auto"/>
-        <w:ind w:left="0" w:right="299" w:firstLine="0"/>
-        <w:jc w:val="left"/>
-      </w:pPr>
-    </w:p>
-    <w:p>
-      <w:pPr>
-        <w:spacing w:after="295" w:line="259" w:lineRule="auto"/>
-        <w:ind w:left="0" w:right="299" w:firstLine="0"/>
-        <w:jc w:val="left"/>
-      </w:pPr>
-    </w:p>
-    <w:p>
-      <w:pPr>
-        <w:spacing w:after="295" w:line="259" w:lineRule="auto"/>
-        <w:ind w:left="0" w:right="299" w:firstLine="0"/>
-        <w:jc w:val="left"/>
-      </w:pPr>
-      <w:r>
-        <w:t>Further cleaning of the data</w:t>
       </w:r>
     </w:p>
     <w:p>
@@ -12595,30 +13365,193 @@
         <w:ind w:left="0" w:right="299" w:firstLine="0"/>
       </w:pPr>
       <w:r>
-        <w:t xml:space="preserve">Once we had a clean data table, we needed to </w:t>
-      </w:r>
-      <w:r>
-        <w:t>c</w:t>
-      </w:r>
-      <w:r>
-        <w:t xml:space="preserve">lean It further for visualization. First we filtered out all the missing values from any of the columns. Once that was done, we realized that most </w:t>
-      </w:r>
-      <w:r>
-        <w:t>observations were for the year 2010. While we originally wanted to do a time series analysis, at this point we realized we would not have the data to do so. Th</w:t>
-      </w:r>
-      <w:r>
-        <w:t xml:space="preserve">erefore, we decided to switch to a cross-sectional analysis using data from only the year 2010, after we confirmed the </w:t>
-      </w:r>
-      <w:r>
-        <w:t>significant difference in number of observations for that year using a histogram.</w:t>
-      </w:r>
-    </w:p>
-    <w:p>
-      <w:pPr>
-        <w:pStyle w:val="Heading1"/>
-      </w:pPr>
-      <w:r>
-        <w:t>Visualization</w:t>
+        <w:t xml:space="preserve"> </w:t>
+      </w:r>
+      <w:r>
+        <w:t>We carried out the loading</w:t>
+      </w:r>
+      <w:r>
+        <w:t>,</w:t>
+      </w:r>
+      <w:r>
+        <w:t xml:space="preserve"> </w:t>
+      </w:r>
+      <w:proofErr w:type="gramStart"/>
+      <w:r>
+        <w:t>cleaning</w:t>
+      </w:r>
+      <w:proofErr w:type="gramEnd"/>
+      <w:r>
+        <w:t xml:space="preserve"> and analy</w:t>
+      </w:r>
+      <w:r>
+        <w:t>sis of our data</w:t>
+      </w:r>
+      <w:r>
+        <w:t xml:space="preserve"> in </w:t>
+      </w:r>
+      <w:r>
+        <w:t>KNIME</w:t>
+      </w:r>
+      <w:r>
+        <w:t>.</w:t>
+      </w:r>
+      <w:r>
+        <w:t xml:space="preserve"> We </w:t>
+      </w:r>
+      <w:r>
+        <w:t>aimed</w:t>
+      </w:r>
+      <w:r>
+        <w:t xml:space="preserve"> to create a dynamic</w:t>
+      </w:r>
+      <w:r>
+        <w:t>,</w:t>
+      </w:r>
+      <w:r>
+        <w:t xml:space="preserve"> </w:t>
+      </w:r>
+      <w:r>
+        <w:t>well-integrated and reliable workflow file that had a robust structure. The first step toward this was</w:t>
+      </w:r>
+      <w:r>
+        <w:t xml:space="preserve"> to</w:t>
+      </w:r>
+      <w:r>
+        <w:t xml:space="preserve"> </w:t>
+      </w:r>
+      <w:r>
+        <w:t>tak</w:t>
+      </w:r>
+      <w:r>
+        <w:t>e</w:t>
+      </w:r>
+      <w:r>
+        <w:t xml:space="preserve"> </w:t>
+      </w:r>
+      <w:r>
+        <w:t>all input</w:t>
+      </w:r>
+      <w:r>
+        <w:t xml:space="preserve"> data</w:t>
+      </w:r>
+      <w:r>
+        <w:t xml:space="preserve"> sources and turn to hosted solutions. </w:t>
+      </w:r>
+      <w:r>
+        <w:t>By hosting our</w:t>
+      </w:r>
+      <w:r>
+        <w:t xml:space="preserve"> MySQL DB on a</w:t>
+      </w:r>
+      <w:r>
+        <w:t>n</w:t>
+      </w:r>
+      <w:r>
+        <w:t xml:space="preserve"> AWS</w:t>
+      </w:r>
+      <w:r>
+        <w:t xml:space="preserve"> instance</w:t>
+      </w:r>
+      <w:r>
+        <w:t>,</w:t>
+      </w:r>
+      <w:r>
+        <w:t xml:space="preserve"> we</w:t>
+      </w:r>
+      <w:r>
+        <w:t xml:space="preserve"> mainly</w:t>
+      </w:r>
+      <w:r>
+        <w:t xml:space="preserve"> </w:t>
+      </w:r>
+      <w:r>
+        <w:t>fulfilled this</w:t>
+      </w:r>
+      <w:r>
+        <w:t xml:space="preserve"> motiv</w:t>
+      </w:r>
+      <w:r>
+        <w:t>e. However</w:t>
+      </w:r>
+      <w:r>
+        <w:t>,</w:t>
+      </w:r>
+      <w:r>
+        <w:t xml:space="preserve"> we also </w:t>
+      </w:r>
+      <w:r>
+        <w:t xml:space="preserve">took </w:t>
+      </w:r>
+      <w:r>
+        <w:t xml:space="preserve">advantage of </w:t>
+      </w:r>
+      <w:r>
+        <w:t xml:space="preserve">making this project available in form of a </w:t>
+      </w:r>
+      <w:proofErr w:type="spellStart"/>
+      <w:r>
+        <w:t>Github</w:t>
+      </w:r>
+      <w:proofErr w:type="spellEnd"/>
+      <w:r>
+        <w:t xml:space="preserve"> repository</w:t>
+      </w:r>
+      <w:r>
+        <w:t xml:space="preserve"> online</w:t>
+      </w:r>
+      <w:r>
+        <w:t xml:space="preserve"> </w:t>
+      </w:r>
+      <w:r>
+        <w:t xml:space="preserve">by pointing KNIME nodes in our workflow to the </w:t>
+      </w:r>
+      <w:r>
+        <w:t>link of the</w:t>
+      </w:r>
+      <w:r>
+        <w:t xml:space="preserve"> </w:t>
+      </w:r>
+      <w:hyperlink r:id="rId22" w:history="1">
+        <w:proofErr w:type="spellStart"/>
+        <w:r>
+          <w:rPr>
+            <w:rStyle w:val="Hyperlink"/>
+            <w:i/>
+            <w:iCs/>
+          </w:rPr>
+          <w:t>wdis_of_interest</w:t>
+        </w:r>
+        <w:proofErr w:type="spellEnd"/>
+        <w:r>
+          <w:rPr>
+            <w:rStyle w:val="Hyperlink"/>
+          </w:rPr>
+          <w:t xml:space="preserve"> Excel</w:t>
+        </w:r>
+        <w:r>
+          <w:rPr>
+            <w:rStyle w:val="Hyperlink"/>
+          </w:rPr>
+          <w:t xml:space="preserve"> file</w:t>
+        </w:r>
+      </w:hyperlink>
+      <w:r>
+        <w:t xml:space="preserve"> in the repo.</w:t>
+      </w:r>
+      <w:r>
+        <w:t xml:space="preserve"> Now </w:t>
+      </w:r>
+      <w:proofErr w:type="gramStart"/>
+      <w:r>
+        <w:t>let’s</w:t>
+      </w:r>
+      <w:proofErr w:type="gramEnd"/>
+      <w:r>
+        <w:t xml:space="preserve"> see how we dealt with data loading and </w:t>
+      </w:r>
+      <w:r>
+        <w:t>preprocessing in KNIME.</w:t>
       </w:r>
     </w:p>
     <w:p>
@@ -12626,6 +13559,732 @@
         <w:spacing w:after="295" w:line="259" w:lineRule="auto"/>
         <w:ind w:left="0" w:right="299" w:firstLine="0"/>
       </w:pPr>
+      <w:proofErr w:type="spellStart"/>
+      <w:r>
+        <w:t>Fistly</w:t>
+      </w:r>
+      <w:proofErr w:type="spellEnd"/>
+      <w:r>
+        <w:t xml:space="preserve">, we created a MySQL connector node to </w:t>
+      </w:r>
+      <w:r>
+        <w:t>connect to our remote MySQL DB</w:t>
+      </w:r>
+      <w:r>
+        <w:t xml:space="preserve"> that contained the </w:t>
+      </w:r>
+      <w:proofErr w:type="spellStart"/>
+      <w:r>
+        <w:t>s</w:t>
+      </w:r>
+      <w:r>
+        <w:t>uicide_rates</w:t>
+      </w:r>
+      <w:proofErr w:type="spellEnd"/>
+      <w:r>
+        <w:t xml:space="preserve"> data. </w:t>
+      </w:r>
+      <w:r>
+        <w:t xml:space="preserve">Then we added two </w:t>
+      </w:r>
+      <w:r>
+        <w:t>Query nodes: one for retr</w:t>
+      </w:r>
+      <w:r>
+        <w:t>ieving</w:t>
+      </w:r>
+      <w:r>
+        <w:t xml:space="preserve"> the data i</w:t>
+      </w:r>
+      <w:r>
+        <w:t>tself</w:t>
+      </w:r>
+      <w:r>
+        <w:t xml:space="preserve"> and one </w:t>
+      </w:r>
+      <w:r>
+        <w:t>to</w:t>
+      </w:r>
+      <w:r>
+        <w:t xml:space="preserve"> </w:t>
+      </w:r>
+      <w:r>
+        <w:t>use</w:t>
+      </w:r>
+      <w:r>
+        <w:t xml:space="preserve"> the</w:t>
+      </w:r>
+      <w:r>
+        <w:t xml:space="preserve"> REST Countries</w:t>
+      </w:r>
+      <w:r>
+        <w:t xml:space="preserve"> </w:t>
+      </w:r>
+      <w:r>
+        <w:t>API on.</w:t>
+      </w:r>
+      <w:r>
+        <w:t xml:space="preserve"> The first problem we faced was that the </w:t>
+      </w:r>
+      <w:r>
+        <w:t xml:space="preserve">REST Countries API could not recognize </w:t>
+      </w:r>
+      <w:r>
+        <w:t>Saint Vincent and Grenadines</w:t>
+      </w:r>
+      <w:r>
+        <w:t xml:space="preserve"> because </w:t>
+      </w:r>
+      <w:r>
+        <w:t xml:space="preserve">it was </w:t>
+      </w:r>
+      <w:r>
+        <w:t xml:space="preserve">stored it as </w:t>
+      </w:r>
+      <w:r>
+        <w:t>Saint Vincent and the Grenadines</w:t>
+      </w:r>
+      <w:r>
+        <w:t xml:space="preserve">. We addressed this issue in the string manipulation node where we constructed the </w:t>
+      </w:r>
+      <w:r>
+        <w:lastRenderedPageBreak/>
+        <w:t>necessary URLs to call the API service.</w:t>
+      </w:r>
+      <w:r>
+        <w:t xml:space="preserve"> We </w:t>
+      </w:r>
+      <w:r>
+        <w:t xml:space="preserve">ran the API on the countries extracted on the country codes and </w:t>
+      </w:r>
+      <w:r>
+        <w:t>joined it with the original data based on the country column</w:t>
+      </w:r>
+      <w:r>
+        <w:t xml:space="preserve">. Later </w:t>
+      </w:r>
+      <w:proofErr w:type="gramStart"/>
+      <w:r>
+        <w:t>on</w:t>
+      </w:r>
+      <w:proofErr w:type="gramEnd"/>
+      <w:r>
+        <w:t xml:space="preserve"> we realized that the year column </w:t>
+      </w:r>
+      <w:r>
+        <w:t>in the original data was stored as</w:t>
+      </w:r>
+      <w:r>
+        <w:t xml:space="preserve"> a</w:t>
+      </w:r>
+      <w:r>
+        <w:t xml:space="preserve"> number which caused problems during</w:t>
+      </w:r>
+      <w:r>
+        <w:t xml:space="preserve"> the construction of URLs at World Bank’s API</w:t>
+      </w:r>
+      <w:r>
+        <w:t xml:space="preserve">, so </w:t>
+      </w:r>
+      <w:r>
+        <w:t>we converted it to string.</w:t>
+      </w:r>
+    </w:p>
+    <w:p>
+      <w:pPr>
+        <w:spacing w:after="295" w:line="259" w:lineRule="auto"/>
+        <w:ind w:left="0" w:right="299" w:firstLine="0"/>
+      </w:pPr>
+      <w:r>
+        <w:t xml:space="preserve">The next </w:t>
+      </w:r>
+      <w:r>
+        <w:t xml:space="preserve">phase </w:t>
+      </w:r>
+      <w:r>
+        <w:t>in the ETL process was</w:t>
+      </w:r>
+      <w:r>
+        <w:t xml:space="preserve"> to</w:t>
+      </w:r>
+      <w:r>
+        <w:t xml:space="preserve"> read in the</w:t>
+      </w:r>
+      <w:r>
+        <w:t xml:space="preserve"> World Bank’s</w:t>
+      </w:r>
+      <w:r>
+        <w:t xml:space="preserve"> </w:t>
+      </w:r>
+      <w:r>
+        <w:t xml:space="preserve">code of the </w:t>
+      </w:r>
+      <w:proofErr w:type="spellStart"/>
+      <w:r>
+        <w:t>wdis</w:t>
+      </w:r>
+      <w:proofErr w:type="spellEnd"/>
+      <w:r>
+        <w:t xml:space="preserve"> from the </w:t>
+      </w:r>
+      <w:proofErr w:type="spellStart"/>
+      <w:r>
+        <w:t>wdis_of_interest</w:t>
+      </w:r>
+      <w:proofErr w:type="spellEnd"/>
+      <w:r>
+        <w:t xml:space="preserve"> file.</w:t>
+      </w:r>
+      <w:r>
+        <w:t xml:space="preserve"> </w:t>
+      </w:r>
+      <w:r>
+        <w:t>W</w:t>
+      </w:r>
+      <w:r>
+        <w:t xml:space="preserve">e had </w:t>
+      </w:r>
+      <w:r>
+        <w:t xml:space="preserve">quite some </w:t>
+      </w:r>
+      <w:proofErr w:type="spellStart"/>
+      <w:r>
+        <w:t>wdis</w:t>
+      </w:r>
+      <w:proofErr w:type="spellEnd"/>
+      <w:r>
+        <w:t xml:space="preserve"> in the file</w:t>
+      </w:r>
+      <w:r>
+        <w:t xml:space="preserve">. This meant </w:t>
+      </w:r>
+      <w:proofErr w:type="spellStart"/>
+      <w:r>
+        <w:t>a</w:t>
+      </w:r>
+      <w:proofErr w:type="spellEnd"/>
+      <w:r>
+        <w:t xml:space="preserve"> problem because it would have been quite tedious to </w:t>
+      </w:r>
+      <w:r>
+        <w:t xml:space="preserve">do a branch of nodes for each </w:t>
+      </w:r>
+      <w:proofErr w:type="spellStart"/>
+      <w:r>
+        <w:t>wdi</w:t>
+      </w:r>
+      <w:proofErr w:type="spellEnd"/>
+      <w:r>
+        <w:t xml:space="preserve"> to get the data from </w:t>
+      </w:r>
+      <w:r>
+        <w:t>the World Bank API. This solution would</w:t>
+      </w:r>
+      <w:r>
+        <w:t xml:space="preserve"> not</w:t>
+      </w:r>
+      <w:r>
+        <w:t xml:space="preserve"> have </w:t>
+      </w:r>
+      <w:r>
+        <w:t>been scalable and dynamic.</w:t>
+      </w:r>
+      <w:r>
+        <w:t xml:space="preserve"> </w:t>
+      </w:r>
+      <w:proofErr w:type="gramStart"/>
+      <w:r>
+        <w:t>So</w:t>
+      </w:r>
+      <w:proofErr w:type="gramEnd"/>
+      <w:r>
+        <w:t xml:space="preserve"> we decided to</w:t>
+      </w:r>
+      <w:r>
+        <w:t xml:space="preserve"> attach the Excel reader node to </w:t>
+      </w:r>
+      <w:r>
+        <w:t xml:space="preserve">a </w:t>
+      </w:r>
+      <w:r>
+        <w:t xml:space="preserve">Table Row To Variable Loop Start. </w:t>
+      </w:r>
+      <w:r>
+        <w:t>We ended the loop with</w:t>
+      </w:r>
+      <w:r>
+        <w:t xml:space="preserve"> a</w:t>
+      </w:r>
+      <w:r>
+        <w:t xml:space="preserve"> Loop End (Column append) node so this way we could iterate through the </w:t>
+      </w:r>
+      <w:proofErr w:type="spellStart"/>
+      <w:r>
+        <w:t>wdis</w:t>
+      </w:r>
+      <w:proofErr w:type="spellEnd"/>
+      <w:r>
+        <w:t xml:space="preserve"> and add the results of the API calls to </w:t>
+      </w:r>
+      <w:r>
+        <w:t>the output table. In the loop body we created a</w:t>
+      </w:r>
+      <w:r>
+        <w:t xml:space="preserve">n empty table </w:t>
+      </w:r>
+      <w:r>
+        <w:t xml:space="preserve">to which we attached the </w:t>
+      </w:r>
+      <w:proofErr w:type="spellStart"/>
+      <w:r>
+        <w:t>wdis</w:t>
+      </w:r>
+      <w:proofErr w:type="spellEnd"/>
+      <w:r>
+        <w:t xml:space="preserve"> as a flow variable.</w:t>
+      </w:r>
+      <w:r>
+        <w:t xml:space="preserve"> Then we constructed the URL for the World Bank API using a string manipulation node</w:t>
+      </w:r>
+      <w:r>
+        <w:t xml:space="preserve">. </w:t>
+      </w:r>
+      <w:r>
+        <w:t>We b</w:t>
+      </w:r>
+      <w:r>
+        <w:t>uilt up the structure of the URL the following way:</w:t>
+      </w:r>
+    </w:p>
+    <w:tbl>
+      <w:tblPr>
+        <w:tblStyle w:val="TableGrid"/>
+        <w:tblW w:w="0" w:type="auto"/>
+        <w:tblLook w:val="04A0" w:firstRow="1" w:lastRow="0" w:firstColumn="1" w:lastColumn="0" w:noHBand="0" w:noVBand="1"/>
+      </w:tblPr>
+      <w:tblGrid>
+        <w:gridCol w:w="9382"/>
+      </w:tblGrid>
+      <w:tr>
+        <w:tc>
+          <w:tcPr>
+            <w:tcW w:w="9372" w:type="dxa"/>
+            <w:tcBorders>
+              <w:top w:val="nil"/>
+              <w:left w:val="nil"/>
+              <w:bottom w:val="nil"/>
+              <w:right w:val="nil"/>
+            </w:tcBorders>
+            <w:shd w:val="clear" w:color="auto" w:fill="FFF2CC" w:themeFill="accent4" w:themeFillTint="33"/>
+            <w:vAlign w:val="center"/>
+          </w:tcPr>
+          <w:p>
+            <w:pPr>
+              <w:spacing w:before="120" w:line="259" w:lineRule="auto"/>
+              <w:ind w:left="0" w:right="301" w:firstLine="0"/>
+              <w:jc w:val="left"/>
+            </w:pPr>
+            <w:r>
+              <w:t>join(</w:t>
+            </w:r>
+            <w:r>
+              <w:t>"</w:t>
+            </w:r>
+            <w:proofErr w:type="gramStart"/>
+            <w:r>
+              <w:t>http://api.worldbank.org/v2/country/all/indicator/",strip($${</w:t>
+            </w:r>
+            <w:proofErr w:type="gramEnd"/>
+            <w:r>
+              <w:t>Swdi_id}$$),"?date=",string($${Imin_year}$$),":",string($${Imax_year}$$),"&amp;per_page=12000","&amp;format=json"</w:t>
+            </w:r>
+            <w:r>
+              <w:t>)</w:t>
+            </w:r>
+          </w:p>
+        </w:tc>
+      </w:tr>
+    </w:tbl>
+    <w:p>
+      <w:pPr>
+        <w:spacing w:before="240" w:after="295" w:line="259" w:lineRule="auto"/>
+        <w:ind w:left="0" w:right="301" w:firstLine="0"/>
+      </w:pPr>
+      <w:r>
+        <w:t xml:space="preserve">As it can be seen we specified </w:t>
+      </w:r>
+      <w:r>
+        <w:t xml:space="preserve">obviously the specific </w:t>
+      </w:r>
+      <w:proofErr w:type="spellStart"/>
+      <w:r>
+        <w:t>wdi</w:t>
+      </w:r>
+      <w:proofErr w:type="spellEnd"/>
+      <w:r>
+        <w:t>, the date range</w:t>
+      </w:r>
+      <w:r>
+        <w:t xml:space="preserve">, the number of results per page and the format of the response. </w:t>
+      </w:r>
+      <w:proofErr w:type="gramStart"/>
+      <w:r>
+        <w:t>Similarly</w:t>
+      </w:r>
+      <w:proofErr w:type="gramEnd"/>
+      <w:r>
+        <w:t xml:space="preserve"> </w:t>
+      </w:r>
+      <w:r>
+        <w:t xml:space="preserve">to the series of nodes </w:t>
+      </w:r>
+      <w:r>
+        <w:t xml:space="preserve">dealing with REST Countries API we sent a get request, extracted the </w:t>
+      </w:r>
+      <w:r>
+        <w:t>relevant values from the JSON</w:t>
+      </w:r>
+      <w:r>
+        <w:t xml:space="preserve"> and dropped unnecessary columns. </w:t>
+      </w:r>
+      <w:r>
+        <w:t>However, in this case</w:t>
+      </w:r>
+      <w:r>
+        <w:t xml:space="preserve"> we had only one row </w:t>
+      </w:r>
+      <w:r>
+        <w:t>but a</w:t>
+      </w:r>
+      <w:r>
+        <w:t xml:space="preserve"> table of data in our JSON to be extracted. </w:t>
+      </w:r>
+      <w:r>
+        <w:t>W</w:t>
+      </w:r>
+      <w:r>
+        <w:t>e used the list option in the JSON path node</w:t>
+      </w:r>
+      <w:r>
+        <w:t xml:space="preserve"> to overcome this. We got </w:t>
+      </w:r>
+      <w:r>
+        <w:t xml:space="preserve">this way the list of all countries, years and </w:t>
+      </w:r>
+      <w:proofErr w:type="spellStart"/>
+      <w:r>
+        <w:t>wdi</w:t>
+      </w:r>
+      <w:proofErr w:type="spellEnd"/>
+      <w:r>
+        <w:t xml:space="preserve"> values </w:t>
+      </w:r>
+      <w:r>
+        <w:t xml:space="preserve">in 3 distinct columns. We transformed the shape of the data by applying an ungroup </w:t>
+      </w:r>
+      <w:r>
+        <w:t xml:space="preserve">node which turned the data into a nice tabular </w:t>
+      </w:r>
+      <w:r>
+        <w:t xml:space="preserve">structure. </w:t>
+      </w:r>
+      <w:r>
+        <w:t>After</w:t>
+      </w:r>
+      <w:r>
+        <w:t xml:space="preserve"> some</w:t>
+      </w:r>
+      <w:r>
+        <w:t xml:space="preserve"> </w:t>
+      </w:r>
+      <w:proofErr w:type="gramStart"/>
+      <w:r>
+        <w:t>renaming</w:t>
+      </w:r>
+      <w:proofErr w:type="gramEnd"/>
+      <w:r>
+        <w:t xml:space="preserve"> </w:t>
+      </w:r>
+      <w:r>
+        <w:t xml:space="preserve">we </w:t>
+      </w:r>
+      <w:r>
+        <w:t xml:space="preserve">set up a conditional node </w:t>
+      </w:r>
+      <w:r>
+        <w:t xml:space="preserve">cluster in which we investigated whether the </w:t>
+      </w:r>
+      <w:proofErr w:type="spellStart"/>
+      <w:r>
+        <w:t>wdi</w:t>
+      </w:r>
+      <w:proofErr w:type="spellEnd"/>
+      <w:r>
+        <w:t xml:space="preserve"> is the first in the loop</w:t>
+      </w:r>
+      <w:r>
+        <w:t xml:space="preserve">. We needed this not to have duplicated columns of countries and years when appending the </w:t>
+      </w:r>
+      <w:r>
+        <w:t xml:space="preserve">resulting columns to the output table. </w:t>
+      </w:r>
+      <w:r>
+        <w:t xml:space="preserve">Using the conditional </w:t>
+      </w:r>
+      <w:proofErr w:type="gramStart"/>
+      <w:r>
+        <w:t>block</w:t>
+      </w:r>
+      <w:proofErr w:type="gramEnd"/>
+      <w:r>
+        <w:t xml:space="preserve"> we only append these columns at the first time and later we only add</w:t>
+      </w:r>
+      <w:r>
+        <w:t xml:space="preserve"> </w:t>
+      </w:r>
+      <w:r>
+        <w:t xml:space="preserve">the given </w:t>
+      </w:r>
+      <w:proofErr w:type="spellStart"/>
+      <w:r>
+        <w:t>wdi</w:t>
+      </w:r>
+      <w:proofErr w:type="spellEnd"/>
+      <w:r>
+        <w:t xml:space="preserve"> column.</w:t>
+      </w:r>
+      <w:r>
+        <w:t xml:space="preserve"> </w:t>
+      </w:r>
+      <w:proofErr w:type="gramStart"/>
+      <w:r>
+        <w:t>So</w:t>
+      </w:r>
+      <w:proofErr w:type="gramEnd"/>
+      <w:r>
+        <w:t xml:space="preserve"> </w:t>
+      </w:r>
+      <w:r>
+        <w:t xml:space="preserve">when the loop ends we have the country, </w:t>
+      </w:r>
+      <w:r>
+        <w:t>date</w:t>
+      </w:r>
+      <w:r>
+        <w:t xml:space="preserve"> and </w:t>
+      </w:r>
+      <w:proofErr w:type="spellStart"/>
+      <w:r>
+        <w:t>wdi</w:t>
+      </w:r>
+      <w:proofErr w:type="spellEnd"/>
+      <w:r>
+        <w:t xml:space="preserve"> columns.</w:t>
+      </w:r>
+      <w:r>
+        <w:t xml:space="preserve"> </w:t>
+      </w:r>
+      <w:proofErr w:type="gramStart"/>
+      <w:r>
+        <w:t>Finally</w:t>
+      </w:r>
+      <w:proofErr w:type="gramEnd"/>
+      <w:r>
+        <w:t xml:space="preserve"> we join</w:t>
+      </w:r>
+      <w:r>
+        <w:t>ed</w:t>
+      </w:r>
+      <w:r>
+        <w:t xml:space="preserve"> this data table with the </w:t>
+      </w:r>
+      <w:r>
+        <w:t xml:space="preserve">table from the first join. </w:t>
+      </w:r>
+      <w:r>
+        <w:t>At this point we had all the data we needed.</w:t>
+      </w:r>
+      <w:r>
+        <w:t xml:space="preserve"> </w:t>
+      </w:r>
+      <w:proofErr w:type="gramStart"/>
+      <w:r>
+        <w:t>Actually even more</w:t>
+      </w:r>
+      <w:proofErr w:type="gramEnd"/>
+      <w:r>
+        <w:t>.</w:t>
+      </w:r>
+    </w:p>
+    <w:p>
+      <w:pPr>
+        <w:spacing w:after="295" w:line="259" w:lineRule="auto"/>
+        <w:ind w:left="0" w:right="299" w:firstLine="0"/>
+      </w:pPr>
+      <w:r>
+        <w:t>This</w:t>
+      </w:r>
+      <w:r>
+        <w:t xml:space="preserve"> workflow</w:t>
+      </w:r>
+      <w:r>
+        <w:t xml:space="preserve"> setup is very efficient because</w:t>
+      </w:r>
+      <w:r>
+        <w:t xml:space="preserve"> by</w:t>
+      </w:r>
+      <w:r>
+        <w:t xml:space="preserve"> </w:t>
+      </w:r>
+      <w:r>
+        <w:t>taking advantage of the loop</w:t>
+      </w:r>
+      <w:r>
+        <w:t xml:space="preserve"> we </w:t>
+      </w:r>
+      <w:r>
+        <w:t>ha</w:t>
+      </w:r>
+      <w:r>
+        <w:t>d</w:t>
+      </w:r>
+      <w:r>
+        <w:t xml:space="preserve"> to send the least amount of get request</w:t>
+      </w:r>
+      <w:r>
+        <w:t>s</w:t>
+      </w:r>
+      <w:r>
+        <w:t xml:space="preserve"> as possible</w:t>
+      </w:r>
+      <w:r>
+        <w:t xml:space="preserve"> as those</w:t>
+      </w:r>
+      <w:r>
+        <w:t xml:space="preserve"> can significantly </w:t>
+      </w:r>
+      <w:r>
+        <w:t>increase runtime. Furthermore</w:t>
+      </w:r>
+      <w:r>
+        <w:t>,</w:t>
+      </w:r>
+      <w:r>
+        <w:t xml:space="preserve"> a very high number of requests may result in </w:t>
+      </w:r>
+      <w:r>
+        <w:t xml:space="preserve">blocking the IP on which </w:t>
+      </w:r>
+      <w:r>
+        <w:t>the workflow runs (with the reason of violating fair usage</w:t>
+      </w:r>
+      <w:r>
+        <w:t xml:space="preserve"> policy</w:t>
+      </w:r>
+      <w:r>
+        <w:t xml:space="preserve"> or identifying </w:t>
+      </w:r>
+      <w:r>
+        <w:t>the process as DDOS attack</w:t>
+      </w:r>
+      <w:r>
+        <w:t>)</w:t>
+      </w:r>
+      <w:r>
+        <w:t>.</w:t>
+      </w:r>
+      <w:r>
+        <w:t xml:space="preserve"> To further increase the efficiency </w:t>
+      </w:r>
+      <w:r>
+        <w:t>in a dynamic way we specified the date range in the World Bank API URL b</w:t>
+      </w:r>
+      <w:r>
+        <w:t xml:space="preserve">ased on the years in the core </w:t>
+      </w:r>
+      <w:proofErr w:type="spellStart"/>
+      <w:r>
+        <w:t>suicide_rates</w:t>
+      </w:r>
+      <w:proofErr w:type="spellEnd"/>
+      <w:r>
+        <w:t xml:space="preserve"> data</w:t>
+      </w:r>
+      <w:r>
+        <w:t xml:space="preserve">. </w:t>
+      </w:r>
+      <w:r>
+        <w:t xml:space="preserve">We accomplished this by </w:t>
+      </w:r>
+      <w:r>
+        <w:t>taking the last and earliest years and putting</w:t>
+      </w:r>
+      <w:r>
+        <w:t xml:space="preserve"> them</w:t>
+      </w:r>
+      <w:r>
+        <w:t xml:space="preserve"> into </w:t>
+      </w:r>
+      <w:r>
+        <w:t>variables merging them and attaching the</w:t>
+      </w:r>
+      <w:r>
+        <w:t>m to string manipulation node in the loop.</w:t>
+      </w:r>
+      <w:r>
+        <w:t xml:space="preserve"> </w:t>
+      </w:r>
+    </w:p>
+    <w:p>
+      <w:pPr>
+        <w:spacing w:after="295" w:line="259" w:lineRule="auto"/>
+        <w:ind w:left="0" w:right="299" w:firstLine="0"/>
+      </w:pPr>
+      <w:r>
+        <w:t xml:space="preserve">Once we had a clean data table, we needed to </w:t>
+      </w:r>
+      <w:r>
+        <w:t>c</w:t>
+      </w:r>
+      <w:r>
+        <w:t xml:space="preserve">lean </w:t>
+      </w:r>
+      <w:r>
+        <w:t>i</w:t>
+      </w:r>
+      <w:r>
+        <w:t>t further for visualization. First</w:t>
+      </w:r>
+      <w:r>
+        <w:t>,</w:t>
+      </w:r>
+      <w:r>
+        <w:t xml:space="preserve"> we filtered out all the missing values from any of the columns. Once that was done, we realized that most </w:t>
+      </w:r>
+      <w:r>
+        <w:lastRenderedPageBreak/>
+        <w:t>observations were for the year 2010. While we originally wanted to do a time series analysis, at this point we realized we would not have the data to do so. Th</w:t>
+      </w:r>
+      <w:r>
+        <w:t xml:space="preserve">erefore, we decided to switch to a cross-sectional analysis using data from only the year 2010, after we confirmed the </w:t>
+      </w:r>
+      <w:r>
+        <w:t>significant difference in number of observations for that year using a histogram.</w:t>
+      </w:r>
+    </w:p>
+    <w:p>
+      <w:pPr>
+        <w:pStyle w:val="Heading1"/>
+      </w:pPr>
+      <w:r>
+        <w:t>Visualization</w:t>
+      </w:r>
+    </w:p>
+    <w:p>
+      <w:pPr>
+        <w:spacing w:after="295" w:line="259" w:lineRule="auto"/>
+        <w:ind w:left="0" w:right="299" w:firstLine="0"/>
+      </w:pPr>
       <w:r>
         <w:t>Once we got the data joined and cleaned and could start the visualization</w:t>
       </w:r>
@@ -12654,11 +14313,7 @@
         <w:t>variables</w:t>
       </w:r>
       <w:r>
-        <w:t xml:space="preserve">. The first one was about the whole </w:t>
-      </w:r>
-      <w:r>
-        <w:lastRenderedPageBreak/>
-        <w:t>population</w:t>
+        <w:t>. The first one was about the whole population</w:t>
       </w:r>
       <w:r>
         <w:t>,</w:t>
@@ -12676,7 +14331,13 @@
         <w:t>Therefore,</w:t>
       </w:r>
       <w:r>
-        <w:t xml:space="preserve"> it required two different paths in Knime.</w:t>
+        <w:t xml:space="preserve"> it required two different paths in </w:t>
+      </w:r>
+      <w:r>
+        <w:t>KNIME</w:t>
+      </w:r>
+      <w:r>
+        <w:t>.</w:t>
       </w:r>
     </w:p>
     <w:p>
@@ -12694,7 +14355,7 @@
         <w:t>aggregation</w:t>
       </w:r>
       <w:r>
-        <w:t xml:space="preserve"> process was relatively simple, since it only needed to be grouped by one variable. </w:t>
+        <w:t xml:space="preserve"> process was relatively simple since it only needed to be grouped by one variable. </w:t>
       </w:r>
       <w:r>
         <w:t>We</w:t>
@@ -12721,7 +14382,13 @@
         <w:t xml:space="preserve">For the population, we </w:t>
       </w:r>
       <w:r>
-        <w:t xml:space="preserve">created a simple scatter plot at first to see if there was any </w:t>
+        <w:t>created a simple scatter plot at first to see if there was any</w:t>
+      </w:r>
+      <w:r>
+        <w:t xml:space="preserve"> linear</w:t>
+      </w:r>
+      <w:r>
+        <w:t xml:space="preserve"> </w:t>
       </w:r>
       <w:r>
         <w:t>correlation.</w:t>
@@ -12869,29 +14536,12 @@
         <w:t xml:space="preserve">There is a cluster around the higher percentage of alcohol consumption and </w:t>
       </w:r>
       <w:r>
-        <w:t>percentage of suicides. Therefore, there is a correlation between the percentage change in alcohol consumption and the percentage change in number of suicides. We cannot claim causality, but there seems to be a connection between these two variables, much more than any others.</w:t>
-      </w:r>
-    </w:p>
-    <w:p>
-      <w:pPr>
-        <w:spacing w:after="295" w:line="259" w:lineRule="auto"/>
-        <w:ind w:left="0" w:right="299" w:firstLine="0"/>
-        <w:jc w:val="left"/>
-      </w:pPr>
-    </w:p>
-    <w:p>
-      <w:pPr>
-        <w:spacing w:after="295" w:line="259" w:lineRule="auto"/>
-        <w:ind w:left="0" w:right="299" w:firstLine="0"/>
-        <w:jc w:val="left"/>
-      </w:pPr>
-    </w:p>
-    <w:p>
-      <w:pPr>
-        <w:spacing w:after="295" w:line="259" w:lineRule="auto"/>
-        <w:ind w:left="0" w:right="299" w:firstLine="0"/>
-        <w:jc w:val="left"/>
-      </w:pPr>
+        <w:t xml:space="preserve">percentage of suicides. Therefore, there is a correlation between the percentage change in alcohol </w:t>
+      </w:r>
+      <w:r>
+        <w:lastRenderedPageBreak/>
+        <w:t>consumption and the percentage change in number of suicides. We cannot claim causality, but there seems to be a connection between these two variables, much more than any others.</w:t>
+      </w:r>
     </w:p>
     <w:p>
       <w:pPr>
@@ -17413,7 +19063,7 @@
             </wp:anchor>
           </w:drawing>
         </mc:Choice>
-        <mc:Fallback xmlns:arto="http://schemas.microsoft.com/office/word/2006/arto" xmlns:a="http://schemas.openxmlformats.org/drawingml/2006/main">
+        <mc:Fallback xmlns:a="http://schemas.openxmlformats.org/drawingml/2006/main" xmlns:arto="http://schemas.microsoft.com/office/word/2006/arto">
           <w:pict w14:anchorId="17701065">
             <v:group id="Group 7056" style="width:135.395pt;height:8.16333pt;position:absolute;mso-position-horizontal-relative:page;mso-position-horizontal:absolute;margin-left:246.476pt;mso-position-vertical-relative:page;margin-top:732.915pt;" coordsize="17195,1036">
               <v:shape id="Shape 7057" style="position:absolute;width:514;height:741;left:0;top:71;" coordsize="51447,74199" path="m0,0l10479,0l36195,47771c40005,54887,42862,62002,43815,63019c43815,63019,42862,50820,42862,40657l41910,0l51447,0l51447,74199l41910,74199l17146,29476c12384,21345,8574,14229,7622,11181c8574,13213,8574,23378,8574,31508l9527,74199l0,74199l0,0x">
@@ -17694,7 +19344,6 @@
         <w:docPartUnique/>
       </w:docPartObj>
     </w:sdtPr>
-    <w:sdtEndPr/>
     <w:sdtContent>
       <w:p>
         <w:pPr>
@@ -17822,13 +19471,7 @@
       <w:rPr>
         <w:lang w:val="fr-FR"/>
       </w:rPr>
-      <w:t>DE2 | TERM PROJECT DOCUMENTATION |</w:t>
-    </w:r>
-    <w:r>
-      <w:rPr>
-        <w:lang w:val="fr-FR"/>
-      </w:rPr>
-      <w:t xml:space="preserve"> SUICIDE RATES</w:t>
+      <w:t>DE2 | TERM PROJECT DOCUMENTATION | SUICIDE RATES</w:t>
     </w:r>
   </w:p>
 </w:hdr>
@@ -20219,7 +21862,6 @@
   <w:style w:type="character" w:default="1" w:styleId="DefaultParagraphFont">
     <w:name w:val="Default Paragraph Font"/>
     <w:uiPriority w:val="1"/>
-    <w:semiHidden/>
     <w:unhideWhenUsed/>
   </w:style>
   <w:style w:type="table" w:default="1" w:styleId="TableNormal">
@@ -20362,6 +22004,136 @@
     <w:rPr>
       <w:color w:val="605E5C"/>
       <w:shd w:val="clear" w:color="auto" w:fill="E1DFDD"/>
+    </w:rPr>
+  </w:style>
+  <w:style w:type="table" w:styleId="TableGrid">
+    <w:name w:val="Table Grid"/>
+    <w:basedOn w:val="TableNormal"/>
+    <w:uiPriority w:val="39"/>
+    <w:rsid w:val="00367E2A"/>
+    <w:pPr>
+      <w:spacing w:after="0" w:line="240" w:lineRule="auto"/>
+    </w:pPr>
+    <w:tblPr>
+      <w:tblBorders>
+        <w:top w:val="single" w:sz="4" w:space="0" w:color="auto"/>
+        <w:left w:val="single" w:sz="4" w:space="0" w:color="auto"/>
+        <w:bottom w:val="single" w:sz="4" w:space="0" w:color="auto"/>
+        <w:right w:val="single" w:sz="4" w:space="0" w:color="auto"/>
+        <w:insideH w:val="single" w:sz="4" w:space="0" w:color="auto"/>
+        <w:insideV w:val="single" w:sz="4" w:space="0" w:color="auto"/>
+      </w:tblBorders>
+    </w:tblPr>
+  </w:style>
+  <w:style w:type="character" w:styleId="FollowedHyperlink">
+    <w:name w:val="FollowedHyperlink"/>
+    <w:basedOn w:val="DefaultParagraphFont"/>
+    <w:uiPriority w:val="99"/>
+    <w:semiHidden/>
+    <w:unhideWhenUsed/>
+    <w:rsid w:val="008B4434"/>
+    <w:rPr>
+      <w:color w:val="954F72" w:themeColor="followedHyperlink"/>
+      <w:u w:val="single"/>
+    </w:rPr>
+  </w:style>
+  <w:style w:type="character" w:styleId="CommentReference">
+    <w:name w:val="annotation reference"/>
+    <w:basedOn w:val="DefaultParagraphFont"/>
+    <w:uiPriority w:val="99"/>
+    <w:semiHidden/>
+    <w:unhideWhenUsed/>
+    <w:rsid w:val="00F95633"/>
+    <w:rPr>
+      <w:sz w:val="16"/>
+      <w:szCs w:val="16"/>
+    </w:rPr>
+  </w:style>
+  <w:style w:type="paragraph" w:styleId="CommentText">
+    <w:name w:val="annotation text"/>
+    <w:basedOn w:val="Normal"/>
+    <w:link w:val="CommentTextChar"/>
+    <w:uiPriority w:val="99"/>
+    <w:semiHidden/>
+    <w:unhideWhenUsed/>
+    <w:rsid w:val="00F95633"/>
+    <w:rPr>
+      <w:szCs w:val="20"/>
+    </w:rPr>
+  </w:style>
+  <w:style w:type="character" w:customStyle="1" w:styleId="CommentTextChar">
+    <w:name w:val="Comment Text Char"/>
+    <w:basedOn w:val="DefaultParagraphFont"/>
+    <w:link w:val="CommentText"/>
+    <w:uiPriority w:val="99"/>
+    <w:semiHidden/>
+    <w:rsid w:val="00F95633"/>
+    <w:rPr>
+      <w:rFonts w:ascii="Open Sans" w:eastAsia="Open Sans" w:hAnsi="Open Sans" w:cs="Open Sans"/>
+      <w:color w:val="000000"/>
+      <w:sz w:val="20"/>
+      <w:szCs w:val="20"/>
+    </w:rPr>
+  </w:style>
+  <w:style w:type="paragraph" w:styleId="CommentSubject">
+    <w:name w:val="annotation subject"/>
+    <w:basedOn w:val="CommentText"/>
+    <w:next w:val="CommentText"/>
+    <w:link w:val="CommentSubjectChar"/>
+    <w:uiPriority w:val="99"/>
+    <w:semiHidden/>
+    <w:unhideWhenUsed/>
+    <w:rsid w:val="00F95633"/>
+    <w:rPr>
+      <w:b/>
+      <w:bCs/>
+    </w:rPr>
+  </w:style>
+  <w:style w:type="character" w:customStyle="1" w:styleId="CommentSubjectChar">
+    <w:name w:val="Comment Subject Char"/>
+    <w:basedOn w:val="CommentTextChar"/>
+    <w:link w:val="CommentSubject"/>
+    <w:uiPriority w:val="99"/>
+    <w:semiHidden/>
+    <w:rsid w:val="00F95633"/>
+    <w:rPr>
+      <w:rFonts w:ascii="Open Sans" w:eastAsia="Open Sans" w:hAnsi="Open Sans" w:cs="Open Sans"/>
+      <w:b/>
+      <w:bCs/>
+      <w:color w:val="000000"/>
+      <w:sz w:val="20"/>
+      <w:szCs w:val="20"/>
+    </w:rPr>
+  </w:style>
+  <w:style w:type="paragraph" w:styleId="BalloonText">
+    <w:name w:val="Balloon Text"/>
+    <w:basedOn w:val="Normal"/>
+    <w:link w:val="BalloonTextChar"/>
+    <w:uiPriority w:val="99"/>
+    <w:semiHidden/>
+    <w:unhideWhenUsed/>
+    <w:rsid w:val="00F95633"/>
+    <w:pPr>
+      <w:spacing w:after="0"/>
+    </w:pPr>
+    <w:rPr>
+      <w:rFonts w:ascii="Segoe UI" w:hAnsi="Segoe UI" w:cs="Segoe UI"/>
+      <w:sz w:val="18"/>
+      <w:szCs w:val="18"/>
+    </w:rPr>
+  </w:style>
+  <w:style w:type="character" w:customStyle="1" w:styleId="BalloonTextChar">
+    <w:name w:val="Balloon Text Char"/>
+    <w:basedOn w:val="DefaultParagraphFont"/>
+    <w:link w:val="BalloonText"/>
+    <w:uiPriority w:val="99"/>
+    <w:semiHidden/>
+    <w:rsid w:val="00F95633"/>
+    <w:rPr>
+      <w:rFonts w:ascii="Segoe UI" w:eastAsia="Open Sans" w:hAnsi="Segoe UI" w:cs="Segoe UI"/>
+      <w:color w:val="000000"/>
+      <w:sz w:val="18"/>
+      <w:szCs w:val="18"/>
     </w:rPr>
   </w:style>
 </w:styles>

</xml_diff>

<commit_message>
Work on the report
</commit_message>
<xml_diff>
--- a/DE2_Term_Project_Documentation.docx
+++ b/DE2_Term_Project_Documentation.docx
@@ -4,20 +4,15 @@
   <w:body>
     <w:p>
       <w:pPr>
-        <w:spacing w:after="135" w:line="259" w:lineRule="auto"/>
-        <w:ind w:left="19" w:right="299" w:firstLine="0"/>
-        <w:jc w:val="left"/>
+        <w:pStyle w:val="Title"/>
         <w:rPr>
-          <w:b/>
-          <w:bCs/>
           <w:sz w:val="36"/>
         </w:rPr>
       </w:pPr>
       <w:r>
         <w:rPr>
-          <w:rFonts w:ascii="Calibri" w:eastAsia="Calibri" w:hAnsi="Calibri" w:cs="Calibri"/>
+          <w:rFonts w:eastAsia="Calibri"/>
           <w:noProof/>
-          <w:sz w:val="22"/>
         </w:rPr>
         <mc:AlternateContent>
           <mc:Choice Requires="wpg">
@@ -11423,6 +11418,7 @@
     <w:p>
       <w:pPr>
         <w:ind w:left="0" w:firstLine="0"/>
+        <w:jc w:val="left"/>
         <w:rPr>
           <w:b/>
           <w:bCs/>
@@ -11431,30 +11427,20 @@
     </w:p>
     <w:p>
       <w:pPr>
-        <w:ind w:left="0" w:firstLine="0"/>
-        <w:rPr>
-          <w:b/>
-          <w:bCs/>
-        </w:rPr>
-      </w:pPr>
-      <w:r>
-        <w:rPr>
-          <w:b/>
-          <w:bCs/>
-        </w:rPr>
+        <w:pStyle w:val="Title"/>
+        <w:ind w:left="11"/>
+      </w:pPr>
+      <w:r>
         <w:t xml:space="preserve">Global Data Flow </w:t>
       </w:r>
       <w:r>
-        <w:rPr>
-          <w:b/>
-          <w:bCs/>
-        </w:rPr>
         <w:t>Outline:</w:t>
       </w:r>
     </w:p>
     <w:p>
       <w:pPr>
         <w:ind w:left="0" w:firstLine="0"/>
+        <w:jc w:val="left"/>
         <w:rPr>
           <w:b/>
           <w:bCs/>
@@ -11471,6 +11457,7 @@
     <w:p>
       <w:pPr>
         <w:ind w:left="0" w:firstLine="0"/>
+        <w:jc w:val="left"/>
         <w:rPr>
           <w:b/>
           <w:bCs/>
@@ -11491,6 +11478,7 @@
           <w:ilvl w:val="0"/>
           <w:numId w:val="10"/>
         </w:numPr>
+        <w:jc w:val="left"/>
         <w:rPr>
           <w:b/>
           <w:bCs/>
@@ -11507,6 +11495,7 @@
           <w:ilvl w:val="0"/>
           <w:numId w:val="10"/>
         </w:numPr>
+        <w:jc w:val="left"/>
         <w:rPr>
           <w:b/>
           <w:bCs/>
@@ -11523,6 +11512,7 @@
           <w:ilvl w:val="0"/>
           <w:numId w:val="10"/>
         </w:numPr>
+        <w:jc w:val="left"/>
         <w:rPr>
           <w:b/>
           <w:bCs/>
@@ -11535,6 +11525,7 @@
     <w:p>
       <w:pPr>
         <w:ind w:left="0" w:firstLine="0"/>
+        <w:jc w:val="left"/>
         <w:rPr>
           <w:b/>
           <w:bCs/>
@@ -11583,6 +11574,7 @@
           <w:ilvl w:val="0"/>
           <w:numId w:val="7"/>
         </w:numPr>
+        <w:jc w:val="left"/>
       </w:pPr>
       <w:r>
         <w:t>Unemployment Rate</w:t>
@@ -11628,6 +11620,7 @@
           <w:ilvl w:val="0"/>
           <w:numId w:val="7"/>
         </w:numPr>
+        <w:jc w:val="left"/>
       </w:pPr>
       <w:r>
         <w:t xml:space="preserve">Population | </w:t>
@@ -11647,6 +11640,7 @@
           <w:ilvl w:val="0"/>
           <w:numId w:val="7"/>
         </w:numPr>
+        <w:jc w:val="left"/>
       </w:pPr>
       <w:r>
         <w:t>Alcohol cons</w:t>
@@ -11680,6 +11674,7 @@
           <w:ilvl w:val="0"/>
           <w:numId w:val="7"/>
         </w:numPr>
+        <w:jc w:val="left"/>
       </w:pPr>
       <w:r>
         <w:t>Smoker</w:t>
@@ -11703,6 +11698,7 @@
       <w:pPr>
         <w:pStyle w:val="ListParagraph"/>
         <w:ind w:firstLine="0"/>
+        <w:jc w:val="left"/>
       </w:pPr>
     </w:p>
     <w:p>
@@ -11960,7 +11956,11 @@
     </w:p>
     <w:p>
       <w:pPr>
-        <w:pStyle w:val="Heading1"/>
+        <w:pStyle w:val="Title"/>
+        <w:numPr>
+          <w:ilvl w:val="0"/>
+          <w:numId w:val="15"/>
+        </w:numPr>
       </w:pPr>
       <w:r>
         <w:lastRenderedPageBreak/>
@@ -11971,7 +11971,6 @@
       <w:pPr>
         <w:spacing w:after="295" w:line="259" w:lineRule="auto"/>
         <w:ind w:left="0" w:right="299" w:firstLine="0"/>
-        <w:jc w:val="left"/>
       </w:pPr>
       <w:r>
         <w:t>T</w:t>
@@ -11998,7 +11997,6 @@
       <w:pPr>
         <w:spacing w:after="295" w:line="259" w:lineRule="auto"/>
         <w:ind w:left="0" w:right="299" w:firstLine="0"/>
-        <w:jc w:val="left"/>
       </w:pPr>
       <w:r>
         <w:t>All the engineering work we have done were aim to give us a visualization to answer to th</w:t>
@@ -12025,7 +12023,6 @@
         </w:numPr>
         <w:spacing w:after="295" w:line="259" w:lineRule="auto"/>
         <w:ind w:right="299"/>
-        <w:jc w:val="left"/>
       </w:pPr>
       <w:r>
         <w:t>What age group tend to have higher suicide rates?</w:t>
@@ -12040,7 +12037,6 @@
         </w:numPr>
         <w:spacing w:after="295" w:line="259" w:lineRule="auto"/>
         <w:ind w:right="299"/>
-        <w:jc w:val="left"/>
       </w:pPr>
       <w:r>
         <w:t>Which gender has higher suicide rates?</w:t>
@@ -12055,7 +12051,6 @@
         </w:numPr>
         <w:spacing w:after="295" w:line="259" w:lineRule="auto"/>
         <w:ind w:right="299"/>
-        <w:jc w:val="left"/>
       </w:pPr>
       <w:r>
         <w:t>Which countries tend to have higher suicides?</w:t>
@@ -12070,10 +12065,59 @@
         </w:numPr>
         <w:spacing w:after="295" w:line="259" w:lineRule="auto"/>
         <w:ind w:right="299"/>
-        <w:jc w:val="left"/>
       </w:pPr>
       <w:r>
         <w:t>How can it be related to socioeconomic indicators like, Unemployment Rate, GDPPC, alcohol consumption and cigarette consumption?</w:t>
+      </w:r>
+    </w:p>
+    <w:p>
+      <w:pPr>
+        <w:spacing w:after="295" w:line="259" w:lineRule="auto"/>
+        <w:ind w:left="0" w:right="299" w:firstLine="0"/>
+      </w:pPr>
+      <w:r>
+        <w:t xml:space="preserve">For the alcohol and </w:t>
+      </w:r>
+      <w:r>
+        <w:t xml:space="preserve">smoking </w:t>
+      </w:r>
+      <w:proofErr w:type="spellStart"/>
+      <w:r>
+        <w:t>habbits</w:t>
+      </w:r>
+      <w:proofErr w:type="spellEnd"/>
+      <w:r>
+        <w:t>, we decided to separate the male to the female. The choice was made because their consumption is usually not equal.</w:t>
+      </w:r>
+      <w:r>
+        <w:t xml:space="preserve"> </w:t>
+      </w:r>
+      <w:r>
+        <w:t>We chose to also add the population from WDI for data quality purpose. In Kaggle, it is not said where the population data was coming from, so we opted for a</w:t>
+      </w:r>
+      <w:r>
+        <w:t xml:space="preserve"> universal and</w:t>
+      </w:r>
+      <w:r>
+        <w:t xml:space="preserve"> reliable source</w:t>
+      </w:r>
+      <w:r>
+        <w:t xml:space="preserve"> </w:t>
+      </w:r>
+      <w:r>
+        <w:t>such as World Bank is</w:t>
+      </w:r>
+      <w:r>
+        <w:t>.</w:t>
+      </w:r>
+    </w:p>
+    <w:p>
+      <w:pPr>
+        <w:spacing w:after="295" w:line="259" w:lineRule="auto"/>
+        <w:ind w:left="0" w:right="299" w:firstLine="0"/>
+      </w:pPr>
+      <w:r>
+        <w:t>Data citations:</w:t>
       </w:r>
     </w:p>
     <w:p>
@@ -12083,39 +12127,7 @@
         <w:jc w:val="left"/>
       </w:pPr>
       <w:r>
-        <w:t xml:space="preserve">For the alcohol and </w:t>
-      </w:r>
-      <w:r>
-        <w:t xml:space="preserve">smoking </w:t>
-      </w:r>
-      <w:proofErr w:type="spellStart"/>
-      <w:r>
-        <w:t>habbits</w:t>
-      </w:r>
-      <w:proofErr w:type="spellEnd"/>
-      <w:r>
-        <w:t>, we decided to separate the male to the female. The choice was made because their consumption is usually not equal.</w:t>
-      </w:r>
-      <w:r>
-        <w:t xml:space="preserve"> </w:t>
-      </w:r>
-      <w:r>
-        <w:t>We chose to also add the population from WDI for data quality purpose. In Kaggle, it is not said where the population data was coming from, so we opted for a</w:t>
-      </w:r>
-      <w:r>
-        <w:t xml:space="preserve"> universal and</w:t>
-      </w:r>
-      <w:r>
-        <w:t xml:space="preserve"> reliable source</w:t>
-      </w:r>
-      <w:r>
-        <w:t xml:space="preserve"> </w:t>
-      </w:r>
-      <w:r>
-        <w:t>such as World Bank is</w:t>
-      </w:r>
-      <w:r>
-        <w:t>.</w:t>
+        <w:t>Suicide Rates Overview 1985 to 2016, Compares socio-economic info with suicide rates by year and country [Internet], Kaggle: Your Machine Learning and Data Science Community, 2018, [download on the 11/19/2020], License: World Bank Dataset Terms of Use, https://www.kaggle.com/russellyates88/suicide-rates-overview-1985-to-2016/metadata</w:t>
       </w:r>
     </w:p>
     <w:p>
@@ -12123,26 +12135,9 @@
         <w:spacing w:after="295" w:line="259" w:lineRule="auto"/>
         <w:ind w:left="0" w:right="299" w:firstLine="0"/>
         <w:jc w:val="left"/>
-      </w:pPr>
-      <w:r>
-        <w:t>Data citations:</w:t>
-      </w:r>
-    </w:p>
-    <w:p>
-      <w:pPr>
-        <w:spacing w:after="295" w:line="259" w:lineRule="auto"/>
-        <w:ind w:left="0" w:right="299" w:firstLine="0"/>
-        <w:jc w:val="left"/>
-      </w:pPr>
-      <w:r>
-        <w:t>Suicide Rates Overview 1985 to 2016, Compares socio-economic info with suicide rates by year and country [Internet], Kaggle: Your Machine Learning and Data Science Community, 2018, [download on the 11/19/2020], License: World Bank Dataset Terms of Use, https://www.kaggle.com/russellyates88/suicide-rates-overview-1985-to-2016/metadata</w:t>
-      </w:r>
-    </w:p>
-    <w:p>
-      <w:pPr>
-        <w:spacing w:after="295" w:line="259" w:lineRule="auto"/>
-        <w:ind w:left="0" w:right="299" w:firstLine="0"/>
-        <w:jc w:val="left"/>
+        <w:rPr>
+          <w:rStyle w:val="Hyperlink"/>
+        </w:rPr>
       </w:pPr>
       <w:r>
         <w:t>World Bank, “</w:t>
@@ -12219,39 +12214,38 @@
     </w:p>
     <w:p>
       <w:pPr>
+        <w:pStyle w:val="Title"/>
+        <w:numPr>
+          <w:ilvl w:val="0"/>
+          <w:numId w:val="15"/>
+        </w:numPr>
+      </w:pPr>
+      <w:r>
+        <w:t>Data</w:t>
+      </w:r>
+      <w:r>
+        <w:t xml:space="preserve"> Resource</w:t>
+      </w:r>
+      <w:r>
+        <w:t xml:space="preserve"> Infrastr</w:t>
+      </w:r>
+      <w:r>
+        <w:t>u</w:t>
+      </w:r>
+      <w:r>
+        <w:t>cture</w:t>
+      </w:r>
+    </w:p>
+    <w:p/>
+    <w:p>
+      <w:pPr>
         <w:pStyle w:val="Heading1"/>
-        <w:spacing w:before="360"/>
-      </w:pPr>
-      <w:r>
-        <w:t>Data</w:t>
-      </w:r>
-      <w:r>
-        <w:t xml:space="preserve"> Resource</w:t>
-      </w:r>
-      <w:r>
-        <w:t xml:space="preserve"> Infrastr</w:t>
-      </w:r>
-      <w:r>
-        <w:t>u</w:t>
-      </w:r>
-      <w:r>
-        <w:t>cture</w:t>
-      </w:r>
-    </w:p>
-    <w:p>
-      <w:pPr>
-        <w:ind w:left="0" w:right="301" w:firstLine="0"/>
-        <w:jc w:val="left"/>
-        <w:rPr>
-          <w:i/>
-          <w:iCs/>
-        </w:rPr>
-      </w:pPr>
-      <w:r>
-        <w:rPr>
-          <w:i/>
-          <w:iCs/>
-        </w:rPr>
+        <w:numPr>
+          <w:ilvl w:val="0"/>
+          <w:numId w:val="16"/>
+        </w:numPr>
+      </w:pPr>
+      <w:r>
         <w:t>Kaggle Suicide Rates Dataset</w:t>
       </w:r>
     </w:p>
@@ -12341,7 +12335,11 @@
       </w:r>
       <w:proofErr w:type="spellEnd"/>
       <w:r>
-        <w:t>) in which we</w:t>
+        <w:t xml:space="preserve">) in which </w:t>
+      </w:r>
+      <w:r>
+        <w:lastRenderedPageBreak/>
+        <w:t>we</w:t>
       </w:r>
       <w:r>
         <w:t xml:space="preserve"> imported the csv data file </w:t>
@@ -12356,18 +12354,17 @@
         <w:rPr>
           <w:noProof/>
         </w:rPr>
-        <w:lastRenderedPageBreak/>
         <w:drawing>
-          <wp:anchor distT="0" distB="0" distL="114300" distR="114300" simplePos="0" relativeHeight="251660288" behindDoc="0" locked="0" layoutInCell="1" allowOverlap="1" wp14:anchorId="757B4CA0" wp14:editId="62CD7654">
+          <wp:anchor distT="0" distB="0" distL="114300" distR="114300" simplePos="0" relativeHeight="251660288" behindDoc="0" locked="0" layoutInCell="1" allowOverlap="1" wp14:anchorId="757B4CA0" wp14:editId="44AABEDD">
             <wp:simplePos x="0" y="0"/>
-            <wp:positionH relativeFrom="column">
-              <wp:posOffset>-3175</wp:posOffset>
+            <wp:positionH relativeFrom="margin">
+              <wp:align>center</wp:align>
             </wp:positionH>
             <wp:positionV relativeFrom="paragraph">
-              <wp:posOffset>0</wp:posOffset>
+              <wp:posOffset>482600</wp:posOffset>
             </wp:positionV>
             <wp:extent cx="1381125" cy="2390775"/>
-            <wp:effectExtent l="0" t="0" r="9525" b="9525"/>
+            <wp:effectExtent l="19050" t="19050" r="28575" b="28575"/>
             <wp:wrapTopAndBottom/>
             <wp:docPr id="1" name="Picture 1"/>
             <wp:cNvGraphicFramePr>
@@ -12400,7 +12397,9 @@
                       <a:avLst/>
                     </a:prstGeom>
                     <a:ln>
-                      <a:noFill/>
+                      <a:solidFill>
+                        <a:schemeClr val="accent5"/>
+                      </a:solidFill>
                     </a:ln>
                     <a:extLst>
                       <a:ext uri="{53640926-AAD7-44D8-BBD7-CCE9431645EC}">
@@ -12418,178 +12417,29 @@
         <w:t>data.</w:t>
       </w:r>
       <w:r>
-        <w:t xml:space="preserve"> We wanted to make </w:t>
-      </w:r>
-      <w:r>
-        <w:t>our workflow as reproducible and dynamic as we can</w:t>
-      </w:r>
-      <w:r>
-        <w:t>,</w:t>
-      </w:r>
-      <w:r>
-        <w:t xml:space="preserve"> so</w:t>
-      </w:r>
-      <w:r>
-        <w:t xml:space="preserve"> we</w:t>
-      </w:r>
-      <w:r>
-        <w:t xml:space="preserve"> decided </w:t>
-      </w:r>
-      <w:r>
-        <w:t xml:space="preserve">to host a </w:t>
-      </w:r>
-      <w:r>
-        <w:t xml:space="preserve">database. We created a MySQL </w:t>
-      </w:r>
-      <w:r>
-        <w:t>database instance using the RDS service of AWS.</w:t>
-      </w:r>
-      <w:r>
-        <w:t xml:space="preserve"> We</w:t>
-      </w:r>
-      <w:r>
-        <w:t xml:space="preserve"> used the </w:t>
-      </w:r>
-      <w:r>
-        <w:t>AWS account provided by CEU.</w:t>
-      </w:r>
-      <w:r>
         <w:t xml:space="preserve"> </w:t>
       </w:r>
-      <w:r>
-        <w:t xml:space="preserve">Our </w:t>
-      </w:r>
-      <w:r>
-        <w:t>julmaedom-mysql-de2</w:t>
-      </w:r>
-      <w:r>
-        <w:t xml:space="preserve"> named</w:t>
-      </w:r>
-      <w:r>
-        <w:t xml:space="preserve"> DB</w:t>
-      </w:r>
-      <w:r>
-        <w:t xml:space="preserve"> instance was configured </w:t>
-      </w:r>
-      <w:r>
-        <w:t>as</w:t>
-      </w:r>
-      <w:r>
-        <w:t xml:space="preserve"> a</w:t>
-      </w:r>
-      <w:r>
-        <w:t xml:space="preserve"> </w:t>
-      </w:r>
-      <w:r>
-        <w:t>db.t</w:t>
-      </w:r>
-      <w:proofErr w:type="gramStart"/>
-      <w:r>
-        <w:t>2.micro</w:t>
-      </w:r>
-      <w:proofErr w:type="gramEnd"/>
-      <w:r>
-        <w:t xml:space="preserve"> instance with </w:t>
-      </w:r>
-      <w:r>
-        <w:t>20 GiB</w:t>
-      </w:r>
-      <w:r>
-        <w:t xml:space="preserve"> storage</w:t>
-      </w:r>
-      <w:r>
-        <w:t>.</w:t>
-      </w:r>
-      <w:r>
-        <w:t xml:space="preserve"> </w:t>
-      </w:r>
-      <w:r>
-        <w:t>We set up a connection to the</w:t>
-      </w:r>
-      <w:r>
-        <w:t xml:space="preserve"> instance in MySQL Workbench</w:t>
-      </w:r>
-      <w:r>
-        <w:t>. We exported the data and structure of our locally hosted DB in</w:t>
-      </w:r>
-      <w:r>
-        <w:t xml:space="preserve"> a</w:t>
-      </w:r>
-      <w:r>
-        <w:t xml:space="preserve"> Self-Contained </w:t>
-      </w:r>
-      <w:proofErr w:type="spellStart"/>
-      <w:r>
-        <w:t>sql</w:t>
-      </w:r>
-      <w:proofErr w:type="spellEnd"/>
-      <w:r>
-        <w:t xml:space="preserve"> file</w:t>
-      </w:r>
-      <w:r>
-        <w:t xml:space="preserve"> (</w:t>
-      </w:r>
-      <w:r>
-        <w:t>data/</w:t>
-      </w:r>
-      <w:proofErr w:type="spellStart"/>
-      <w:r>
-        <w:t>aws</w:t>
-      </w:r>
-      <w:proofErr w:type="spellEnd"/>
-      <w:r>
-        <w:t>/</w:t>
-      </w:r>
-      <w:proofErr w:type="spellStart"/>
-      <w:r>
-        <w:t>dump_suicide_rates.sql</w:t>
-      </w:r>
-      <w:proofErr w:type="spellEnd"/>
-      <w:r>
-        <w:t>)</w:t>
-      </w:r>
-      <w:r>
-        <w:t>.</w:t>
-      </w:r>
-      <w:r>
-        <w:t xml:space="preserve"> </w:t>
-      </w:r>
-      <w:r>
-        <w:t>Then we imported the data using this dump to our MySQL on AWS.</w:t>
-      </w:r>
-      <w:r>
-        <w:t xml:space="preserve"> </w:t>
-      </w:r>
-      <w:r>
-        <w:t>We added a new user named grader that has only read</w:t>
-      </w:r>
-      <w:r>
-        <w:t xml:space="preserve"> </w:t>
-      </w:r>
-      <w:r>
-        <w:t xml:space="preserve">access </w:t>
-      </w:r>
-      <w:r>
-        <w:t>to simulate a real-life setup. Credentials</w:t>
-      </w:r>
-      <w:r>
-        <w:t xml:space="preserve"> </w:t>
-      </w:r>
+    </w:p>
+    <w:p>
+      <w:pPr>
+        <w:spacing w:after="295" w:line="259" w:lineRule="auto"/>
+        <w:ind w:left="0" w:right="299" w:firstLine="0"/>
+      </w:pPr>
       <w:r>
         <w:rPr>
           <w:noProof/>
         </w:rPr>
         <w:drawing>
-          <wp:anchor distT="0" distB="0" distL="114300" distR="114300" simplePos="0" relativeHeight="251659264" behindDoc="1" locked="0" layoutInCell="1" allowOverlap="1" wp14:anchorId="15358193" wp14:editId="31DCB35E">
+          <wp:anchor distT="0" distB="0" distL="114300" distR="114300" simplePos="0" relativeHeight="251659264" behindDoc="1" locked="0" layoutInCell="1" allowOverlap="1" wp14:anchorId="15358193" wp14:editId="0A84C54C">
             <wp:simplePos x="0" y="0"/>
             <wp:positionH relativeFrom="margin">
               <wp:posOffset>-635</wp:posOffset>
             </wp:positionH>
             <wp:positionV relativeFrom="margin">
-              <wp:posOffset>3765550</wp:posOffset>
+              <wp:posOffset>3105150</wp:posOffset>
             </wp:positionV>
             <wp:extent cx="5957570" cy="1092200"/>
-            <wp:effectExtent l="0" t="0" r="5080" b="0"/>
+            <wp:effectExtent l="19050" t="19050" r="24130" b="12700"/>
             <wp:wrapSquare wrapText="bothSides"/>
             <wp:docPr id="2" name="Picture 2"/>
             <wp:cNvGraphicFramePr>
@@ -12627,7 +12477,9 @@
                     </a:prstGeom>
                     <a:noFill/>
                     <a:ln>
-                      <a:noFill/>
+                      <a:solidFill>
+                        <a:schemeClr val="accent5"/>
+                      </a:solidFill>
                     </a:ln>
                   </pic:spPr>
                 </pic:pic>
@@ -12636,117 +12488,220 @@
           </wp:anchor>
         </w:drawing>
       </w:r>
-      <w:r>
-        <w:t>for this user and connectivity details</w:t>
-      </w:r>
-      <w:r>
-        <w:t xml:space="preserve"> </w:t>
-      </w:r>
-      <w:r>
-        <w:t xml:space="preserve">are </w:t>
-      </w:r>
-      <w:proofErr w:type="spellStart"/>
-      <w:r>
-        <w:t>provdided</w:t>
-      </w:r>
-      <w:proofErr w:type="spellEnd"/>
-      <w:r>
-        <w:t xml:space="preserve"> in</w:t>
-      </w:r>
-      <w:r>
-        <w:t xml:space="preserve"> a text file (data/</w:t>
-      </w:r>
-      <w:proofErr w:type="spellStart"/>
-      <w:r>
-        <w:t>aws</w:t>
-      </w:r>
-      <w:proofErr w:type="spellEnd"/>
-      <w:r>
-        <w:t>/</w:t>
-      </w:r>
-      <w:r>
-        <w:t>grader_credentials.txt</w:t>
-      </w:r>
-      <w:r>
-        <w:t>).</w:t>
-      </w:r>
-    </w:p>
-    <w:tbl>
-      <w:tblPr>
-        <w:tblStyle w:val="TableGrid"/>
-        <w:tblW w:w="0" w:type="auto"/>
-        <w:tblInd w:w="-431" w:type="dxa"/>
-        <w:tblBorders>
-          <w:top w:val="none" w:sz="0" w:space="0" w:color="auto"/>
-          <w:left w:val="none" w:sz="0" w:space="0" w:color="auto"/>
-          <w:bottom w:val="none" w:sz="0" w:space="0" w:color="auto"/>
-          <w:right w:val="none" w:sz="0" w:space="0" w:color="auto"/>
-          <w:insideH w:val="none" w:sz="0" w:space="0" w:color="auto"/>
-          <w:insideV w:val="none" w:sz="0" w:space="0" w:color="auto"/>
-        </w:tblBorders>
-        <w:tblLook w:val="04A0" w:firstRow="1" w:lastRow="0" w:firstColumn="1" w:lastColumn="0" w:noHBand="0" w:noVBand="1"/>
-      </w:tblPr>
-      <w:tblGrid>
-        <w:gridCol w:w="3112"/>
-        <w:gridCol w:w="6691"/>
-      </w:tblGrid>
-      <w:tr>
-        <w:tc>
-          <w:tcPr>
-            <w:tcW w:w="3112" w:type="dxa"/>
-          </w:tcPr>
-          <w:p>
-            <w:pPr>
-              <w:spacing w:after="295" w:line="259" w:lineRule="auto"/>
-              <w:ind w:left="0" w:right="299" w:firstLine="0"/>
-            </w:pPr>
-          </w:p>
-        </w:tc>
-        <w:tc>
-          <w:tcPr>
-            <w:tcW w:w="6691" w:type="dxa"/>
-          </w:tcPr>
-          <w:p>
-            <w:pPr>
-              <w:spacing w:after="295" w:line="259" w:lineRule="auto"/>
-              <w:ind w:left="0" w:right="299" w:firstLine="0"/>
-              <w:jc w:val="center"/>
-            </w:pPr>
-          </w:p>
-        </w:tc>
-      </w:tr>
-    </w:tbl>
-    <w:p>
-      <w:pPr>
-        <w:ind w:left="0" w:right="301" w:firstLine="0"/>
-        <w:jc w:val="left"/>
-        <w:rPr>
-          <w:i/>
-          <w:iCs/>
-        </w:rPr>
-      </w:pPr>
     </w:p>
     <w:p>
       <w:pPr>
-        <w:ind w:left="0" w:right="301" w:firstLine="0"/>
-        <w:jc w:val="left"/>
-        <w:rPr>
-          <w:i/>
-          <w:iCs/>
-        </w:rPr>
-      </w:pPr>
-      <w:r>
-        <w:rPr>
-          <w:i/>
-          <w:iCs/>
-        </w:rPr>
+        <w:spacing w:after="295" w:line="259" w:lineRule="auto"/>
+        <w:ind w:left="0" w:right="299" w:firstLine="0"/>
+      </w:pPr>
+    </w:p>
+    <w:p>
+      <w:pPr>
+        <w:spacing w:after="295" w:line="259" w:lineRule="auto"/>
+        <w:ind w:left="0" w:right="299" w:firstLine="0"/>
+      </w:pPr>
+      <w:r>
+        <w:t xml:space="preserve">We wanted to make </w:t>
+      </w:r>
+      <w:r>
+        <w:t>our workflow as reproducible and dynamic as we can</w:t>
+      </w:r>
+      <w:r>
+        <w:t>,</w:t>
+      </w:r>
+      <w:r>
+        <w:t xml:space="preserve"> so</w:t>
+      </w:r>
+      <w:r>
+        <w:t xml:space="preserve"> we</w:t>
+      </w:r>
+      <w:r>
+        <w:t xml:space="preserve"> decided </w:t>
+      </w:r>
+      <w:r>
+        <w:t xml:space="preserve">to host a </w:t>
+      </w:r>
+      <w:r>
+        <w:t xml:space="preserve">database. We created a MySQL </w:t>
+      </w:r>
+      <w:r>
+        <w:t>database instance using the RDS service of AWS.</w:t>
+      </w:r>
+      <w:r>
+        <w:t xml:space="preserve"> We</w:t>
+      </w:r>
+      <w:r>
+        <w:t xml:space="preserve"> used the </w:t>
+      </w:r>
+      <w:r>
+        <w:t>AWS account provided by CEU.</w:t>
+      </w:r>
+      <w:r>
+        <w:t xml:space="preserve"> </w:t>
+      </w:r>
+      <w:r>
+        <w:t xml:space="preserve">Our </w:t>
+      </w:r>
+      <w:r>
+        <w:t>julmaedom-mysql-de2</w:t>
+      </w:r>
+      <w:r>
+        <w:t xml:space="preserve"> named</w:t>
+      </w:r>
+      <w:r>
+        <w:t xml:space="preserve"> DB</w:t>
+      </w:r>
+      <w:r>
+        <w:t xml:space="preserve"> instance was configured </w:t>
+      </w:r>
+      <w:r>
+        <w:t>as</w:t>
+      </w:r>
+      <w:r>
+        <w:t xml:space="preserve"> a</w:t>
+      </w:r>
+      <w:r>
+        <w:t xml:space="preserve"> </w:t>
+      </w:r>
+      <w:r>
+        <w:t>db.t</w:t>
+      </w:r>
+      <w:proofErr w:type="gramStart"/>
+      <w:r>
+        <w:t>2.micro</w:t>
+      </w:r>
+      <w:proofErr w:type="gramEnd"/>
+      <w:r>
+        <w:t xml:space="preserve"> instance with </w:t>
+      </w:r>
+      <w:r>
+        <w:t>20 GiB</w:t>
+      </w:r>
+      <w:r>
+        <w:t xml:space="preserve"> storage</w:t>
+      </w:r>
+      <w:r>
+        <w:t>.</w:t>
+      </w:r>
+      <w:r>
+        <w:t xml:space="preserve"> </w:t>
+      </w:r>
+      <w:r>
+        <w:t>We set up a connection to the</w:t>
+      </w:r>
+      <w:r>
+        <w:t xml:space="preserve"> instance in MySQL Workbench</w:t>
+      </w:r>
+      <w:r>
+        <w:t>. We exported the data and structure of our locally hosted DB in</w:t>
+      </w:r>
+      <w:r>
+        <w:t xml:space="preserve"> a</w:t>
+      </w:r>
+      <w:r>
+        <w:t xml:space="preserve"> Self-Contained </w:t>
+      </w:r>
+      <w:proofErr w:type="spellStart"/>
+      <w:r>
+        <w:t>sql</w:t>
+      </w:r>
+      <w:proofErr w:type="spellEnd"/>
+      <w:r>
+        <w:t xml:space="preserve"> file</w:t>
+      </w:r>
+      <w:r>
+        <w:t xml:space="preserve"> (</w:t>
+      </w:r>
+      <w:r>
+        <w:t>data/</w:t>
+      </w:r>
+      <w:proofErr w:type="spellStart"/>
+      <w:r>
+        <w:t>aws</w:t>
+      </w:r>
+      <w:proofErr w:type="spellEnd"/>
+      <w:r>
+        <w:t>/</w:t>
+      </w:r>
+      <w:proofErr w:type="spellStart"/>
+      <w:r>
+        <w:t>dump_suicide_rates.sql</w:t>
+      </w:r>
+      <w:proofErr w:type="spellEnd"/>
+      <w:r>
+        <w:t>)</w:t>
+      </w:r>
+      <w:r>
+        <w:t>.</w:t>
+      </w:r>
+      <w:r>
+        <w:t xml:space="preserve"> </w:t>
+      </w:r>
+      <w:r>
+        <w:t>Then we imported the data using this dump to our MySQL on AWS.</w:t>
+      </w:r>
+      <w:r>
+        <w:t xml:space="preserve"> </w:t>
+      </w:r>
+      <w:r>
+        <w:t>We added a new user named grader that has only read</w:t>
+      </w:r>
+      <w:r>
+        <w:t xml:space="preserve"> </w:t>
+      </w:r>
+      <w:r>
+        <w:t xml:space="preserve">access </w:t>
+      </w:r>
+      <w:r>
+        <w:t>to simulate a real-life setup. Credentials</w:t>
+      </w:r>
+      <w:r>
+        <w:t xml:space="preserve"> for this user and connectivity details</w:t>
+      </w:r>
+      <w:r>
+        <w:t xml:space="preserve"> </w:t>
+      </w:r>
+      <w:r>
+        <w:t xml:space="preserve">are </w:t>
+      </w:r>
+      <w:proofErr w:type="spellStart"/>
+      <w:r>
+        <w:t>provdided</w:t>
+      </w:r>
+      <w:proofErr w:type="spellEnd"/>
+      <w:r>
+        <w:t xml:space="preserve"> in</w:t>
+      </w:r>
+      <w:r>
+        <w:t xml:space="preserve"> a text file (data/</w:t>
+      </w:r>
+      <w:proofErr w:type="spellStart"/>
+      <w:r>
+        <w:t>aws</w:t>
+      </w:r>
+      <w:proofErr w:type="spellEnd"/>
+      <w:r>
+        <w:t>/</w:t>
+      </w:r>
+      <w:r>
+        <w:t>grader_credentials.txt</w:t>
+      </w:r>
+      <w:r>
+        <w:t>).</w:t>
+      </w:r>
+    </w:p>
+    <w:p>
+      <w:pPr>
+        <w:pStyle w:val="Heading1"/>
+        <w:numPr>
+          <w:ilvl w:val="0"/>
+          <w:numId w:val="16"/>
+        </w:numPr>
+      </w:pPr>
+      <w:r>
         <w:t>REST C</w:t>
       </w:r>
       <w:r>
-        <w:rPr>
-          <w:i/>
-          <w:iCs/>
-        </w:rPr>
         <w:t>ountries API</w:t>
       </w:r>
     </w:p>
@@ -12874,14 +12829,6 @@
     <w:p>
       <w:pPr>
         <w:ind w:left="0" w:right="301" w:firstLine="0"/>
-        <w:rPr>
-          <w:noProof/>
-        </w:rPr>
-      </w:pPr>
-    </w:p>
-    <w:p>
-      <w:pPr>
-        <w:ind w:left="0" w:right="301" w:firstLine="0"/>
       </w:pPr>
       <w:r>
         <w:rPr>
@@ -12889,9 +12836,17 @@
         </w:rPr>
         <w:lastRenderedPageBreak/>
         <w:drawing>
-          <wp:inline distT="0" distB="0" distL="0" distR="0" wp14:anchorId="1110D6DD" wp14:editId="3D3BAB0E">
-            <wp:extent cx="4732020" cy="3475195"/>
-            <wp:effectExtent l="0" t="0" r="0" b="0"/>
+          <wp:anchor distT="0" distB="0" distL="114300" distR="114300" simplePos="0" relativeHeight="251661312" behindDoc="1" locked="0" layoutInCell="1" allowOverlap="1" wp14:anchorId="1110D6DD" wp14:editId="5519A4AE">
+            <wp:simplePos x="0" y="0"/>
+            <wp:positionH relativeFrom="margin">
+              <wp:align>center</wp:align>
+            </wp:positionH>
+            <wp:positionV relativeFrom="paragraph">
+              <wp:posOffset>19240</wp:posOffset>
+            </wp:positionV>
+            <wp:extent cx="4732020" cy="3474720"/>
+            <wp:effectExtent l="19050" t="19050" r="11430" b="11430"/>
+            <wp:wrapTopAndBottom/>
             <wp:docPr id="5" name="Picture 5"/>
             <wp:cNvGraphicFramePr>
               <a:graphicFrameLocks xmlns:a="http://schemas.openxmlformats.org/drawingml/2006/main" noChangeAspect="1"/>
@@ -12919,14 +12874,16 @@
                   <pic:spPr bwMode="auto">
                     <a:xfrm>
                       <a:off x="0" y="0"/>
-                      <a:ext cx="4747519" cy="3486578"/>
+                      <a:ext cx="4732020" cy="3474720"/>
                     </a:xfrm>
                     <a:prstGeom prst="rect">
                       <a:avLst/>
                     </a:prstGeom>
                     <a:noFill/>
                     <a:ln>
-                      <a:noFill/>
+                      <a:solidFill>
+                        <a:schemeClr val="accent5"/>
+                      </a:solidFill>
                     </a:ln>
                     <a:extLst>
                       <a:ext uri="{53640926-AAD7-44D8-BBD7-CCE9431645EC}">
@@ -12937,179 +12894,37 @@
                 </pic:pic>
               </a:graphicData>
             </a:graphic>
-          </wp:inline>
+          </wp:anchor>
         </w:drawing>
       </w:r>
     </w:p>
     <w:p>
       <w:pPr>
-        <w:ind w:left="0" w:right="301" w:firstLine="0"/>
-        <w:jc w:val="left"/>
-        <w:rPr>
-          <w:i/>
-          <w:iCs/>
-        </w:rPr>
-      </w:pPr>
-      <w:r>
-        <w:rPr>
-          <w:i/>
-          <w:iCs/>
-        </w:rPr>
+        <w:pStyle w:val="Heading1"/>
+        <w:numPr>
+          <w:ilvl w:val="0"/>
+          <w:numId w:val="16"/>
+        </w:numPr>
+      </w:pPr>
+      <w:r>
         <w:t>World Bank API</w:t>
       </w:r>
       <w:r>
-        <w:rPr>
-          <w:i/>
-          <w:iCs/>
-        </w:rPr>
         <w:t xml:space="preserve"> &amp; </w:t>
       </w:r>
       <w:proofErr w:type="spellStart"/>
       <w:r>
-        <w:rPr>
-          <w:i/>
-          <w:iCs/>
-        </w:rPr>
         <w:t>wdis_of_interest</w:t>
       </w:r>
       <w:proofErr w:type="spellEnd"/>
       <w:r>
-        <w:rPr>
-          <w:i/>
-          <w:iCs/>
-        </w:rPr>
         <w:t xml:space="preserve"> </w:t>
       </w:r>
       <w:r>
-        <w:rPr>
-          <w:i/>
-          <w:iCs/>
-        </w:rPr>
         <w:t>f</w:t>
       </w:r>
       <w:r>
-        <w:rPr>
-          <w:i/>
-          <w:iCs/>
-        </w:rPr>
         <w:t>ile</w:t>
-      </w:r>
-    </w:p>
-    <w:p>
-      <w:pPr>
-        <w:ind w:left="0" w:right="301" w:firstLine="0"/>
-      </w:pPr>
-      <w:r>
-        <w:t>Since o</w:t>
-      </w:r>
-      <w:r>
-        <w:t xml:space="preserve">ur analytical goal was to investigate suicide rates based on </w:t>
-      </w:r>
-      <w:r>
-        <w:t>some other variables that we consider</w:t>
-      </w:r>
-      <w:r>
-        <w:t xml:space="preserve">ed meaningful and </w:t>
-      </w:r>
-      <w:r>
-        <w:t xml:space="preserve">relevant we wanted to get more data on </w:t>
-      </w:r>
-      <w:r>
-        <w:t xml:space="preserve">the countries. </w:t>
-      </w:r>
-      <w:r>
-        <w:t xml:space="preserve">To do this we looked at </w:t>
-      </w:r>
-      <w:r>
-        <w:t>the world development indicators offered by the World Bank.</w:t>
-      </w:r>
-      <w:r>
-        <w:t xml:space="preserve"> </w:t>
-      </w:r>
-      <w:r>
-        <w:t xml:space="preserve">We managed to access these indicators via </w:t>
-      </w:r>
-      <w:hyperlink r:id="rId18" w:history="1">
-        <w:r>
-          <w:rPr>
-            <w:rStyle w:val="Hyperlink"/>
-          </w:rPr>
-          <w:t>World Bank’s public</w:t>
-        </w:r>
-        <w:r>
-          <w:rPr>
-            <w:rStyle w:val="Hyperlink"/>
-          </w:rPr>
-          <w:t xml:space="preserve"> API service</w:t>
-        </w:r>
-      </w:hyperlink>
-      <w:r>
-        <w:t>.</w:t>
-      </w:r>
-      <w:r>
-        <w:t xml:space="preserve">  </w:t>
-      </w:r>
-      <w:r>
-        <w:t xml:space="preserve">We picked </w:t>
-      </w:r>
-      <w:r>
-        <w:t>indicators</w:t>
-      </w:r>
-      <w:r>
-        <w:t xml:space="preserve"> </w:t>
-      </w:r>
-      <w:r>
-        <w:t>using</w:t>
-      </w:r>
-      <w:r>
-        <w:t xml:space="preserve"> th</w:t>
-      </w:r>
-      <w:r>
-        <w:t>is</w:t>
-      </w:r>
-      <w:r>
-        <w:t xml:space="preserve"> overview</w:t>
-      </w:r>
-      <w:r>
-        <w:t xml:space="preserve"> </w:t>
-      </w:r>
-      <w:hyperlink r:id="rId19" w:history="1">
-        <w:r>
-          <w:rPr>
-            <w:rStyle w:val="Hyperlink"/>
-          </w:rPr>
-          <w:t>list</w:t>
-        </w:r>
-      </w:hyperlink>
-      <w:r>
-        <w:t xml:space="preserve"> </w:t>
-      </w:r>
-      <w:r>
-        <w:t xml:space="preserve">by </w:t>
-      </w:r>
-      <w:r>
-        <w:t xml:space="preserve">applying </w:t>
-      </w:r>
-      <w:r>
-        <w:t>posteriori</w:t>
-      </w:r>
-      <w:r>
-        <w:t xml:space="preserve"> </w:t>
-      </w:r>
-      <w:r>
-        <w:t>logic</w:t>
-      </w:r>
-      <w:r>
-        <w:t xml:space="preserve"> during the selection process</w:t>
-      </w:r>
-      <w:r>
-        <w:t>.</w:t>
-      </w:r>
-      <w:r>
-        <w:t xml:space="preserve"> See an example for </w:t>
-      </w:r>
-      <w:r>
-        <w:t>Germany’s population data in 2010:</w:t>
       </w:r>
     </w:p>
     <w:p>
@@ -13120,11 +12935,18 @@
         <w:rPr>
           <w:noProof/>
         </w:rPr>
-        <w:lastRenderedPageBreak/>
         <w:drawing>
-          <wp:inline distT="0" distB="0" distL="0" distR="0" wp14:anchorId="3B82AE48" wp14:editId="54C550DC">
-            <wp:extent cx="5953125" cy="3962400"/>
-            <wp:effectExtent l="0" t="0" r="9525" b="0"/>
+          <wp:anchor distT="0" distB="0" distL="114300" distR="114300" simplePos="0" relativeHeight="251662336" behindDoc="1" locked="0" layoutInCell="1" allowOverlap="1" wp14:anchorId="03B9203E" wp14:editId="62E09DAA">
+            <wp:simplePos x="0" y="0"/>
+            <wp:positionH relativeFrom="margin">
+              <wp:posOffset>597535</wp:posOffset>
+            </wp:positionH>
+            <wp:positionV relativeFrom="paragraph">
+              <wp:posOffset>906288</wp:posOffset>
+            </wp:positionV>
+            <wp:extent cx="4756150" cy="3164840"/>
+            <wp:effectExtent l="19050" t="19050" r="25400" b="16510"/>
+            <wp:wrapTopAndBottom/>
             <wp:docPr id="6" name="Picture 6"/>
             <wp:cNvGraphicFramePr>
               <a:graphicFrameLocks xmlns:a="http://schemas.openxmlformats.org/drawingml/2006/main" noChangeAspect="1"/>
@@ -13139,7 +12961,7 @@
                     </pic:cNvPicPr>
                   </pic:nvPicPr>
                   <pic:blipFill>
-                    <a:blip r:embed="rId20">
+                    <a:blip r:embed="rId18">
                       <a:extLst>
                         <a:ext uri="{28A0092B-C50C-407E-A947-70E740481C1C}">
                           <a14:useLocalDpi xmlns:a14="http://schemas.microsoft.com/office/drawing/2010/main" val="0"/>
@@ -13154,22 +12976,147 @@
                   <pic:spPr bwMode="auto">
                     <a:xfrm>
                       <a:off x="0" y="0"/>
-                      <a:ext cx="5953125" cy="3962400"/>
+                      <a:ext cx="4756150" cy="3164840"/>
                     </a:xfrm>
                     <a:prstGeom prst="rect">
                       <a:avLst/>
                     </a:prstGeom>
                     <a:noFill/>
                     <a:ln>
-                      <a:noFill/>
+                      <a:solidFill>
+                        <a:schemeClr val="accent5"/>
+                      </a:solidFill>
                     </a:ln>
                   </pic:spPr>
                 </pic:pic>
               </a:graphicData>
             </a:graphic>
-          </wp:inline>
+            <wp14:sizeRelH relativeFrom="margin">
+              <wp14:pctWidth>0</wp14:pctWidth>
+            </wp14:sizeRelH>
+            <wp14:sizeRelV relativeFrom="margin">
+              <wp14:pctHeight>0</wp14:pctHeight>
+            </wp14:sizeRelV>
+          </wp:anchor>
         </w:drawing>
       </w:r>
+      <w:r>
+        <w:t>Since o</w:t>
+      </w:r>
+      <w:r>
+        <w:t xml:space="preserve">ur analytical goal was to investigate suicide rates based on </w:t>
+      </w:r>
+      <w:r>
+        <w:t>some other variables that we consider</w:t>
+      </w:r>
+      <w:r>
+        <w:t xml:space="preserve">ed meaningful and </w:t>
+      </w:r>
+      <w:r>
+        <w:t xml:space="preserve">relevant we wanted to get more data on </w:t>
+      </w:r>
+      <w:r>
+        <w:t xml:space="preserve">the countries. </w:t>
+      </w:r>
+      <w:r>
+        <w:t xml:space="preserve">To do this we looked at </w:t>
+      </w:r>
+      <w:r>
+        <w:t>the world development indicators offered by the World Bank.</w:t>
+      </w:r>
+      <w:r>
+        <w:t xml:space="preserve"> </w:t>
+      </w:r>
+      <w:r>
+        <w:t xml:space="preserve">We managed to access these indicators via </w:t>
+      </w:r>
+      <w:hyperlink r:id="rId19" w:history="1">
+        <w:r>
+          <w:rPr>
+            <w:rStyle w:val="Hyperlink"/>
+          </w:rPr>
+          <w:t>World Bank’s public</w:t>
+        </w:r>
+        <w:r>
+          <w:rPr>
+            <w:rStyle w:val="Hyperlink"/>
+          </w:rPr>
+          <w:t xml:space="preserve"> API service</w:t>
+        </w:r>
+      </w:hyperlink>
+      <w:r>
+        <w:t>.</w:t>
+      </w:r>
+      <w:r>
+        <w:t xml:space="preserve">  </w:t>
+      </w:r>
+      <w:r>
+        <w:t xml:space="preserve">We picked </w:t>
+      </w:r>
+      <w:r>
+        <w:t>indicators</w:t>
+      </w:r>
+      <w:r>
+        <w:t xml:space="preserve"> </w:t>
+      </w:r>
+      <w:r>
+        <w:t>using</w:t>
+      </w:r>
+      <w:r>
+        <w:t xml:space="preserve"> th</w:t>
+      </w:r>
+      <w:r>
+        <w:t>is</w:t>
+      </w:r>
+      <w:r>
+        <w:t xml:space="preserve"> overview</w:t>
+      </w:r>
+      <w:r>
+        <w:t xml:space="preserve"> </w:t>
+      </w:r>
+      <w:hyperlink r:id="rId20" w:history="1">
+        <w:r>
+          <w:rPr>
+            <w:rStyle w:val="Hyperlink"/>
+          </w:rPr>
+          <w:t>list</w:t>
+        </w:r>
+      </w:hyperlink>
+      <w:r>
+        <w:t xml:space="preserve"> </w:t>
+      </w:r>
+      <w:r>
+        <w:t xml:space="preserve">by </w:t>
+      </w:r>
+      <w:r>
+        <w:t xml:space="preserve">applying </w:t>
+      </w:r>
+      <w:r>
+        <w:t>posteriori</w:t>
+      </w:r>
+      <w:r>
+        <w:t xml:space="preserve"> </w:t>
+      </w:r>
+      <w:r>
+        <w:t>logic</w:t>
+      </w:r>
+      <w:r>
+        <w:t xml:space="preserve"> during the selection process</w:t>
+      </w:r>
+      <w:r>
+        <w:t>.</w:t>
+      </w:r>
+      <w:r>
+        <w:t xml:space="preserve"> See an example for </w:t>
+      </w:r>
+      <w:r>
+        <w:t>Germany’s population data in 2010:</w:t>
+      </w:r>
+    </w:p>
+    <w:p>
+      <w:pPr>
+        <w:ind w:left="0" w:right="301" w:firstLine="0"/>
+      </w:pPr>
     </w:p>
     <w:p>
       <w:pPr>
@@ -13313,27 +13260,32 @@
     </w:p>
     <w:p>
       <w:pPr>
-        <w:pStyle w:val="Heading1"/>
-        <w:spacing w:before="360"/>
-      </w:pPr>
-      <w:r>
-        <w:t xml:space="preserve">ETL </w:t>
-      </w:r>
-      <w:r>
-        <w:t>P</w:t>
-      </w:r>
-      <w:r>
-        <w:t xml:space="preserve">ipeline </w:t>
-      </w:r>
+        <w:ind w:left="0" w:right="301" w:firstLine="0"/>
+      </w:pPr>
     </w:p>
     <w:p>
       <w:pPr>
+        <w:pStyle w:val="Title"/>
+        <w:numPr>
+          <w:ilvl w:val="0"/>
+          <w:numId w:val="15"/>
+        </w:numPr>
+      </w:pPr>
+      <w:r>
+        <w:t xml:space="preserve">ETL </w:t>
+      </w:r>
+      <w:r>
+        <w:t>P</w:t>
+      </w:r>
+      <w:r>
+        <w:t xml:space="preserve">ipeline </w:t>
+      </w:r>
+    </w:p>
+    <w:p>
+      <w:pPr>
         <w:spacing w:after="295" w:line="259" w:lineRule="auto"/>
         <w:ind w:left="0" w:right="299" w:firstLine="0"/>
       </w:pPr>
-      <w:r>
-        <w:t xml:space="preserve"> </w:t>
-      </w:r>
       <w:r>
         <w:t>We carried out the loading</w:t>
       </w:r>
@@ -13622,11 +13574,7 @@
         <w:t xml:space="preserve"> we realized that the year column </w:t>
       </w:r>
       <w:r>
-        <w:t xml:space="preserve">in the original data was </w:t>
-      </w:r>
-      <w:r>
-        <w:lastRenderedPageBreak/>
-        <w:t>stored as</w:t>
+        <w:t>in the original data was stored as</w:t>
       </w:r>
       <w:r>
         <w:t xml:space="preserve"> a</w:t>
@@ -13828,7 +13776,6 @@
             <w:pPr>
               <w:spacing w:before="120" w:line="259" w:lineRule="auto"/>
               <w:ind w:left="0" w:right="301" w:firstLine="0"/>
-              <w:jc w:val="left"/>
             </w:pPr>
             <w:r>
               <w:t>join(</w:t>
@@ -13894,7 +13841,11 @@
         <w:t xml:space="preserve"> and dropped unnecessary columns. </w:t>
       </w:r>
       <w:r>
-        <w:t>However, in this case</w:t>
+        <w:t xml:space="preserve">However, </w:t>
+      </w:r>
+      <w:r>
+        <w:lastRenderedPageBreak/>
+        <w:t>in this case</w:t>
       </w:r>
       <w:r>
         <w:t xml:space="preserve"> we had only one row </w:t>
@@ -14211,15 +14162,24 @@
     </w:p>
     <w:p>
       <w:pPr>
-        <w:pStyle w:val="Heading1"/>
-      </w:pPr>
-      <w:r>
-        <w:lastRenderedPageBreak/>
-        <w:t>Visualization</w:t>
-      </w:r>
+        <w:spacing w:after="295" w:line="259" w:lineRule="auto"/>
+        <w:ind w:left="0" w:right="299" w:firstLine="0"/>
+      </w:pPr>
     </w:p>
     <w:p>
       <w:pPr>
+        <w:pStyle w:val="Title"/>
+        <w:numPr>
+          <w:ilvl w:val="0"/>
+          <w:numId w:val="15"/>
+        </w:numPr>
+      </w:pPr>
+      <w:r>
+        <w:t>Visualization</w:t>
+      </w:r>
+    </w:p>
+    <w:p>
+      <w:pPr>
         <w:spacing w:after="295" w:line="259" w:lineRule="auto"/>
         <w:ind w:left="0" w:right="299" w:firstLine="0"/>
       </w:pPr>
@@ -14389,7 +14349,11 @@
         <w:t xml:space="preserve">number of suicides. </w:t>
       </w:r>
       <w:r>
-        <w:t xml:space="preserve">It shows that there seems to be no correlation between percentage change in GDP per Capita </w:t>
+        <w:t xml:space="preserve">It shows that there seems to be no correlation between </w:t>
+      </w:r>
+      <w:r>
+        <w:lastRenderedPageBreak/>
+        <w:t xml:space="preserve">percentage change in GDP per Capita </w:t>
       </w:r>
       <w:r>
         <w:t xml:space="preserve">has no </w:t>
@@ -19829,6 +19793,178 @@
     </w:lvl>
   </w:abstractNum>
   <w:abstractNum w:abstractNumId="3" w15:restartNumberingAfterBreak="0">
+    <w:nsid w:val="189701A3"/>
+    <w:multiLevelType w:val="hybridMultilevel"/>
+    <w:tmpl w:val="D076E3BE"/>
+    <w:lvl w:ilvl="0" w:tplc="080C0019">
+      <w:start w:val="1"/>
+      <w:numFmt w:val="lowerLetter"/>
+      <w:lvlText w:val="%1."/>
+      <w:lvlJc w:val="left"/>
+      <w:pPr>
+        <w:ind w:left="720" w:hanging="360"/>
+      </w:pPr>
+    </w:lvl>
+    <w:lvl w:ilvl="1" w:tplc="080C0019" w:tentative="1">
+      <w:start w:val="1"/>
+      <w:numFmt w:val="lowerLetter"/>
+      <w:lvlText w:val="%2."/>
+      <w:lvlJc w:val="left"/>
+      <w:pPr>
+        <w:ind w:left="1440" w:hanging="360"/>
+      </w:pPr>
+    </w:lvl>
+    <w:lvl w:ilvl="2" w:tplc="080C001B" w:tentative="1">
+      <w:start w:val="1"/>
+      <w:numFmt w:val="lowerRoman"/>
+      <w:lvlText w:val="%3."/>
+      <w:lvlJc w:val="right"/>
+      <w:pPr>
+        <w:ind w:left="2160" w:hanging="180"/>
+      </w:pPr>
+    </w:lvl>
+    <w:lvl w:ilvl="3" w:tplc="080C000F" w:tentative="1">
+      <w:start w:val="1"/>
+      <w:numFmt w:val="decimal"/>
+      <w:lvlText w:val="%4."/>
+      <w:lvlJc w:val="left"/>
+      <w:pPr>
+        <w:ind w:left="2880" w:hanging="360"/>
+      </w:pPr>
+    </w:lvl>
+    <w:lvl w:ilvl="4" w:tplc="080C0019" w:tentative="1">
+      <w:start w:val="1"/>
+      <w:numFmt w:val="lowerLetter"/>
+      <w:lvlText w:val="%5."/>
+      <w:lvlJc w:val="left"/>
+      <w:pPr>
+        <w:ind w:left="3600" w:hanging="360"/>
+      </w:pPr>
+    </w:lvl>
+    <w:lvl w:ilvl="5" w:tplc="080C001B" w:tentative="1">
+      <w:start w:val="1"/>
+      <w:numFmt w:val="lowerRoman"/>
+      <w:lvlText w:val="%6."/>
+      <w:lvlJc w:val="right"/>
+      <w:pPr>
+        <w:ind w:left="4320" w:hanging="180"/>
+      </w:pPr>
+    </w:lvl>
+    <w:lvl w:ilvl="6" w:tplc="080C000F" w:tentative="1">
+      <w:start w:val="1"/>
+      <w:numFmt w:val="decimal"/>
+      <w:lvlText w:val="%7."/>
+      <w:lvlJc w:val="left"/>
+      <w:pPr>
+        <w:ind w:left="5040" w:hanging="360"/>
+      </w:pPr>
+    </w:lvl>
+    <w:lvl w:ilvl="7" w:tplc="080C0019" w:tentative="1">
+      <w:start w:val="1"/>
+      <w:numFmt w:val="lowerLetter"/>
+      <w:lvlText w:val="%8."/>
+      <w:lvlJc w:val="left"/>
+      <w:pPr>
+        <w:ind w:left="5760" w:hanging="360"/>
+      </w:pPr>
+    </w:lvl>
+    <w:lvl w:ilvl="8" w:tplc="080C001B" w:tentative="1">
+      <w:start w:val="1"/>
+      <w:numFmt w:val="lowerRoman"/>
+      <w:lvlText w:val="%9."/>
+      <w:lvlJc w:val="right"/>
+      <w:pPr>
+        <w:ind w:left="6480" w:hanging="180"/>
+      </w:pPr>
+    </w:lvl>
+  </w:abstractNum>
+  <w:abstractNum w:abstractNumId="4" w15:restartNumberingAfterBreak="0">
+    <w:nsid w:val="200220E2"/>
+    <w:multiLevelType w:val="hybridMultilevel"/>
+    <w:tmpl w:val="DEBC5532"/>
+    <w:lvl w:ilvl="0" w:tplc="080C0013">
+      <w:start w:val="1"/>
+      <w:numFmt w:val="upperRoman"/>
+      <w:lvlText w:val="%1."/>
+      <w:lvlJc w:val="right"/>
+      <w:pPr>
+        <w:ind w:left="720" w:hanging="360"/>
+      </w:pPr>
+    </w:lvl>
+    <w:lvl w:ilvl="1" w:tplc="080C0019">
+      <w:start w:val="1"/>
+      <w:numFmt w:val="lowerLetter"/>
+      <w:lvlText w:val="%2."/>
+      <w:lvlJc w:val="left"/>
+      <w:pPr>
+        <w:ind w:left="1440" w:hanging="360"/>
+      </w:pPr>
+    </w:lvl>
+    <w:lvl w:ilvl="2" w:tplc="080C001B" w:tentative="1">
+      <w:start w:val="1"/>
+      <w:numFmt w:val="lowerRoman"/>
+      <w:lvlText w:val="%3."/>
+      <w:lvlJc w:val="right"/>
+      <w:pPr>
+        <w:ind w:left="2160" w:hanging="180"/>
+      </w:pPr>
+    </w:lvl>
+    <w:lvl w:ilvl="3" w:tplc="080C000F" w:tentative="1">
+      <w:start w:val="1"/>
+      <w:numFmt w:val="decimal"/>
+      <w:lvlText w:val="%4."/>
+      <w:lvlJc w:val="left"/>
+      <w:pPr>
+        <w:ind w:left="2880" w:hanging="360"/>
+      </w:pPr>
+    </w:lvl>
+    <w:lvl w:ilvl="4" w:tplc="080C0019" w:tentative="1">
+      <w:start w:val="1"/>
+      <w:numFmt w:val="lowerLetter"/>
+      <w:lvlText w:val="%5."/>
+      <w:lvlJc w:val="left"/>
+      <w:pPr>
+        <w:ind w:left="3600" w:hanging="360"/>
+      </w:pPr>
+    </w:lvl>
+    <w:lvl w:ilvl="5" w:tplc="080C001B" w:tentative="1">
+      <w:start w:val="1"/>
+      <w:numFmt w:val="lowerRoman"/>
+      <w:lvlText w:val="%6."/>
+      <w:lvlJc w:val="right"/>
+      <w:pPr>
+        <w:ind w:left="4320" w:hanging="180"/>
+      </w:pPr>
+    </w:lvl>
+    <w:lvl w:ilvl="6" w:tplc="080C000F" w:tentative="1">
+      <w:start w:val="1"/>
+      <w:numFmt w:val="decimal"/>
+      <w:lvlText w:val="%7."/>
+      <w:lvlJc w:val="left"/>
+      <w:pPr>
+        <w:ind w:left="5040" w:hanging="360"/>
+      </w:pPr>
+    </w:lvl>
+    <w:lvl w:ilvl="7" w:tplc="080C0019" w:tentative="1">
+      <w:start w:val="1"/>
+      <w:numFmt w:val="lowerLetter"/>
+      <w:lvlText w:val="%8."/>
+      <w:lvlJc w:val="left"/>
+      <w:pPr>
+        <w:ind w:left="5760" w:hanging="360"/>
+      </w:pPr>
+    </w:lvl>
+    <w:lvl w:ilvl="8" w:tplc="080C001B" w:tentative="1">
+      <w:start w:val="1"/>
+      <w:numFmt w:val="lowerRoman"/>
+      <w:lvlText w:val="%9."/>
+      <w:lvlJc w:val="right"/>
+      <w:pPr>
+        <w:ind w:left="6480" w:hanging="180"/>
+      </w:pPr>
+    </w:lvl>
+  </w:abstractNum>
+  <w:abstractNum w:abstractNumId="5" w15:restartNumberingAfterBreak="0">
     <w:nsid w:val="24AD357A"/>
     <w:multiLevelType w:val="hybridMultilevel"/>
     <w:tmpl w:val="6EB450F4"/>
@@ -19941,7 +20077,7 @@
       </w:rPr>
     </w:lvl>
   </w:abstractNum>
-  <w:abstractNum w:abstractNumId="4" w15:restartNumberingAfterBreak="0">
+  <w:abstractNum w:abstractNumId="6" w15:restartNumberingAfterBreak="0">
     <w:nsid w:val="2E984197"/>
     <w:multiLevelType w:val="hybridMultilevel"/>
     <w:tmpl w:val="1210556A"/>
@@ -20054,7 +20190,7 @@
       </w:rPr>
     </w:lvl>
   </w:abstractNum>
-  <w:abstractNum w:abstractNumId="5" w15:restartNumberingAfterBreak="0">
+  <w:abstractNum w:abstractNumId="7" w15:restartNumberingAfterBreak="0">
     <w:nsid w:val="39C446E9"/>
     <w:multiLevelType w:val="hybridMultilevel"/>
     <w:tmpl w:val="266C5EDA"/>
@@ -20167,7 +20303,7 @@
       </w:rPr>
     </w:lvl>
   </w:abstractNum>
-  <w:abstractNum w:abstractNumId="6" w15:restartNumberingAfterBreak="0">
+  <w:abstractNum w:abstractNumId="8" w15:restartNumberingAfterBreak="0">
     <w:nsid w:val="40B4741F"/>
     <w:multiLevelType w:val="hybridMultilevel"/>
     <w:tmpl w:val="3CE0D536"/>
@@ -20379,7 +20515,7 @@
       </w:rPr>
     </w:lvl>
   </w:abstractNum>
-  <w:abstractNum w:abstractNumId="7" w15:restartNumberingAfterBreak="0">
+  <w:abstractNum w:abstractNumId="9" w15:restartNumberingAfterBreak="0">
     <w:nsid w:val="45701129"/>
     <w:multiLevelType w:val="hybridMultilevel"/>
     <w:tmpl w:val="F5229BC6"/>
@@ -20468,7 +20604,7 @@
       </w:pPr>
     </w:lvl>
   </w:abstractNum>
-  <w:abstractNum w:abstractNumId="8" w15:restartNumberingAfterBreak="0">
+  <w:abstractNum w:abstractNumId="10" w15:restartNumberingAfterBreak="0">
     <w:nsid w:val="47B65C2E"/>
     <w:multiLevelType w:val="hybridMultilevel"/>
     <w:tmpl w:val="20B4ECE2"/>
@@ -20581,7 +20717,7 @@
       </w:rPr>
     </w:lvl>
   </w:abstractNum>
-  <w:abstractNum w:abstractNumId="9" w15:restartNumberingAfterBreak="0">
+  <w:abstractNum w:abstractNumId="11" w15:restartNumberingAfterBreak="0">
     <w:nsid w:val="55D80CC5"/>
     <w:multiLevelType w:val="hybridMultilevel"/>
     <w:tmpl w:val="ED6A8C1E"/>
@@ -20670,7 +20806,7 @@
       </w:pPr>
     </w:lvl>
   </w:abstractNum>
-  <w:abstractNum w:abstractNumId="10" w15:restartNumberingAfterBreak="0">
+  <w:abstractNum w:abstractNumId="12" w15:restartNumberingAfterBreak="0">
     <w:nsid w:val="5CD40D32"/>
     <w:multiLevelType w:val="hybridMultilevel"/>
     <w:tmpl w:val="DF5AFA40"/>
@@ -20882,7 +21018,7 @@
       </w:rPr>
     </w:lvl>
   </w:abstractNum>
-  <w:abstractNum w:abstractNumId="11" w15:restartNumberingAfterBreak="0">
+  <w:abstractNum w:abstractNumId="13" w15:restartNumberingAfterBreak="0">
     <w:nsid w:val="747C7F1D"/>
     <w:multiLevelType w:val="hybridMultilevel"/>
     <w:tmpl w:val="A63273D0"/>
@@ -20995,7 +21131,7 @@
       </w:rPr>
     </w:lvl>
   </w:abstractNum>
-  <w:abstractNum w:abstractNumId="12" w15:restartNumberingAfterBreak="0">
+  <w:abstractNum w:abstractNumId="14" w15:restartNumberingAfterBreak="0">
     <w:nsid w:val="75CD168F"/>
     <w:multiLevelType w:val="hybridMultilevel"/>
     <w:tmpl w:val="45B48FDA"/>
@@ -21207,7 +21343,7 @@
       </w:rPr>
     </w:lvl>
   </w:abstractNum>
-  <w:abstractNum w:abstractNumId="13" w15:restartNumberingAfterBreak="0">
+  <w:abstractNum w:abstractNumId="15" w15:restartNumberingAfterBreak="0">
     <w:nsid w:val="772C1D50"/>
     <w:multiLevelType w:val="hybridMultilevel"/>
     <w:tmpl w:val="6DF0F8CC"/>
@@ -21321,46 +21457,52 @@
     </w:lvl>
   </w:abstractNum>
   <w:num w:numId="1">
-    <w:abstractNumId w:val="12"/>
+    <w:abstractNumId w:val="14"/>
   </w:num>
   <w:num w:numId="2">
     <w:abstractNumId w:val="1"/>
   </w:num>
   <w:num w:numId="3">
-    <w:abstractNumId w:val="6"/>
+    <w:abstractNumId w:val="8"/>
   </w:num>
   <w:num w:numId="4">
+    <w:abstractNumId w:val="12"/>
+  </w:num>
+  <w:num w:numId="5">
+    <w:abstractNumId w:val="9"/>
+  </w:num>
+  <w:num w:numId="6">
+    <w:abstractNumId w:val="15"/>
+  </w:num>
+  <w:num w:numId="7">
     <w:abstractNumId w:val="10"/>
   </w:num>
-  <w:num w:numId="5">
-    <w:abstractNumId w:val="7"/>
-  </w:num>
-  <w:num w:numId="6">
+  <w:num w:numId="8">
     <w:abstractNumId w:val="13"/>
   </w:num>
-  <w:num w:numId="7">
-    <w:abstractNumId w:val="8"/>
-  </w:num>
-  <w:num w:numId="8">
-    <w:abstractNumId w:val="11"/>
-  </w:num>
   <w:num w:numId="9">
-    <w:abstractNumId w:val="5"/>
+    <w:abstractNumId w:val="7"/>
   </w:num>
   <w:num w:numId="10">
     <w:abstractNumId w:val="0"/>
   </w:num>
   <w:num w:numId="11">
-    <w:abstractNumId w:val="9"/>
+    <w:abstractNumId w:val="11"/>
   </w:num>
   <w:num w:numId="12">
     <w:abstractNumId w:val="2"/>
   </w:num>
   <w:num w:numId="13">
-    <w:abstractNumId w:val="3"/>
+    <w:abstractNumId w:val="5"/>
   </w:num>
   <w:num w:numId="14">
+    <w:abstractNumId w:val="6"/>
+  </w:num>
+  <w:num w:numId="15">
     <w:abstractNumId w:val="4"/>
+  </w:num>
+  <w:num w:numId="16">
+    <w:abstractNumId w:val="3"/>
   </w:num>
 </w:numbering>
 </file>
@@ -22072,6 +22214,41 @@
       <w:szCs w:val="18"/>
     </w:rPr>
   </w:style>
+  <w:style w:type="paragraph" w:styleId="Title">
+    <w:name w:val="Title"/>
+    <w:basedOn w:val="Normal"/>
+    <w:next w:val="Normal"/>
+    <w:link w:val="TitleChar"/>
+    <w:uiPriority w:val="10"/>
+    <w:qFormat/>
+    <w:rsid w:val="00802BD3"/>
+    <w:pPr>
+      <w:spacing w:after="0"/>
+      <w:contextualSpacing/>
+    </w:pPr>
+    <w:rPr>
+      <w:rFonts w:asciiTheme="majorHAnsi" w:eastAsiaTheme="majorEastAsia" w:hAnsiTheme="majorHAnsi" w:cstheme="majorBidi"/>
+      <w:color w:val="auto"/>
+      <w:spacing w:val="-10"/>
+      <w:kern w:val="28"/>
+      <w:sz w:val="40"/>
+      <w:szCs w:val="56"/>
+    </w:rPr>
+  </w:style>
+  <w:style w:type="character" w:customStyle="1" w:styleId="TitleChar">
+    <w:name w:val="Title Char"/>
+    <w:basedOn w:val="DefaultParagraphFont"/>
+    <w:link w:val="Title"/>
+    <w:uiPriority w:val="10"/>
+    <w:rsid w:val="00802BD3"/>
+    <w:rPr>
+      <w:rFonts w:asciiTheme="majorHAnsi" w:eastAsiaTheme="majorEastAsia" w:hAnsiTheme="majorHAnsi" w:cstheme="majorBidi"/>
+      <w:spacing w:val="-10"/>
+      <w:kern w:val="28"/>
+      <w:sz w:val="40"/>
+      <w:szCs w:val="56"/>
+    </w:rPr>
+  </w:style>
 </w:styles>
 </file>
 

</xml_diff>

<commit_message>
add KNIME WF visual
</commit_message>
<xml_diff>
--- a/DE2_Term_Project_Documentation.docx
+++ b/DE2_Term_Project_Documentation.docx
@@ -10586,7 +10586,7 @@
               </wp:anchor>
             </w:drawing>
           </mc:Choice>
-          <mc:Fallback xmlns:arto="http://schemas.microsoft.com/office/word/2006/arto" xmlns:a="http://schemas.openxmlformats.org/drawingml/2006/main">
+          <mc:Fallback xmlns:a="http://schemas.openxmlformats.org/drawingml/2006/main" xmlns:arto="http://schemas.microsoft.com/office/word/2006/arto">
             <w:pict w14:anchorId="3C00A203">
               <v:group id="Group 6547" style="position:absolute;margin-left:364.95pt;margin-top:.75pt;width:104.15pt;height:72.2pt;z-index:251658240" coordsize="13232,9173" o:spid="_x0000_s1026" w14:anchorId="75F02403" o:gfxdata="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">
                 <v:shape id="Shape 283" style="position:absolute;left:6573;top:1417;width:290;height:830;visibility:visible;mso-wrap-style:square;v-text-anchor:top" coordsize="28956,83059" o:spid="_x0000_s1027" fillcolor="#231f20" stroked="f" strokeweight="0" path="m,c,,,,16383,l28956,446r,15250l24257,13208v,,,,-7620,c16637,13208,16637,13208,16637,69342v,,,,8890,l28956,67510r,15156l19939,83059v,,,,-19939,c,83059,,83059,,xe" o:gfxdata="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">
@@ -12319,6 +12319,7 @@
         <w:t xml:space="preserve">n SQL file </w:t>
       </w:r>
       <w:r>
+        <w:lastRenderedPageBreak/>
         <w:t>(data/</w:t>
       </w:r>
       <w:proofErr w:type="spellStart"/>
@@ -12335,11 +12336,7 @@
       </w:r>
       <w:proofErr w:type="spellEnd"/>
       <w:r>
-        <w:t xml:space="preserve">) in which </w:t>
-      </w:r>
-      <w:r>
-        <w:lastRenderedPageBreak/>
-        <w:t>we</w:t>
+        <w:t>) in which we</w:t>
       </w:r>
       <w:r>
         <w:t xml:space="preserve"> imported the csv data file </w:t>
@@ -13086,6 +13083,7 @@
         <w:t xml:space="preserve"> </w:t>
       </w:r>
       <w:r>
+        <w:lastRenderedPageBreak/>
         <w:t xml:space="preserve">by </w:t>
       </w:r>
       <w:r>
@@ -13278,10 +13276,65 @@
         <w:t>P</w:t>
       </w:r>
       <w:r>
-        <w:t xml:space="preserve">ipeline </w:t>
+        <w:t>ipeline</w:t>
       </w:r>
     </w:p>
     <w:p>
+      <w:r>
+        <w:rPr>
+          <w:noProof/>
+        </w:rPr>
+        <w:drawing>
+          <wp:inline distT="0" distB="0" distL="0" distR="0" wp14:anchorId="6DC1CF82" wp14:editId="3CA1CD35">
+            <wp:extent cx="5953125" cy="4581525"/>
+            <wp:effectExtent l="0" t="0" r="9525" b="9525"/>
+            <wp:docPr id="3" name="Picture 3"/>
+            <wp:cNvGraphicFramePr>
+              <a:graphicFrameLocks xmlns:a="http://schemas.openxmlformats.org/drawingml/2006/main" noChangeAspect="1"/>
+            </wp:cNvGraphicFramePr>
+            <a:graphic xmlns:a="http://schemas.openxmlformats.org/drawingml/2006/main">
+              <a:graphicData uri="http://schemas.openxmlformats.org/drawingml/2006/picture">
+                <pic:pic xmlns:pic="http://schemas.openxmlformats.org/drawingml/2006/picture">
+                  <pic:nvPicPr>
+                    <pic:cNvPr id="0" name="Picture 1"/>
+                    <pic:cNvPicPr>
+                      <a:picLocks noChangeAspect="1" noChangeArrowheads="1"/>
+                    </pic:cNvPicPr>
+                  </pic:nvPicPr>
+                  <pic:blipFill>
+                    <a:blip r:embed="rId22">
+                      <a:extLst>
+                        <a:ext uri="{28A0092B-C50C-407E-A947-70E740481C1C}">
+                          <a14:useLocalDpi xmlns:a14="http://schemas.microsoft.com/office/drawing/2010/main" val="0"/>
+                        </a:ext>
+                      </a:extLst>
+                    </a:blip>
+                    <a:srcRect/>
+                    <a:stretch>
+                      <a:fillRect/>
+                    </a:stretch>
+                  </pic:blipFill>
+                  <pic:spPr bwMode="auto">
+                    <a:xfrm>
+                      <a:off x="0" y="0"/>
+                      <a:ext cx="5953125" cy="4581525"/>
+                    </a:xfrm>
+                    <a:prstGeom prst="rect">
+                      <a:avLst/>
+                    </a:prstGeom>
+                    <a:noFill/>
+                    <a:ln>
+                      <a:noFill/>
+                    </a:ln>
+                  </pic:spPr>
+                </pic:pic>
+              </a:graphicData>
+            </a:graphic>
+          </wp:inline>
+        </w:drawing>
+      </w:r>
+    </w:p>
+    <w:p>
       <w:pPr>
         <w:spacing w:after="295" w:line="259" w:lineRule="auto"/>
         <w:ind w:left="0" w:right="299" w:firstLine="0"/>
@@ -13295,8 +13348,13 @@
       <w:r>
         <w:t xml:space="preserve"> </w:t>
       </w:r>
-      <w:r>
-        <w:t>cleaning and analy</w:t>
+      <w:proofErr w:type="gramStart"/>
+      <w:r>
+        <w:t>cleaning</w:t>
+      </w:r>
+      <w:proofErr w:type="gramEnd"/>
+      <w:r>
+        <w:t xml:space="preserve"> and analy</w:t>
       </w:r>
       <w:r>
         <w:t>sis of our data</w:t>
@@ -13418,7 +13476,11 @@
         <w:t xml:space="preserve"> </w:t>
       </w:r>
       <w:r>
-        <w:t xml:space="preserve">by pointing KNIME nodes in our workflow to the </w:t>
+        <w:t xml:space="preserve">by pointing KNIME nodes in our workflow </w:t>
+      </w:r>
+      <w:r>
+        <w:lastRenderedPageBreak/>
+        <w:t xml:space="preserve">to the </w:t>
       </w:r>
       <w:r>
         <w:t>link of the</w:t>
@@ -13426,7 +13488,7 @@
       <w:r>
         <w:t xml:space="preserve"> </w:t>
       </w:r>
-      <w:hyperlink r:id="rId22" w:history="1">
+      <w:hyperlink r:id="rId23" w:history="1">
         <w:proofErr w:type="spellStart"/>
         <w:r>
           <w:rPr>
@@ -13841,11 +13903,7 @@
         <w:t xml:space="preserve"> and dropped unnecessary columns. </w:t>
       </w:r>
       <w:r>
-        <w:t xml:space="preserve">However, </w:t>
-      </w:r>
-      <w:r>
-        <w:lastRenderedPageBreak/>
-        <w:t>in this case</w:t>
+        <w:t>However, in this case</w:t>
       </w:r>
       <w:r>
         <w:t xml:space="preserve"> we had only one row </w:t>
@@ -14065,7 +14123,11 @@
         <w:t xml:space="preserve">blocking the IP on which </w:t>
       </w:r>
       <w:r>
-        <w:t>the workflow runs (with the reason of violating fair usage</w:t>
+        <w:t xml:space="preserve">the workflow runs (with the </w:t>
+      </w:r>
+      <w:r>
+        <w:lastRenderedPageBreak/>
+        <w:t>reason of violating fair usage</w:t>
       </w:r>
       <w:r>
         <w:t xml:space="preserve"> policy</w:t>
@@ -14349,11 +14411,7 @@
         <w:t xml:space="preserve">number of suicides. </w:t>
       </w:r>
       <w:r>
-        <w:t xml:space="preserve">It shows that there seems to be no correlation between </w:t>
-      </w:r>
-      <w:r>
-        <w:lastRenderedPageBreak/>
-        <w:t xml:space="preserve">percentage change in GDP per Capita </w:t>
+        <w:t xml:space="preserve">It shows that there seems to be no correlation between percentage change in GDP per Capita </w:t>
       </w:r>
       <w:r>
         <w:t xml:space="preserve">has no </w:t>
@@ -14393,7 +14451,11 @@
         <w:t xml:space="preserve"> We again decided to take </w:t>
       </w:r>
       <w:r>
-        <w:t>the sum for the number of suicides again, but the mean for all the other variables. This was done, due to the repetition of the variables</w:t>
+        <w:t xml:space="preserve">the sum for the number of suicides again, but the mean for all the other variables. This was done, due to the </w:t>
+      </w:r>
+      <w:r>
+        <w:lastRenderedPageBreak/>
+        <w:t>repetition of the variables</w:t>
       </w:r>
       <w:r>
         <w:t>, since we were combining different age groups for the suicide rates that were not separate categories for the variables from the World Bank Database.</w:t>
@@ -18961,7 +19023,7 @@
             </wp:anchor>
           </w:drawing>
         </mc:Choice>
-        <mc:Fallback xmlns:arto="http://schemas.microsoft.com/office/word/2006/arto" xmlns:a="http://schemas.openxmlformats.org/drawingml/2006/main">
+        <mc:Fallback xmlns:a="http://schemas.openxmlformats.org/drawingml/2006/main" xmlns:arto="http://schemas.microsoft.com/office/word/2006/arto">
           <w:pict w14:anchorId="17701065">
             <v:group id="Group 7056" style="width:135.395pt;height:8.16333pt;position:absolute;mso-position-horizontal-relative:page;mso-position-horizontal:absolute;margin-left:246.476pt;mso-position-vertical-relative:page;margin-top:732.915pt;" coordsize="17195,1036">
               <v:shape id="Shape 7057" style="position:absolute;width:514;height:741;left:0;top:71;" coordsize="51447,74199" path="m0,0l10479,0l36195,47771c40005,54887,42862,62002,43815,63019c43815,63019,42862,50820,42862,40657l41910,0l51447,0l51447,74199l41910,74199l17146,29476c12384,21345,8574,14229,7622,11181c8574,13213,8574,23378,8574,31508l9527,74199l0,74199l0,0x">
@@ -21939,7 +22001,6 @@
   <w:style w:type="character" w:default="1" w:styleId="DefaultParagraphFont">
     <w:name w:val="Default Paragraph Font"/>
     <w:uiPriority w:val="1"/>
-    <w:semiHidden/>
     <w:unhideWhenUsed/>
   </w:style>
   <w:style w:type="table" w:default="1" w:styleId="TableNormal">

</xml_diff>

<commit_message>
add interactivity to gdfo visual
</commit_message>
<xml_diff>
--- a/DE2_Term_Project_Documentation.docx
+++ b/DE2_Term_Project_Documentation.docx
@@ -10586,7 +10586,7 @@
               </wp:anchor>
             </w:drawing>
           </mc:Choice>
-          <mc:Fallback xmlns:a="http://schemas.openxmlformats.org/drawingml/2006/main" xmlns:arto="http://schemas.microsoft.com/office/word/2006/arto">
+          <mc:Fallback xmlns:arto="http://schemas.microsoft.com/office/word/2006/arto" xmlns:a="http://schemas.openxmlformats.org/drawingml/2006/main">
             <w:pict w14:anchorId="3C00A203">
               <v:group id="Group 6547" style="position:absolute;margin-left:364.95pt;margin-top:.75pt;width:104.15pt;height:72.2pt;z-index:251658240" coordsize="13232,9173" o:spid="_x0000_s1026" w14:anchorId="75F02403" o:gfxdata="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">
                 <v:shape id="Shape 283" style="position:absolute;left:6573;top:1417;width:290;height:830;visibility:visible;mso-wrap-style:square;v-text-anchor:top" coordsize="28956,83059" o:spid="_x0000_s1027" fillcolor="#231f20" stroked="f" strokeweight="0" path="m,c,,,,16383,l28956,446r,15250l24257,13208v,,,,-7620,c16637,13208,16637,13208,16637,69342v,,,,8890,l28956,67510r,15156l19939,83059v,,,,-19939,c,83059,,83059,,xe" o:gfxdata="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">
@@ -13280,15 +13280,20 @@
       </w:r>
     </w:p>
     <w:p>
+      <w:pPr>
+        <w:ind w:left="0" w:firstLine="0"/>
+      </w:pPr>
       <w:r>
         <w:rPr>
           <w:noProof/>
         </w:rPr>
         <w:drawing>
-          <wp:inline distT="0" distB="0" distL="0" distR="0" wp14:anchorId="6DC1CF82" wp14:editId="3CA1CD35">
-            <wp:extent cx="5953125" cy="4581525"/>
-            <wp:effectExtent l="0" t="0" r="9525" b="9525"/>
-            <wp:docPr id="3" name="Picture 3"/>
+          <wp:inline distT="0" distB="0" distL="0" distR="0" wp14:anchorId="20BCDEE0" wp14:editId="2C35FF5A">
+            <wp:extent cx="5957570" cy="4584700"/>
+            <wp:effectExtent l="0" t="0" r="5080" b="6350"/>
+            <wp:docPr id="7" name="Picture 7" descr="Diagram&#10;&#10;Description automatically generated">
+              <a:hlinkClick xmlns:a="http://schemas.openxmlformats.org/drawingml/2006/main" r:id="rId22"/>
+            </wp:docPr>
             <wp:cNvGraphicFramePr>
               <a:graphicFrameLocks xmlns:a="http://schemas.openxmlformats.org/drawingml/2006/main" noChangeAspect="1"/>
             </wp:cNvGraphicFramePr>
@@ -13296,36 +13301,31 @@
               <a:graphicData uri="http://schemas.openxmlformats.org/drawingml/2006/picture">
                 <pic:pic xmlns:pic="http://schemas.openxmlformats.org/drawingml/2006/picture">
                   <pic:nvPicPr>
-                    <pic:cNvPr id="0" name="Picture 1"/>
-                    <pic:cNvPicPr>
-                      <a:picLocks noChangeAspect="1" noChangeArrowheads="1"/>
-                    </pic:cNvPicPr>
+                    <pic:cNvPr id="7" name="Picture 7" descr="Diagram&#10;&#10;Description automatically generated">
+                      <a:hlinkClick r:id="rId22"/>
+                    </pic:cNvPr>
+                    <pic:cNvPicPr/>
                   </pic:nvPicPr>
                   <pic:blipFill>
-                    <a:blip r:embed="rId22">
+                    <a:blip r:embed="rId23">
                       <a:extLst>
                         <a:ext uri="{28A0092B-C50C-407E-A947-70E740481C1C}">
                           <a14:useLocalDpi xmlns:a14="http://schemas.microsoft.com/office/drawing/2010/main" val="0"/>
                         </a:ext>
                       </a:extLst>
                     </a:blip>
-                    <a:srcRect/>
                     <a:stretch>
                       <a:fillRect/>
                     </a:stretch>
                   </pic:blipFill>
-                  <pic:spPr bwMode="auto">
+                  <pic:spPr>
                     <a:xfrm>
                       <a:off x="0" y="0"/>
-                      <a:ext cx="5953125" cy="4581525"/>
+                      <a:ext cx="5957570" cy="4584700"/>
                     </a:xfrm>
                     <a:prstGeom prst="rect">
                       <a:avLst/>
                     </a:prstGeom>
-                    <a:noFill/>
-                    <a:ln>
-                      <a:noFill/>
-                    </a:ln>
                   </pic:spPr>
                 </pic:pic>
               </a:graphicData>
@@ -13384,7 +13384,10 @@
         <w:t xml:space="preserve"> </w:t>
       </w:r>
       <w:r>
-        <w:t>well-integrated and reliable workflow file that had a robust structure. The first step toward this was</w:t>
+        <w:t>well-integrated and reliab</w:t>
+      </w:r>
+      <w:r>
+        <w:t>le workflow file that had a robust structure. The first step toward this was</w:t>
       </w:r>
       <w:r>
         <w:t xml:space="preserve"> to</w:t>
@@ -13488,7 +13491,7 @@
       <w:r>
         <w:t xml:space="preserve"> </w:t>
       </w:r>
-      <w:hyperlink r:id="rId23" w:history="1">
+      <w:hyperlink r:id="rId24" w:history="1">
         <w:proofErr w:type="spellStart"/>
         <w:r>
           <w:rPr>
@@ -19023,7 +19026,7 @@
             </wp:anchor>
           </w:drawing>
         </mc:Choice>
-        <mc:Fallback xmlns:a="http://schemas.openxmlformats.org/drawingml/2006/main" xmlns:arto="http://schemas.microsoft.com/office/word/2006/arto">
+        <mc:Fallback xmlns:arto="http://schemas.microsoft.com/office/word/2006/arto" xmlns:a="http://schemas.openxmlformats.org/drawingml/2006/main">
           <w:pict w14:anchorId="17701065">
             <v:group id="Group 7056" style="width:135.395pt;height:8.16333pt;position:absolute;mso-position-horizontal-relative:page;mso-position-horizontal:absolute;margin-left:246.476pt;mso-position-vertical-relative:page;margin-top:732.915pt;" coordsize="17195,1036">
               <v:shape id="Shape 7057" style="position:absolute;width:514;height:741;left:0;top:71;" coordsize="51447,74199" path="m0,0l10479,0l36195,47771c40005,54887,42862,62002,43815,63019c43815,63019,42862,50820,42862,40657l41910,0l51447,0l51447,74199l41910,74199l17146,29476c12384,21345,8574,14229,7622,11181c8574,13213,8574,23378,8574,31508l9527,74199l0,74199l0,0x">
@@ -22001,6 +22004,7 @@
   <w:style w:type="character" w:default="1" w:styleId="DefaultParagraphFont">
     <w:name w:val="Default Paragraph Font"/>
     <w:uiPriority w:val="1"/>
+    <w:semiHidden/>
     <w:unhideWhenUsed/>
   </w:style>
   <w:style w:type="table" w:default="1" w:styleId="TableNormal">

</xml_diff>

<commit_message>
edited the documentation for grammer and spelling
</commit_message>
<xml_diff>
--- a/DE2_Term_Project_Documentation.docx
+++ b/DE2_Term_Project_Documentation.docx
@@ -10586,7 +10586,7 @@
               </wp:anchor>
             </w:drawing>
           </mc:Choice>
-          <mc:Fallback xmlns:arto="http://schemas.microsoft.com/office/word/2006/arto" xmlns:a="http://schemas.openxmlformats.org/drawingml/2006/main">
+          <mc:Fallback xmlns:a="http://schemas.openxmlformats.org/drawingml/2006/main" xmlns:arto="http://schemas.microsoft.com/office/word/2006/arto">
             <w:pict w14:anchorId="3C00A203">
               <v:group id="Group 6547" style="position:absolute;margin-left:364.95pt;margin-top:.75pt;width:104.15pt;height:72.2pt;z-index:251658240" coordsize="13232,9173" o:spid="_x0000_s1026" w14:anchorId="75F02403" o:gfxdata="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">
                 <v:shape id="Shape 283" style="position:absolute;left:6573;top:1417;width:290;height:830;visibility:visible;mso-wrap-style:square;v-text-anchor:top" coordsize="28956,83059" o:spid="_x0000_s1027" fillcolor="#231f20" stroked="f" strokeweight="0" path="m,c,,,,16383,l28956,446r,15250l24257,13208v,,,,-7620,c16637,13208,16637,13208,16637,69342v,,,,8890,l28956,67510r,15156l19939,83059v,,,,-19939,c,83059,,83059,,xe" o:gfxdata="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">
@@ -11715,7 +11715,13 @@
         <w:jc w:val="left"/>
       </w:pPr>
       <w:r>
-        <w:t>What age group tend to have higher suicide rates?</w:t>
+        <w:t xml:space="preserve">What age group </w:t>
+      </w:r>
+      <w:r>
+        <w:t>tends</w:t>
+      </w:r>
+      <w:r>
+        <w:t xml:space="preserve"> to have higher suicide rates?</w:t>
       </w:r>
     </w:p>
     <w:p>
@@ -11730,7 +11736,7 @@
         <w:jc w:val="left"/>
       </w:pPr>
       <w:r>
-        <w:t xml:space="preserve">Which gender has higher suicide rates? </w:t>
+        <w:t>Which countries tend to have higher suicides?</w:t>
       </w:r>
     </w:p>
     <w:p>
@@ -11745,28 +11751,25 @@
         <w:jc w:val="left"/>
       </w:pPr>
       <w:r>
-        <w:t>Which countries tend to have higher suicides?</w:t>
-      </w:r>
-    </w:p>
-    <w:p>
-      <w:pPr>
-        <w:pStyle w:val="ListParagraph"/>
-        <w:numPr>
-          <w:ilvl w:val="0"/>
-          <w:numId w:val="8"/>
-        </w:numPr>
-        <w:spacing w:after="295" w:line="259" w:lineRule="auto"/>
-        <w:ind w:right="299"/>
-        <w:jc w:val="left"/>
-      </w:pPr>
-      <w:r>
         <w:t xml:space="preserve">How </w:t>
       </w:r>
       <w:r>
-        <w:t xml:space="preserve">can it be related to socioeconomic indicators like, Unemployment Rate, GDPPC, </w:t>
-      </w:r>
-      <w:r>
-        <w:t>alcohol consumption and cigarette consumption</w:t>
+        <w:t xml:space="preserve">can it be related to </w:t>
+      </w:r>
+      <w:r>
+        <w:t>socio-economic</w:t>
+      </w:r>
+      <w:r>
+        <w:t xml:space="preserve"> indicators like Unemployment Rate, GDPPC, </w:t>
+      </w:r>
+      <w:r>
+        <w:t>alcohol consumption</w:t>
+      </w:r>
+      <w:r>
+        <w:t>,</w:t>
+      </w:r>
+      <w:r>
+        <w:t xml:space="preserve"> and cigarette consumption</w:t>
       </w:r>
       <w:r>
         <w:t>?</w:t>
@@ -11884,21 +11887,67 @@
         <w:t>T</w:t>
       </w:r>
       <w:r>
-        <w:t xml:space="preserve">he dataset we chose to work with, is dataset that collected data on suicide. We found it on Kaggle. We decided to work with this dataset mainly because it had a lot of data as well as a large of variety. Countries, years, sex, ages, HDI, generation, suicide per 100k habitants, </w:t>
+        <w:t xml:space="preserve">he dataset we chose to work with is </w:t>
+      </w:r>
+      <w:r>
+        <w:t xml:space="preserve">a </w:t>
+      </w:r>
+      <w:r>
+        <w:t xml:space="preserve">dataset that collected data on suicide. We found it on Kaggle. We decided to work with this dataset mainly because it had a lot of data </w:t>
+      </w:r>
+      <w:r>
+        <w:t>and</w:t>
+      </w:r>
+      <w:r>
+        <w:t xml:space="preserve"> a large variety. Countries, years, sex, ages, HDI, generation, suicide per 100k </w:t>
+      </w:r>
+      <w:r>
+        <w:t>in</w:t>
+      </w:r>
+      <w:r>
+        <w:t xml:space="preserve">habitants, </w:t>
+      </w:r>
+      <w:r>
+        <w:t xml:space="preserve">and </w:t>
       </w:r>
       <w:r>
         <w:t>GDP</w:t>
       </w:r>
       <w:r>
-        <w:t xml:space="preserve"> per capita were the variable available that could help us for a powerful analysis (details information on the variable is on the variable.xlsx file on </w:t>
-      </w:r>
-      <w:proofErr w:type="spellStart"/>
-      <w:r>
-        <w:t>Github</w:t>
-      </w:r>
-      <w:proofErr w:type="spellEnd"/>
-      <w:r>
-        <w:t>). However, to understand better the suicide rate, we thought that other variables could be interesting, that’s why, we chose among the world bank data website: alcohol consumption, cigarette consumption and unemployment rate.</w:t>
+        <w:t xml:space="preserve"> per capita were the variable available </w:t>
+      </w:r>
+      <w:r>
+        <w:t>to</w:t>
+      </w:r>
+      <w:r>
+        <w:t xml:space="preserve"> help us for a </w:t>
+      </w:r>
+      <w:r>
+        <w:t>robust</w:t>
+      </w:r>
+      <w:r>
+        <w:t xml:space="preserve"> analysis (details information on the variable is on the variable.xlsx file on Github). However, to </w:t>
+      </w:r>
+      <w:r>
+        <w:t>better understand</w:t>
+      </w:r>
+      <w:r>
+        <w:t xml:space="preserve"> the suicide rate, we thought that other variables could be interesting</w:t>
+      </w:r>
+      <w:r>
+        <w:t xml:space="preserve">. </w:t>
+      </w:r>
+      <w:r>
+        <w:t>That’s</w:t>
+      </w:r>
+      <w:r>
+        <w:t xml:space="preserve"> why we chose among the world bank data website: alcohol consumption, cigarette consumption</w:t>
+      </w:r>
+      <w:r>
+        <w:t>,</w:t>
+      </w:r>
+      <w:r>
+        <w:t xml:space="preserve"> and unemployment rate.</w:t>
       </w:r>
     </w:p>
     <w:p>
@@ -11907,7 +11956,7 @@
         <w:ind w:left="0" w:right="299" w:firstLine="0"/>
       </w:pPr>
       <w:r>
-        <w:t>All the engineering work we have done were aim to give us a visualization to answer to th</w:t>
+        <w:t>All the engineering work we have done were aim to give us a visualization to answer th</w:t>
       </w:r>
       <w:r>
         <w:t>ese</w:t>
@@ -11933,7 +11982,13 @@
         <w:ind w:right="299"/>
       </w:pPr>
       <w:r>
-        <w:t>What age group tend to have higher suicide rates?</w:t>
+        <w:t xml:space="preserve">What age group </w:t>
+      </w:r>
+      <w:r>
+        <w:t>tends</w:t>
+      </w:r>
+      <w:r>
+        <w:t xml:space="preserve"> to have higher suicide rates?</w:t>
       </w:r>
     </w:p>
     <w:p>
@@ -11947,7 +12002,7 @@
         <w:ind w:right="299"/>
       </w:pPr>
       <w:r>
-        <w:t>Which gender has higher suicide rates?</w:t>
+        <w:t>Which countries tend to have higher suicides?</w:t>
       </w:r>
     </w:p>
     <w:p>
@@ -11961,21 +12016,19 @@
         <w:ind w:right="299"/>
       </w:pPr>
       <w:r>
-        <w:t>Which countries tend to have higher suicides?</w:t>
-      </w:r>
-    </w:p>
-    <w:p>
-      <w:pPr>
-        <w:pStyle w:val="ListParagraph"/>
-        <w:numPr>
-          <w:ilvl w:val="0"/>
-          <w:numId w:val="14"/>
-        </w:numPr>
-        <w:spacing w:after="295" w:line="259" w:lineRule="auto"/>
-        <w:ind w:right="299"/>
-      </w:pPr>
-      <w:r>
-        <w:t>How can it be related to socioeconomic indicators like, Unemployment Rate, GDPPC, alcohol consumption and cigarette consumption?</w:t>
+        <w:t xml:space="preserve">How can it be related to </w:t>
+      </w:r>
+      <w:r>
+        <w:t>socio-economic</w:t>
+      </w:r>
+      <w:r>
+        <w:t xml:space="preserve"> indicators like Unemployment Rate, GDPPC, alcohol consumption</w:t>
+      </w:r>
+      <w:r>
+        <w:t>,</w:t>
+      </w:r>
+      <w:r>
+        <w:t xml:space="preserve"> and cigarette consumption?</w:t>
       </w:r>
     </w:p>
     <w:p>
@@ -11984,36 +12037,82 @@
         <w:ind w:left="0" w:right="299" w:firstLine="0"/>
       </w:pPr>
       <w:r>
-        <w:t xml:space="preserve">For the alcohol and </w:t>
+        <w:t xml:space="preserve">For alcohol and </w:t>
       </w:r>
       <w:r>
         <w:t xml:space="preserve">smoking </w:t>
       </w:r>
-      <w:proofErr w:type="spellStart"/>
-      <w:r>
-        <w:t>habbits</w:t>
-      </w:r>
-      <w:proofErr w:type="spellEnd"/>
-      <w:r>
-        <w:t>, we decided to separate the male to the female. The choice was made because their consumption is usually not equal.</w:t>
+      <w:r>
+        <w:t>habits</w:t>
+      </w:r>
+      <w:r>
+        <w:t xml:space="preserve">, we decided to separate the male </w:t>
+      </w:r>
+      <w:r>
+        <w:t>from</w:t>
+      </w:r>
+      <w:r>
+        <w:t xml:space="preserve"> the female. </w:t>
+      </w:r>
+      <w:r>
+        <w:t>We made this choice</w:t>
+      </w:r>
+      <w:r>
+        <w:t xml:space="preserve"> because their consumption is usually not equal.</w:t>
+      </w:r>
+      <w:r>
+        <w:t xml:space="preserve"> Further, w</w:t>
+      </w:r>
+      <w:r>
+        <w:t xml:space="preserve">e chose </w:t>
+      </w:r>
+      <w:r>
+        <w:t xml:space="preserve">to add the population from </w:t>
+      </w:r>
+      <w:r>
+        <w:t>WDI</w:t>
+      </w:r>
+      <w:r>
+        <w:t xml:space="preserve"> for data quality purposes</w:t>
+      </w:r>
+      <w:r>
+        <w:t xml:space="preserve">. </w:t>
+      </w:r>
+      <w:r>
+        <w:t>The</w:t>
+      </w:r>
+      <w:r>
+        <w:t xml:space="preserve"> source of the </w:t>
+      </w:r>
+      <w:r>
+        <w:t xml:space="preserve">population data was </w:t>
+      </w:r>
+      <w:r>
+        <w:t>not mentioned</w:t>
+      </w:r>
+      <w:r>
+        <w:t xml:space="preserve"> on Kaggle</w:t>
+      </w:r>
+      <w:r>
+        <w:t>, so we opted for a</w:t>
+      </w:r>
+      <w:r>
+        <w:t xml:space="preserve"> universal and</w:t>
+      </w:r>
+      <w:r>
+        <w:t xml:space="preserve"> reliable source</w:t>
       </w:r>
       <w:r>
         <w:t xml:space="preserve"> </w:t>
       </w:r>
       <w:r>
-        <w:t>We chose to also add the population from WDI for data quality purpose. In Kaggle, it is not said where the population data was coming from, so we opted for a</w:t>
-      </w:r>
-      <w:r>
-        <w:t xml:space="preserve"> universal and</w:t>
-      </w:r>
-      <w:r>
-        <w:t xml:space="preserve"> reliable source</w:t>
-      </w:r>
-      <w:r>
-        <w:t xml:space="preserve"> </w:t>
-      </w:r>
-      <w:r>
-        <w:t>such as World Bank is</w:t>
+        <w:t xml:space="preserve">such as </w:t>
+      </w:r>
+      <w:r>
+        <w:t xml:space="preserve">the </w:t>
+      </w:r>
+      <w:r>
+        <w:t>World Bank</w:t>
       </w:r>
       <w:r>
         <w:t>.</w:t>
@@ -12035,7 +12134,13 @@
         <w:jc w:val="left"/>
       </w:pPr>
       <w:r>
-        <w:t>Suicide Rates Overview 1985 to 2016, Compares socio-economic info with suicide rates by year and country [Internet], Kaggle: Your Machine Learning and Data Science Community, 2018, [download on the 11/19/2020], License: World Bank Dataset Terms of Use, https://www.kaggle.com/russellyates88/suicide-rates-overview-1985-to-2016/metadata</w:t>
+        <w:t xml:space="preserve">Suicide Rates Overview 1985 to 2016, Compares </w:t>
+      </w:r>
+      <w:r>
+        <w:t>socio-economic</w:t>
+      </w:r>
+      <w:r>
+        <w:t xml:space="preserve"> info with suicide rates by year and country [Internet], Kaggle: Your Machine Learning and Data Science Community, 2018, [download on the 11/19/2020], License: World Bank Dataset Terms of Use, https://www.kaggle.com/russellyates88/suicide-rates-overview-1985-to-2016/metadata</w:t>
       </w:r>
     </w:p>
     <w:p>
@@ -12048,32 +12153,46 @@
         </w:rPr>
       </w:pPr>
       <w:r>
-        <w:t>World Bank, “</w:t>
+        <w:t xml:space="preserve">World Bank, </w:t>
+      </w:r>
+      <w:r>
+        <w:t>“</w:t>
       </w:r>
       <w:r>
         <w:t>Total p</w:t>
       </w:r>
       <w:r>
-        <w:t>opulation”, “Unemployment</w:t>
+        <w:t>opulation</w:t>
+      </w:r>
+      <w:r>
+        <w:t>”</w:t>
+      </w:r>
+      <w:r>
+        <w:t xml:space="preserve">, </w:t>
+      </w:r>
+      <w:r>
+        <w:t>“</w:t>
+      </w:r>
+      <w:r>
+        <w:t>Unemployment</w:t>
       </w:r>
       <w:r>
         <w:t xml:space="preserve"> rate</w:t>
       </w:r>
       <w:r>
-        <w:t xml:space="preserve"> male and </w:t>
-      </w:r>
-      <w:proofErr w:type="spellStart"/>
-      <w:r>
-        <w:t>female”</w:t>
-      </w:r>
-      <w:proofErr w:type="gramStart"/>
-      <w:r>
-        <w:t>,”Alcohol</w:t>
-      </w:r>
-      <w:proofErr w:type="spellEnd"/>
-      <w:proofErr w:type="gramEnd"/>
-      <w:r>
-        <w:t xml:space="preserve"> consumption </w:t>
+        <w:t xml:space="preserve"> male and female</w:t>
+      </w:r>
+      <w:r>
+        <w:t>”</w:t>
+      </w:r>
+      <w:r>
+        <w:t>,</w:t>
+      </w:r>
+      <w:r>
+        <w:t xml:space="preserve">” </w:t>
+      </w:r>
+      <w:r>
+        <w:t xml:space="preserve">Alcohol consumption </w:t>
       </w:r>
       <w:r>
         <w:t>(</w:t>
@@ -12085,7 +12204,16 @@
         <w:t>)</w:t>
       </w:r>
       <w:r>
-        <w:t xml:space="preserve">”, “Smoking </w:t>
+        <w:t>”</w:t>
+      </w:r>
+      <w:r>
+        <w:t xml:space="preserve">, </w:t>
+      </w:r>
+      <w:r>
+        <w:t>“</w:t>
+      </w:r>
+      <w:r>
+        <w:t xml:space="preserve">Smoking </w:t>
       </w:r>
       <w:r>
         <w:t>prevalence</w:t>
@@ -12103,7 +12231,16 @@
         <w:t>)</w:t>
       </w:r>
       <w:r>
-        <w:t>”, World Development Indicators. The World Bank group, [download on the 12/03/2020,</w:t>
+        <w:t>”</w:t>
+      </w:r>
+      <w:r>
+        <w:t xml:space="preserve">, World Development Indicators. The World Bank </w:t>
+      </w:r>
+      <w:r>
+        <w:t>G</w:t>
+      </w:r>
+      <w:r>
+        <w:t>roup, [download on the 12/03/2020,</w:t>
       </w:r>
       <w:r>
         <w:t>]</w:t>
@@ -12163,6 +12300,7 @@
         <w:ind w:left="0" w:right="299" w:firstLine="0"/>
       </w:pPr>
       <w:r>
+        <w:lastRenderedPageBreak/>
         <w:t>First</w:t>
       </w:r>
       <w:r>
@@ -12201,9 +12339,21 @@
           </w:rPr>
           <w:t>Kaggle</w:t>
         </w:r>
+        <w:r>
+          <w:rPr>
+            <w:rStyle w:val="Hyperlink"/>
+          </w:rPr>
+          <w:t>,</w:t>
+        </w:r>
       </w:hyperlink>
       <w:r>
-        <w:t xml:space="preserve"> which represents </w:t>
+        <w:t xml:space="preserve"> </w:t>
+      </w:r>
+      <w:r>
+        <w:t>representing</w:t>
+      </w:r>
+      <w:r>
+        <w:t xml:space="preserve"> </w:t>
       </w:r>
       <w:r>
         <w:t>the</w:t>
@@ -12227,7 +12377,6 @@
         <w:t xml:space="preserve">n SQL file </w:t>
       </w:r>
       <w:r>
-        <w:lastRenderedPageBreak/>
         <w:t>(data/</w:t>
       </w:r>
       <w:proofErr w:type="spellStart"/>
@@ -12409,7 +12558,10 @@
         <w:t xml:space="preserve">We wanted to make </w:t>
       </w:r>
       <w:r>
-        <w:t>our workflow as reproducible and dynamic as we can</w:t>
+        <w:t xml:space="preserve">our workflow as reproducible and dynamic as </w:t>
+      </w:r>
+      <w:r>
+        <w:t>possible</w:t>
       </w:r>
       <w:r>
         <w:t>,</w:t>
@@ -12498,7 +12650,13 @@
         <w:t xml:space="preserve"> instance in MySQL Workbench</w:t>
       </w:r>
       <w:r>
-        <w:t>. We exported the data and structure of our locally hosted DB in</w:t>
+        <w:t xml:space="preserve">. We exported our locally hosted DB </w:t>
+      </w:r>
+      <w:r>
+        <w:t xml:space="preserve">data and structure </w:t>
+      </w:r>
+      <w:r>
+        <w:t>in</w:t>
       </w:r>
       <w:r>
         <w:t xml:space="preserve"> a</w:t>
@@ -12569,11 +12727,9 @@
       <w:r>
         <w:t xml:space="preserve">are </w:t>
       </w:r>
-      <w:proofErr w:type="spellStart"/>
-      <w:r>
-        <w:t>provdided</w:t>
-      </w:r>
-      <w:proofErr w:type="spellEnd"/>
+      <w:r>
+        <w:t>provided</w:t>
+      </w:r>
       <w:r>
         <w:t xml:space="preserve"> in</w:t>
       </w:r>
@@ -12615,7 +12771,7 @@
         <w:ind w:left="0" w:right="301" w:firstLine="0"/>
       </w:pPr>
       <w:r>
-        <w:t>In order to</w:t>
+        <w:t>To</w:t>
       </w:r>
       <w:r>
         <w:t xml:space="preserve"> download more data </w:t>
@@ -12624,19 +12780,16 @@
         <w:t>for the countries in the suicide_rates.csv file</w:t>
       </w:r>
       <w:r>
-        <w:t xml:space="preserve"> and to be able to</w:t>
-      </w:r>
-      <w:r>
-        <w:t xml:space="preserve"> properly</w:t>
-      </w:r>
-      <w:r>
-        <w:t xml:space="preserve"> join the subsequent data tables, we needed to</w:t>
-      </w:r>
-      <w:r>
-        <w:t xml:space="preserve"> universally</w:t>
-      </w:r>
-      <w:r>
-        <w:t xml:space="preserve"> identify countries</w:t>
+        <w:t xml:space="preserve"> and to be able </w:t>
+      </w:r>
+      <w:r>
+        <w:t>to join the subsequent data tables properly</w:t>
+      </w:r>
+      <w:r>
+        <w:t xml:space="preserve">, we needed </w:t>
+      </w:r>
+      <w:r>
+        <w:t>to identify countries universally</w:t>
       </w:r>
       <w:r>
         <w:t>.</w:t>
@@ -12660,7 +12813,16 @@
         <w:t xml:space="preserve">To </w:t>
       </w:r>
       <w:r>
-        <w:t>associate each and every country in our data with a code</w:t>
+        <w:t xml:space="preserve">associate </w:t>
+      </w:r>
+      <w:r>
+        <w:t>every</w:t>
+      </w:r>
+      <w:r>
+        <w:t xml:space="preserve"> country in our data with a code</w:t>
+      </w:r>
+      <w:r>
+        <w:t>,</w:t>
       </w:r>
       <w:r>
         <w:t xml:space="preserve"> we used the REST Countries API</w:t>
@@ -12681,7 +12843,16 @@
         <w:t xml:space="preserve"> called</w:t>
       </w:r>
       <w:r>
-        <w:t xml:space="preserve"> “name”</w:t>
+        <w:t xml:space="preserve"> </w:t>
+      </w:r>
+      <w:r>
+        <w:t>“</w:t>
+      </w:r>
+      <w:r>
+        <w:t>name</w:t>
+      </w:r>
+      <w:r>
+        <w:t>”</w:t>
       </w:r>
       <w:r>
         <w:t xml:space="preserve"> and </w:t>
@@ -12819,7 +12990,10 @@
       </w:r>
       <w:proofErr w:type="spellStart"/>
       <w:r>
-        <w:t>wdis_of_interest</w:t>
+        <w:t>WDI</w:t>
+      </w:r>
+      <w:r>
+        <w:t>s_of_interest</w:t>
       </w:r>
       <w:proofErr w:type="spellEnd"/>
       <w:r>
@@ -12918,13 +13092,25 @@
         <w:t xml:space="preserve">ed meaningful and </w:t>
       </w:r>
       <w:r>
-        <w:t xml:space="preserve">relevant we wanted to get more data on </w:t>
+        <w:t>relevant</w:t>
+      </w:r>
+      <w:r>
+        <w:t>,</w:t>
+      </w:r>
+      <w:r>
+        <w:t xml:space="preserve"> we wanted to get more data on </w:t>
       </w:r>
       <w:r>
         <w:t xml:space="preserve">the countries. </w:t>
       </w:r>
       <w:r>
-        <w:t xml:space="preserve">To do this we looked at </w:t>
+        <w:t>To do this</w:t>
+      </w:r>
+      <w:r>
+        <w:t>,</w:t>
+      </w:r>
+      <w:r>
+        <w:t xml:space="preserve"> we looked at </w:t>
       </w:r>
       <w:r>
         <w:t>the world development indicators offered by the World Bank.</w:t>
@@ -12934,13 +13120,28 @@
       </w:r>
       <w:r>
         <w:t xml:space="preserve">We managed to access these indicators via </w:t>
+      </w:r>
+      <w:r>
+        <w:t xml:space="preserve">the </w:t>
       </w:r>
       <w:hyperlink r:id="rId19" w:history="1">
         <w:r>
           <w:rPr>
             <w:rStyle w:val="Hyperlink"/>
           </w:rPr>
-          <w:t>World Bank’s public</w:t>
+          <w:t xml:space="preserve">World </w:t>
+        </w:r>
+        <w:r>
+          <w:rPr>
+            <w:rStyle w:val="Hyperlink"/>
+          </w:rPr>
+          <w:t>Bank’s</w:t>
+        </w:r>
+        <w:r>
+          <w:rPr>
+            <w:rStyle w:val="Hyperlink"/>
+          </w:rPr>
+          <w:t xml:space="preserve"> public</w:t>
         </w:r>
         <w:r>
           <w:rPr>
@@ -12953,7 +13154,7 @@
         <w:t>.</w:t>
       </w:r>
       <w:r>
-        <w:t xml:space="preserve">  </w:t>
+        <w:t xml:space="preserve"> </w:t>
       </w:r>
       <w:r>
         <w:t xml:space="preserve">We picked </w:t>
@@ -12991,7 +13192,6 @@
         <w:t xml:space="preserve"> </w:t>
       </w:r>
       <w:r>
-        <w:lastRenderedPageBreak/>
         <w:t xml:space="preserve">by </w:t>
       </w:r>
       <w:r>
@@ -13016,7 +13216,10 @@
         <w:t xml:space="preserve"> See an example for </w:t>
       </w:r>
       <w:r>
-        <w:t>Germany’s population data in 2010:</w:t>
+        <w:t>Germany’s</w:t>
+      </w:r>
+      <w:r>
+        <w:t xml:space="preserve"> population data in 2010:</w:t>
       </w:r>
     </w:p>
     <w:p>
@@ -13038,7 +13241,19 @@
         <w:t xml:space="preserve">to keep record of our </w:t>
       </w:r>
       <w:r>
-        <w:t>choices of indicators so instead of putting them as plain text somewhere in the KNIME workflow we</w:t>
+        <w:t>choices of indicators</w:t>
+      </w:r>
+      <w:r>
+        <w:t>,</w:t>
+      </w:r>
+      <w:r>
+        <w:t xml:space="preserve"> so instead of putting them as plain text somewhere in the KNIME workflow</w:t>
+      </w:r>
+      <w:r>
+        <w:t>,</w:t>
+      </w:r>
+      <w:r>
+        <w:t xml:space="preserve"> we</w:t>
       </w:r>
       <w:r>
         <w:t xml:space="preserve"> created a</w:t>
@@ -13067,107 +13282,116 @@
         <w:t>the</w:t>
       </w:r>
       <w:r>
-        <w:t xml:space="preserve"> indicators’</w:t>
+        <w:t xml:space="preserve"> </w:t>
+      </w:r>
+      <w:r>
+        <w:t>indicators’</w:t>
       </w:r>
       <w:r>
         <w:t xml:space="preserve"> name</w:t>
       </w:r>
       <w:r>
+        <w:t>s</w:t>
+      </w:r>
+      <w:r>
         <w:t xml:space="preserve"> and </w:t>
       </w:r>
-      <w:proofErr w:type="spellStart"/>
-      <w:r>
-        <w:t>wdi</w:t>
-      </w:r>
-      <w:proofErr w:type="spellEnd"/>
+      <w:r>
+        <w:t>WDI</w:t>
+      </w:r>
       <w:r>
         <w:t xml:space="preserve"> reference</w:t>
       </w:r>
       <w:r>
-        <w:t xml:space="preserve"> code</w:t>
+        <w:t xml:space="preserve"> codes, e.g.</w:t>
+      </w:r>
+      <w:r>
+        <w:t xml:space="preserve">: </w:t>
+      </w:r>
+      <w:r>
+        <w:t>SP.POP.TOTL</w:t>
+      </w:r>
+      <w:r>
+        <w:t xml:space="preserve"> for total population</w:t>
+      </w:r>
+      <w:r>
+        <w:t>. This</w:t>
+      </w:r>
+      <w:r>
+        <w:t xml:space="preserve"> step</w:t>
+      </w:r>
+      <w:r>
+        <w:t xml:space="preserve"> cleared </w:t>
+      </w:r>
+      <w:r>
+        <w:t>up our</w:t>
+      </w:r>
+      <w:r>
+        <w:t xml:space="preserve"> input data</w:t>
+      </w:r>
+      <w:r>
+        <w:t xml:space="preserve"> handling </w:t>
+      </w:r>
+      <w:r>
+        <w:t>process</w:t>
+      </w:r>
+      <w:r>
+        <w:t xml:space="preserve"> and made</w:t>
+      </w:r>
+      <w:r>
+        <w:t xml:space="preserve"> it</w:t>
       </w:r>
       <w:r>
         <w:t xml:space="preserve"> </w:t>
       </w:r>
-      <w:proofErr w:type="spellStart"/>
-      <w:r>
-        <w:t>eg.</w:t>
-      </w:r>
-      <w:proofErr w:type="spellEnd"/>
-      <w:r>
-        <w:t xml:space="preserve">: </w:t>
-      </w:r>
-      <w:r>
-        <w:t>SP.POP.TOTL</w:t>
-      </w:r>
-      <w:r>
-        <w:t xml:space="preserve"> for total population</w:t>
-      </w:r>
-      <w:r>
-        <w:t>. This</w:t>
-      </w:r>
-      <w:r>
-        <w:t xml:space="preserve"> step</w:t>
-      </w:r>
-      <w:r>
-        <w:t xml:space="preserve"> cleared </w:t>
-      </w:r>
-      <w:r>
-        <w:t>up our</w:t>
-      </w:r>
-      <w:r>
-        <w:t xml:space="preserve"> input data</w:t>
-      </w:r>
-      <w:r>
-        <w:t xml:space="preserve"> handling </w:t>
-      </w:r>
-      <w:r>
-        <w:t>process</w:t>
-      </w:r>
-      <w:r>
-        <w:t xml:space="preserve"> and made</w:t>
-      </w:r>
-      <w:r>
-        <w:t xml:space="preserve"> it</w:t>
+      <w:r>
+        <w:t xml:space="preserve">easy to later </w:t>
+      </w:r>
+      <w:r>
+        <w:t>experiment</w:t>
+      </w:r>
+      <w:r>
+        <w:t xml:space="preserve"> with other variables as well.</w:t>
+      </w:r>
+      <w:r>
+        <w:t xml:space="preserve"> We opted for an Excel file since </w:t>
+      </w:r>
+      <w:r>
+        <w:t>it’s</w:t>
+      </w:r>
+      <w:r>
+        <w:t xml:space="preserve"> more user-friendly</w:t>
+      </w:r>
+      <w:r>
+        <w:t>,</w:t>
+      </w:r>
+      <w:r>
+        <w:t xml:space="preserve"> and </w:t>
+      </w:r>
+      <w:r>
+        <w:t>the content of the file is just for administra</w:t>
+      </w:r>
+      <w:r>
+        <w:t xml:space="preserve">tive purposes. It functions much more </w:t>
+      </w:r>
+      <w:r>
+        <w:t>like a</w:t>
+      </w:r>
+      <w:r>
+        <w:t xml:space="preserve"> UI </w:t>
+      </w:r>
+      <w:r>
+        <w:t xml:space="preserve">rather </w:t>
+      </w:r>
+      <w:r>
+        <w:t>than</w:t>
+      </w:r>
+      <w:r>
+        <w:t xml:space="preserve"> actual data.</w:t>
       </w:r>
       <w:r>
         <w:t xml:space="preserve"> </w:t>
       </w:r>
-      <w:r>
-        <w:t>easy to later on experience with other variables as well.</w:t>
-      </w:r>
-      <w:r>
-        <w:t xml:space="preserve"> We opted for an Excel file since it’s more user-friendly and </w:t>
-      </w:r>
-      <w:r>
-        <w:t>the content of the file is just for administra</w:t>
-      </w:r>
-      <w:r>
-        <w:t xml:space="preserve">tive purposes. It functions much more </w:t>
-      </w:r>
-      <w:r>
-        <w:t>like a</w:t>
-      </w:r>
-      <w:r>
-        <w:t xml:space="preserve"> UI </w:t>
-      </w:r>
-      <w:r>
-        <w:t xml:space="preserve">rather </w:t>
-      </w:r>
-      <w:r>
-        <w:t>than</w:t>
-      </w:r>
-      <w:r>
-        <w:t xml:space="preserve"> actual data.</w:t>
-      </w:r>
-      <w:r>
-        <w:t xml:space="preserve"> </w:t>
-      </w:r>
-    </w:p>
-    <w:p>
-      <w:pPr>
-        <w:ind w:left="0" w:right="301" w:firstLine="0"/>
-      </w:pPr>
     </w:p>
     <w:p>
       <w:pPr>
@@ -13256,11 +13480,12 @@
       <w:r>
         <w:t xml:space="preserve"> </w:t>
       </w:r>
-      <w:proofErr w:type="gramStart"/>
       <w:r>
         <w:t>cleaning</w:t>
       </w:r>
-      <w:proofErr w:type="gramEnd"/>
+      <w:r>
+        <w:t>,</w:t>
+      </w:r>
       <w:r>
         <w:t xml:space="preserve"> and analy</w:t>
       </w:r>
@@ -13292,13 +13517,13 @@
         <w:t xml:space="preserve"> </w:t>
       </w:r>
       <w:r>
-        <w:t>well-integrated and reliab</w:t>
-      </w:r>
-      <w:r>
-        <w:t>le workflow file that had a robust structure. The first step toward t</w:t>
-      </w:r>
-      <w:r>
-        <w:t>his was</w:t>
+        <w:t>well-integrated</w:t>
+      </w:r>
+      <w:r>
+        <w:t>,</w:t>
+      </w:r>
+      <w:r>
+        <w:t xml:space="preserve"> and reliable workflow file that had a robust structure. The first step toward this was</w:t>
       </w:r>
       <w:r>
         <w:t xml:space="preserve"> to</w:t>
@@ -13373,15 +13598,13 @@
         <w:t xml:space="preserve">advantage of </w:t>
       </w:r>
       <w:r>
-        <w:t xml:space="preserve">making this project available in form of a </w:t>
-      </w:r>
-      <w:proofErr w:type="spellStart"/>
-      <w:r>
-        <w:t>Github</w:t>
-      </w:r>
-      <w:proofErr w:type="spellEnd"/>
-      <w:r>
-        <w:t xml:space="preserve"> repository</w:t>
+        <w:t xml:space="preserve">making this project available </w:t>
+      </w:r>
+      <w:r>
+        <w:t>in the form of</w:t>
+      </w:r>
+      <w:r>
+        <w:t xml:space="preserve"> a Github repository</w:t>
       </w:r>
       <w:r>
         <w:t xml:space="preserve"> online</w:t>
@@ -13390,11 +13613,7 @@
         <w:t xml:space="preserve"> </w:t>
       </w:r>
       <w:r>
-        <w:t xml:space="preserve">by pointing KNIME nodes in our workflow </w:t>
-      </w:r>
-      <w:r>
-        <w:lastRenderedPageBreak/>
-        <w:t xml:space="preserve">to the </w:t>
+        <w:t xml:space="preserve">by pointing KNIME nodes in our workflow to the </w:t>
       </w:r>
       <w:r>
         <w:t>link of the</w:t>
@@ -13410,7 +13629,15 @@
             <w:i/>
             <w:iCs/>
           </w:rPr>
-          <w:t>wdis_of_interest</w:t>
+          <w:t>WDI</w:t>
+        </w:r>
+        <w:r>
+          <w:rPr>
+            <w:rStyle w:val="Hyperlink"/>
+            <w:i/>
+            <w:iCs/>
+          </w:rPr>
+          <w:t>s_of_interest</w:t>
         </w:r>
         <w:proofErr w:type="spellEnd"/>
         <w:r>
@@ -13430,7 +13657,13 @@
         <w:t xml:space="preserve"> in the repo.</w:t>
       </w:r>
       <w:r>
-        <w:t xml:space="preserve"> Now let’s see how we dealt with data loading and </w:t>
+        <w:t xml:space="preserve"> Now </w:t>
+      </w:r>
+      <w:r>
+        <w:t>let’s</w:t>
+      </w:r>
+      <w:r>
+        <w:t xml:space="preserve"> see how we dealt with data loading and </w:t>
       </w:r>
       <w:r>
         <w:t>preprocessing in KNIME.</w:t>
@@ -13441,29 +13674,27 @@
         <w:spacing w:after="295" w:line="259" w:lineRule="auto"/>
         <w:ind w:left="0" w:right="299" w:firstLine="0"/>
       </w:pPr>
+      <w:r>
+        <w:t>First</w:t>
+      </w:r>
+      <w:r>
+        <w:t xml:space="preserve">, we created a MySQL connector node to </w:t>
+      </w:r>
+      <w:r>
+        <w:t>connect to our remote MySQL DB</w:t>
+      </w:r>
+      <w:r>
+        <w:t xml:space="preserve"> that contained the </w:t>
+      </w:r>
       <w:proofErr w:type="spellStart"/>
       <w:r>
-        <w:t>Fistly</w:t>
+        <w:t>s</w:t>
+      </w:r>
+      <w:r>
+        <w:t>uicide_rates</w:t>
       </w:r>
       <w:proofErr w:type="spellEnd"/>
       <w:r>
-        <w:t xml:space="preserve">, we created a MySQL connector node to </w:t>
-      </w:r>
-      <w:r>
-        <w:t>connect to our remote MySQL DB</w:t>
-      </w:r>
-      <w:r>
-        <w:t xml:space="preserve"> that contained the </w:t>
-      </w:r>
-      <w:proofErr w:type="spellStart"/>
-      <w:r>
-        <w:t>s</w:t>
-      </w:r>
-      <w:r>
-        <w:t>uicide_rates</w:t>
-      </w:r>
-      <w:proofErr w:type="spellEnd"/>
-      <w:r>
         <w:t xml:space="preserve"> data. </w:t>
       </w:r>
       <w:r>
@@ -13482,28 +13713,17 @@
         <w:t>tself</w:t>
       </w:r>
       <w:r>
-        <w:t xml:space="preserve"> and one </w:t>
-      </w:r>
-      <w:r>
-        <w:t>to</w:t>
-      </w:r>
-      <w:r>
-        <w:t xml:space="preserve"> </w:t>
-      </w:r>
-      <w:r>
-        <w:t>use</w:t>
-      </w:r>
-      <w:r>
-        <w:t xml:space="preserve"> the</w:t>
-      </w:r>
-      <w:r>
-        <w:t xml:space="preserve"> REST Countries</w:t>
-      </w:r>
-      <w:r>
-        <w:t xml:space="preserve"> </w:t>
-      </w:r>
-      <w:r>
-        <w:t>API on.</w:t>
+        <w:t xml:space="preserve"> and </w:t>
+      </w:r>
+      <w:r>
+        <w:t xml:space="preserve">one to use the </w:t>
+      </w:r>
+      <w:r>
+        <w:lastRenderedPageBreak/>
+        <w:t>REST Countries API on</w:t>
+      </w:r>
+      <w:r>
+        <w:t>.</w:t>
       </w:r>
       <w:r>
         <w:t xml:space="preserve"> The first problem we faced was that the </w:t>
@@ -13521,13 +13741,19 @@
         <w:t xml:space="preserve">it was </w:t>
       </w:r>
       <w:r>
-        <w:t xml:space="preserve">stored it as </w:t>
+        <w:t xml:space="preserve">stored as </w:t>
       </w:r>
       <w:r>
         <w:t>Saint Vincent and the Grenadines</w:t>
       </w:r>
       <w:r>
-        <w:t>. We addressed this issue in the string manipulation node where we constructed the necessary URLs to call the API service.</w:t>
+        <w:t>. We addressed this issue in the string manipulation node</w:t>
+      </w:r>
+      <w:r>
+        <w:t>,</w:t>
+      </w:r>
+      <w:r>
+        <w:t xml:space="preserve"> where we constructed the necessary URLs to call the API service.</w:t>
       </w:r>
       <w:r>
         <w:t xml:space="preserve"> We </w:t>
@@ -13539,13 +13765,11 @@
         <w:t>joined it with the original data based on the country column</w:t>
       </w:r>
       <w:r>
-        <w:t xml:space="preserve">. Later </w:t>
-      </w:r>
-      <w:proofErr w:type="gramStart"/>
-      <w:r>
-        <w:t>on</w:t>
-      </w:r>
-      <w:proofErr w:type="gramEnd"/>
+        <w:t>. Later on</w:t>
+      </w:r>
+      <w:r>
+        <w:t>,</w:t>
+      </w:r>
       <w:r>
         <w:t xml:space="preserve"> we realized that the year column </w:t>
       </w:r>
@@ -13556,16 +13780,34 @@
         <w:t xml:space="preserve"> a</w:t>
       </w:r>
       <w:r>
-        <w:t xml:space="preserve"> number which caused problems during</w:t>
-      </w:r>
-      <w:r>
-        <w:t xml:space="preserve"> the construction of URLs at World Bank’s API</w:t>
+        <w:t xml:space="preserve"> number</w:t>
+      </w:r>
+      <w:r>
+        <w:t>,</w:t>
+      </w:r>
+      <w:r>
+        <w:t xml:space="preserve"> which caused problems during</w:t>
+      </w:r>
+      <w:r>
+        <w:t xml:space="preserve"> the construction of URLs at World </w:t>
+      </w:r>
+      <w:r>
+        <w:t>Bank’s</w:t>
+      </w:r>
+      <w:r>
+        <w:t xml:space="preserve"> API</w:t>
       </w:r>
       <w:r>
         <w:t xml:space="preserve">, so </w:t>
       </w:r>
       <w:r>
-        <w:t>we converted it to string.</w:t>
+        <w:t xml:space="preserve">we converted it to </w:t>
+      </w:r>
+      <w:r>
+        <w:t xml:space="preserve">a </w:t>
+      </w:r>
+      <w:r>
+        <w:t>string.</w:t>
       </w:r>
     </w:p>
     <w:p>
@@ -13589,7 +13831,10 @@
         <w:t xml:space="preserve"> read in the</w:t>
       </w:r>
       <w:r>
-        <w:t xml:space="preserve"> World Bank’s</w:t>
+        <w:t xml:space="preserve"> World </w:t>
+      </w:r>
+      <w:r>
+        <w:t>Bank’s</w:t>
       </w:r>
       <w:r>
         <w:t xml:space="preserve"> </w:t>
@@ -13597,20 +13842,21 @@
       <w:r>
         <w:t xml:space="preserve">code of the </w:t>
       </w:r>
+      <w:r>
+        <w:t>WDI</w:t>
+      </w:r>
+      <w:r>
+        <w:t xml:space="preserve">s from the </w:t>
+      </w:r>
       <w:proofErr w:type="spellStart"/>
       <w:r>
-        <w:t>wdis</w:t>
+        <w:t>WDI</w:t>
+      </w:r>
+      <w:r>
+        <w:t>s_of_interest</w:t>
       </w:r>
       <w:proofErr w:type="spellEnd"/>
       <w:r>
-        <w:t xml:space="preserve"> from the </w:t>
-      </w:r>
-      <w:proofErr w:type="spellStart"/>
-      <w:r>
-        <w:t>wdis_of_interest</w:t>
-      </w:r>
-      <w:proofErr w:type="spellEnd"/>
-      <w:r>
         <w:t xml:space="preserve"> file.</w:t>
       </w:r>
       <w:r>
@@ -13625,30 +13871,38 @@
       <w:r>
         <w:t xml:space="preserve">quite some </w:t>
       </w:r>
-      <w:proofErr w:type="spellStart"/>
-      <w:r>
-        <w:t>wdis</w:t>
-      </w:r>
-      <w:proofErr w:type="spellEnd"/>
-      <w:r>
-        <w:t xml:space="preserve"> in the file</w:t>
-      </w:r>
-      <w:r>
-        <w:t xml:space="preserve">. This meant a problem because it would have been quite tedious to </w:t>
+      <w:r>
+        <w:t>WDI</w:t>
+      </w:r>
+      <w:r>
+        <w:t>s in the file</w:t>
+      </w:r>
+      <w:r>
+        <w:t xml:space="preserve">. This </w:t>
+      </w:r>
+      <w:r>
+        <w:t>is</w:t>
+      </w:r>
+      <w:r>
+        <w:t xml:space="preserve"> a problem because it would have been quite tedious to </w:t>
       </w:r>
       <w:r>
         <w:t xml:space="preserve">do a branch of nodes for each </w:t>
       </w:r>
-      <w:proofErr w:type="spellStart"/>
-      <w:r>
-        <w:t>wdi</w:t>
-      </w:r>
-      <w:proofErr w:type="spellEnd"/>
-      <w:r>
-        <w:t xml:space="preserve"> to get the data from </w:t>
-      </w:r>
-      <w:r>
-        <w:t>the World Bank API. This solution would</w:t>
+      <w:r>
+        <w:t>WDI</w:t>
+      </w:r>
+      <w:r>
+        <w:t xml:space="preserve"> to get the </w:t>
+      </w:r>
+      <w:r>
+        <w:t>World Bank API</w:t>
+      </w:r>
+      <w:r>
+        <w:t xml:space="preserve"> data</w:t>
+      </w:r>
+      <w:r>
+        <w:t>. This solution would</w:t>
       </w:r>
       <w:r>
         <w:t xml:space="preserve"> not</w:t>
@@ -13686,18 +13940,31 @@
         <w:t xml:space="preserve"> a</w:t>
       </w:r>
       <w:r>
-        <w:t xml:space="preserve"> Loop End (Column append) node so this way we could iterate through the </w:t>
-      </w:r>
-      <w:proofErr w:type="spellStart"/>
-      <w:r>
-        <w:t>wdis</w:t>
-      </w:r>
-      <w:proofErr w:type="spellEnd"/>
+        <w:t xml:space="preserve"> Loop End (Column append) node </w:t>
+      </w:r>
+      <w:r>
+        <w:t>to</w:t>
+      </w:r>
+      <w:r>
+        <w:t xml:space="preserve"> iterate through the </w:t>
+      </w:r>
+      <w:r>
+        <w:t>WDI</w:t>
+      </w:r>
+      <w:r>
+        <w:t>s</w:t>
+      </w:r>
       <w:r>
         <w:t xml:space="preserve"> and add the results of the API calls to </w:t>
       </w:r>
       <w:r>
-        <w:t>the output table. In the loop body we created a</w:t>
+        <w:t>the output table. In the loop body</w:t>
+      </w:r>
+      <w:r>
+        <w:t>,</w:t>
+      </w:r>
+      <w:r>
+        <w:t xml:space="preserve"> we created a</w:t>
       </w:r>
       <w:r>
         <w:t xml:space="preserve">n empty table </w:t>
@@ -13705,11 +13972,12 @@
       <w:r>
         <w:t xml:space="preserve">to which we attached the </w:t>
       </w:r>
-      <w:proofErr w:type="spellStart"/>
-      <w:r>
-        <w:t>wdis</w:t>
-      </w:r>
-      <w:proofErr w:type="spellEnd"/>
+      <w:r>
+        <w:t>WDI</w:t>
+      </w:r>
+      <w:r>
+        <w:t>s</w:t>
+      </w:r>
       <w:r>
         <w:t xml:space="preserve"> as a flow variable.</w:t>
       </w:r>
@@ -13765,7 +14033,13 @@
             </w:r>
             <w:proofErr w:type="gramEnd"/>
             <w:r>
-              <w:t>Swdi_id}$$),"?date=",string($${Imin_year}$$),":",string($${Imax_year}$$),"&amp;per_page=12000","&amp;format=json"</w:t>
+              <w:t>S</w:t>
+            </w:r>
+            <w:r>
+              <w:t>WDI</w:t>
+            </w:r>
+            <w:r>
+              <w:t>_id}$$),"?date=",string($${Imin_year}$$),":",string($${Imax_year}$$),"&amp;per_page=12000","&amp;format=json"</w:t>
             </w:r>
             <w:r>
               <w:t>)</w:t>
@@ -13780,184 +14054,235 @@
         <w:ind w:left="0" w:right="301" w:firstLine="0"/>
       </w:pPr>
       <w:r>
-        <w:t xml:space="preserve">As it can be seen we specified </w:t>
-      </w:r>
-      <w:r>
-        <w:t xml:space="preserve">obviously the specific </w:t>
-      </w:r>
-      <w:proofErr w:type="spellStart"/>
-      <w:r>
-        <w:t>wdi</w:t>
-      </w:r>
-      <w:proofErr w:type="spellEnd"/>
+        <w:t>As can be seen</w:t>
+      </w:r>
+      <w:r>
+        <w:t>,</w:t>
+      </w:r>
+      <w:r>
+        <w:t xml:space="preserve"> we specified </w:t>
+      </w:r>
+      <w:r>
+        <w:t>the specific</w:t>
+      </w:r>
+      <w:r>
+        <w:t xml:space="preserve"> </w:t>
+      </w:r>
+      <w:r>
+        <w:t>WDI</w:t>
+      </w:r>
       <w:r>
         <w:t>, the date range</w:t>
       </w:r>
       <w:r>
-        <w:t xml:space="preserve">, the number of results per page and the format of the response. </w:t>
+        <w:t>, the number of results per page</w:t>
+      </w:r>
+      <w:r>
+        <w:t>, and</w:t>
+      </w:r>
+      <w:r>
+        <w:t xml:space="preserve"> the response</w:t>
+      </w:r>
+      <w:r>
+        <w:t xml:space="preserve"> format</w:t>
+      </w:r>
+      <w:r>
+        <w:t xml:space="preserve">. </w:t>
+      </w:r>
+      <w:r>
+        <w:t>Like</w:t>
+      </w:r>
+      <w:r>
+        <w:t xml:space="preserve"> the series of nodes </w:t>
+      </w:r>
+      <w:r>
+        <w:t>dealing with REST Countries API</w:t>
+      </w:r>
+      <w:r>
+        <w:t>,</w:t>
+      </w:r>
+      <w:r>
+        <w:t xml:space="preserve"> we sent a get request, extracted the </w:t>
+      </w:r>
+      <w:r>
+        <w:t>JSON’s</w:t>
+      </w:r>
+      <w:r>
+        <w:t xml:space="preserve"> </w:t>
+      </w:r>
+      <w:r>
+        <w:t>relevant values</w:t>
+      </w:r>
+      <w:r>
+        <w:t>,</w:t>
+      </w:r>
+      <w:r>
+        <w:t xml:space="preserve"> and dropped unnecessary columns. </w:t>
+      </w:r>
+      <w:r>
+        <w:t>However, in this case</w:t>
+      </w:r>
+      <w:r>
+        <w:t>,</w:t>
+      </w:r>
+      <w:r>
+        <w:t xml:space="preserve"> we had only one row </w:t>
+      </w:r>
+      <w:r>
+        <w:t>but a</w:t>
+      </w:r>
+      <w:r>
+        <w:t xml:space="preserve"> table of data in our JSON to be extracted. </w:t>
+      </w:r>
+      <w:r>
+        <w:t>W</w:t>
+      </w:r>
+      <w:r>
+        <w:t>e used the list option in the JSON path node</w:t>
+      </w:r>
+      <w:r>
+        <w:t xml:space="preserve"> to overcome this. We got </w:t>
+      </w:r>
+      <w:r>
+        <w:t>this way the list of all countries, years</w:t>
+      </w:r>
+      <w:r>
+        <w:t>,</w:t>
+      </w:r>
+      <w:r>
+        <w:t xml:space="preserve"> and </w:t>
+      </w:r>
+      <w:r>
+        <w:t>WDI</w:t>
+      </w:r>
+      <w:r>
+        <w:t xml:space="preserve"> values </w:t>
+      </w:r>
+      <w:r>
+        <w:t xml:space="preserve">in 3 distinct columns. We transformed the shape of the data by applying an ungroup </w:t>
+      </w:r>
+      <w:r>
+        <w:t>node</w:t>
+      </w:r>
+      <w:r>
+        <w:t>,</w:t>
+      </w:r>
+      <w:r>
+        <w:t xml:space="preserve"> which turned the data into a nice tabular </w:t>
+      </w:r>
+      <w:r>
+        <w:t xml:space="preserve">structure. </w:t>
+      </w:r>
+      <w:r>
+        <w:t>After</w:t>
+      </w:r>
+      <w:r>
+        <w:t xml:space="preserve"> some</w:t>
+      </w:r>
+      <w:r>
+        <w:t xml:space="preserve"> renaming</w:t>
+      </w:r>
+      <w:r>
+        <w:t>,</w:t>
+      </w:r>
+      <w:r>
+        <w:t xml:space="preserve"> </w:t>
+      </w:r>
+      <w:r>
+        <w:t xml:space="preserve">we </w:t>
+      </w:r>
+      <w:r>
+        <w:t xml:space="preserve">set up a conditional node </w:t>
+      </w:r>
+      <w:r>
+        <w:t xml:space="preserve">cluster in which we investigated whether the </w:t>
+      </w:r>
+      <w:r>
+        <w:t>WDI</w:t>
+      </w:r>
+      <w:r>
+        <w:t xml:space="preserve"> is the first in the loop</w:t>
+      </w:r>
+      <w:r>
+        <w:t xml:space="preserve">. We needed this not to have duplicated columns of countries and years when appending the </w:t>
+      </w:r>
+      <w:r>
+        <w:t xml:space="preserve">resulting columns to the output table. </w:t>
+      </w:r>
+      <w:r>
+        <w:t>Using the conditional block</w:t>
+      </w:r>
+      <w:r>
+        <w:t>,</w:t>
+      </w:r>
+      <w:r>
+        <w:t xml:space="preserve"> we only append these columns </w:t>
+      </w:r>
+      <w:r>
+        <w:t>for</w:t>
+      </w:r>
+      <w:r>
+        <w:t xml:space="preserve"> the first time</w:t>
+      </w:r>
+      <w:r>
+        <w:t>,</w:t>
+      </w:r>
+      <w:r>
+        <w:t xml:space="preserve"> and later we only add</w:t>
+      </w:r>
+      <w:r>
+        <w:t xml:space="preserve"> </w:t>
+      </w:r>
+      <w:r>
+        <w:t xml:space="preserve">the given </w:t>
+      </w:r>
+      <w:r>
+        <w:t>WDI</w:t>
+      </w:r>
+      <w:r>
+        <w:t xml:space="preserve"> column.</w:t>
+      </w:r>
+      <w:r>
+        <w:t xml:space="preserve"> </w:t>
       </w:r>
       <w:proofErr w:type="gramStart"/>
       <w:r>
-        <w:t>Similarly</w:t>
+        <w:t>So</w:t>
       </w:r>
       <w:proofErr w:type="gramEnd"/>
       <w:r>
         <w:t xml:space="preserve"> </w:t>
       </w:r>
       <w:r>
-        <w:t xml:space="preserve">to the series of nodes </w:t>
-      </w:r>
-      <w:r>
-        <w:t xml:space="preserve">dealing with REST Countries API we sent a get request, extracted the </w:t>
-      </w:r>
-      <w:r>
-        <w:t>relevant values from the JSON</w:t>
-      </w:r>
-      <w:r>
-        <w:t xml:space="preserve"> and dropped unnecessary columns. </w:t>
-      </w:r>
-      <w:r>
-        <w:t>However, in this case</w:t>
-      </w:r>
-      <w:r>
-        <w:t xml:space="preserve"> we had only one row </w:t>
-      </w:r>
-      <w:r>
-        <w:t>but a</w:t>
-      </w:r>
-      <w:r>
-        <w:t xml:space="preserve"> table of data in our JSON to be extracted. </w:t>
-      </w:r>
-      <w:r>
-        <w:t>W</w:t>
-      </w:r>
-      <w:r>
-        <w:t>e used the list option in the JSON path node</w:t>
-      </w:r>
-      <w:r>
-        <w:t xml:space="preserve"> to overcome this. We got </w:t>
-      </w:r>
-      <w:r>
-        <w:t xml:space="preserve">this way the list of all countries, years and </w:t>
-      </w:r>
-      <w:proofErr w:type="spellStart"/>
-      <w:r>
-        <w:t>wdi</w:t>
-      </w:r>
-      <w:proofErr w:type="spellEnd"/>
-      <w:r>
-        <w:t xml:space="preserve"> values </w:t>
-      </w:r>
-      <w:r>
-        <w:t xml:space="preserve">in 3 distinct columns. We transformed the shape of the data by applying an ungroup </w:t>
-      </w:r>
-      <w:r>
-        <w:t xml:space="preserve">node which turned the data into a nice tabular </w:t>
-      </w:r>
-      <w:r>
-        <w:t xml:space="preserve">structure. </w:t>
-      </w:r>
-      <w:r>
-        <w:t>After</w:t>
-      </w:r>
-      <w:r>
-        <w:t xml:space="preserve"> some</w:t>
-      </w:r>
-      <w:r>
-        <w:t xml:space="preserve"> </w:t>
-      </w:r>
-      <w:proofErr w:type="gramStart"/>
-      <w:r>
-        <w:t>renaming</w:t>
-      </w:r>
-      <w:proofErr w:type="gramEnd"/>
-      <w:r>
-        <w:t xml:space="preserve"> </w:t>
-      </w:r>
-      <w:r>
-        <w:t xml:space="preserve">we </w:t>
-      </w:r>
-      <w:r>
-        <w:t xml:space="preserve">set up a conditional node </w:t>
-      </w:r>
-      <w:r>
-        <w:t xml:space="preserve">cluster in which we investigated whether the </w:t>
-      </w:r>
-      <w:proofErr w:type="spellStart"/>
-      <w:r>
-        <w:t>wdi</w:t>
-      </w:r>
-      <w:proofErr w:type="spellEnd"/>
-      <w:r>
-        <w:t xml:space="preserve"> is the first in the loop</w:t>
-      </w:r>
-      <w:r>
-        <w:t xml:space="preserve">. We needed this not to have duplicated columns of countries and years when appending the </w:t>
-      </w:r>
-      <w:r>
-        <w:t xml:space="preserve">resulting columns to the output table. </w:t>
-      </w:r>
-      <w:r>
-        <w:t xml:space="preserve">Using the conditional </w:t>
-      </w:r>
-      <w:proofErr w:type="gramStart"/>
-      <w:r>
-        <w:t>block</w:t>
-      </w:r>
-      <w:proofErr w:type="gramEnd"/>
-      <w:r>
-        <w:t xml:space="preserve"> we only append these columns at the first time and later we only add</w:t>
-      </w:r>
-      <w:r>
-        <w:t xml:space="preserve"> </w:t>
-      </w:r>
-      <w:r>
-        <w:t xml:space="preserve">the given </w:t>
-      </w:r>
-      <w:proofErr w:type="spellStart"/>
-      <w:r>
-        <w:t>wdi</w:t>
-      </w:r>
-      <w:proofErr w:type="spellEnd"/>
-      <w:r>
-        <w:t xml:space="preserve"> column.</w:t>
-      </w:r>
-      <w:r>
-        <w:t xml:space="preserve"> </w:t>
-      </w:r>
-      <w:proofErr w:type="gramStart"/>
-      <w:r>
-        <w:t>So</w:t>
-      </w:r>
-      <w:proofErr w:type="gramEnd"/>
-      <w:r>
-        <w:t xml:space="preserve"> </w:t>
-      </w:r>
-      <w:r>
-        <w:t xml:space="preserve">when the loop ends we have the country, </w:t>
+        <w:t>when the loop ends</w:t>
+      </w:r>
+      <w:r>
+        <w:t>,</w:t>
+      </w:r>
+      <w:r>
+        <w:t xml:space="preserve"> we have the country, </w:t>
       </w:r>
       <w:r>
         <w:t>date</w:t>
       </w:r>
       <w:r>
+        <w:t>,</w:t>
+      </w:r>
+      <w:r>
         <w:t xml:space="preserve"> and </w:t>
       </w:r>
-      <w:proofErr w:type="spellStart"/>
-      <w:r>
-        <w:t>wdi</w:t>
-      </w:r>
-      <w:proofErr w:type="spellEnd"/>
+      <w:r>
+        <w:t>WDI</w:t>
+      </w:r>
       <w:r>
         <w:t xml:space="preserve"> columns.</w:t>
       </w:r>
       <w:r>
-        <w:t xml:space="preserve"> </w:t>
-      </w:r>
-      <w:proofErr w:type="gramStart"/>
-      <w:r>
-        <w:t>Finally</w:t>
-      </w:r>
-      <w:proofErr w:type="gramEnd"/>
+        <w:t xml:space="preserve"> Finally</w:t>
+      </w:r>
+      <w:r>
+        <w:t>,</w:t>
+      </w:r>
       <w:r>
         <w:t xml:space="preserve"> we join</w:t>
       </w:r>
@@ -13971,10 +14296,22 @@
         <w:t xml:space="preserve">table from the first join. </w:t>
       </w:r>
       <w:r>
-        <w:t>At this point we had all the data we needed.</w:t>
-      </w:r>
-      <w:r>
-        <w:t xml:space="preserve"> Actually even more.</w:t>
+        <w:t>At this point</w:t>
+      </w:r>
+      <w:r>
+        <w:t>,</w:t>
+      </w:r>
+      <w:r>
+        <w:t xml:space="preserve"> we had all the data we needed.</w:t>
+      </w:r>
+      <w:r>
+        <w:t xml:space="preserve"> Actually</w:t>
+      </w:r>
+      <w:r>
+        <w:t>,</w:t>
+      </w:r>
+      <w:r>
+        <w:t xml:space="preserve"> even more.</w:t>
       </w:r>
     </w:p>
     <w:p>
@@ -14001,6 +14338,9 @@
         <w:t>taking advantage of the loop</w:t>
       </w:r>
       <w:r>
+        <w:t>,</w:t>
+      </w:r>
+      <w:r>
         <w:t xml:space="preserve"> we </w:t>
       </w:r>
       <w:r>
@@ -14037,11 +14377,7 @@
         <w:t xml:space="preserve">blocking the IP on which </w:t>
       </w:r>
       <w:r>
-        <w:t xml:space="preserve">the workflow runs (with the </w:t>
-      </w:r>
-      <w:r>
-        <w:lastRenderedPageBreak/>
-        <w:t>reason of violating fair usage</w:t>
+        <w:t>the workflow runs (with the reason of violating fair usage</w:t>
       </w:r>
       <w:r>
         <w:t xml:space="preserve"> policy</w:t>
@@ -14050,7 +14386,13 @@
         <w:t xml:space="preserve"> or identifying </w:t>
       </w:r>
       <w:r>
-        <w:t>the process as DDOS attack</w:t>
+        <w:t xml:space="preserve">the process as </w:t>
+      </w:r>
+      <w:r>
+        <w:t xml:space="preserve">a </w:t>
+      </w:r>
+      <w:r>
+        <w:t>DDOS attack</w:t>
       </w:r>
       <w:r>
         <w:t>)</w:t>
@@ -14062,7 +14404,13 @@
         <w:t xml:space="preserve"> To further increase the efficiency </w:t>
       </w:r>
       <w:r>
-        <w:t>in a dynamic way we specified the date range in the World Bank API URL b</w:t>
+        <w:t>dynamically</w:t>
+      </w:r>
+      <w:r>
+        <w:t>,</w:t>
+      </w:r>
+      <w:r>
+        <w:t xml:space="preserve"> we specified the date range in the World Bank API URL b</w:t>
       </w:r>
       <w:r>
         <w:t xml:space="preserve">ased on the years in the core </w:t>
@@ -14091,10 +14439,28 @@
         <w:t xml:space="preserve"> into </w:t>
       </w:r>
       <w:r>
-        <w:t>variables merging them and attaching the</w:t>
-      </w:r>
-      <w:r>
-        <w:t>m to string manipulation node in the loop.</w:t>
+        <w:t>variables</w:t>
+      </w:r>
+      <w:r>
+        <w:t>,</w:t>
+      </w:r>
+      <w:r>
+        <w:t xml:space="preserve"> merging them</w:t>
+      </w:r>
+      <w:r>
+        <w:t>,</w:t>
+      </w:r>
+      <w:r>
+        <w:t xml:space="preserve"> and attaching the</w:t>
+      </w:r>
+      <w:r>
+        <w:t>m to</w:t>
+      </w:r>
+      <w:r>
+        <w:t xml:space="preserve"> the</w:t>
+      </w:r>
+      <w:r>
+        <w:t xml:space="preserve"> string manipulation node in the loop.</w:t>
       </w:r>
       <w:r>
         <w:t xml:space="preserve"> </w:t>
@@ -14127,20 +14493,30 @@
         <w:t xml:space="preserve"> we filtered out all the missing values from any of the columns. Once that was done, we realized that most </w:t>
       </w:r>
       <w:r>
-        <w:t>observations were for the year 2010. While we originally wanted to do a time series analysis, at this point we realized we would not have the data to do so. Th</w:t>
+        <w:t>observations were for the year 2010. While we originally wanted to do a time series analysis, at this point</w:t>
+      </w:r>
+      <w:r>
+        <w:t>,</w:t>
+      </w:r>
+      <w:r>
+        <w:t xml:space="preserve"> we realized </w:t>
+      </w:r>
+      <w:r>
+        <w:lastRenderedPageBreak/>
+        <w:t>we would not have the data to do so. Th</w:t>
       </w:r>
       <w:r>
         <w:t xml:space="preserve">erefore, we decided to switch to a cross-sectional analysis using data from only the year 2010, after we confirmed the </w:t>
       </w:r>
       <w:r>
-        <w:t>significant difference in number of observations for that year using a histogram.</w:t>
-      </w:r>
-    </w:p>
-    <w:p>
-      <w:pPr>
-        <w:spacing w:after="295" w:line="259" w:lineRule="auto"/>
-        <w:ind w:left="0" w:right="299" w:firstLine="0"/>
-      </w:pPr>
+        <w:t xml:space="preserve">significant difference in </w:t>
+      </w:r>
+      <w:r>
+        <w:t xml:space="preserve">the </w:t>
+      </w:r>
+      <w:r>
+        <w:t>number of observations for that year using a histogram.</w:t>
+      </w:r>
     </w:p>
     <w:p>
       <w:pPr>
@@ -14160,13 +14536,33 @@
         <w:ind w:left="0" w:right="299" w:firstLine="0"/>
       </w:pPr>
       <w:r>
-        <w:t>Once we got the data joined and cleaned and could start the visualization</w:t>
+        <w:t xml:space="preserve">Once we got the data joined and </w:t>
+      </w:r>
+      <w:proofErr w:type="gramStart"/>
+      <w:r>
+        <w:t>cleaned</w:t>
+      </w:r>
+      <w:r>
+        <w:t>,</w:t>
+      </w:r>
+      <w:r>
+        <w:t xml:space="preserve"> and</w:t>
+      </w:r>
+      <w:proofErr w:type="gramEnd"/>
+      <w:r>
+        <w:t xml:space="preserve"> could start the visualization</w:t>
       </w:r>
       <w:r>
         <w:t xml:space="preserve">. </w:t>
       </w:r>
       <w:r>
-        <w:t xml:space="preserve">The main challenge here were the different </w:t>
+        <w:t xml:space="preserve">The main challenge here </w:t>
+      </w:r>
+      <w:r>
+        <w:t>was</w:t>
+      </w:r>
+      <w:r>
+        <w:t xml:space="preserve"> the different </w:t>
       </w:r>
       <w:r>
         <w:t>variables</w:t>
@@ -14220,16 +14616,13 @@
         <w:ind w:left="0" w:right="301" w:firstLine="0"/>
       </w:pPr>
       <w:r>
-        <w:t xml:space="preserve">For the </w:t>
-      </w:r>
-      <w:r>
-        <w:t xml:space="preserve">ones containing the whole population the </w:t>
-      </w:r>
-      <w:r>
-        <w:t>aggregation</w:t>
-      </w:r>
-      <w:r>
-        <w:t xml:space="preserve"> process was relatively simple since it only needed to be grouped by one variable. </w:t>
+        <w:t>The aggregation process was relatively simple for</w:t>
+      </w:r>
+      <w:r>
+        <w:t xml:space="preserve"> the </w:t>
+      </w:r>
+      <w:r>
+        <w:t xml:space="preserve">ones containing the whole population since it only needed to be grouped by one variable. </w:t>
       </w:r>
       <w:r>
         <w:t>We</w:t>
@@ -14244,7 +14637,13 @@
         <w:t>cides</w:t>
       </w:r>
       <w:r>
-        <w:t xml:space="preserve"> (since this is a flow variable), and the mean for the GDP per Capita as well as the population.</w:t>
+        <w:t xml:space="preserve"> (since this is a flow variable) and the mean for the GDP per Capita </w:t>
+      </w:r>
+      <w:r>
+        <w:t>and</w:t>
+      </w:r>
+      <w:r>
+        <w:t xml:space="preserve"> the population.</w:t>
       </w:r>
     </w:p>
     <w:p>
@@ -14280,7 +14679,37 @@
         <w:t>general positive correlation between population and the number of suicides</w:t>
       </w:r>
       <w:r>
-        <w:t xml:space="preserve">. The smaller the population the less suicides, however larger populations do not necessarily have nigher suicides rates. </w:t>
+        <w:t>. The smaller the population</w:t>
+      </w:r>
+      <w:r>
+        <w:t>,</w:t>
+      </w:r>
+      <w:r>
+        <w:t xml:space="preserve"> the </w:t>
+      </w:r>
+      <w:r>
+        <w:t>fewer</w:t>
+      </w:r>
+      <w:r>
+        <w:t xml:space="preserve"> suicides</w:t>
+      </w:r>
+      <w:r>
+        <w:t>; however,</w:t>
+      </w:r>
+      <w:r>
+        <w:t xml:space="preserve"> larger populations do not necessarily have </w:t>
+      </w:r>
+      <w:r>
+        <w:t>higher</w:t>
+      </w:r>
+      <w:r>
+        <w:t xml:space="preserve"> </w:t>
+      </w:r>
+      <w:r>
+        <w:t>suicide</w:t>
+      </w:r>
+      <w:r>
+        <w:t xml:space="preserve"> rates. </w:t>
       </w:r>
       <w:r>
         <w:t>Overall,</w:t>
@@ -14295,13 +14724,22 @@
         <w:ind w:left="0" w:right="299" w:firstLine="0"/>
       </w:pPr>
       <w:r>
-        <w:t>For GDP per Capita, we first created a scatter plot</w:t>
+        <w:t>We</w:t>
+      </w:r>
+      <w:r>
+        <w:t xml:space="preserve"> first created a scatter plot</w:t>
       </w:r>
       <w:r>
         <w:t xml:space="preserve"> using level-level </w:t>
       </w:r>
       <w:r>
-        <w:t>analysis but</w:t>
+        <w:t xml:space="preserve">analysis </w:t>
+      </w:r>
+      <w:r>
+        <w:t xml:space="preserve">for GDP per Capita </w:t>
+      </w:r>
+      <w:r>
+        <w:t>but</w:t>
       </w:r>
       <w:r>
         <w:t xml:space="preserve"> decided that a log-log transformation would best represent this data. </w:t>
@@ -14310,6 +14748,9 @@
         <w:t xml:space="preserve">It shows how </w:t>
       </w:r>
       <w:r>
+        <w:t xml:space="preserve">a </w:t>
+      </w:r>
+      <w:r>
         <w:t xml:space="preserve">one percent change in GDP per </w:t>
       </w:r>
       <w:r>
@@ -14328,13 +14769,10 @@
         <w:t xml:space="preserve">It shows that there seems to be no correlation between percentage change in GDP per Capita </w:t>
       </w:r>
       <w:r>
-        <w:t xml:space="preserve">has no </w:t>
-      </w:r>
-      <w:r>
-        <w:t>effect</w:t>
-      </w:r>
-      <w:r>
-        <w:t xml:space="preserve"> on the percentage change of the number of suicides.</w:t>
+        <w:t>does not affect</w:t>
+      </w:r>
+      <w:r>
+        <w:t xml:space="preserve"> the percentage change of the number of suicides.</w:t>
       </w:r>
       <w:r>
         <w:br/>
@@ -14356,20 +14794,19 @@
         <w:ind w:left="0" w:right="299" w:firstLine="0"/>
       </w:pPr>
       <w:r>
-        <w:t xml:space="preserve">For the variables that have a division by sex, we needed to take a couple of extra steps. First, we aggregated based on country and sex. </w:t>
-      </w:r>
-      <w:r>
-        <w:t>We then needed to create two paths that filtered for the two sexes, since they were represented in different variables.</w:t>
+        <w:t>We needed to take a couple of extra steps for</w:t>
+      </w:r>
+      <w:r>
+        <w:t xml:space="preserve"> the variables that have a division by sex. First, we aggregated based on country and sex. </w:t>
+      </w:r>
+      <w:r>
+        <w:t>We then needed to create two paths filtered for the two sexes since they were represented in different variables.</w:t>
       </w:r>
       <w:r>
         <w:t xml:space="preserve"> We again decided to take </w:t>
       </w:r>
       <w:r>
-        <w:t xml:space="preserve">the sum for the number of suicides again, but the mean for all the other variables. This was done, due to the </w:t>
-      </w:r>
-      <w:r>
-        <w:lastRenderedPageBreak/>
-        <w:t>repetition of the variables</w:t>
+        <w:t>the sum for the number of suicides, but the mean for all the other variables. This was done, due to the repetition of the variables</w:t>
       </w:r>
       <w:r>
         <w:t>, since we were combining different age groups for the suicide rates that were not separate categories for the variables from the World Bank Database.</w:t>
@@ -14381,7 +14818,19 @@
         <w:ind w:left="0" w:right="299" w:firstLine="0"/>
       </w:pPr>
       <w:r>
-        <w:t xml:space="preserve">For the unemployment and the smoking rates both sexes showed that there was not a </w:t>
+        <w:t>For the unemployment and the smoking rates</w:t>
+      </w:r>
+      <w:r>
+        <w:t>,</w:t>
+      </w:r>
+      <w:r>
+        <w:t xml:space="preserve"> both sexes showed </w:t>
+      </w:r>
+      <w:r>
+        <w:t>no</w:t>
+      </w:r>
+      <w:r>
+        <w:t xml:space="preserve"> </w:t>
       </w:r>
       <w:r>
         <w:t xml:space="preserve">huge positive </w:t>
@@ -14405,24 +14854,35 @@
         <w:t>consumption</w:t>
       </w:r>
       <w:r>
+        <w:t>,</w:t>
+      </w:r>
+      <w:r>
         <w:t xml:space="preserve"> we decided to </w:t>
       </w:r>
       <w:r>
-        <w:t xml:space="preserve">do a log-log analysis. This showed significantly more interesting results. </w:t>
+        <w:t xml:space="preserve">do a log-log analysis. This showed significantly more </w:t>
+      </w:r>
+      <w:r>
+        <w:t>interesting</w:t>
+      </w:r>
+      <w:r>
+        <w:t xml:space="preserve"> results. </w:t>
       </w:r>
       <w:r>
         <w:t xml:space="preserve">There is a cluster around the higher percentage of alcohol consumption and </w:t>
       </w:r>
       <w:r>
-        <w:t>percentage of suicides. Therefore, there is a correlation between the percentage change in alcohol consumption and the percentage change in number of suicides. We cannot claim causality, but there seems to be a connection between these two variables, much more than any others.</w:t>
-      </w:r>
-    </w:p>
-    <w:p>
-      <w:pPr>
-        <w:spacing w:after="295" w:line="259" w:lineRule="auto"/>
-        <w:ind w:left="0" w:right="299" w:firstLine="0"/>
-        <w:jc w:val="left"/>
-      </w:pPr>
+        <w:t xml:space="preserve">the </w:t>
+      </w:r>
+      <w:r>
+        <w:t xml:space="preserve">percentage of suicides. Therefore, there is a correlation between the percentage change in alcohol consumption and the percentage change in </w:t>
+      </w:r>
+      <w:r>
+        <w:t xml:space="preserve">the </w:t>
+      </w:r>
+      <w:r>
+        <w:t>number of suicides. We cannot claim causality, but there seems to be a connection between these two variables, much more than any others.</w:t>
+      </w:r>
     </w:p>
     <w:sectPr>
       <w:pgSz w:w="12240" w:h="15840"/>
@@ -18937,7 +19397,7 @@
             </wp:anchor>
           </w:drawing>
         </mc:Choice>
-        <mc:Fallback xmlns:arto="http://schemas.microsoft.com/office/word/2006/arto" xmlns:a="http://schemas.openxmlformats.org/drawingml/2006/main">
+        <mc:Fallback xmlns:a="http://schemas.openxmlformats.org/drawingml/2006/main" xmlns:arto="http://schemas.microsoft.com/office/word/2006/arto">
           <w:pict w14:anchorId="17701065">
             <v:group id="Group 7056" style="width:135.395pt;height:8.16333pt;position:absolute;mso-position-horizontal-relative:page;mso-position-horizontal:absolute;margin-left:246.476pt;mso-position-vertical-relative:page;margin-top:732.915pt;" coordsize="17195,1036">
               <v:shape id="Shape 7057" style="position:absolute;width:514;height:741;left:0;top:71;" coordsize="51447,74199" path="m0,0l10479,0l36195,47771c40005,54887,42862,62002,43815,63019c43815,63019,42862,50820,42862,40657l41910,0l51447,0l51447,74199l41910,74199l17146,29476c12384,21345,8574,14229,7622,11181c8574,13213,8574,23378,8574,31508l9527,74199l0,74199l0,0x">

</xml_diff>

<commit_message>
work on the presentation
</commit_message>
<xml_diff>
--- a/DE2_Term_Project_Documentation.docx
+++ b/DE2_Term_Project_Documentation.docx
@@ -10586,7 +10586,7 @@
               </wp:anchor>
             </w:drawing>
           </mc:Choice>
-          <mc:Fallback xmlns:a="http://schemas.openxmlformats.org/drawingml/2006/main" xmlns:arto="http://schemas.microsoft.com/office/word/2006/arto">
+          <mc:Fallback xmlns:arto="http://schemas.microsoft.com/office/word/2006/arto" xmlns:a="http://schemas.openxmlformats.org/drawingml/2006/main">
             <w:pict w14:anchorId="3C00A203">
               <v:group id="Group 6547" style="position:absolute;margin-left:364.95pt;margin-top:.75pt;width:104.15pt;height:72.2pt;z-index:251658240" coordsize="13232,9173" o:spid="_x0000_s1026" w14:anchorId="75F02403" o:gfxdata="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">
                 <v:shape id="Shape 283" style="position:absolute;left:6573;top:1417;width:290;height:830;visibility:visible;mso-wrap-style:square;v-text-anchor:top" coordsize="28956,83059" o:spid="_x0000_s1027" fillcolor="#231f20" stroked="f" strokeweight="0" path="m,c,,,,16383,l28956,446r,15250l24257,13208v,,,,-7620,c16637,13208,16637,13208,16637,69342v,,,,8890,l28956,67510r,15156l19939,83059v,,,,-19939,c,83059,,83059,,xe" o:gfxdata="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">
@@ -11273,6 +11273,65 @@
         </w:rPr>
         <w:t>2003870</w:t>
       </w:r>
+      <w:r>
+        <w:rPr>
+          <w:color w:val="auto"/>
+          <w:sz w:val="22"/>
+          <w:szCs w:val="18"/>
+        </w:rPr>
+        <w:t xml:space="preserve"> - </w:t>
+      </w:r>
+      <w:proofErr w:type="spellStart"/>
+      <w:r>
+        <w:rPr>
+          <w:color w:val="auto"/>
+          <w:sz w:val="22"/>
+          <w:szCs w:val="18"/>
+          <w:lang w:val="fr-BE"/>
+        </w:rPr>
+        <w:t>Visualization</w:t>
+      </w:r>
+      <w:proofErr w:type="spellEnd"/>
+      <w:r>
+        <w:rPr>
+          <w:color w:val="auto"/>
+          <w:sz w:val="22"/>
+          <w:szCs w:val="18"/>
+          <w:lang w:val="fr-BE"/>
+        </w:rPr>
+        <w:t xml:space="preserve"> + </w:t>
+      </w:r>
+      <w:proofErr w:type="spellStart"/>
+      <w:r>
+        <w:rPr>
+          <w:color w:val="auto"/>
+          <w:sz w:val="22"/>
+          <w:szCs w:val="18"/>
+          <w:lang w:val="fr-BE"/>
+        </w:rPr>
+        <w:t>cleaning</w:t>
+      </w:r>
+      <w:proofErr w:type="spellEnd"/>
+      <w:r>
+        <w:rPr>
+          <w:color w:val="auto"/>
+          <w:sz w:val="22"/>
+          <w:szCs w:val="18"/>
+          <w:lang w:val="fr-BE"/>
+        </w:rPr>
+        <w:t xml:space="preserve"> + documentation + </w:t>
+      </w:r>
+      <w:proofErr w:type="spellStart"/>
+      <w:r>
+        <w:rPr>
+          <w:color w:val="auto"/>
+          <w:sz w:val="22"/>
+          <w:szCs w:val="18"/>
+          <w:lang w:val="fr-BE"/>
+        </w:rPr>
+        <w:t>presentation</w:t>
+      </w:r>
+      <w:proofErr w:type="spellEnd"/>
     </w:p>
     <w:p>
       <w:pPr>
@@ -11301,17 +11360,75 @@
         </w:rPr>
         <w:t>2003872</w:t>
       </w:r>
-    </w:p>
-    <w:p>
-      <w:pPr>
-        <w:spacing w:after="295" w:line="259" w:lineRule="auto"/>
-        <w:ind w:left="19" w:right="299" w:firstLine="0"/>
-        <w:jc w:val="left"/>
+      <w:r>
         <w:rPr>
           <w:color w:val="auto"/>
           <w:sz w:val="22"/>
           <w:szCs w:val="18"/>
         </w:rPr>
+        <w:t xml:space="preserve"> - </w:t>
+      </w:r>
+      <w:proofErr w:type="spellStart"/>
+      <w:r>
+        <w:rPr>
+          <w:color w:val="auto"/>
+          <w:sz w:val="22"/>
+          <w:szCs w:val="18"/>
+          <w:lang w:val="fr-BE"/>
+        </w:rPr>
+        <w:t>SQl</w:t>
+      </w:r>
+      <w:proofErr w:type="spellEnd"/>
+      <w:r>
+        <w:rPr>
+          <w:color w:val="auto"/>
+          <w:sz w:val="22"/>
+          <w:szCs w:val="18"/>
+          <w:lang w:val="fr-BE"/>
+        </w:rPr>
+        <w:t xml:space="preserve"> + </w:t>
+      </w:r>
+      <w:proofErr w:type="spellStart"/>
+      <w:r>
+        <w:rPr>
+          <w:color w:val="auto"/>
+          <w:sz w:val="22"/>
+          <w:szCs w:val="18"/>
+          <w:lang w:val="fr-BE"/>
+        </w:rPr>
+        <w:t>visualization</w:t>
+      </w:r>
+      <w:proofErr w:type="spellEnd"/>
+      <w:r>
+        <w:rPr>
+          <w:color w:val="auto"/>
+          <w:sz w:val="22"/>
+          <w:szCs w:val="18"/>
+          <w:lang w:val="fr-BE"/>
+        </w:rPr>
+        <w:t xml:space="preserve"> + Documentation + </w:t>
+      </w:r>
+      <w:proofErr w:type="spellStart"/>
+      <w:r>
+        <w:rPr>
+          <w:color w:val="auto"/>
+          <w:sz w:val="22"/>
+          <w:szCs w:val="18"/>
+          <w:lang w:val="fr-BE"/>
+        </w:rPr>
+        <w:t>presentation</w:t>
+      </w:r>
+      <w:proofErr w:type="spellEnd"/>
+    </w:p>
+    <w:p>
+      <w:pPr>
+        <w:spacing w:after="295" w:line="259" w:lineRule="auto"/>
+        <w:ind w:left="19" w:right="299"/>
+        <w:rPr>
+          <w:sz w:val="22"/>
+          <w:szCs w:val="18"/>
+          <w:lang/>
+        </w:rPr>
       </w:pPr>
       <w:r>
         <w:rPr>
@@ -11319,7 +11436,59 @@
           <w:sz w:val="22"/>
           <w:szCs w:val="18"/>
         </w:rPr>
-        <w:t>Dominik Gulácsy – 2003374</w:t>
+        <w:t xml:space="preserve">Dominik </w:t>
+      </w:r>
+      <w:proofErr w:type="spellStart"/>
+      <w:r>
+        <w:rPr>
+          <w:color w:val="auto"/>
+          <w:sz w:val="22"/>
+          <w:szCs w:val="18"/>
+        </w:rPr>
+        <w:t>Gulácsy</w:t>
+      </w:r>
+      <w:proofErr w:type="spellEnd"/>
+      <w:r>
+        <w:rPr>
+          <w:color w:val="auto"/>
+          <w:sz w:val="22"/>
+          <w:szCs w:val="18"/>
+        </w:rPr>
+        <w:t xml:space="preserve"> – 2003374</w:t>
+      </w:r>
+      <w:r>
+        <w:rPr>
+          <w:color w:val="auto"/>
+          <w:sz w:val="22"/>
+          <w:szCs w:val="18"/>
+        </w:rPr>
+        <w:t xml:space="preserve"> - </w:t>
+      </w:r>
+      <w:r>
+        <w:rPr>
+          <w:sz w:val="22"/>
+          <w:szCs w:val="18"/>
+          <w:lang w:val="fr-BE"/>
+        </w:rPr>
+        <w:t xml:space="preserve">Data </w:t>
+      </w:r>
+      <w:proofErr w:type="gramStart"/>
+      <w:r>
+        <w:rPr>
+          <w:sz w:val="22"/>
+          <w:szCs w:val="18"/>
+          <w:lang w:val="fr-BE"/>
+        </w:rPr>
+        <w:t>infrastructure  +</w:t>
+      </w:r>
+      <w:proofErr w:type="gramEnd"/>
+      <w:r>
+        <w:rPr>
+          <w:sz w:val="22"/>
+          <w:szCs w:val="18"/>
+          <w:lang w:val="fr-BE"/>
+        </w:rPr>
+        <w:t xml:space="preserve"> API + ETL + documentation</w:t>
       </w:r>
     </w:p>
     <w:p>
@@ -14536,21 +14705,13 @@
         <w:ind w:left="0" w:right="299" w:firstLine="0"/>
       </w:pPr>
       <w:r>
-        <w:t xml:space="preserve">Once we got the data joined and </w:t>
-      </w:r>
-      <w:proofErr w:type="gramStart"/>
-      <w:r>
-        <w:t>cleaned</w:t>
+        <w:t>Once we got the data joined and cleaned</w:t>
       </w:r>
       <w:r>
         <w:t>,</w:t>
       </w:r>
       <w:r>
-        <w:t xml:space="preserve"> and</w:t>
-      </w:r>
-      <w:proofErr w:type="gramEnd"/>
-      <w:r>
-        <w:t xml:space="preserve"> could start the visualization</w:t>
+        <w:t xml:space="preserve"> and could start the visualization</w:t>
       </w:r>
       <w:r>
         <w:t xml:space="preserve">. </w:t>
@@ -19397,7 +19558,7 @@
             </wp:anchor>
           </w:drawing>
         </mc:Choice>
-        <mc:Fallback xmlns:a="http://schemas.openxmlformats.org/drawingml/2006/main" xmlns:arto="http://schemas.microsoft.com/office/word/2006/arto">
+        <mc:Fallback xmlns:arto="http://schemas.microsoft.com/office/word/2006/arto" xmlns:a="http://schemas.openxmlformats.org/drawingml/2006/main">
           <w:pict w14:anchorId="17701065">
             <v:group id="Group 7056" style="width:135.395pt;height:8.16333pt;position:absolute;mso-position-horizontal-relative:page;mso-position-horizontal:absolute;margin-left:246.476pt;mso-position-vertical-relative:page;margin-top:732.915pt;" coordsize="17195,1036">
               <v:shape id="Shape 7057" style="position:absolute;width:514;height:741;left:0;top:71;" coordsize="51447,74199" path="m0,0l10479,0l36195,47771c40005,54887,42862,62002,43815,63019c43815,63019,42862,50820,42862,40657l41910,0l51447,0l51447,74199l41910,74199l17146,29476c12384,21345,8574,14229,7622,11181c8574,13213,8574,23378,8574,31508l9527,74199l0,74199l0,0x">
@@ -22375,7 +22536,6 @@
   <w:style w:type="character" w:default="1" w:styleId="DefaultParagraphFont">
     <w:name w:val="Default Paragraph Font"/>
     <w:uiPriority w:val="1"/>
-    <w:semiHidden/>
     <w:unhideWhenUsed/>
   </w:style>
   <w:style w:type="table" w:default="1" w:styleId="TableNormal">
@@ -22683,6 +22843,26 @@
       <w:kern w:val="28"/>
       <w:sz w:val="40"/>
       <w:szCs w:val="56"/>
+    </w:rPr>
+  </w:style>
+  <w:style w:type="paragraph" w:styleId="NormalWeb">
+    <w:name w:val="Normal (Web)"/>
+    <w:basedOn w:val="Normal"/>
+    <w:uiPriority w:val="99"/>
+    <w:semiHidden/>
+    <w:unhideWhenUsed/>
+    <w:rsid w:val="00F32017"/>
+    <w:pPr>
+      <w:spacing w:before="100" w:beforeAutospacing="1" w:after="100" w:afterAutospacing="1"/>
+      <w:ind w:left="0" w:firstLine="0"/>
+      <w:jc w:val="left"/>
+    </w:pPr>
+    <w:rPr>
+      <w:rFonts w:ascii="Times New Roman" w:eastAsia="Times New Roman" w:hAnsi="Times New Roman" w:cs="Times New Roman"/>
+      <w:color w:val="auto"/>
+      <w:sz w:val="24"/>
+      <w:szCs w:val="24"/>
+      <w:lang/>
     </w:rPr>
   </w:style>
 </w:styles>

</xml_diff>